<commit_message>
Revision Attempt #1 (Objectives of the Study)
Not sure if specific enough na yung mga  pinagsasabi ko tho ...
</commit_message>
<xml_diff>
--- a/QL Documentation.docx
+++ b/QL Documentation.docx
@@ -1,6 +1,6 @@
 
 <file path=word/document.xml><?xml version="1.0" encoding="utf-8"?>
-<w:document xmlns:wpc="http://schemas.microsoft.com/office/word/2010/wordprocessingCanvas" xmlns:cx="http://schemas.microsoft.com/office/drawing/2014/chartex" xmlns:cx1="http://schemas.microsoft.com/office/drawing/2015/9/8/chartex" xmlns:cx2="http://schemas.microsoft.com/office/drawing/2015/10/21/chartex" xmlns:cx3="http://schemas.microsoft.com/office/drawing/2016/5/9/chartex" xmlns:cx4="http://schemas.microsoft.com/office/drawing/2016/5/10/chartex" xmlns:cx5="http://schemas.microsoft.com/office/drawing/2016/5/11/chartex" xmlns:cx6="http://schemas.microsoft.com/office/drawing/2016/5/12/chartex" xmlns:cx7="http://schemas.microsoft.com/office/drawing/2016/5/13/chartex" xmlns:cx8="http://schemas.microsoft.com/office/drawing/2016/5/14/chartex" xmlns:mc="http://schemas.openxmlformats.org/markup-compatibility/2006" xmlns:aink="http://schemas.microsoft.com/office/drawing/2016/ink" xmlns:am3d="http://schemas.microsoft.com/office/drawing/2017/model3d" xmlns:o="urn:schemas-microsoft-com:office:office" xmlns:r="http://schemas.openxmlformats.org/officeDocument/2006/relationships" xmlns:m="http://schemas.openxmlformats.org/officeDocument/2006/math" xmlns:v="urn:schemas-microsoft-com:vml" xmlns:wp14="http://schemas.microsoft.com/office/word/2010/wordprocessingDrawing" xmlns:wp="http://schemas.openxmlformats.org/drawingml/2006/wordprocessingDrawing" xmlns:w10="urn:schemas-microsoft-com:office:word" xmlns:w="http://schemas.openxmlformats.org/wordprocessingml/2006/main" xmlns:w14="http://schemas.microsoft.com/office/word/2010/wordml" xmlns:w15="http://schemas.microsoft.com/office/word/2012/wordml" xmlns:w16cex="http://schemas.microsoft.com/office/word/2018/wordml/cex" xmlns:w16cid="http://schemas.microsoft.com/office/word/2016/wordml/cid" xmlns:w16="http://schemas.microsoft.com/office/word/2018/wordml" xmlns:w16se="http://schemas.microsoft.com/office/word/2015/wordml/symex" xmlns:wpg="http://schemas.microsoft.com/office/word/2010/wordprocessingGroup" xmlns:wpi="http://schemas.microsoft.com/office/word/2010/wordprocessingInk" xmlns:wne="http://schemas.microsoft.com/office/word/2006/wordml" xmlns:wps="http://schemas.microsoft.com/office/word/2010/wordprocessingShape" mc:Ignorable="w14 w15 w16se w16cid w16 w16cex wp14">
+<w:document xmlns:wpc="http://schemas.microsoft.com/office/word/2010/wordprocessingCanvas" xmlns:cx="http://schemas.microsoft.com/office/drawing/2014/chartex" xmlns:cx1="http://schemas.microsoft.com/office/drawing/2015/9/8/chartex" xmlns:cx2="http://schemas.microsoft.com/office/drawing/2015/10/21/chartex" xmlns:cx3="http://schemas.microsoft.com/office/drawing/2016/5/9/chartex" xmlns:cx4="http://schemas.microsoft.com/office/drawing/2016/5/10/chartex" xmlns:cx5="http://schemas.microsoft.com/office/drawing/2016/5/11/chartex" xmlns:cx6="http://schemas.microsoft.com/office/drawing/2016/5/12/chartex" xmlns:cx7="http://schemas.microsoft.com/office/drawing/2016/5/13/chartex" xmlns:cx8="http://schemas.microsoft.com/office/drawing/2016/5/14/chartex" xmlns:mc="http://schemas.openxmlformats.org/markup-compatibility/2006" xmlns:aink="http://schemas.microsoft.com/office/drawing/2016/ink" xmlns:am3d="http://schemas.microsoft.com/office/drawing/2017/model3d" xmlns:o="urn:schemas-microsoft-com:office:office" xmlns:r="http://schemas.openxmlformats.org/officeDocument/2006/relationships" xmlns:m="http://schemas.openxmlformats.org/officeDocument/2006/math" xmlns:v="urn:schemas-microsoft-com:vml" xmlns:wp14="http://schemas.microsoft.com/office/word/2010/wordprocessingDrawing" xmlns:wp="http://schemas.openxmlformats.org/drawingml/2006/wordprocessingDrawing" xmlns:w10="urn:schemas-microsoft-com:office:word" xmlns:w="http://schemas.openxmlformats.org/wordprocessingml/2006/main" xmlns:w14="http://schemas.microsoft.com/office/word/2010/wordml" xmlns:w15="http://schemas.microsoft.com/office/word/2012/wordml" xmlns:w16cex="http://schemas.microsoft.com/office/word/2018/wordml/cex" xmlns:w16cid="http://schemas.microsoft.com/office/word/2016/wordml/cid" xmlns:w16="http://schemas.microsoft.com/office/word/2018/wordml" xmlns:w16sdtdh="http://schemas.microsoft.com/office/word/2020/wordml/sdtdatahash" xmlns:w16se="http://schemas.microsoft.com/office/word/2015/wordml/symex" xmlns:wpg="http://schemas.microsoft.com/office/word/2010/wordprocessingGroup" xmlns:wpi="http://schemas.microsoft.com/office/word/2010/wordprocessingInk" xmlns:wne="http://schemas.microsoft.com/office/word/2006/wordml" xmlns:wps="http://schemas.microsoft.com/office/word/2010/wordprocessingShape" mc:Ignorable="w14 w15 w16se w16cid w16 w16cex w16sdtdh wp14">
   <w:body>
     <w:p>
       <w:pPr>
@@ -125,6 +125,7 @@
           <w:id w:val="-1160614650"/>
           <w:citation/>
         </w:sdtPr>
+        <w:sdtEndPr/>
         <w:sdtContent>
           <w:r>
             <w:rPr>
@@ -234,6 +235,7 @@
           <w:id w:val="1574228880"/>
           <w:citation/>
         </w:sdtPr>
+        <w:sdtEndPr/>
         <w:sdtContent>
           <w:r>
             <w:rPr>
@@ -314,6 +316,7 @@
           <w:id w:val="1818754306"/>
           <w:citation/>
         </w:sdtPr>
+        <w:sdtEndPr/>
         <w:sdtContent>
           <w:r>
             <w:rPr>
@@ -546,6 +549,7 @@
           <w:id w:val="-2020989467"/>
           <w:citation/>
         </w:sdtPr>
+        <w:sdtEndPr/>
         <w:sdtContent>
           <w:r>
             <w:rPr>
@@ -623,6 +627,7 @@
           <w:id w:val="1258481864"/>
           <w:citation/>
         </w:sdtPr>
+        <w:sdtEndPr/>
         <w:sdtContent>
           <w:r>
             <w:rPr>
@@ -743,6 +748,7 @@
           <w:id w:val="1944645068"/>
           <w:citation/>
         </w:sdtPr>
+        <w:sdtEndPr/>
         <w:sdtContent>
           <w:r>
             <w:rPr>
@@ -962,6 +968,7 @@
           <w:id w:val="-633871032"/>
           <w:citation/>
         </w:sdtPr>
+        <w:sdtEndPr/>
         <w:sdtContent>
           <w:r>
             <w:rPr>
@@ -1091,6 +1098,7 @@
           <w:id w:val="-360287627"/>
           <w:citation/>
         </w:sdtPr>
+        <w:sdtEndPr/>
         <w:sdtContent>
           <w:r>
             <w:rPr>
@@ -1592,7 +1600,107 @@
           <w:sz w:val="24"/>
           <w:szCs w:val="24"/>
         </w:rPr>
-        <w:t>To provide information regarding the prevention of COVID-19.</w:t>
+        <w:t xml:space="preserve">To </w:t>
+      </w:r>
+      <w:r>
+        <w:rPr>
+          <w:rFonts w:ascii="Times New Roman" w:hAnsi="Times New Roman" w:cs="Times New Roman"/>
+          <w:bCs/>
+          <w:color w:val="000000"/>
+          <w:sz w:val="24"/>
+          <w:szCs w:val="24"/>
+        </w:rPr>
+        <w:t>build</w:t>
+      </w:r>
+      <w:r>
+        <w:rPr>
+          <w:rFonts w:ascii="Times New Roman" w:hAnsi="Times New Roman" w:cs="Times New Roman"/>
+          <w:bCs/>
+          <w:color w:val="000000"/>
+          <w:sz w:val="24"/>
+          <w:szCs w:val="24"/>
+        </w:rPr>
+        <w:t xml:space="preserve"> a story where the </w:t>
+      </w:r>
+      <w:r>
+        <w:rPr>
+          <w:rFonts w:ascii="Times New Roman" w:hAnsi="Times New Roman" w:cs="Times New Roman"/>
+          <w:bCs/>
+          <w:color w:val="000000"/>
+          <w:sz w:val="24"/>
+          <w:szCs w:val="24"/>
+        </w:rPr>
+        <w:t>player</w:t>
+      </w:r>
+      <w:r>
+        <w:rPr>
+          <w:rFonts w:ascii="Times New Roman" w:hAnsi="Times New Roman" w:cs="Times New Roman"/>
+          <w:bCs/>
+          <w:color w:val="000000"/>
+          <w:sz w:val="24"/>
+          <w:szCs w:val="24"/>
+        </w:rPr>
+        <w:t xml:space="preserve"> </w:t>
+      </w:r>
+      <w:r>
+        <w:rPr>
+          <w:rFonts w:ascii="Times New Roman" w:hAnsi="Times New Roman" w:cs="Times New Roman"/>
+          <w:bCs/>
+          <w:color w:val="000000"/>
+          <w:sz w:val="24"/>
+          <w:szCs w:val="24"/>
+        </w:rPr>
+        <w:t>guides</w:t>
+      </w:r>
+      <w:r>
+        <w:rPr>
+          <w:rFonts w:ascii="Times New Roman" w:hAnsi="Times New Roman" w:cs="Times New Roman"/>
+          <w:bCs/>
+          <w:color w:val="000000"/>
+          <w:sz w:val="24"/>
+          <w:szCs w:val="24"/>
+        </w:rPr>
+        <w:t xml:space="preserve"> themselves into different scenarios and situations </w:t>
+      </w:r>
+      <w:r>
+        <w:rPr>
+          <w:rFonts w:ascii="Times New Roman" w:hAnsi="Times New Roman" w:cs="Times New Roman"/>
+          <w:bCs/>
+          <w:color w:val="000000"/>
+          <w:sz w:val="24"/>
+          <w:szCs w:val="24"/>
+        </w:rPr>
+        <w:t xml:space="preserve">possible </w:t>
+      </w:r>
+      <w:r>
+        <w:rPr>
+          <w:rFonts w:ascii="Times New Roman" w:hAnsi="Times New Roman" w:cs="Times New Roman"/>
+          <w:bCs/>
+          <w:color w:val="000000"/>
+          <w:sz w:val="24"/>
+          <w:szCs w:val="24"/>
+        </w:rPr>
+        <w:t>in the game</w:t>
+      </w:r>
+      <w:r>
+        <w:rPr>
+          <w:rFonts w:ascii="Times New Roman" w:hAnsi="Times New Roman" w:cs="Times New Roman"/>
+          <w:bCs/>
+          <w:color w:val="000000"/>
+          <w:sz w:val="24"/>
+          <w:szCs w:val="24"/>
+        </w:rPr>
+        <w:t xml:space="preserve"> through dialogue choices</w:t>
+      </w:r>
+      <w:r>
+        <w:rPr>
+          <w:rFonts w:ascii="Times New Roman" w:hAnsi="Times New Roman" w:cs="Times New Roman"/>
+          <w:bCs/>
+          <w:color w:val="000000"/>
+          <w:sz w:val="24"/>
+          <w:szCs w:val="24"/>
+        </w:rPr>
+        <w:t>.</w:t>
       </w:r>
     </w:p>
     <w:p>
@@ -1619,7 +1727,57 @@
           <w:sz w:val="24"/>
           <w:szCs w:val="24"/>
         </w:rPr>
-        <w:t>To indicate the possible outcomes of handling a COVID-19 quarantine.</w:t>
+        <w:t xml:space="preserve">To </w:t>
+      </w:r>
+      <w:r>
+        <w:rPr>
+          <w:rFonts w:ascii="Times New Roman" w:hAnsi="Times New Roman" w:cs="Times New Roman"/>
+          <w:bCs/>
+          <w:color w:val="000000"/>
+          <w:sz w:val="24"/>
+          <w:szCs w:val="24"/>
+        </w:rPr>
+        <w:t>develop</w:t>
+      </w:r>
+      <w:r>
+        <w:rPr>
+          <w:rFonts w:ascii="Times New Roman" w:hAnsi="Times New Roman" w:cs="Times New Roman"/>
+          <w:bCs/>
+          <w:color w:val="000000"/>
+          <w:sz w:val="24"/>
+          <w:szCs w:val="24"/>
+        </w:rPr>
+        <w:t xml:space="preserve"> various characters that </w:t>
+      </w:r>
+      <w:r>
+        <w:rPr>
+          <w:rFonts w:ascii="Times New Roman" w:hAnsi="Times New Roman" w:cs="Times New Roman"/>
+          <w:bCs/>
+          <w:color w:val="000000"/>
+          <w:sz w:val="24"/>
+          <w:szCs w:val="24"/>
+        </w:rPr>
+        <w:t xml:space="preserve">reflects different kinds of people in the real world </w:t>
+      </w:r>
+      <w:r>
+        <w:rPr>
+          <w:rFonts w:ascii="Times New Roman" w:hAnsi="Times New Roman" w:cs="Times New Roman"/>
+          <w:bCs/>
+          <w:color w:val="000000"/>
+          <w:sz w:val="24"/>
+          <w:szCs w:val="24"/>
+        </w:rPr>
+        <w:t>and the type of personality they possess</w:t>
+      </w:r>
+      <w:r>
+        <w:rPr>
+          <w:rFonts w:ascii="Times New Roman" w:hAnsi="Times New Roman" w:cs="Times New Roman"/>
+          <w:bCs/>
+          <w:color w:val="000000"/>
+          <w:sz w:val="24"/>
+          <w:szCs w:val="24"/>
+        </w:rPr>
+        <w:t>.</w:t>
       </w:r>
     </w:p>
     <w:p>
@@ -1646,7 +1804,37 @@
           <w:sz w:val="24"/>
           <w:szCs w:val="24"/>
         </w:rPr>
-        <w:t>To convey the importance of social distancing during the COVID-19 pandemic.</w:t>
+        <w:t xml:space="preserve">To create </w:t>
+      </w:r>
+      <w:r>
+        <w:rPr>
+          <w:rFonts w:ascii="Times New Roman" w:hAnsi="Times New Roman" w:cs="Times New Roman"/>
+          <w:bCs/>
+          <w:color w:val="000000"/>
+          <w:sz w:val="24"/>
+          <w:szCs w:val="24"/>
+        </w:rPr>
+        <w:t xml:space="preserve">decent looking backgrounds and sceneries to immerse the player into the game’s world and </w:t>
+      </w:r>
+      <w:r>
+        <w:rPr>
+          <w:rFonts w:ascii="Times New Roman" w:hAnsi="Times New Roman" w:cs="Times New Roman"/>
+          <w:bCs/>
+          <w:color w:val="000000"/>
+          <w:sz w:val="24"/>
+          <w:szCs w:val="24"/>
+        </w:rPr>
+        <w:t>leave</w:t>
+      </w:r>
+      <w:r>
+        <w:rPr>
+          <w:rFonts w:ascii="Times New Roman" w:hAnsi="Times New Roman" w:cs="Times New Roman"/>
+          <w:bCs/>
+          <w:color w:val="000000"/>
+          <w:sz w:val="24"/>
+          <w:szCs w:val="24"/>
+        </w:rPr>
+        <w:t xml:space="preserve"> a strong impression on their mind.</w:t>
       </w:r>
     </w:p>
     <w:p>
@@ -1673,7 +1861,8 @@
           <w:sz w:val="24"/>
           <w:szCs w:val="24"/>
         </w:rPr>
-        <w:t>To teach users the importance of personal care during the COVID-19 pandemic.</w:t>
+        <w:lastRenderedPageBreak/>
+        <w:t>To add music and sound effects that fits in the current game scenario to make the game more compelling for the player.</w:t>
       </w:r>
     </w:p>
     <w:p>
@@ -1700,7 +1889,107 @@
           <w:sz w:val="24"/>
           <w:szCs w:val="24"/>
         </w:rPr>
-        <w:t>To create realistic character designs that enhances the visual novel’s relatability.</w:t>
+        <w:t xml:space="preserve">To </w:t>
+      </w:r>
+      <w:r>
+        <w:rPr>
+          <w:rFonts w:ascii="Times New Roman" w:hAnsi="Times New Roman" w:cs="Times New Roman"/>
+          <w:bCs/>
+          <w:color w:val="000000"/>
+          <w:sz w:val="24"/>
+          <w:szCs w:val="24"/>
+        </w:rPr>
+        <w:t>implement</w:t>
+      </w:r>
+      <w:r>
+        <w:rPr>
+          <w:rFonts w:ascii="Times New Roman" w:hAnsi="Times New Roman" w:cs="Times New Roman"/>
+          <w:bCs/>
+          <w:color w:val="000000"/>
+          <w:sz w:val="24"/>
+          <w:szCs w:val="24"/>
+        </w:rPr>
+        <w:t xml:space="preserve"> small puzzle elements</w:t>
+      </w:r>
+      <w:r>
+        <w:rPr>
+          <w:rFonts w:ascii="Times New Roman" w:hAnsi="Times New Roman" w:cs="Times New Roman"/>
+          <w:bCs/>
+          <w:color w:val="000000"/>
+          <w:sz w:val="24"/>
+          <w:szCs w:val="24"/>
+        </w:rPr>
+        <w:t xml:space="preserve"> </w:t>
+      </w:r>
+      <w:r>
+        <w:rPr>
+          <w:rFonts w:ascii="Times New Roman" w:hAnsi="Times New Roman" w:cs="Times New Roman"/>
+          <w:bCs/>
+          <w:color w:val="000000"/>
+          <w:sz w:val="24"/>
+          <w:szCs w:val="24"/>
+        </w:rPr>
+        <w:t>to</w:t>
+      </w:r>
+      <w:r>
+        <w:rPr>
+          <w:rFonts w:ascii="Times New Roman" w:hAnsi="Times New Roman" w:cs="Times New Roman"/>
+          <w:bCs/>
+          <w:color w:val="000000"/>
+          <w:sz w:val="24"/>
+          <w:szCs w:val="24"/>
+        </w:rPr>
+        <w:t xml:space="preserve"> </w:t>
+      </w:r>
+      <w:r>
+        <w:rPr>
+          <w:rFonts w:ascii="Times New Roman" w:hAnsi="Times New Roman" w:cs="Times New Roman"/>
+          <w:bCs/>
+          <w:color w:val="000000"/>
+          <w:sz w:val="24"/>
+          <w:szCs w:val="24"/>
+        </w:rPr>
+        <w:t>add</w:t>
+      </w:r>
+      <w:r>
+        <w:rPr>
+          <w:rFonts w:ascii="Times New Roman" w:hAnsi="Times New Roman" w:cs="Times New Roman"/>
+          <w:bCs/>
+          <w:color w:val="000000"/>
+          <w:sz w:val="24"/>
+          <w:szCs w:val="24"/>
+        </w:rPr>
+        <w:t xml:space="preserve"> challenge</w:t>
+      </w:r>
+      <w:r>
+        <w:rPr>
+          <w:rFonts w:ascii="Times New Roman" w:hAnsi="Times New Roman" w:cs="Times New Roman"/>
+          <w:bCs/>
+          <w:color w:val="000000"/>
+          <w:sz w:val="24"/>
+          <w:szCs w:val="24"/>
+        </w:rPr>
+        <w:t xml:space="preserve"> and </w:t>
+      </w:r>
+      <w:r>
+        <w:rPr>
+          <w:rFonts w:ascii="Times New Roman" w:hAnsi="Times New Roman" w:cs="Times New Roman"/>
+          <w:bCs/>
+          <w:color w:val="000000"/>
+          <w:sz w:val="24"/>
+          <w:szCs w:val="24"/>
+        </w:rPr>
+        <w:t>playability</w:t>
+      </w:r>
+      <w:r>
+        <w:rPr>
+          <w:rFonts w:ascii="Times New Roman" w:hAnsi="Times New Roman" w:cs="Times New Roman"/>
+          <w:bCs/>
+          <w:color w:val="000000"/>
+          <w:sz w:val="24"/>
+          <w:szCs w:val="24"/>
+        </w:rPr>
+        <w:t>.</w:t>
       </w:r>
     </w:p>
     <w:p>
@@ -1727,7 +2016,117 @@
           <w:sz w:val="24"/>
           <w:szCs w:val="24"/>
         </w:rPr>
-        <w:t>To follow a narrative that represents COVID-19 pandemic’s effect to the society and its people.</w:t>
+        <w:t xml:space="preserve">To create a variety of endings which </w:t>
+      </w:r>
+      <w:r>
+        <w:rPr>
+          <w:rFonts w:ascii="Times New Roman" w:hAnsi="Times New Roman" w:cs="Times New Roman"/>
+          <w:bCs/>
+          <w:color w:val="000000"/>
+          <w:sz w:val="24"/>
+          <w:szCs w:val="24"/>
+        </w:rPr>
+        <w:t xml:space="preserve">either lead to a positive </w:t>
+      </w:r>
+      <w:r>
+        <w:rPr>
+          <w:rFonts w:ascii="Times New Roman" w:hAnsi="Times New Roman" w:cs="Times New Roman"/>
+          <w:bCs/>
+          <w:color w:val="000000"/>
+          <w:sz w:val="24"/>
+          <w:szCs w:val="24"/>
+        </w:rPr>
+        <w:t xml:space="preserve">(good) </w:t>
+      </w:r>
+      <w:r>
+        <w:rPr>
+          <w:rFonts w:ascii="Times New Roman" w:hAnsi="Times New Roman" w:cs="Times New Roman"/>
+          <w:bCs/>
+          <w:color w:val="000000"/>
+          <w:sz w:val="24"/>
+          <w:szCs w:val="24"/>
+        </w:rPr>
+        <w:t xml:space="preserve">or a </w:t>
+      </w:r>
+      <w:r>
+        <w:rPr>
+          <w:rFonts w:ascii="Times New Roman" w:hAnsi="Times New Roman" w:cs="Times New Roman"/>
+          <w:bCs/>
+          <w:color w:val="000000"/>
+          <w:sz w:val="24"/>
+          <w:szCs w:val="24"/>
+        </w:rPr>
+        <w:t xml:space="preserve">negative </w:t>
+      </w:r>
+      <w:r>
+        <w:rPr>
+          <w:rFonts w:ascii="Times New Roman" w:hAnsi="Times New Roman" w:cs="Times New Roman"/>
+          <w:bCs/>
+          <w:color w:val="000000"/>
+          <w:sz w:val="24"/>
+          <w:szCs w:val="24"/>
+        </w:rPr>
+        <w:t xml:space="preserve">(bad) </w:t>
+      </w:r>
+      <w:r>
+        <w:rPr>
+          <w:rFonts w:ascii="Times New Roman" w:hAnsi="Times New Roman" w:cs="Times New Roman"/>
+          <w:bCs/>
+          <w:color w:val="000000"/>
+          <w:sz w:val="24"/>
+          <w:szCs w:val="24"/>
+        </w:rPr>
+        <w:t>outcome</w:t>
+      </w:r>
+      <w:r>
+        <w:rPr>
+          <w:rFonts w:ascii="Times New Roman" w:hAnsi="Times New Roman" w:cs="Times New Roman"/>
+          <w:bCs/>
+          <w:color w:val="000000"/>
+          <w:sz w:val="24"/>
+          <w:szCs w:val="24"/>
+        </w:rPr>
+        <w:t xml:space="preserve"> depending on the player’s choice of actions</w:t>
+      </w:r>
+      <w:r>
+        <w:rPr>
+          <w:rFonts w:ascii="Times New Roman" w:hAnsi="Times New Roman" w:cs="Times New Roman"/>
+          <w:bCs/>
+          <w:color w:val="000000"/>
+          <w:sz w:val="24"/>
+          <w:szCs w:val="24"/>
+        </w:rPr>
+        <w:t xml:space="preserve"> and dialog</w:t>
+      </w:r>
+      <w:r>
+        <w:rPr>
+          <w:rFonts w:ascii="Times New Roman" w:hAnsi="Times New Roman" w:cs="Times New Roman"/>
+          <w:bCs/>
+          <w:color w:val="000000"/>
+          <w:sz w:val="24"/>
+          <w:szCs w:val="24"/>
+        </w:rPr>
+        <w:t>u</w:t>
+      </w:r>
+      <w:r>
+        <w:rPr>
+          <w:rFonts w:ascii="Times New Roman" w:hAnsi="Times New Roman" w:cs="Times New Roman"/>
+          <w:bCs/>
+          <w:color w:val="000000"/>
+          <w:sz w:val="24"/>
+          <w:szCs w:val="24"/>
+        </w:rPr>
+        <w:t>e</w:t>
+      </w:r>
+      <w:r>
+        <w:rPr>
+          <w:rFonts w:ascii="Times New Roman" w:hAnsi="Times New Roman" w:cs="Times New Roman"/>
+          <w:bCs/>
+          <w:color w:val="000000"/>
+          <w:sz w:val="24"/>
+          <w:szCs w:val="24"/>
+        </w:rPr>
+        <w:t xml:space="preserve"> during the game.</w:t>
       </w:r>
     </w:p>
     <w:p>
@@ -1757,7 +2156,6 @@
           <w:sz w:val="28"/>
           <w:szCs w:val="28"/>
         </w:rPr>
-        <w:lastRenderedPageBreak/>
         <w:t xml:space="preserve">1.4 </w:t>
       </w:r>
       <w:r>
@@ -1903,6 +2301,7 @@
           <w:id w:val="-854422727"/>
           <w:citation/>
         </w:sdtPr>
+        <w:sdtEndPr/>
         <w:sdtContent>
           <w:r>
             <w:rPr>
@@ -2493,6 +2892,7 @@
           <w:id w:val="381912423"/>
           <w:citation/>
         </w:sdtPr>
+        <w:sdtEndPr/>
         <w:sdtContent>
           <w:r>
             <w:rPr>
@@ -2566,18 +2966,7 @@
           <w:sz w:val="24"/>
           <w:szCs w:val="24"/>
         </w:rPr>
-        <w:t xml:space="preserve">One of the most critical aspects of COVID-19 awareness is the various modes of virus’ transmission from an infected person. Demonstrating good understanding of preventive </w:t>
-      </w:r>
-      <w:r>
-        <w:rPr>
-          <w:rFonts w:ascii="Times New Roman" w:hAnsi="Times New Roman" w:cs="Times New Roman"/>
-          <w:bCs/>
-          <w:color w:val="000000"/>
-          <w:sz w:val="24"/>
-          <w:szCs w:val="24"/>
-        </w:rPr>
-        <w:lastRenderedPageBreak/>
-        <w:t>measures, particularly social distancing, and seeking medical help if symptoms persist will help Mabalacat City in its combat to the pandemic.</w:t>
+        <w:t>One of the most critical aspects of COVID-19 awareness is the various modes of virus’ transmission from an infected person. Demonstrating good understanding of preventive measures, particularly social distancing, and seeking medical help if symptoms persist will help Mabalacat City in its combat to the pandemic.</w:t>
       </w:r>
     </w:p>
     <w:p>
@@ -2880,6 +3269,7 @@
           <w:sz w:val="24"/>
           <w:szCs w:val="24"/>
         </w:rPr>
+        <w:lastRenderedPageBreak/>
         <w:t>COVID-19</w:t>
       </w:r>
     </w:p>
@@ -2994,7 +3384,6 @@
           <w:szCs w:val="28"/>
           <w:lang w:val="en-US"/>
         </w:rPr>
-        <w:lastRenderedPageBreak/>
         <w:t>CHAPTER 2</w:t>
       </w:r>
     </w:p>
@@ -3182,6 +3571,7 @@
           <w:id w:val="1526597762"/>
           <w:citation/>
         </w:sdtPr>
+        <w:sdtEndPr/>
         <w:sdtContent>
           <w:r>
             <w:rPr>
@@ -3274,7 +3664,18 @@
           <w:szCs w:val="24"/>
           <w:lang w:val="en-US"/>
         </w:rPr>
-        <w:t>Portopia, Famicom Tantei Club, and Mindseeker all used the “sprite on background” approach that visual novels are known for today. They did not, however, emphasize this approach as later visual novels would; the sprites would not shift across the backgrounds, nor would they move in a specific way to imply action.</w:t>
+        <w:t xml:space="preserve">Portopia, Famicom Tantei Club, and Mindseeker all used the “sprite on background” approach that visual novels are known for today. They did not, however, emphasize this approach </w:t>
+      </w:r>
+      <w:r>
+        <w:rPr>
+          <w:rFonts w:ascii="Times New Roman" w:eastAsia="Times New Roman" w:hAnsi="Times New Roman" w:cs="Times New Roman"/>
+          <w:color w:val="000000"/>
+          <w:sz w:val="24"/>
+          <w:szCs w:val="24"/>
+          <w:lang w:val="en-US"/>
+        </w:rPr>
+        <w:lastRenderedPageBreak/>
+        <w:t>as later visual novels would; the sprites would not shift across the backgrounds, nor would they move in a specific way to imply action.</w:t>
       </w:r>
       <w:r>
         <w:rPr>
@@ -3314,18 +3715,7 @@
           <w:szCs w:val="24"/>
           <w:lang w:val="en-US"/>
         </w:rPr>
-        <w:t xml:space="preserve">While this does not always lead to manga-esque narrative strategies in early visual novels, the art in these games certainly does. Because their art was so rigid, it only made sense to compare them to manga panels. </w:t>
-      </w:r>
-      <w:r>
-        <w:rPr>
-          <w:rFonts w:ascii="Times New Roman" w:eastAsia="Times New Roman" w:hAnsi="Times New Roman" w:cs="Times New Roman"/>
-          <w:color w:val="000000"/>
-          <w:sz w:val="24"/>
-          <w:szCs w:val="24"/>
-          <w:lang w:val="en-US"/>
-        </w:rPr>
-        <w:lastRenderedPageBreak/>
-        <w:t>As a result, when we look at early visual novels, we see them using the same kinds of panel transitions that comics and manga had been using for years.</w:t>
+        <w:t>While this does not always lead to manga-esque narrative strategies in early visual novels, the art in these games certainly does. Because their art was so rigid, it only made sense to compare them to manga panels. As a result, when we look at early visual novels, we see them using the same kinds of panel transitions that comics and manga had been using for years.</w:t>
       </w:r>
       <w:r>
         <w:rPr>
@@ -3413,6 +3803,7 @@
           <w:id w:val="955440728"/>
           <w:citation/>
         </w:sdtPr>
+        <w:sdtEndPr/>
         <w:sdtContent>
           <w:r>
             <w:rPr>
@@ -3553,6 +3944,7 @@
           <w:id w:val="339054325"/>
           <w:citation/>
         </w:sdtPr>
+        <w:sdtEndPr/>
         <w:sdtContent>
           <w:r>
             <w:rPr>
@@ -3635,7 +4027,18 @@
           <w:szCs w:val="24"/>
           <w:lang w:val="en-US"/>
         </w:rPr>
-        <w:t>While the word "visual novel" is Japanese in nature, it is used much more often in the western gaming world than in Japan, with the two regions having distinct interpretations of the genre. Many titles called visual novels in the West are known as "adventure games" in Japan</w:t>
+        <w:t xml:space="preserve">While the word "visual novel" is Japanese in nature, it is used much more often in the western gaming world than in Japan, with </w:t>
+      </w:r>
+      <w:r>
+        <w:rPr>
+          <w:rFonts w:ascii="Times New Roman" w:eastAsia="Times New Roman" w:hAnsi="Times New Roman" w:cs="Times New Roman"/>
+          <w:color w:val="000000"/>
+          <w:sz w:val="24"/>
+          <w:szCs w:val="24"/>
+          <w:lang w:val="en-US"/>
+        </w:rPr>
+        <w:lastRenderedPageBreak/>
+        <w:t>the two regions having distinct interpretations of the genre. Many titles called visual novels in the West are known as "adventure games" in Japan</w:t>
       </w:r>
       <w:r>
         <w:rPr>
@@ -3675,18 +4078,7 @@
           <w:szCs w:val="24"/>
           <w:lang w:val="en-US"/>
         </w:rPr>
-        <w:t xml:space="preserve">Command-based games give the player direct control over their character through verb commands or other means, and they need some kind of problem solving in order to progress through the story. In terms </w:t>
-      </w:r>
-      <w:r>
-        <w:rPr>
-          <w:rFonts w:ascii="Times New Roman" w:eastAsia="Times New Roman" w:hAnsi="Times New Roman" w:cs="Times New Roman"/>
-          <w:color w:val="000000"/>
-          <w:sz w:val="24"/>
-          <w:szCs w:val="24"/>
-          <w:lang w:val="en-US"/>
-        </w:rPr>
-        <w:lastRenderedPageBreak/>
-        <w:t>of structure, these games are very similar to western point-and-click adventure games.</w:t>
+        <w:t>Command-based games give the player direct control over their character through verb commands or other means, and they need some kind of problem solving in order to progress through the story. In terms of structure, these games are very similar to western point-and-click adventure games.</w:t>
       </w:r>
       <w:r>
         <w:rPr>
@@ -3902,6 +4294,7 @@
           <w:id w:val="373583437"/>
           <w:citation/>
         </w:sdtPr>
+        <w:sdtEndPr/>
         <w:sdtContent>
           <w:r>
             <w:rPr>
@@ -4031,6 +4424,7 @@
           <w:id w:val="1807971290"/>
           <w:citation/>
         </w:sdtPr>
+        <w:sdtEndPr/>
         <w:sdtContent>
           <w:r>
             <w:rPr>
@@ -4127,6 +4521,7 @@
           <w:id w:val="-1764359520"/>
           <w:citation/>
         </w:sdtPr>
+        <w:sdtEndPr/>
         <w:sdtContent>
           <w:r>
             <w:rPr>
@@ -4212,6 +4607,7 @@
           <w:szCs w:val="24"/>
           <w:lang w:val="en-US"/>
         </w:rPr>
+        <w:lastRenderedPageBreak/>
         <w:tab/>
       </w:r>
       <w:r>
@@ -4266,6 +4662,7 @@
           <w:id w:val="119338930"/>
           <w:citation/>
         </w:sdtPr>
+        <w:sdtEndPr/>
         <w:sdtContent>
           <w:r>
             <w:rPr>
@@ -4372,6 +4769,7 @@
           <w:id w:val="-2130157762"/>
           <w:citation/>
         </w:sdtPr>
+        <w:sdtEndPr/>
         <w:sdtContent>
           <w:r>
             <w:rPr>
@@ -4457,7 +4855,6 @@
           <w:szCs w:val="24"/>
           <w:lang w:val="en-US"/>
         </w:rPr>
-        <w:lastRenderedPageBreak/>
         <w:tab/>
       </w:r>
       <w:r>
@@ -4492,6 +4889,7 @@
           <w:id w:val="-1706560221"/>
           <w:citation/>
         </w:sdtPr>
+        <w:sdtEndPr/>
         <w:sdtContent>
           <w:r>
             <w:rPr>
@@ -4651,6 +5049,7 @@
           <w:id w:val="1925220775"/>
           <w:citation/>
         </w:sdtPr>
+        <w:sdtEndPr/>
         <w:sdtContent>
           <w:r>
             <w:rPr>
@@ -4919,7 +5318,7 @@
           <w:szCs w:val="28"/>
           <w:lang w:val="en-US"/>
         </w:rPr>
-        <w:t>mpact</w:t>
+        <w:t xml:space="preserve">mpact </w:t>
       </w:r>
       <w:r>
         <w:rPr>
@@ -4931,18 +5330,6 @@
           <w:szCs w:val="28"/>
           <w:lang w:val="en-US"/>
         </w:rPr>
-        <w:t xml:space="preserve"> </w:t>
-      </w:r>
-      <w:r>
-        <w:rPr>
-          <w:rFonts w:ascii="Times New Roman" w:eastAsia="Times New Roman" w:hAnsi="Times New Roman" w:cs="Times New Roman"/>
-          <w:b/>
-          <w:bCs/>
-          <w:color w:val="000000"/>
-          <w:sz w:val="28"/>
-          <w:szCs w:val="28"/>
-          <w:lang w:val="en-US"/>
-        </w:rPr>
         <w:t>of COVID-19 in the Philippines</w:t>
       </w:r>
     </w:p>
@@ -4966,6 +5353,7 @@
           <w:szCs w:val="24"/>
           <w:lang w:val="en-US"/>
         </w:rPr>
+        <w:lastRenderedPageBreak/>
         <w:tab/>
       </w:r>
       <w:r>
@@ -5020,6 +5408,7 @@
           <w:id w:val="-2042823439"/>
           <w:citation/>
         </w:sdtPr>
+        <w:sdtEndPr/>
         <w:sdtContent>
           <w:r>
             <w:rPr>
@@ -5185,7 +5574,6 @@
           <w:szCs w:val="24"/>
           <w:lang w:val="en-US"/>
         </w:rPr>
-        <w:lastRenderedPageBreak/>
         <w:tab/>
       </w:r>
       <w:r>
@@ -5220,6 +5608,7 @@
           <w:id w:val="587507410"/>
           <w:citation/>
         </w:sdtPr>
+        <w:sdtEndPr/>
         <w:sdtContent>
           <w:r>
             <w:rPr>
@@ -5336,6 +5725,7 @@
           <w:id w:val="686093658"/>
           <w:citation/>
         </w:sdtPr>
+        <w:sdtEndPr/>
         <w:sdtContent>
           <w:r>
             <w:rPr>
@@ -5446,6 +5836,7 @@
           <w:id w:val="90364354"/>
           <w:citation/>
         </w:sdtPr>
+        <w:sdtEndPr/>
         <w:sdtContent>
           <w:r>
             <w:rPr>
@@ -5628,7 +6019,18 @@
           <w:szCs w:val="24"/>
           <w:lang w:val="en-US"/>
         </w:rPr>
-        <w:t>The biggest fears of parents during school lockdowns are their children falling behind in school (34</w:t>
+        <w:t xml:space="preserve">The biggest fears of </w:t>
+      </w:r>
+      <w:r>
+        <w:rPr>
+          <w:rFonts w:ascii="Times New Roman" w:eastAsia="Times New Roman" w:hAnsi="Times New Roman" w:cs="Times New Roman"/>
+          <w:color w:val="000000"/>
+          <w:sz w:val="24"/>
+          <w:szCs w:val="24"/>
+          <w:lang w:val="en-US"/>
+        </w:rPr>
+        <w:lastRenderedPageBreak/>
+        <w:t>parents during school lockdowns are their children falling behind in school (34</w:t>
       </w:r>
       <w:r>
         <w:rPr>
@@ -5712,6 +6114,7 @@
           <w:id w:val="-418638822"/>
           <w:citation/>
         </w:sdtPr>
+        <w:sdtEndPr/>
         <w:sdtContent>
           <w:r>
             <w:rPr>
@@ -5843,7 +6246,6 @@
           <w:szCs w:val="28"/>
           <w:lang w:val="en-US"/>
         </w:rPr>
-        <w:lastRenderedPageBreak/>
         <w:t xml:space="preserve">2.4 </w:t>
       </w:r>
       <w:r>
@@ -5944,6 +6346,7 @@
           <w:id w:val="1725872371"/>
           <w:citation/>
         </w:sdtPr>
+        <w:sdtEndPr/>
         <w:sdtContent>
           <w:r>
             <w:rPr>
@@ -6054,6 +6457,7 @@
           <w:id w:val="-1820878413"/>
           <w:citation/>
         </w:sdtPr>
+        <w:sdtEndPr/>
         <w:sdtContent>
           <w:r>
             <w:rPr>
@@ -6264,6 +6668,7 @@
           <w:id w:val="1327480500"/>
           <w:citation/>
         </w:sdtPr>
+        <w:sdtEndPr/>
         <w:sdtContent>
           <w:r>
             <w:rPr>
@@ -6326,7 +6731,18 @@
           <w:szCs w:val="24"/>
           <w:lang w:val="en-US"/>
         </w:rPr>
-        <w:t>. Both health-care facilities should have routine programs encouraging good hand hygiene and ensuring the provision of the appropriate resources (equipment and supplies), as well as service and repair procedures.</w:t>
+        <w:t xml:space="preserve">. Both health-care facilities should have routine programs encouraging good hand hygiene and </w:t>
+      </w:r>
+      <w:r>
+        <w:rPr>
+          <w:rFonts w:ascii="Times New Roman" w:eastAsia="Times New Roman" w:hAnsi="Times New Roman" w:cs="Times New Roman"/>
+          <w:color w:val="000000"/>
+          <w:sz w:val="24"/>
+          <w:szCs w:val="24"/>
+          <w:lang w:val="en-US"/>
+        </w:rPr>
+        <w:lastRenderedPageBreak/>
+        <w:t>ensuring the provision of the appropriate resources (equipment and supplies), as well as service and repair procedures.</w:t>
       </w:r>
     </w:p>
     <w:p>
@@ -6489,18 +6905,7 @@
           <w:szCs w:val="24"/>
           <w:lang w:val="en-US"/>
         </w:rPr>
-        <w:t xml:space="preserve">The research accomplished its specified goals of </w:t>
-      </w:r>
-      <w:r>
-        <w:rPr>
-          <w:rFonts w:ascii="Times New Roman" w:eastAsia="Times New Roman" w:hAnsi="Times New Roman" w:cs="Times New Roman"/>
-          <w:color w:val="000000"/>
-          <w:sz w:val="24"/>
-          <w:szCs w:val="24"/>
-          <w:lang w:val="en-US"/>
-        </w:rPr>
-        <w:lastRenderedPageBreak/>
-        <w:t>designing a serious game and making it available to young people, as well as providing detailed information on COVID-19 prevention topics. The learning material of this game was categorized into six topics, each of which provided unique WHO suggestions for the general public, with a focus on problems that affect adolescents' everyday lives</w:t>
+        <w:t>The research accomplished its specified goals of designing a serious game and making it available to young people, as well as providing detailed information on COVID-19 prevention topics. The learning material of this game was categorized into six topics, each of which provided unique WHO suggestions for the general public, with a focus on problems that affect adolescents' everyday lives</w:t>
       </w:r>
       <w:r>
         <w:rPr>
@@ -6524,6 +6929,7 @@
           <w:id w:val="-431592685"/>
           <w:citation/>
         </w:sdtPr>
+        <w:sdtEndPr/>
         <w:sdtContent>
           <w:r>
             <w:rPr>
@@ -6832,6 +7238,7 @@
           <w:szCs w:val="24"/>
           <w:lang w:val="en-US"/>
         </w:rPr>
+        <w:lastRenderedPageBreak/>
         <w:tab/>
       </w:r>
       <w:r>
@@ -6866,6 +7273,7 @@
           <w:id w:val="240920009"/>
           <w:citation/>
         </w:sdtPr>
+        <w:sdtEndPr/>
         <w:sdtContent>
           <w:r>
             <w:rPr>
@@ -6964,7 +7372,7 @@
 </file>
 
 <file path=word/endnotes.xml><?xml version="1.0" encoding="utf-8"?>
-<w:endnotes xmlns:wpc="http://schemas.microsoft.com/office/word/2010/wordprocessingCanvas" xmlns:cx="http://schemas.microsoft.com/office/drawing/2014/chartex" xmlns:cx1="http://schemas.microsoft.com/office/drawing/2015/9/8/chartex" xmlns:cx2="http://schemas.microsoft.com/office/drawing/2015/10/21/chartex" xmlns:cx3="http://schemas.microsoft.com/office/drawing/2016/5/9/chartex" xmlns:cx4="http://schemas.microsoft.com/office/drawing/2016/5/10/chartex" xmlns:cx5="http://schemas.microsoft.com/office/drawing/2016/5/11/chartex" xmlns:cx6="http://schemas.microsoft.com/office/drawing/2016/5/12/chartex" xmlns:cx7="http://schemas.microsoft.com/office/drawing/2016/5/13/chartex" xmlns:cx8="http://schemas.microsoft.com/office/drawing/2016/5/14/chartex" xmlns:mc="http://schemas.openxmlformats.org/markup-compatibility/2006" xmlns:aink="http://schemas.microsoft.com/office/drawing/2016/ink" xmlns:am3d="http://schemas.microsoft.com/office/drawing/2017/model3d" xmlns:o="urn:schemas-microsoft-com:office:office" xmlns:r="http://schemas.openxmlformats.org/officeDocument/2006/relationships" xmlns:m="http://schemas.openxmlformats.org/officeDocument/2006/math" xmlns:v="urn:schemas-microsoft-com:vml" xmlns:wp14="http://schemas.microsoft.com/office/word/2010/wordprocessingDrawing" xmlns:wp="http://schemas.openxmlformats.org/drawingml/2006/wordprocessingDrawing" xmlns:w10="urn:schemas-microsoft-com:office:word" xmlns:w="http://schemas.openxmlformats.org/wordprocessingml/2006/main" xmlns:w14="http://schemas.microsoft.com/office/word/2010/wordml" xmlns:w15="http://schemas.microsoft.com/office/word/2012/wordml" xmlns:w16cex="http://schemas.microsoft.com/office/word/2018/wordml/cex" xmlns:w16cid="http://schemas.microsoft.com/office/word/2016/wordml/cid" xmlns:w16="http://schemas.microsoft.com/office/word/2018/wordml" xmlns:w16se="http://schemas.microsoft.com/office/word/2015/wordml/symex" xmlns:wpg="http://schemas.microsoft.com/office/word/2010/wordprocessingGroup" xmlns:wpi="http://schemas.microsoft.com/office/word/2010/wordprocessingInk" xmlns:wne="http://schemas.microsoft.com/office/word/2006/wordml" xmlns:wps="http://schemas.microsoft.com/office/word/2010/wordprocessingShape" mc:Ignorable="w14 w15 w16se w16cid w16 w16cex wp14">
+<w:endnotes xmlns:wpc="http://schemas.microsoft.com/office/word/2010/wordprocessingCanvas" xmlns:cx="http://schemas.microsoft.com/office/drawing/2014/chartex" xmlns:cx1="http://schemas.microsoft.com/office/drawing/2015/9/8/chartex" xmlns:cx2="http://schemas.microsoft.com/office/drawing/2015/10/21/chartex" xmlns:cx3="http://schemas.microsoft.com/office/drawing/2016/5/9/chartex" xmlns:cx4="http://schemas.microsoft.com/office/drawing/2016/5/10/chartex" xmlns:cx5="http://schemas.microsoft.com/office/drawing/2016/5/11/chartex" xmlns:cx6="http://schemas.microsoft.com/office/drawing/2016/5/12/chartex" xmlns:cx7="http://schemas.microsoft.com/office/drawing/2016/5/13/chartex" xmlns:cx8="http://schemas.microsoft.com/office/drawing/2016/5/14/chartex" xmlns:mc="http://schemas.openxmlformats.org/markup-compatibility/2006" xmlns:aink="http://schemas.microsoft.com/office/drawing/2016/ink" xmlns:am3d="http://schemas.microsoft.com/office/drawing/2017/model3d" xmlns:o="urn:schemas-microsoft-com:office:office" xmlns:r="http://schemas.openxmlformats.org/officeDocument/2006/relationships" xmlns:m="http://schemas.openxmlformats.org/officeDocument/2006/math" xmlns:v="urn:schemas-microsoft-com:vml" xmlns:wp14="http://schemas.microsoft.com/office/word/2010/wordprocessingDrawing" xmlns:wp="http://schemas.openxmlformats.org/drawingml/2006/wordprocessingDrawing" xmlns:w10="urn:schemas-microsoft-com:office:word" xmlns:w="http://schemas.openxmlformats.org/wordprocessingml/2006/main" xmlns:w14="http://schemas.microsoft.com/office/word/2010/wordml" xmlns:w15="http://schemas.microsoft.com/office/word/2012/wordml" xmlns:w16cex="http://schemas.microsoft.com/office/word/2018/wordml/cex" xmlns:w16cid="http://schemas.microsoft.com/office/word/2016/wordml/cid" xmlns:w16="http://schemas.microsoft.com/office/word/2018/wordml" xmlns:w16sdtdh="http://schemas.microsoft.com/office/word/2020/wordml/sdtdatahash" xmlns:w16se="http://schemas.microsoft.com/office/word/2015/wordml/symex" xmlns:wpg="http://schemas.microsoft.com/office/word/2010/wordprocessingGroup" xmlns:wpi="http://schemas.microsoft.com/office/word/2010/wordprocessingInk" xmlns:wne="http://schemas.microsoft.com/office/word/2006/wordml" xmlns:wps="http://schemas.microsoft.com/office/word/2010/wordprocessingShape" mc:Ignorable="w14 w15 w16se w16cid w16 w16cex w16sdtdh wp14">
   <w:endnote w:type="separator" w:id="-1">
     <w:p>
       <w:pPr>
@@ -6989,7 +7397,7 @@
 </file>
 
 <file path=word/footer1.xml><?xml version="1.0" encoding="utf-8"?>
-<w:ftr xmlns:wpc="http://schemas.microsoft.com/office/word/2010/wordprocessingCanvas" xmlns:cx="http://schemas.microsoft.com/office/drawing/2014/chartex" xmlns:cx1="http://schemas.microsoft.com/office/drawing/2015/9/8/chartex" xmlns:cx2="http://schemas.microsoft.com/office/drawing/2015/10/21/chartex" xmlns:cx3="http://schemas.microsoft.com/office/drawing/2016/5/9/chartex" xmlns:cx4="http://schemas.microsoft.com/office/drawing/2016/5/10/chartex" xmlns:cx5="http://schemas.microsoft.com/office/drawing/2016/5/11/chartex" xmlns:cx6="http://schemas.microsoft.com/office/drawing/2016/5/12/chartex" xmlns:cx7="http://schemas.microsoft.com/office/drawing/2016/5/13/chartex" xmlns:cx8="http://schemas.microsoft.com/office/drawing/2016/5/14/chartex" xmlns:mc="http://schemas.openxmlformats.org/markup-compatibility/2006" xmlns:aink="http://schemas.microsoft.com/office/drawing/2016/ink" xmlns:am3d="http://schemas.microsoft.com/office/drawing/2017/model3d" xmlns:o="urn:schemas-microsoft-com:office:office" xmlns:r="http://schemas.openxmlformats.org/officeDocument/2006/relationships" xmlns:m="http://schemas.openxmlformats.org/officeDocument/2006/math" xmlns:v="urn:schemas-microsoft-com:vml" xmlns:wp14="http://schemas.microsoft.com/office/word/2010/wordprocessingDrawing" xmlns:wp="http://schemas.openxmlformats.org/drawingml/2006/wordprocessingDrawing" xmlns:w10="urn:schemas-microsoft-com:office:word" xmlns:w="http://schemas.openxmlformats.org/wordprocessingml/2006/main" xmlns:w14="http://schemas.microsoft.com/office/word/2010/wordml" xmlns:w15="http://schemas.microsoft.com/office/word/2012/wordml" xmlns:w16cex="http://schemas.microsoft.com/office/word/2018/wordml/cex" xmlns:w16cid="http://schemas.microsoft.com/office/word/2016/wordml/cid" xmlns:w16="http://schemas.microsoft.com/office/word/2018/wordml" xmlns:w16se="http://schemas.microsoft.com/office/word/2015/wordml/symex" xmlns:wpg="http://schemas.microsoft.com/office/word/2010/wordprocessingGroup" xmlns:wpi="http://schemas.microsoft.com/office/word/2010/wordprocessingInk" xmlns:wne="http://schemas.microsoft.com/office/word/2006/wordml" xmlns:wps="http://schemas.microsoft.com/office/word/2010/wordprocessingShape" mc:Ignorable="w14 w15 w16se w16cid w16 w16cex wp14">
+<w:ftr xmlns:wpc="http://schemas.microsoft.com/office/word/2010/wordprocessingCanvas" xmlns:cx="http://schemas.microsoft.com/office/drawing/2014/chartex" xmlns:cx1="http://schemas.microsoft.com/office/drawing/2015/9/8/chartex" xmlns:cx2="http://schemas.microsoft.com/office/drawing/2015/10/21/chartex" xmlns:cx3="http://schemas.microsoft.com/office/drawing/2016/5/9/chartex" xmlns:cx4="http://schemas.microsoft.com/office/drawing/2016/5/10/chartex" xmlns:cx5="http://schemas.microsoft.com/office/drawing/2016/5/11/chartex" xmlns:cx6="http://schemas.microsoft.com/office/drawing/2016/5/12/chartex" xmlns:cx7="http://schemas.microsoft.com/office/drawing/2016/5/13/chartex" xmlns:cx8="http://schemas.microsoft.com/office/drawing/2016/5/14/chartex" xmlns:mc="http://schemas.openxmlformats.org/markup-compatibility/2006" xmlns:aink="http://schemas.microsoft.com/office/drawing/2016/ink" xmlns:am3d="http://schemas.microsoft.com/office/drawing/2017/model3d" xmlns:o="urn:schemas-microsoft-com:office:office" xmlns:r="http://schemas.openxmlformats.org/officeDocument/2006/relationships" xmlns:m="http://schemas.openxmlformats.org/officeDocument/2006/math" xmlns:v="urn:schemas-microsoft-com:vml" xmlns:wp14="http://schemas.microsoft.com/office/word/2010/wordprocessingDrawing" xmlns:wp="http://schemas.openxmlformats.org/drawingml/2006/wordprocessingDrawing" xmlns:w10="urn:schemas-microsoft-com:office:word" xmlns:w="http://schemas.openxmlformats.org/wordprocessingml/2006/main" xmlns:w14="http://schemas.microsoft.com/office/word/2010/wordml" xmlns:w15="http://schemas.microsoft.com/office/word/2012/wordml" xmlns:w16cex="http://schemas.microsoft.com/office/word/2018/wordml/cex" xmlns:w16cid="http://schemas.microsoft.com/office/word/2016/wordml/cid" xmlns:w16="http://schemas.microsoft.com/office/word/2018/wordml" xmlns:w16sdtdh="http://schemas.microsoft.com/office/word/2020/wordml/sdtdatahash" xmlns:w16se="http://schemas.microsoft.com/office/word/2015/wordml/symex" xmlns:wpg="http://schemas.microsoft.com/office/word/2010/wordprocessingGroup" xmlns:wpi="http://schemas.microsoft.com/office/word/2010/wordprocessingInk" xmlns:wne="http://schemas.microsoft.com/office/word/2006/wordml" xmlns:wps="http://schemas.microsoft.com/office/word/2010/wordprocessingShape" mc:Ignorable="w14 w15 w16se w16cid w16 w16cex w16sdtdh wp14">
   <w:p>
     <w:pPr>
       <w:pStyle w:val="Footer"/>
@@ -6999,7 +7407,7 @@
 </file>
 
 <file path=word/footnotes.xml><?xml version="1.0" encoding="utf-8"?>
-<w:footnotes xmlns:wpc="http://schemas.microsoft.com/office/word/2010/wordprocessingCanvas" xmlns:cx="http://schemas.microsoft.com/office/drawing/2014/chartex" xmlns:cx1="http://schemas.microsoft.com/office/drawing/2015/9/8/chartex" xmlns:cx2="http://schemas.microsoft.com/office/drawing/2015/10/21/chartex" xmlns:cx3="http://schemas.microsoft.com/office/drawing/2016/5/9/chartex" xmlns:cx4="http://schemas.microsoft.com/office/drawing/2016/5/10/chartex" xmlns:cx5="http://schemas.microsoft.com/office/drawing/2016/5/11/chartex" xmlns:cx6="http://schemas.microsoft.com/office/drawing/2016/5/12/chartex" xmlns:cx7="http://schemas.microsoft.com/office/drawing/2016/5/13/chartex" xmlns:cx8="http://schemas.microsoft.com/office/drawing/2016/5/14/chartex" xmlns:mc="http://schemas.openxmlformats.org/markup-compatibility/2006" xmlns:aink="http://schemas.microsoft.com/office/drawing/2016/ink" xmlns:am3d="http://schemas.microsoft.com/office/drawing/2017/model3d" xmlns:o="urn:schemas-microsoft-com:office:office" xmlns:r="http://schemas.openxmlformats.org/officeDocument/2006/relationships" xmlns:m="http://schemas.openxmlformats.org/officeDocument/2006/math" xmlns:v="urn:schemas-microsoft-com:vml" xmlns:wp14="http://schemas.microsoft.com/office/word/2010/wordprocessingDrawing" xmlns:wp="http://schemas.openxmlformats.org/drawingml/2006/wordprocessingDrawing" xmlns:w10="urn:schemas-microsoft-com:office:word" xmlns:w="http://schemas.openxmlformats.org/wordprocessingml/2006/main" xmlns:w14="http://schemas.microsoft.com/office/word/2010/wordml" xmlns:w15="http://schemas.microsoft.com/office/word/2012/wordml" xmlns:w16cex="http://schemas.microsoft.com/office/word/2018/wordml/cex" xmlns:w16cid="http://schemas.microsoft.com/office/word/2016/wordml/cid" xmlns:w16="http://schemas.microsoft.com/office/word/2018/wordml" xmlns:w16se="http://schemas.microsoft.com/office/word/2015/wordml/symex" xmlns:wpg="http://schemas.microsoft.com/office/word/2010/wordprocessingGroup" xmlns:wpi="http://schemas.microsoft.com/office/word/2010/wordprocessingInk" xmlns:wne="http://schemas.microsoft.com/office/word/2006/wordml" xmlns:wps="http://schemas.microsoft.com/office/word/2010/wordprocessingShape" mc:Ignorable="w14 w15 w16se w16cid w16 w16cex wp14">
+<w:footnotes xmlns:wpc="http://schemas.microsoft.com/office/word/2010/wordprocessingCanvas" xmlns:cx="http://schemas.microsoft.com/office/drawing/2014/chartex" xmlns:cx1="http://schemas.microsoft.com/office/drawing/2015/9/8/chartex" xmlns:cx2="http://schemas.microsoft.com/office/drawing/2015/10/21/chartex" xmlns:cx3="http://schemas.microsoft.com/office/drawing/2016/5/9/chartex" xmlns:cx4="http://schemas.microsoft.com/office/drawing/2016/5/10/chartex" xmlns:cx5="http://schemas.microsoft.com/office/drawing/2016/5/11/chartex" xmlns:cx6="http://schemas.microsoft.com/office/drawing/2016/5/12/chartex" xmlns:cx7="http://schemas.microsoft.com/office/drawing/2016/5/13/chartex" xmlns:cx8="http://schemas.microsoft.com/office/drawing/2016/5/14/chartex" xmlns:mc="http://schemas.openxmlformats.org/markup-compatibility/2006" xmlns:aink="http://schemas.microsoft.com/office/drawing/2016/ink" xmlns:am3d="http://schemas.microsoft.com/office/drawing/2017/model3d" xmlns:o="urn:schemas-microsoft-com:office:office" xmlns:r="http://schemas.openxmlformats.org/officeDocument/2006/relationships" xmlns:m="http://schemas.openxmlformats.org/officeDocument/2006/math" xmlns:v="urn:schemas-microsoft-com:vml" xmlns:wp14="http://schemas.microsoft.com/office/word/2010/wordprocessingDrawing" xmlns:wp="http://schemas.openxmlformats.org/drawingml/2006/wordprocessingDrawing" xmlns:w10="urn:schemas-microsoft-com:office:word" xmlns:w="http://schemas.openxmlformats.org/wordprocessingml/2006/main" xmlns:w14="http://schemas.microsoft.com/office/word/2010/wordml" xmlns:w15="http://schemas.microsoft.com/office/word/2012/wordml" xmlns:w16cex="http://schemas.microsoft.com/office/word/2018/wordml/cex" xmlns:w16cid="http://schemas.microsoft.com/office/word/2016/wordml/cid" xmlns:w16="http://schemas.microsoft.com/office/word/2018/wordml" xmlns:w16sdtdh="http://schemas.microsoft.com/office/word/2020/wordml/sdtdatahash" xmlns:w16se="http://schemas.microsoft.com/office/word/2015/wordml/symex" xmlns:wpg="http://schemas.microsoft.com/office/word/2010/wordprocessingGroup" xmlns:wpi="http://schemas.microsoft.com/office/word/2010/wordprocessingInk" xmlns:wne="http://schemas.microsoft.com/office/word/2006/wordml" xmlns:wps="http://schemas.microsoft.com/office/word/2010/wordprocessingShape" mc:Ignorable="w14 w15 w16se w16cid w16 w16cex w16sdtdh wp14">
   <w:footnote w:type="separator" w:id="-1">
     <w:p>
       <w:pPr>
@@ -7024,7 +7432,7 @@
 </file>
 
 <file path=word/header1.xml><?xml version="1.0" encoding="utf-8"?>
-<w:hdr xmlns:wpc="http://schemas.microsoft.com/office/word/2010/wordprocessingCanvas" xmlns:cx="http://schemas.microsoft.com/office/drawing/2014/chartex" xmlns:cx1="http://schemas.microsoft.com/office/drawing/2015/9/8/chartex" xmlns:cx2="http://schemas.microsoft.com/office/drawing/2015/10/21/chartex" xmlns:cx3="http://schemas.microsoft.com/office/drawing/2016/5/9/chartex" xmlns:cx4="http://schemas.microsoft.com/office/drawing/2016/5/10/chartex" xmlns:cx5="http://schemas.microsoft.com/office/drawing/2016/5/11/chartex" xmlns:cx6="http://schemas.microsoft.com/office/drawing/2016/5/12/chartex" xmlns:cx7="http://schemas.microsoft.com/office/drawing/2016/5/13/chartex" xmlns:cx8="http://schemas.microsoft.com/office/drawing/2016/5/14/chartex" xmlns:mc="http://schemas.openxmlformats.org/markup-compatibility/2006" xmlns:aink="http://schemas.microsoft.com/office/drawing/2016/ink" xmlns:am3d="http://schemas.microsoft.com/office/drawing/2017/model3d" xmlns:o="urn:schemas-microsoft-com:office:office" xmlns:r="http://schemas.openxmlformats.org/officeDocument/2006/relationships" xmlns:m="http://schemas.openxmlformats.org/officeDocument/2006/math" xmlns:v="urn:schemas-microsoft-com:vml" xmlns:wp14="http://schemas.microsoft.com/office/word/2010/wordprocessingDrawing" xmlns:wp="http://schemas.openxmlformats.org/drawingml/2006/wordprocessingDrawing" xmlns:w10="urn:schemas-microsoft-com:office:word" xmlns:w="http://schemas.openxmlformats.org/wordprocessingml/2006/main" xmlns:w14="http://schemas.microsoft.com/office/word/2010/wordml" xmlns:w15="http://schemas.microsoft.com/office/word/2012/wordml" xmlns:w16cex="http://schemas.microsoft.com/office/word/2018/wordml/cex" xmlns:w16cid="http://schemas.microsoft.com/office/word/2016/wordml/cid" xmlns:w16="http://schemas.microsoft.com/office/word/2018/wordml" xmlns:w16se="http://schemas.microsoft.com/office/word/2015/wordml/symex" xmlns:wpg="http://schemas.microsoft.com/office/word/2010/wordprocessingGroup" xmlns:wpi="http://schemas.microsoft.com/office/word/2010/wordprocessingInk" xmlns:wne="http://schemas.microsoft.com/office/word/2006/wordml" xmlns:wps="http://schemas.microsoft.com/office/word/2010/wordprocessingShape" mc:Ignorable="w14 w15 w16se w16cid w16 w16cex wp14">
+<w:hdr xmlns:wpc="http://schemas.microsoft.com/office/word/2010/wordprocessingCanvas" xmlns:cx="http://schemas.microsoft.com/office/drawing/2014/chartex" xmlns:cx1="http://schemas.microsoft.com/office/drawing/2015/9/8/chartex" xmlns:cx2="http://schemas.microsoft.com/office/drawing/2015/10/21/chartex" xmlns:cx3="http://schemas.microsoft.com/office/drawing/2016/5/9/chartex" xmlns:cx4="http://schemas.microsoft.com/office/drawing/2016/5/10/chartex" xmlns:cx5="http://schemas.microsoft.com/office/drawing/2016/5/11/chartex" xmlns:cx6="http://schemas.microsoft.com/office/drawing/2016/5/12/chartex" xmlns:cx7="http://schemas.microsoft.com/office/drawing/2016/5/13/chartex" xmlns:cx8="http://schemas.microsoft.com/office/drawing/2016/5/14/chartex" xmlns:mc="http://schemas.openxmlformats.org/markup-compatibility/2006" xmlns:aink="http://schemas.microsoft.com/office/drawing/2016/ink" xmlns:am3d="http://schemas.microsoft.com/office/drawing/2017/model3d" xmlns:o="urn:schemas-microsoft-com:office:office" xmlns:r="http://schemas.openxmlformats.org/officeDocument/2006/relationships" xmlns:m="http://schemas.openxmlformats.org/officeDocument/2006/math" xmlns:v="urn:schemas-microsoft-com:vml" xmlns:wp14="http://schemas.microsoft.com/office/word/2010/wordprocessingDrawing" xmlns:wp="http://schemas.openxmlformats.org/drawingml/2006/wordprocessingDrawing" xmlns:w10="urn:schemas-microsoft-com:office:word" xmlns:w="http://schemas.openxmlformats.org/wordprocessingml/2006/main" xmlns:w14="http://schemas.microsoft.com/office/word/2010/wordml" xmlns:w15="http://schemas.microsoft.com/office/word/2012/wordml" xmlns:w16cex="http://schemas.microsoft.com/office/word/2018/wordml/cex" xmlns:w16cid="http://schemas.microsoft.com/office/word/2016/wordml/cid" xmlns:w16="http://schemas.microsoft.com/office/word/2018/wordml" xmlns:w16sdtdh="http://schemas.microsoft.com/office/word/2020/wordml/sdtdatahash" xmlns:w16se="http://schemas.microsoft.com/office/word/2015/wordml/symex" xmlns:wpg="http://schemas.microsoft.com/office/word/2010/wordprocessingGroup" xmlns:wpi="http://schemas.microsoft.com/office/word/2010/wordprocessingInk" xmlns:wne="http://schemas.microsoft.com/office/word/2006/wordml" xmlns:wps="http://schemas.microsoft.com/office/word/2010/wordprocessingShape" mc:Ignorable="w14 w15 w16se w16cid w16 w16cex w16sdtdh wp14">
   <w:p>
     <w:pPr>
       <w:pStyle w:val="Header"/>
@@ -7034,7 +7442,7 @@
 </file>
 
 <file path=word/numbering.xml><?xml version="1.0" encoding="utf-8"?>
-<w:numbering xmlns:wpc="http://schemas.microsoft.com/office/word/2010/wordprocessingCanvas" xmlns:cx="http://schemas.microsoft.com/office/drawing/2014/chartex" xmlns:cx1="http://schemas.microsoft.com/office/drawing/2015/9/8/chartex" xmlns:cx2="http://schemas.microsoft.com/office/drawing/2015/10/21/chartex" xmlns:cx3="http://schemas.microsoft.com/office/drawing/2016/5/9/chartex" xmlns:cx4="http://schemas.microsoft.com/office/drawing/2016/5/10/chartex" xmlns:cx5="http://schemas.microsoft.com/office/drawing/2016/5/11/chartex" xmlns:cx6="http://schemas.microsoft.com/office/drawing/2016/5/12/chartex" xmlns:cx7="http://schemas.microsoft.com/office/drawing/2016/5/13/chartex" xmlns:cx8="http://schemas.microsoft.com/office/drawing/2016/5/14/chartex" xmlns:mc="http://schemas.openxmlformats.org/markup-compatibility/2006" xmlns:aink="http://schemas.microsoft.com/office/drawing/2016/ink" xmlns:am3d="http://schemas.microsoft.com/office/drawing/2017/model3d" xmlns:o="urn:schemas-microsoft-com:office:office" xmlns:r="http://schemas.openxmlformats.org/officeDocument/2006/relationships" xmlns:m="http://schemas.openxmlformats.org/officeDocument/2006/math" xmlns:v="urn:schemas-microsoft-com:vml" xmlns:wp14="http://schemas.microsoft.com/office/word/2010/wordprocessingDrawing" xmlns:wp="http://schemas.openxmlformats.org/drawingml/2006/wordprocessingDrawing" xmlns:w10="urn:schemas-microsoft-com:office:word" xmlns:w="http://schemas.openxmlformats.org/wordprocessingml/2006/main" xmlns:w14="http://schemas.microsoft.com/office/word/2010/wordml" xmlns:w15="http://schemas.microsoft.com/office/word/2012/wordml" xmlns:w16cex="http://schemas.microsoft.com/office/word/2018/wordml/cex" xmlns:w16cid="http://schemas.microsoft.com/office/word/2016/wordml/cid" xmlns:w16="http://schemas.microsoft.com/office/word/2018/wordml" xmlns:w16se="http://schemas.microsoft.com/office/word/2015/wordml/symex" xmlns:wpg="http://schemas.microsoft.com/office/word/2010/wordprocessingGroup" xmlns:wpi="http://schemas.microsoft.com/office/word/2010/wordprocessingInk" xmlns:wne="http://schemas.microsoft.com/office/word/2006/wordml" xmlns:wps="http://schemas.microsoft.com/office/word/2010/wordprocessingShape" mc:Ignorable="w14 w15 w16se w16cid w16 w16cex wp14">
+<w:numbering xmlns:wpc="http://schemas.microsoft.com/office/word/2010/wordprocessingCanvas" xmlns:cx="http://schemas.microsoft.com/office/drawing/2014/chartex" xmlns:cx1="http://schemas.microsoft.com/office/drawing/2015/9/8/chartex" xmlns:cx2="http://schemas.microsoft.com/office/drawing/2015/10/21/chartex" xmlns:cx3="http://schemas.microsoft.com/office/drawing/2016/5/9/chartex" xmlns:cx4="http://schemas.microsoft.com/office/drawing/2016/5/10/chartex" xmlns:cx5="http://schemas.microsoft.com/office/drawing/2016/5/11/chartex" xmlns:cx6="http://schemas.microsoft.com/office/drawing/2016/5/12/chartex" xmlns:cx7="http://schemas.microsoft.com/office/drawing/2016/5/13/chartex" xmlns:cx8="http://schemas.microsoft.com/office/drawing/2016/5/14/chartex" xmlns:mc="http://schemas.openxmlformats.org/markup-compatibility/2006" xmlns:aink="http://schemas.microsoft.com/office/drawing/2016/ink" xmlns:am3d="http://schemas.microsoft.com/office/drawing/2017/model3d" xmlns:o="urn:schemas-microsoft-com:office:office" xmlns:r="http://schemas.openxmlformats.org/officeDocument/2006/relationships" xmlns:m="http://schemas.openxmlformats.org/officeDocument/2006/math" xmlns:v="urn:schemas-microsoft-com:vml" xmlns:wp14="http://schemas.microsoft.com/office/word/2010/wordprocessingDrawing" xmlns:wp="http://schemas.openxmlformats.org/drawingml/2006/wordprocessingDrawing" xmlns:w10="urn:schemas-microsoft-com:office:word" xmlns:w="http://schemas.openxmlformats.org/wordprocessingml/2006/main" xmlns:w14="http://schemas.microsoft.com/office/word/2010/wordml" xmlns:w15="http://schemas.microsoft.com/office/word/2012/wordml" xmlns:w16cex="http://schemas.microsoft.com/office/word/2018/wordml/cex" xmlns:w16cid="http://schemas.microsoft.com/office/word/2016/wordml/cid" xmlns:w16="http://schemas.microsoft.com/office/word/2018/wordml" xmlns:w16sdtdh="http://schemas.microsoft.com/office/word/2020/wordml/sdtdatahash" xmlns:w16se="http://schemas.microsoft.com/office/word/2015/wordml/symex" xmlns:wpg="http://schemas.microsoft.com/office/word/2010/wordprocessingGroup" xmlns:wpi="http://schemas.microsoft.com/office/word/2010/wordprocessingInk" xmlns:wne="http://schemas.microsoft.com/office/word/2006/wordml" xmlns:wps="http://schemas.microsoft.com/office/word/2010/wordprocessingShape" mc:Ignorable="w14 w15 w16se w16cid w16 w16cex w16sdtdh wp14">
   <w:abstractNum w:abstractNumId="0" w15:restartNumberingAfterBreak="0">
     <w:nsid w:val="44C173CD"/>
     <w:multiLevelType w:val="hybridMultilevel"/>
@@ -7592,7 +8000,7 @@
 </file>
 
 <file path=word/styles.xml><?xml version="1.0" encoding="utf-8"?>
-<w:styles xmlns:mc="http://schemas.openxmlformats.org/markup-compatibility/2006" xmlns:r="http://schemas.openxmlformats.org/officeDocument/2006/relationships" xmlns:w="http://schemas.openxmlformats.org/wordprocessingml/2006/main" xmlns:w14="http://schemas.microsoft.com/office/word/2010/wordml" xmlns:w15="http://schemas.microsoft.com/office/word/2012/wordml" xmlns:w16cex="http://schemas.microsoft.com/office/word/2018/wordml/cex" xmlns:w16cid="http://schemas.microsoft.com/office/word/2016/wordml/cid" xmlns:w16="http://schemas.microsoft.com/office/word/2018/wordml" xmlns:w16se="http://schemas.microsoft.com/office/word/2015/wordml/symex" mc:Ignorable="w14 w15 w16se w16cid w16 w16cex">
+<w:styles xmlns:mc="http://schemas.openxmlformats.org/markup-compatibility/2006" xmlns:r="http://schemas.openxmlformats.org/officeDocument/2006/relationships" xmlns:w="http://schemas.openxmlformats.org/wordprocessingml/2006/main" xmlns:w14="http://schemas.microsoft.com/office/word/2010/wordml" xmlns:w15="http://schemas.microsoft.com/office/word/2012/wordml" xmlns:w16cex="http://schemas.microsoft.com/office/word/2018/wordml/cex" xmlns:w16cid="http://schemas.microsoft.com/office/word/2016/wordml/cid" xmlns:w16="http://schemas.microsoft.com/office/word/2018/wordml" xmlns:w16sdtdh="http://schemas.microsoft.com/office/word/2020/wordml/sdtdatahash" xmlns:w16se="http://schemas.microsoft.com/office/word/2015/wordml/symex" mc:Ignorable="w14 w15 w16se w16cid w16 w16cex w16sdtdh">
   <w:docDefaults>
     <w:rPrDefault>
       <w:rPr>

</xml_diff>

<commit_message>
Revision Attempt #2 (Scope and Limitations) Part I
How to's of the game, button functions, etc...
Unfinished
</commit_message>
<xml_diff>
--- a/QL Documentation.docx
+++ b/QL Documentation.docx
@@ -2227,7 +2227,27 @@
           <w:sz w:val="24"/>
           <w:szCs w:val="24"/>
         </w:rPr>
-        <w:t>Quarantine Life – A Visual Novel Game for iOS and Android.</w:t>
+        <w:t xml:space="preserve">Quarantine Life – A Visual Novel Game for </w:t>
+      </w:r>
+      <w:r>
+        <w:rPr>
+          <w:rFonts w:ascii="Times New Roman" w:hAnsi="Times New Roman" w:cs="Times New Roman"/>
+          <w:bCs/>
+          <w:color w:val="000000"/>
+          <w:sz w:val="24"/>
+          <w:szCs w:val="24"/>
+        </w:rPr>
+        <w:t>Mobile</w:t>
+      </w:r>
+      <w:r>
+        <w:rPr>
+          <w:rFonts w:ascii="Times New Roman" w:hAnsi="Times New Roman" w:cs="Times New Roman"/>
+          <w:bCs/>
+          <w:color w:val="000000"/>
+          <w:sz w:val="24"/>
+          <w:szCs w:val="24"/>
+        </w:rPr>
+        <w:t>.</w:t>
       </w:r>
       <w:r>
         <w:rPr>
@@ -2375,7 +2395,7 @@
           <w:sz w:val="24"/>
           <w:szCs w:val="24"/>
         </w:rPr>
-        <w:t xml:space="preserve"> The game supports iOS 11+ and Android 5.0+. It was intended to be a </w:t>
+        <w:t xml:space="preserve"> The game supports Android 5.0+. It was intended to be a </w:t>
       </w:r>
       <w:r>
         <w:rPr>
@@ -2496,187 +2516,187 @@
           <w:sz w:val="24"/>
           <w:szCs w:val="24"/>
         </w:rPr>
-        <w:t xml:space="preserve">The study was aimed to cover the COVID-19 guidelines in the Philippines. As the study was made during the COVID-19 pandemic, it </w:t>
-      </w:r>
-      <w:r>
-        <w:rPr>
-          <w:rFonts w:ascii="Times New Roman" w:hAnsi="Times New Roman" w:cs="Times New Roman"/>
-          <w:bCs/>
-          <w:color w:val="000000"/>
-          <w:sz w:val="24"/>
-          <w:szCs w:val="24"/>
-        </w:rPr>
-        <w:t>was</w:t>
-      </w:r>
-      <w:r>
-        <w:rPr>
-          <w:rFonts w:ascii="Times New Roman" w:hAnsi="Times New Roman" w:cs="Times New Roman"/>
-          <w:bCs/>
-          <w:color w:val="000000"/>
-          <w:sz w:val="24"/>
-          <w:szCs w:val="24"/>
-        </w:rPr>
-        <w:t xml:space="preserve"> limited to the present narrative of the pandemic. It </w:t>
-      </w:r>
-      <w:r>
-        <w:rPr>
-          <w:rFonts w:ascii="Times New Roman" w:hAnsi="Times New Roman" w:cs="Times New Roman"/>
-          <w:bCs/>
-          <w:color w:val="000000"/>
-          <w:sz w:val="24"/>
-          <w:szCs w:val="24"/>
-        </w:rPr>
-        <w:t>was</w:t>
-      </w:r>
-      <w:r>
-        <w:rPr>
-          <w:rFonts w:ascii="Times New Roman" w:hAnsi="Times New Roman" w:cs="Times New Roman"/>
-          <w:bCs/>
-          <w:color w:val="000000"/>
-          <w:sz w:val="24"/>
-          <w:szCs w:val="24"/>
-        </w:rPr>
-        <w:t xml:space="preserve"> also </w:t>
-      </w:r>
-      <w:r>
-        <w:rPr>
-          <w:rFonts w:ascii="Times New Roman" w:hAnsi="Times New Roman" w:cs="Times New Roman"/>
-          <w:bCs/>
-          <w:color w:val="000000"/>
-          <w:sz w:val="24"/>
-          <w:szCs w:val="24"/>
-        </w:rPr>
-        <w:t>restricted</w:t>
-      </w:r>
-      <w:r>
-        <w:rPr>
-          <w:rFonts w:ascii="Times New Roman" w:hAnsi="Times New Roman" w:cs="Times New Roman"/>
-          <w:bCs/>
-          <w:color w:val="000000"/>
-          <w:sz w:val="24"/>
-          <w:szCs w:val="24"/>
-        </w:rPr>
-        <w:t xml:space="preserve"> </w:t>
-      </w:r>
-      <w:r>
-        <w:rPr>
-          <w:rFonts w:ascii="Times New Roman" w:hAnsi="Times New Roman" w:cs="Times New Roman"/>
-          <w:bCs/>
-          <w:color w:val="000000"/>
-          <w:sz w:val="24"/>
-          <w:szCs w:val="24"/>
-        </w:rPr>
-        <w:t>to provide information about the COVID-19 pandemic in Mabalacat City</w:t>
-      </w:r>
-      <w:r>
-        <w:rPr>
-          <w:rFonts w:ascii="Times New Roman" w:hAnsi="Times New Roman" w:cs="Times New Roman"/>
-          <w:bCs/>
-          <w:color w:val="000000"/>
-          <w:sz w:val="24"/>
-          <w:szCs w:val="24"/>
-        </w:rPr>
-        <w:t>,</w:t>
-      </w:r>
-      <w:r>
-        <w:rPr>
-          <w:rFonts w:ascii="Times New Roman" w:hAnsi="Times New Roman" w:cs="Times New Roman"/>
-          <w:bCs/>
-          <w:color w:val="000000"/>
-          <w:sz w:val="24"/>
-          <w:szCs w:val="24"/>
-        </w:rPr>
-        <w:t xml:space="preserve"> Pampanga</w:t>
-      </w:r>
-      <w:r>
-        <w:rPr>
-          <w:rFonts w:ascii="Times New Roman" w:hAnsi="Times New Roman" w:cs="Times New Roman"/>
-          <w:bCs/>
-          <w:color w:val="000000"/>
-          <w:sz w:val="24"/>
-          <w:szCs w:val="24"/>
-        </w:rPr>
-        <w:t xml:space="preserve"> only</w:t>
-      </w:r>
-      <w:r>
-        <w:rPr>
-          <w:rFonts w:ascii="Times New Roman" w:hAnsi="Times New Roman" w:cs="Times New Roman"/>
-          <w:bCs/>
-          <w:color w:val="000000"/>
-          <w:sz w:val="24"/>
-          <w:szCs w:val="24"/>
-        </w:rPr>
-        <w:t>. The study includes the situational state regarding the pandemic in the</w:t>
-      </w:r>
-      <w:r>
-        <w:rPr>
-          <w:rFonts w:ascii="Times New Roman" w:hAnsi="Times New Roman" w:cs="Times New Roman"/>
-          <w:bCs/>
-          <w:color w:val="000000"/>
-          <w:sz w:val="24"/>
-          <w:szCs w:val="24"/>
-        </w:rPr>
-        <w:t xml:space="preserve"> local</w:t>
-      </w:r>
-      <w:r>
-        <w:rPr>
-          <w:rFonts w:ascii="Times New Roman" w:hAnsi="Times New Roman" w:cs="Times New Roman"/>
-          <w:bCs/>
-          <w:color w:val="000000"/>
-          <w:sz w:val="24"/>
-          <w:szCs w:val="24"/>
-        </w:rPr>
-        <w:t xml:space="preserve"> area, and the implications of </w:t>
-      </w:r>
-      <w:r>
-        <w:rPr>
-          <w:rFonts w:ascii="Times New Roman" w:hAnsi="Times New Roman" w:cs="Times New Roman"/>
-          <w:bCs/>
-          <w:color w:val="000000"/>
-          <w:sz w:val="24"/>
-          <w:szCs w:val="24"/>
-        </w:rPr>
-        <w:t>it</w:t>
-      </w:r>
-      <w:r>
-        <w:rPr>
-          <w:rFonts w:ascii="Times New Roman" w:hAnsi="Times New Roman" w:cs="Times New Roman"/>
-          <w:bCs/>
-          <w:color w:val="000000"/>
-          <w:sz w:val="24"/>
-          <w:szCs w:val="24"/>
-        </w:rPr>
-        <w:t xml:space="preserve">. The general purpose of the study </w:t>
-      </w:r>
-      <w:r>
-        <w:rPr>
-          <w:rFonts w:ascii="Times New Roman" w:hAnsi="Times New Roman" w:cs="Times New Roman"/>
-          <w:bCs/>
-          <w:color w:val="000000"/>
-          <w:sz w:val="24"/>
-          <w:szCs w:val="24"/>
-        </w:rPr>
-        <w:t>was</w:t>
-      </w:r>
-      <w:r>
-        <w:rPr>
-          <w:rFonts w:ascii="Times New Roman" w:hAnsi="Times New Roman" w:cs="Times New Roman"/>
-          <w:bCs/>
-          <w:color w:val="000000"/>
-          <w:sz w:val="24"/>
-          <w:szCs w:val="24"/>
-        </w:rPr>
-        <w:t xml:space="preserve"> to increase insight regarding the social and biological problems </w:t>
-      </w:r>
-      <w:r>
-        <w:rPr>
-          <w:rFonts w:ascii="Times New Roman" w:hAnsi="Times New Roman" w:cs="Times New Roman"/>
-          <w:bCs/>
-          <w:color w:val="000000"/>
-          <w:sz w:val="24"/>
-          <w:szCs w:val="24"/>
-        </w:rPr>
-        <w:t>that the COVID-19 pandemic has fostered in the chosen local area.</w:t>
+        <w:t xml:space="preserve">The protagonist of </w:t>
+      </w:r>
+      <w:r>
+        <w:rPr>
+          <w:rFonts w:ascii="Times New Roman" w:hAnsi="Times New Roman" w:cs="Times New Roman"/>
+          <w:bCs/>
+          <w:color w:val="000000"/>
+          <w:sz w:val="24"/>
+          <w:szCs w:val="24"/>
+        </w:rPr>
+        <w:t>Quarantine Life</w:t>
+      </w:r>
+      <w:r>
+        <w:rPr>
+          <w:rFonts w:ascii="Times New Roman" w:hAnsi="Times New Roman" w:cs="Times New Roman"/>
+          <w:bCs/>
+          <w:color w:val="000000"/>
+          <w:sz w:val="24"/>
+          <w:szCs w:val="24"/>
+        </w:rPr>
+        <w:t xml:space="preserve"> portrays the player as a</w:t>
+      </w:r>
+      <w:r>
+        <w:rPr>
+          <w:rFonts w:ascii="Times New Roman" w:hAnsi="Times New Roman" w:cs="Times New Roman"/>
+          <w:bCs/>
+          <w:color w:val="000000"/>
+          <w:sz w:val="24"/>
+          <w:szCs w:val="24"/>
+        </w:rPr>
+        <w:t>n adult living in the state of the COVID- 19 pandemic</w:t>
+      </w:r>
+      <w:r>
+        <w:rPr>
+          <w:rFonts w:ascii="Times New Roman" w:hAnsi="Times New Roman" w:cs="Times New Roman"/>
+          <w:bCs/>
+          <w:color w:val="000000"/>
+          <w:sz w:val="24"/>
+          <w:szCs w:val="24"/>
+        </w:rPr>
+        <w:t>.</w:t>
+      </w:r>
+      <w:r>
+        <w:rPr>
+          <w:rFonts w:ascii="Times New Roman" w:hAnsi="Times New Roman" w:cs="Times New Roman"/>
+          <w:bCs/>
+          <w:color w:val="000000"/>
+          <w:sz w:val="24"/>
+          <w:szCs w:val="24"/>
+        </w:rPr>
+        <w:t xml:space="preserve"> The player’s job is to read and understand the game dialog </w:t>
+      </w:r>
+      <w:r>
+        <w:rPr>
+          <w:rFonts w:ascii="Times New Roman" w:hAnsi="Times New Roman" w:cs="Times New Roman"/>
+          <w:bCs/>
+          <w:color w:val="000000"/>
+          <w:sz w:val="24"/>
+          <w:szCs w:val="24"/>
+        </w:rPr>
+        <w:t>and</w:t>
+      </w:r>
+      <w:r>
+        <w:rPr>
+          <w:rFonts w:ascii="Times New Roman" w:hAnsi="Times New Roman" w:cs="Times New Roman"/>
+          <w:bCs/>
+          <w:color w:val="000000"/>
+          <w:sz w:val="24"/>
+          <w:szCs w:val="24"/>
+        </w:rPr>
+        <w:t xml:space="preserve"> tapping the screen after </w:t>
+      </w:r>
+      <w:r>
+        <w:rPr>
+          <w:rFonts w:ascii="Times New Roman" w:hAnsi="Times New Roman" w:cs="Times New Roman"/>
+          <w:bCs/>
+          <w:color w:val="000000"/>
+          <w:sz w:val="24"/>
+          <w:szCs w:val="24"/>
+        </w:rPr>
+        <w:t>reading the character’s line</w:t>
+      </w:r>
+      <w:r>
+        <w:rPr>
+          <w:rFonts w:ascii="Times New Roman" w:hAnsi="Times New Roman" w:cs="Times New Roman"/>
+          <w:bCs/>
+          <w:color w:val="000000"/>
+          <w:sz w:val="24"/>
+          <w:szCs w:val="24"/>
+        </w:rPr>
+        <w:t xml:space="preserve"> and repeat</w:t>
+      </w:r>
+      <w:r>
+        <w:rPr>
+          <w:rFonts w:ascii="Times New Roman" w:hAnsi="Times New Roman" w:cs="Times New Roman"/>
+          <w:bCs/>
+          <w:color w:val="000000"/>
+          <w:sz w:val="24"/>
+          <w:szCs w:val="24"/>
+        </w:rPr>
+        <w:t>.</w:t>
+      </w:r>
+      <w:r>
+        <w:rPr>
+          <w:rFonts w:ascii="Times New Roman" w:hAnsi="Times New Roman" w:cs="Times New Roman"/>
+          <w:bCs/>
+          <w:color w:val="000000"/>
+          <w:sz w:val="24"/>
+          <w:szCs w:val="24"/>
+        </w:rPr>
+        <w:t xml:space="preserve"> At some points in the game, </w:t>
+      </w:r>
+      <w:r>
+        <w:rPr>
+          <w:rFonts w:ascii="Times New Roman" w:hAnsi="Times New Roman" w:cs="Times New Roman"/>
+          <w:bCs/>
+          <w:color w:val="000000"/>
+          <w:sz w:val="24"/>
+          <w:szCs w:val="24"/>
+        </w:rPr>
+        <w:t xml:space="preserve">the player will be prompted and shown two or more dialogue choices. At this situation the player </w:t>
+      </w:r>
+      <w:r>
+        <w:rPr>
+          <w:rFonts w:ascii="Times New Roman" w:hAnsi="Times New Roman" w:cs="Times New Roman"/>
+          <w:bCs/>
+          <w:color w:val="000000"/>
+          <w:sz w:val="24"/>
+          <w:szCs w:val="24"/>
+        </w:rPr>
+        <w:t xml:space="preserve">must </w:t>
+      </w:r>
+      <w:r>
+        <w:rPr>
+          <w:rFonts w:ascii="Times New Roman" w:hAnsi="Times New Roman" w:cs="Times New Roman"/>
+          <w:bCs/>
+          <w:color w:val="000000"/>
+          <w:sz w:val="24"/>
+          <w:szCs w:val="24"/>
+        </w:rPr>
+        <w:t xml:space="preserve">choose </w:t>
+      </w:r>
+      <w:r>
+        <w:rPr>
+          <w:rFonts w:ascii="Times New Roman" w:hAnsi="Times New Roman" w:cs="Times New Roman"/>
+          <w:bCs/>
+          <w:color w:val="000000"/>
+          <w:sz w:val="24"/>
+          <w:szCs w:val="24"/>
+        </w:rPr>
+        <w:t xml:space="preserve">a dialogue that they think is the best way to respond </w:t>
+      </w:r>
+      <w:r>
+        <w:rPr>
+          <w:rFonts w:ascii="Times New Roman" w:hAnsi="Times New Roman" w:cs="Times New Roman"/>
+          <w:bCs/>
+          <w:color w:val="000000"/>
+          <w:sz w:val="24"/>
+          <w:szCs w:val="24"/>
+        </w:rPr>
+        <w:t>to the scenario or they can also choose a dialogue that they are just curious about.</w:t>
+      </w:r>
+      <w:r>
+        <w:rPr>
+          <w:rFonts w:ascii="Times New Roman" w:hAnsi="Times New Roman" w:cs="Times New Roman"/>
+          <w:bCs/>
+          <w:color w:val="000000"/>
+          <w:sz w:val="24"/>
+          <w:szCs w:val="24"/>
+        </w:rPr>
+        <w:t xml:space="preserve"> Their choice may change the course of the story and the final outcome (Ending)</w:t>
+      </w:r>
+      <w:r>
+        <w:rPr>
+          <w:rFonts w:ascii="Times New Roman" w:hAnsi="Times New Roman" w:cs="Times New Roman"/>
+          <w:bCs/>
+          <w:color w:val="000000"/>
+          <w:sz w:val="24"/>
+          <w:szCs w:val="24"/>
+        </w:rPr>
+        <w:t xml:space="preserve"> of the story.</w:t>
       </w:r>
     </w:p>
     <w:p>
@@ -2707,77 +2727,108 @@
           <w:sz w:val="24"/>
           <w:szCs w:val="24"/>
         </w:rPr>
-        <w:t xml:space="preserve">The study </w:t>
-      </w:r>
-      <w:r>
-        <w:rPr>
-          <w:rFonts w:ascii="Times New Roman" w:hAnsi="Times New Roman" w:cs="Times New Roman"/>
-          <w:bCs/>
-          <w:color w:val="000000"/>
-          <w:sz w:val="24"/>
-          <w:szCs w:val="24"/>
-        </w:rPr>
-        <w:t>was</w:t>
-      </w:r>
-      <w:r>
-        <w:rPr>
-          <w:rFonts w:ascii="Times New Roman" w:hAnsi="Times New Roman" w:cs="Times New Roman"/>
-          <w:bCs/>
-          <w:color w:val="000000"/>
-          <w:sz w:val="24"/>
-          <w:szCs w:val="24"/>
-        </w:rPr>
-        <w:t xml:space="preserve"> conducted by the students of Mabalacat City College.</w:t>
-      </w:r>
-      <w:r>
-        <w:rPr>
-          <w:rFonts w:ascii="Times New Roman" w:hAnsi="Times New Roman" w:cs="Times New Roman"/>
-          <w:bCs/>
-          <w:color w:val="000000"/>
-          <w:sz w:val="24"/>
-          <w:szCs w:val="24"/>
-        </w:rPr>
-        <w:t xml:space="preserve"> </w:t>
-      </w:r>
-      <w:r>
-        <w:rPr>
-          <w:rFonts w:ascii="Times New Roman" w:hAnsi="Times New Roman" w:cs="Times New Roman"/>
-          <w:bCs/>
-          <w:color w:val="000000"/>
-          <w:sz w:val="24"/>
-          <w:szCs w:val="24"/>
-        </w:rPr>
-        <w:t xml:space="preserve">The target sample of the study </w:t>
-      </w:r>
-      <w:r>
-        <w:rPr>
-          <w:rFonts w:ascii="Times New Roman" w:hAnsi="Times New Roman" w:cs="Times New Roman"/>
-          <w:bCs/>
-          <w:color w:val="000000"/>
-          <w:sz w:val="24"/>
-          <w:szCs w:val="24"/>
-        </w:rPr>
-        <w:t>were</w:t>
-      </w:r>
-      <w:r>
-        <w:rPr>
-          <w:rFonts w:ascii="Times New Roman" w:hAnsi="Times New Roman" w:cs="Times New Roman"/>
-          <w:bCs/>
-          <w:color w:val="000000"/>
-          <w:sz w:val="24"/>
-          <w:szCs w:val="24"/>
-        </w:rPr>
-        <w:t xml:space="preserve"> people living or staying in Mabalacat City who are ages 15 and above.</w:t>
-      </w:r>
-      <w:r>
-        <w:rPr>
-          <w:rFonts w:ascii="Times New Roman" w:hAnsi="Times New Roman" w:cs="Times New Roman"/>
-          <w:bCs/>
-          <w:color w:val="000000"/>
-          <w:sz w:val="24"/>
-          <w:szCs w:val="24"/>
-        </w:rPr>
-        <w:t xml:space="preserve"> The researchers conducted a survey that queries about the interviewees’ experiences during the pandemic. This survey was created to facilitate the narrative of the game.</w:t>
+        <w:t>At the Main menu (The first screen to appear to the player)</w:t>
+      </w:r>
+      <w:r>
+        <w:rPr>
+          <w:rFonts w:ascii="Times New Roman" w:hAnsi="Times New Roman" w:cs="Times New Roman"/>
+          <w:bCs/>
+          <w:color w:val="000000"/>
+          <w:sz w:val="24"/>
+          <w:szCs w:val="24"/>
+        </w:rPr>
+        <w:t>, the player is presented four buttons named [Start], [Load], [Preferences], and [</w:t>
+      </w:r>
+      <w:r>
+        <w:rPr>
+          <w:rFonts w:ascii="Times New Roman" w:hAnsi="Times New Roman" w:cs="Times New Roman"/>
+          <w:bCs/>
+          <w:color w:val="000000"/>
+          <w:sz w:val="24"/>
+          <w:szCs w:val="24"/>
+        </w:rPr>
+        <w:t>About</w:t>
+      </w:r>
+      <w:r>
+        <w:rPr>
+          <w:rFonts w:ascii="Times New Roman" w:hAnsi="Times New Roman" w:cs="Times New Roman"/>
+          <w:bCs/>
+          <w:color w:val="000000"/>
+          <w:sz w:val="24"/>
+          <w:szCs w:val="24"/>
+        </w:rPr>
+        <w:t xml:space="preserve">]. [Start] will ‘start’ the game from the starting point of the story. [Load] will allow the player to choose a save slot </w:t>
+      </w:r>
+      <w:r>
+        <w:rPr>
+          <w:rFonts w:ascii="Times New Roman" w:hAnsi="Times New Roman" w:cs="Times New Roman"/>
+          <w:bCs/>
+          <w:color w:val="000000"/>
+          <w:sz w:val="24"/>
+          <w:szCs w:val="24"/>
+        </w:rPr>
+        <w:t xml:space="preserve">they have saved to in their </w:t>
+      </w:r>
+      <w:r>
+        <w:rPr>
+          <w:rFonts w:ascii="Times New Roman" w:hAnsi="Times New Roman" w:cs="Times New Roman"/>
+          <w:bCs/>
+          <w:color w:val="000000"/>
+          <w:sz w:val="24"/>
+          <w:szCs w:val="24"/>
+        </w:rPr>
+        <w:lastRenderedPageBreak/>
+        <w:t>previous playthrough and continue their progress in the story.</w:t>
+      </w:r>
+      <w:r>
+        <w:rPr>
+          <w:rFonts w:ascii="Times New Roman" w:hAnsi="Times New Roman" w:cs="Times New Roman"/>
+          <w:bCs/>
+          <w:color w:val="000000"/>
+          <w:sz w:val="24"/>
+          <w:szCs w:val="24"/>
+        </w:rPr>
+        <w:t xml:space="preserve"> [Preferences] gives the player various options to adjust certain aspects of the game </w:t>
+      </w:r>
+      <w:r>
+        <w:rPr>
+          <w:rFonts w:ascii="Times New Roman" w:hAnsi="Times New Roman" w:cs="Times New Roman"/>
+          <w:bCs/>
+          <w:color w:val="000000"/>
+          <w:sz w:val="24"/>
+          <w:szCs w:val="24"/>
+        </w:rPr>
+        <w:t xml:space="preserve">such as </w:t>
+      </w:r>
+      <w:r>
+        <w:rPr>
+          <w:rFonts w:ascii="Times New Roman" w:hAnsi="Times New Roman" w:cs="Times New Roman"/>
+          <w:bCs/>
+          <w:color w:val="000000"/>
+          <w:sz w:val="24"/>
+          <w:szCs w:val="24"/>
+        </w:rPr>
+        <w:t xml:space="preserve">audio </w:t>
+      </w:r>
+      <w:r>
+        <w:rPr>
+          <w:rFonts w:ascii="Times New Roman" w:hAnsi="Times New Roman" w:cs="Times New Roman"/>
+          <w:bCs/>
+          <w:color w:val="000000"/>
+          <w:sz w:val="24"/>
+          <w:szCs w:val="24"/>
+        </w:rPr>
+        <w:t>volume and text speed.</w:t>
+      </w:r>
+      <w:r>
+        <w:rPr>
+          <w:rFonts w:ascii="Times New Roman" w:hAnsi="Times New Roman" w:cs="Times New Roman"/>
+          <w:bCs/>
+          <w:color w:val="000000"/>
+          <w:sz w:val="24"/>
+          <w:szCs w:val="24"/>
+        </w:rPr>
+        <w:t xml:space="preserve"> [About] are simply notes from the developer such as current version, licenses, and credits.</w:t>
       </w:r>
     </w:p>
     <w:p>
@@ -2790,6 +2841,7 @@
           <w:between w:val="nil"/>
         </w:pBdr>
         <w:spacing w:after="0" w:line="480" w:lineRule="auto"/>
+        <w:ind w:firstLine="360"/>
         <w:jc w:val="both"/>
         <w:rPr>
           <w:rFonts w:ascii="Times New Roman" w:hAnsi="Times New Roman" w:cs="Times New Roman"/>
@@ -2799,6 +2851,316 @@
           <w:szCs w:val="24"/>
         </w:rPr>
       </w:pPr>
+      <w:r>
+        <w:rPr>
+          <w:rFonts w:ascii="Times New Roman" w:hAnsi="Times New Roman" w:cs="Times New Roman"/>
+          <w:bCs/>
+          <w:color w:val="000000"/>
+          <w:sz w:val="24"/>
+          <w:szCs w:val="24"/>
+        </w:rPr>
+        <w:t>In the main game (The screen where the [Start] and [Load] buttons lead to)</w:t>
+      </w:r>
+      <w:r>
+        <w:rPr>
+          <w:rFonts w:ascii="Times New Roman" w:hAnsi="Times New Roman" w:cs="Times New Roman"/>
+          <w:bCs/>
+          <w:color w:val="000000"/>
+          <w:sz w:val="24"/>
+          <w:szCs w:val="24"/>
+        </w:rPr>
+        <w:t>, character sprites, background, and the dialogue boxes containing the chara</w:t>
+      </w:r>
+      <w:r>
+        <w:rPr>
+          <w:rFonts w:ascii="Times New Roman" w:hAnsi="Times New Roman" w:cs="Times New Roman"/>
+          <w:bCs/>
+          <w:color w:val="000000"/>
+          <w:sz w:val="24"/>
+          <w:szCs w:val="24"/>
+        </w:rPr>
+        <w:t>c</w:t>
+      </w:r>
+      <w:r>
+        <w:rPr>
+          <w:rFonts w:ascii="Times New Roman" w:hAnsi="Times New Roman" w:cs="Times New Roman"/>
+          <w:bCs/>
+          <w:color w:val="000000"/>
+          <w:sz w:val="24"/>
+          <w:szCs w:val="24"/>
+        </w:rPr>
+        <w:t>ters</w:t>
+      </w:r>
+      <w:r>
+        <w:rPr>
+          <w:rFonts w:ascii="Times New Roman" w:hAnsi="Times New Roman" w:cs="Times New Roman"/>
+          <w:bCs/>
+          <w:color w:val="000000"/>
+          <w:sz w:val="24"/>
+          <w:szCs w:val="24"/>
+        </w:rPr>
+        <w:t>’</w:t>
+      </w:r>
+      <w:r>
+        <w:rPr>
+          <w:rFonts w:ascii="Times New Roman" w:hAnsi="Times New Roman" w:cs="Times New Roman"/>
+          <w:bCs/>
+          <w:color w:val="000000"/>
+          <w:sz w:val="24"/>
+          <w:szCs w:val="24"/>
+        </w:rPr>
+        <w:t xml:space="preserve"> names and</w:t>
+      </w:r>
+      <w:r>
+        <w:rPr>
+          <w:rFonts w:ascii="Times New Roman" w:hAnsi="Times New Roman" w:cs="Times New Roman"/>
+          <w:bCs/>
+          <w:color w:val="000000"/>
+          <w:sz w:val="24"/>
+          <w:szCs w:val="24"/>
+        </w:rPr>
+        <w:t xml:space="preserve"> lines</w:t>
+      </w:r>
+      <w:r>
+        <w:rPr>
+          <w:rFonts w:ascii="Times New Roman" w:hAnsi="Times New Roman" w:cs="Times New Roman"/>
+          <w:bCs/>
+          <w:color w:val="000000"/>
+          <w:sz w:val="24"/>
+          <w:szCs w:val="24"/>
+        </w:rPr>
+        <w:t xml:space="preserve"> are displayed</w:t>
+      </w:r>
+      <w:r>
+        <w:rPr>
+          <w:rFonts w:ascii="Times New Roman" w:hAnsi="Times New Roman" w:cs="Times New Roman"/>
+          <w:bCs/>
+          <w:color w:val="000000"/>
+          <w:sz w:val="24"/>
+          <w:szCs w:val="24"/>
+        </w:rPr>
+        <w:t>.</w:t>
+      </w:r>
+      <w:r>
+        <w:rPr>
+          <w:rFonts w:ascii="Times New Roman" w:hAnsi="Times New Roman" w:cs="Times New Roman"/>
+          <w:bCs/>
+          <w:color w:val="000000"/>
+          <w:sz w:val="24"/>
+          <w:szCs w:val="24"/>
+        </w:rPr>
+        <w:t xml:space="preserve"> At the bottom part of the dialogue box, are four buttons named [Back], [Skip], [Auto], and [Menu]</w:t>
+      </w:r>
+      <w:r>
+        <w:rPr>
+          <w:rFonts w:ascii="Times New Roman" w:hAnsi="Times New Roman" w:cs="Times New Roman"/>
+          <w:bCs/>
+          <w:color w:val="000000"/>
+          <w:sz w:val="24"/>
+          <w:szCs w:val="24"/>
+        </w:rPr>
+        <w:t>. [Back] returns the player to the previous line o</w:t>
+      </w:r>
+      <w:r>
+        <w:rPr>
+          <w:rFonts w:ascii="Times New Roman" w:hAnsi="Times New Roman" w:cs="Times New Roman"/>
+          <w:bCs/>
+          <w:color w:val="000000"/>
+          <w:sz w:val="24"/>
+          <w:szCs w:val="24"/>
+        </w:rPr>
+        <w:t>f</w:t>
+      </w:r>
+      <w:r>
+        <w:rPr>
+          <w:rFonts w:ascii="Times New Roman" w:hAnsi="Times New Roman" w:cs="Times New Roman"/>
+          <w:bCs/>
+          <w:color w:val="000000"/>
+          <w:sz w:val="24"/>
+          <w:szCs w:val="24"/>
+        </w:rPr>
+        <w:t xml:space="preserve"> dialogue, [Skip] quickly ‘skips’ the dialogue until it reaches a point in the game where the player chooses a decision</w:t>
+      </w:r>
+      <w:r>
+        <w:rPr>
+          <w:rFonts w:ascii="Times New Roman" w:hAnsi="Times New Roman" w:cs="Times New Roman"/>
+          <w:bCs/>
+          <w:color w:val="000000"/>
+          <w:sz w:val="24"/>
+          <w:szCs w:val="24"/>
+        </w:rPr>
+        <w:t xml:space="preserve">, </w:t>
+      </w:r>
+      <w:r>
+        <w:rPr>
+          <w:rFonts w:ascii="Times New Roman" w:hAnsi="Times New Roman" w:cs="Times New Roman"/>
+          <w:bCs/>
+          <w:color w:val="000000"/>
+          <w:sz w:val="24"/>
+          <w:szCs w:val="24"/>
+        </w:rPr>
+        <w:t xml:space="preserve">which is useful for </w:t>
+      </w:r>
+      <w:r>
+        <w:rPr>
+          <w:rFonts w:ascii="Times New Roman" w:hAnsi="Times New Roman" w:cs="Times New Roman"/>
+          <w:bCs/>
+          <w:color w:val="000000"/>
+          <w:sz w:val="24"/>
+          <w:szCs w:val="24"/>
+        </w:rPr>
+        <w:t xml:space="preserve">skipping already read text and </w:t>
+      </w:r>
+      <w:r>
+        <w:rPr>
+          <w:rFonts w:ascii="Times New Roman" w:hAnsi="Times New Roman" w:cs="Times New Roman"/>
+          <w:bCs/>
+          <w:color w:val="000000"/>
+          <w:sz w:val="24"/>
+          <w:szCs w:val="24"/>
+        </w:rPr>
+        <w:t>testing out other story routes.</w:t>
+      </w:r>
+      <w:r>
+        <w:rPr>
+          <w:rFonts w:ascii="Times New Roman" w:hAnsi="Times New Roman" w:cs="Times New Roman"/>
+          <w:bCs/>
+          <w:color w:val="000000"/>
+          <w:sz w:val="24"/>
+          <w:szCs w:val="24"/>
+        </w:rPr>
+        <w:t xml:space="preserve"> [Menu]</w:t>
+      </w:r>
+      <w:r>
+        <w:rPr>
+          <w:rFonts w:ascii="Times New Roman" w:hAnsi="Times New Roman" w:cs="Times New Roman"/>
+          <w:bCs/>
+          <w:color w:val="000000"/>
+          <w:sz w:val="24"/>
+          <w:szCs w:val="24"/>
+        </w:rPr>
+        <w:t xml:space="preserve"> when pressed</w:t>
+      </w:r>
+      <w:r>
+        <w:rPr>
+          <w:rFonts w:ascii="Times New Roman" w:hAnsi="Times New Roman" w:cs="Times New Roman"/>
+          <w:bCs/>
+          <w:color w:val="000000"/>
+          <w:sz w:val="24"/>
+          <w:szCs w:val="24"/>
+        </w:rPr>
+        <w:t xml:space="preserve"> </w:t>
+      </w:r>
+      <w:r>
+        <w:rPr>
+          <w:rFonts w:ascii="Times New Roman" w:hAnsi="Times New Roman" w:cs="Times New Roman"/>
+          <w:bCs/>
+          <w:color w:val="000000"/>
+          <w:sz w:val="24"/>
+          <w:szCs w:val="24"/>
+        </w:rPr>
+        <w:t>shows</w:t>
+      </w:r>
+      <w:r>
+        <w:rPr>
+          <w:rFonts w:ascii="Times New Roman" w:hAnsi="Times New Roman" w:cs="Times New Roman"/>
+          <w:bCs/>
+          <w:color w:val="000000"/>
+          <w:sz w:val="24"/>
+          <w:szCs w:val="24"/>
+        </w:rPr>
+        <w:t xml:space="preserve"> the same buttons as the Main Menu screen</w:t>
+      </w:r>
+      <w:r>
+        <w:rPr>
+          <w:rFonts w:ascii="Times New Roman" w:hAnsi="Times New Roman" w:cs="Times New Roman"/>
+          <w:bCs/>
+          <w:color w:val="000000"/>
+          <w:sz w:val="24"/>
+          <w:szCs w:val="24"/>
+        </w:rPr>
+        <w:t>:</w:t>
+      </w:r>
+      <w:r>
+        <w:rPr>
+          <w:rFonts w:ascii="Times New Roman" w:hAnsi="Times New Roman" w:cs="Times New Roman"/>
+          <w:bCs/>
+          <w:color w:val="000000"/>
+          <w:sz w:val="24"/>
+          <w:szCs w:val="24"/>
+        </w:rPr>
+        <w:t xml:space="preserve"> [Load], [Preferences], and [About]</w:t>
+      </w:r>
+      <w:r>
+        <w:rPr>
+          <w:rFonts w:ascii="Times New Roman" w:hAnsi="Times New Roman" w:cs="Times New Roman"/>
+          <w:bCs/>
+          <w:color w:val="000000"/>
+          <w:sz w:val="24"/>
+          <w:szCs w:val="24"/>
+        </w:rPr>
+        <w:t xml:space="preserve"> except that there are four new buttons</w:t>
+      </w:r>
+      <w:r>
+        <w:rPr>
+          <w:rFonts w:ascii="Times New Roman" w:hAnsi="Times New Roman" w:cs="Times New Roman"/>
+          <w:bCs/>
+          <w:color w:val="000000"/>
+          <w:sz w:val="24"/>
+          <w:szCs w:val="24"/>
+        </w:rPr>
+        <w:t xml:space="preserve"> present</w:t>
+      </w:r>
+      <w:r>
+        <w:rPr>
+          <w:rFonts w:ascii="Times New Roman" w:hAnsi="Times New Roman" w:cs="Times New Roman"/>
+          <w:bCs/>
+          <w:color w:val="000000"/>
+          <w:sz w:val="24"/>
+          <w:szCs w:val="24"/>
+        </w:rPr>
+        <w:t>: [</w:t>
+      </w:r>
+      <w:r>
+        <w:rPr>
+          <w:rFonts w:ascii="Times New Roman" w:hAnsi="Times New Roman" w:cs="Times New Roman"/>
+          <w:bCs/>
+          <w:color w:val="000000"/>
+          <w:sz w:val="24"/>
+          <w:szCs w:val="24"/>
+        </w:rPr>
+        <w:t>History] for</w:t>
+      </w:r>
+      <w:r>
+        <w:rPr>
+          <w:rFonts w:ascii="Times New Roman" w:hAnsi="Times New Roman" w:cs="Times New Roman"/>
+          <w:bCs/>
+          <w:color w:val="000000"/>
+          <w:sz w:val="24"/>
+          <w:szCs w:val="24"/>
+        </w:rPr>
+        <w:t xml:space="preserve"> reviewing previous dialogue, [Save] for reserving a point in the game and continuing it later with [Load], [Main Menu] to return to </w:t>
+      </w:r>
+      <w:r>
+        <w:rPr>
+          <w:rFonts w:ascii="Times New Roman" w:hAnsi="Times New Roman" w:cs="Times New Roman"/>
+          <w:bCs/>
+          <w:color w:val="000000"/>
+          <w:sz w:val="24"/>
+          <w:szCs w:val="24"/>
+        </w:rPr>
+        <w:t xml:space="preserve">the </w:t>
+      </w:r>
+      <w:r>
+        <w:rPr>
+          <w:rFonts w:ascii="Times New Roman" w:hAnsi="Times New Roman" w:cs="Times New Roman"/>
+          <w:bCs/>
+          <w:color w:val="000000"/>
+          <w:sz w:val="24"/>
+          <w:szCs w:val="24"/>
+        </w:rPr>
+        <w:t>main menu, and [Return] to simply close the menu.</w:t>
+      </w:r>
     </w:p>
     <w:p>
       <w:pPr>
@@ -3056,6 +3418,7 @@
           <w:sz w:val="24"/>
           <w:szCs w:val="24"/>
         </w:rPr>
+        <w:lastRenderedPageBreak/>
         <w:tab/>
         <w:t>The output of this study is beneficial to the students, especially to those who are having face-to-face classes. Through this study, students will understand the importance of the COVID-19 guidelines in school and in their houses.</w:t>
       </w:r>
@@ -3269,7 +3632,6 @@
           <w:sz w:val="24"/>
           <w:szCs w:val="24"/>
         </w:rPr>
-        <w:lastRenderedPageBreak/>
         <w:t>COVID-19</w:t>
       </w:r>
     </w:p>
@@ -3431,6 +3793,7 @@
           <w:szCs w:val="28"/>
           <w:lang w:val="en-US"/>
         </w:rPr>
+        <w:lastRenderedPageBreak/>
         <w:tab/>
       </w:r>
       <w:r>
@@ -3664,7 +4027,87 @@
           <w:szCs w:val="24"/>
           <w:lang w:val="en-US"/>
         </w:rPr>
-        <w:t xml:space="preserve">Portopia, Famicom Tantei Club, and Mindseeker all used the “sprite on background” approach that visual novels are known for today. They did not, however, emphasize this approach </w:t>
+        <w:t>Portopia, Famicom Tantei Club, and Mindseeker all used the “sprite on background” approach that visual novels are known for today. They did not, however, emphasize this approach as later visual novels would; the sprites would not shift across the backgrounds, nor would they move in a specific way to imply action.</w:t>
+      </w:r>
+      <w:r>
+        <w:rPr>
+          <w:rFonts w:ascii="Times New Roman" w:eastAsia="Times New Roman" w:hAnsi="Times New Roman" w:cs="Times New Roman"/>
+          <w:color w:val="000000"/>
+          <w:sz w:val="24"/>
+          <w:szCs w:val="24"/>
+          <w:lang w:val="en-US"/>
+        </w:rPr>
+        <w:t xml:space="preserve"> </w:t>
+      </w:r>
+      <w:r>
+        <w:rPr>
+          <w:rFonts w:ascii="Times New Roman" w:eastAsia="Times New Roman" w:hAnsi="Times New Roman" w:cs="Times New Roman"/>
+          <w:color w:val="000000"/>
+          <w:sz w:val="24"/>
+          <w:szCs w:val="24"/>
+          <w:lang w:val="en-US"/>
+        </w:rPr>
+        <w:t>Visual novels, like manga and comic books, rely on a combination of text and visuals to convey narrative. Because text alone would not provide enough context for the plot, some of the storytelling had to take place within the visuals.</w:t>
+      </w:r>
+      <w:r>
+        <w:rPr>
+          <w:rFonts w:ascii="Times New Roman" w:eastAsia="Times New Roman" w:hAnsi="Times New Roman" w:cs="Times New Roman"/>
+          <w:color w:val="000000"/>
+          <w:sz w:val="24"/>
+          <w:szCs w:val="24"/>
+          <w:lang w:val="en-US"/>
+        </w:rPr>
+        <w:t xml:space="preserve"> </w:t>
+      </w:r>
+      <w:r>
+        <w:rPr>
+          <w:rFonts w:ascii="Times New Roman" w:eastAsia="Times New Roman" w:hAnsi="Times New Roman" w:cs="Times New Roman"/>
+          <w:color w:val="000000"/>
+          <w:sz w:val="24"/>
+          <w:szCs w:val="24"/>
+          <w:lang w:val="en-US"/>
+        </w:rPr>
+        <w:t>While this does not always lead to manga-esque narrative strategies in early visual novels, the art in these games certainly does. Because their art was so rigid, it only made sense to compare them to manga panels. As a result, when we look at early visual novels, we see them using the same kinds of panel transitions that comics and manga had been using for years.</w:t>
+      </w:r>
+      <w:r>
+        <w:rPr>
+          <w:rFonts w:ascii="Times New Roman" w:eastAsia="Times New Roman" w:hAnsi="Times New Roman" w:cs="Times New Roman"/>
+          <w:color w:val="000000"/>
+          <w:sz w:val="24"/>
+          <w:szCs w:val="24"/>
+          <w:lang w:val="en-US"/>
+        </w:rPr>
+        <w:t xml:space="preserve"> </w:t>
+      </w:r>
+      <w:r>
+        <w:rPr>
+          <w:rFonts w:ascii="Times New Roman" w:eastAsia="Times New Roman" w:hAnsi="Times New Roman" w:cs="Times New Roman"/>
+          <w:color w:val="000000"/>
+          <w:sz w:val="24"/>
+          <w:szCs w:val="24"/>
+          <w:lang w:val="en-US"/>
+        </w:rPr>
+        <w:t xml:space="preserve">Panel transitions </w:t>
+      </w:r>
+      <w:r>
+        <w:rPr>
+          <w:rFonts w:ascii="Times New Roman" w:eastAsia="Times New Roman" w:hAnsi="Times New Roman" w:cs="Times New Roman"/>
+          <w:color w:val="000000"/>
+          <w:sz w:val="24"/>
+          <w:szCs w:val="24"/>
+          <w:lang w:val="en-US"/>
+        </w:rPr>
+        <w:t>are not</w:t>
+      </w:r>
+      <w:r>
+        <w:rPr>
+          <w:rFonts w:ascii="Times New Roman" w:eastAsia="Times New Roman" w:hAnsi="Times New Roman" w:cs="Times New Roman"/>
+          <w:color w:val="000000"/>
+          <w:sz w:val="24"/>
+          <w:szCs w:val="24"/>
+          <w:lang w:val="en-US"/>
+        </w:rPr>
+        <w:t xml:space="preserve"> the only strategy borrowed from manga by early visual novels. Dennou Tenshi features subjective motion </w:t>
       </w:r>
       <w:r>
         <w:rPr>
@@ -3675,87 +4118,7 @@
           <w:lang w:val="en-US"/>
         </w:rPr>
         <w:lastRenderedPageBreak/>
-        <w:t>as later visual novels would; the sprites would not shift across the backgrounds, nor would they move in a specific way to imply action.</w:t>
-      </w:r>
-      <w:r>
-        <w:rPr>
-          <w:rFonts w:ascii="Times New Roman" w:eastAsia="Times New Roman" w:hAnsi="Times New Roman" w:cs="Times New Roman"/>
-          <w:color w:val="000000"/>
-          <w:sz w:val="24"/>
-          <w:szCs w:val="24"/>
-          <w:lang w:val="en-US"/>
-        </w:rPr>
-        <w:t xml:space="preserve"> </w:t>
-      </w:r>
-      <w:r>
-        <w:rPr>
-          <w:rFonts w:ascii="Times New Roman" w:eastAsia="Times New Roman" w:hAnsi="Times New Roman" w:cs="Times New Roman"/>
-          <w:color w:val="000000"/>
-          <w:sz w:val="24"/>
-          <w:szCs w:val="24"/>
-          <w:lang w:val="en-US"/>
-        </w:rPr>
-        <w:t>Visual novels, like manga and comic books, rely on a combination of text and visuals to convey narrative. Because text alone would not provide enough context for the plot, some of the storytelling had to take place within the visuals.</w:t>
-      </w:r>
-      <w:r>
-        <w:rPr>
-          <w:rFonts w:ascii="Times New Roman" w:eastAsia="Times New Roman" w:hAnsi="Times New Roman" w:cs="Times New Roman"/>
-          <w:color w:val="000000"/>
-          <w:sz w:val="24"/>
-          <w:szCs w:val="24"/>
-          <w:lang w:val="en-US"/>
-        </w:rPr>
-        <w:t xml:space="preserve"> </w:t>
-      </w:r>
-      <w:r>
-        <w:rPr>
-          <w:rFonts w:ascii="Times New Roman" w:eastAsia="Times New Roman" w:hAnsi="Times New Roman" w:cs="Times New Roman"/>
-          <w:color w:val="000000"/>
-          <w:sz w:val="24"/>
-          <w:szCs w:val="24"/>
-          <w:lang w:val="en-US"/>
-        </w:rPr>
-        <w:t>While this does not always lead to manga-esque narrative strategies in early visual novels, the art in these games certainly does. Because their art was so rigid, it only made sense to compare them to manga panels. As a result, when we look at early visual novels, we see them using the same kinds of panel transitions that comics and manga had been using for years.</w:t>
-      </w:r>
-      <w:r>
-        <w:rPr>
-          <w:rFonts w:ascii="Times New Roman" w:eastAsia="Times New Roman" w:hAnsi="Times New Roman" w:cs="Times New Roman"/>
-          <w:color w:val="000000"/>
-          <w:sz w:val="24"/>
-          <w:szCs w:val="24"/>
-          <w:lang w:val="en-US"/>
-        </w:rPr>
-        <w:t xml:space="preserve"> </w:t>
-      </w:r>
-      <w:r>
-        <w:rPr>
-          <w:rFonts w:ascii="Times New Roman" w:eastAsia="Times New Roman" w:hAnsi="Times New Roman" w:cs="Times New Roman"/>
-          <w:color w:val="000000"/>
-          <w:sz w:val="24"/>
-          <w:szCs w:val="24"/>
-          <w:lang w:val="en-US"/>
-        </w:rPr>
-        <w:t xml:space="preserve">Panel transitions </w:t>
-      </w:r>
-      <w:r>
-        <w:rPr>
-          <w:rFonts w:ascii="Times New Roman" w:eastAsia="Times New Roman" w:hAnsi="Times New Roman" w:cs="Times New Roman"/>
-          <w:color w:val="000000"/>
-          <w:sz w:val="24"/>
-          <w:szCs w:val="24"/>
-          <w:lang w:val="en-US"/>
-        </w:rPr>
-        <w:t>are not</w:t>
-      </w:r>
-      <w:r>
-        <w:rPr>
-          <w:rFonts w:ascii="Times New Roman" w:eastAsia="Times New Roman" w:hAnsi="Times New Roman" w:cs="Times New Roman"/>
-          <w:color w:val="000000"/>
-          <w:sz w:val="24"/>
-          <w:szCs w:val="24"/>
-          <w:lang w:val="en-US"/>
-        </w:rPr>
-        <w:t xml:space="preserve"> the only strategy borrowed from manga by early visual novels. Dennou Tenshi features subjective motion lines, and both manga and visual novels depict movement in similar ways, albeit for different reasons. Panel transitions, however, have proven to be the most useful of all the techniques early visual novels borrowed from manga.</w:t>
+        <w:t>lines, and both manga and visual novels depict movement in similar ways, albeit for different reasons. Panel transitions, however, have proven to be the most useful of all the techniques early visual novels borrowed from manga.</w:t>
       </w:r>
     </w:p>
     <w:p>
@@ -4027,7 +4390,117 @@
           <w:szCs w:val="24"/>
           <w:lang w:val="en-US"/>
         </w:rPr>
-        <w:t xml:space="preserve">While the word "visual novel" is Japanese in nature, it is used much more often in the western gaming world than in Japan, with </w:t>
+        <w:t>While the word "visual novel" is Japanese in nature, it is used much more often in the western gaming world than in Japan, with the two regions having distinct interpretations of the genre. Many titles called visual novels in the West are known as "adventure games" in Japan</w:t>
+      </w:r>
+      <w:r>
+        <w:rPr>
+          <w:rFonts w:ascii="Times New Roman" w:eastAsia="Times New Roman" w:hAnsi="Times New Roman" w:cs="Times New Roman"/>
+          <w:color w:val="000000"/>
+          <w:sz w:val="24"/>
+          <w:szCs w:val="24"/>
+          <w:lang w:val="en-US"/>
+        </w:rPr>
+        <w:t xml:space="preserve">. </w:t>
+      </w:r>
+      <w:r>
+        <w:rPr>
+          <w:rFonts w:ascii="Times New Roman" w:eastAsia="Times New Roman" w:hAnsi="Times New Roman" w:cs="Times New Roman"/>
+          <w:color w:val="000000"/>
+          <w:sz w:val="24"/>
+          <w:szCs w:val="24"/>
+          <w:lang w:val="en-US"/>
+        </w:rPr>
+        <w:t>Jiro Ishii, the director of 428: Shibuya Scramble, previously stated that the Japanese adventure genre can be divided into two groups. Classic "command-based" and "novel style" adventure games fall into these two categories.</w:t>
+      </w:r>
+      <w:r>
+        <w:rPr>
+          <w:rFonts w:ascii="Times New Roman" w:eastAsia="Times New Roman" w:hAnsi="Times New Roman" w:cs="Times New Roman"/>
+          <w:color w:val="000000"/>
+          <w:sz w:val="24"/>
+          <w:szCs w:val="24"/>
+          <w:lang w:val="en-US"/>
+        </w:rPr>
+        <w:t xml:space="preserve"> </w:t>
+      </w:r>
+      <w:r>
+        <w:rPr>
+          <w:rFonts w:ascii="Times New Roman" w:eastAsia="Times New Roman" w:hAnsi="Times New Roman" w:cs="Times New Roman"/>
+          <w:color w:val="000000"/>
+          <w:sz w:val="24"/>
+          <w:szCs w:val="24"/>
+          <w:lang w:val="en-US"/>
+        </w:rPr>
+        <w:t>Command-based games give the player direct control over their character through verb commands or other means, and they need some kind of problem solving in order to progress through the story. In terms of structure, these games are very similar to western point-and-click adventure games.</w:t>
+      </w:r>
+      <w:r>
+        <w:rPr>
+          <w:rFonts w:ascii="Times New Roman" w:eastAsia="Times New Roman" w:hAnsi="Times New Roman" w:cs="Times New Roman"/>
+          <w:color w:val="000000"/>
+          <w:sz w:val="24"/>
+          <w:szCs w:val="24"/>
+          <w:lang w:val="en-US"/>
+        </w:rPr>
+        <w:t xml:space="preserve"> </w:t>
+      </w:r>
+      <w:r>
+        <w:rPr>
+          <w:rFonts w:ascii="Times New Roman" w:eastAsia="Times New Roman" w:hAnsi="Times New Roman" w:cs="Times New Roman"/>
+          <w:color w:val="000000"/>
+          <w:sz w:val="24"/>
+          <w:szCs w:val="24"/>
+          <w:lang w:val="en-US"/>
+        </w:rPr>
+        <w:t>"Novel style" games, on the other hand, use</w:t>
+      </w:r>
+      <w:r>
+        <w:rPr>
+          <w:rFonts w:ascii="Times New Roman" w:eastAsia="Times New Roman" w:hAnsi="Times New Roman" w:cs="Times New Roman"/>
+          <w:color w:val="000000"/>
+          <w:sz w:val="24"/>
+          <w:szCs w:val="24"/>
+          <w:lang w:val="en-US"/>
+        </w:rPr>
+        <w:t>s</w:t>
+      </w:r>
+      <w:r>
+        <w:rPr>
+          <w:rFonts w:ascii="Times New Roman" w:eastAsia="Times New Roman" w:hAnsi="Times New Roman" w:cs="Times New Roman"/>
+          <w:color w:val="000000"/>
+          <w:sz w:val="24"/>
+          <w:szCs w:val="24"/>
+          <w:lang w:val="en-US"/>
+        </w:rPr>
+        <w:t xml:space="preserve"> the presentation of an adventure game to tell a story that does not require the player to solve gameplay difficulties and has limited player </w:t>
+      </w:r>
+      <w:r>
+        <w:rPr>
+          <w:rFonts w:ascii="Times New Roman" w:eastAsia="Times New Roman" w:hAnsi="Times New Roman" w:cs="Times New Roman"/>
+          <w:color w:val="000000"/>
+          <w:sz w:val="24"/>
+          <w:szCs w:val="24"/>
+          <w:lang w:val="en-US"/>
+        </w:rPr>
+        <w:t>involvement</w:t>
+      </w:r>
+      <w:r>
+        <w:rPr>
+          <w:rFonts w:ascii="Times New Roman" w:eastAsia="Times New Roman" w:hAnsi="Times New Roman" w:cs="Times New Roman"/>
+          <w:color w:val="000000"/>
+          <w:sz w:val="24"/>
+          <w:szCs w:val="24"/>
+          <w:lang w:val="en-US"/>
+        </w:rPr>
+        <w:t>.</w:t>
+      </w:r>
+      <w:r>
+        <w:rPr>
+          <w:rFonts w:ascii="Times New Roman" w:eastAsia="Times New Roman" w:hAnsi="Times New Roman" w:cs="Times New Roman"/>
+          <w:color w:val="000000"/>
+          <w:sz w:val="24"/>
+          <w:szCs w:val="24"/>
+          <w:lang w:val="en-US"/>
+        </w:rPr>
+        <w:t xml:space="preserve"> In </w:t>
       </w:r>
       <w:r>
         <w:rPr>
@@ -4038,117 +4511,7 @@
           <w:lang w:val="en-US"/>
         </w:rPr>
         <w:lastRenderedPageBreak/>
-        <w:t>the two regions having distinct interpretations of the genre. Many titles called visual novels in the West are known as "adventure games" in Japan</w:t>
-      </w:r>
-      <w:r>
-        <w:rPr>
-          <w:rFonts w:ascii="Times New Roman" w:eastAsia="Times New Roman" w:hAnsi="Times New Roman" w:cs="Times New Roman"/>
-          <w:color w:val="000000"/>
-          <w:sz w:val="24"/>
-          <w:szCs w:val="24"/>
-          <w:lang w:val="en-US"/>
-        </w:rPr>
-        <w:t xml:space="preserve">. </w:t>
-      </w:r>
-      <w:r>
-        <w:rPr>
-          <w:rFonts w:ascii="Times New Roman" w:eastAsia="Times New Roman" w:hAnsi="Times New Roman" w:cs="Times New Roman"/>
-          <w:color w:val="000000"/>
-          <w:sz w:val="24"/>
-          <w:szCs w:val="24"/>
-          <w:lang w:val="en-US"/>
-        </w:rPr>
-        <w:t>Jiro Ishii, the director of 428: Shibuya Scramble, previously stated that the Japanese adventure genre can be divided into two groups. Classic "command-based" and "novel style" adventure games fall into these two categories.</w:t>
-      </w:r>
-      <w:r>
-        <w:rPr>
-          <w:rFonts w:ascii="Times New Roman" w:eastAsia="Times New Roman" w:hAnsi="Times New Roman" w:cs="Times New Roman"/>
-          <w:color w:val="000000"/>
-          <w:sz w:val="24"/>
-          <w:szCs w:val="24"/>
-          <w:lang w:val="en-US"/>
-        </w:rPr>
-        <w:t xml:space="preserve"> </w:t>
-      </w:r>
-      <w:r>
-        <w:rPr>
-          <w:rFonts w:ascii="Times New Roman" w:eastAsia="Times New Roman" w:hAnsi="Times New Roman" w:cs="Times New Roman"/>
-          <w:color w:val="000000"/>
-          <w:sz w:val="24"/>
-          <w:szCs w:val="24"/>
-          <w:lang w:val="en-US"/>
-        </w:rPr>
-        <w:t>Command-based games give the player direct control over their character through verb commands or other means, and they need some kind of problem solving in order to progress through the story. In terms of structure, these games are very similar to western point-and-click adventure games.</w:t>
-      </w:r>
-      <w:r>
-        <w:rPr>
-          <w:rFonts w:ascii="Times New Roman" w:eastAsia="Times New Roman" w:hAnsi="Times New Roman" w:cs="Times New Roman"/>
-          <w:color w:val="000000"/>
-          <w:sz w:val="24"/>
-          <w:szCs w:val="24"/>
-          <w:lang w:val="en-US"/>
-        </w:rPr>
-        <w:t xml:space="preserve"> </w:t>
-      </w:r>
-      <w:r>
-        <w:rPr>
-          <w:rFonts w:ascii="Times New Roman" w:eastAsia="Times New Roman" w:hAnsi="Times New Roman" w:cs="Times New Roman"/>
-          <w:color w:val="000000"/>
-          <w:sz w:val="24"/>
-          <w:szCs w:val="24"/>
-          <w:lang w:val="en-US"/>
-        </w:rPr>
-        <w:t>"Novel style" games, on the other hand, use</w:t>
-      </w:r>
-      <w:r>
-        <w:rPr>
-          <w:rFonts w:ascii="Times New Roman" w:eastAsia="Times New Roman" w:hAnsi="Times New Roman" w:cs="Times New Roman"/>
-          <w:color w:val="000000"/>
-          <w:sz w:val="24"/>
-          <w:szCs w:val="24"/>
-          <w:lang w:val="en-US"/>
-        </w:rPr>
-        <w:t>s</w:t>
-      </w:r>
-      <w:r>
-        <w:rPr>
-          <w:rFonts w:ascii="Times New Roman" w:eastAsia="Times New Roman" w:hAnsi="Times New Roman" w:cs="Times New Roman"/>
-          <w:color w:val="000000"/>
-          <w:sz w:val="24"/>
-          <w:szCs w:val="24"/>
-          <w:lang w:val="en-US"/>
-        </w:rPr>
-        <w:t xml:space="preserve"> the presentation of an adventure game to tell a story that does not require the player to solve gameplay difficulties and has limited player </w:t>
-      </w:r>
-      <w:r>
-        <w:rPr>
-          <w:rFonts w:ascii="Times New Roman" w:eastAsia="Times New Roman" w:hAnsi="Times New Roman" w:cs="Times New Roman"/>
-          <w:color w:val="000000"/>
-          <w:sz w:val="24"/>
-          <w:szCs w:val="24"/>
-          <w:lang w:val="en-US"/>
-        </w:rPr>
-        <w:t>involvement</w:t>
-      </w:r>
-      <w:r>
-        <w:rPr>
-          <w:rFonts w:ascii="Times New Roman" w:eastAsia="Times New Roman" w:hAnsi="Times New Roman" w:cs="Times New Roman"/>
-          <w:color w:val="000000"/>
-          <w:sz w:val="24"/>
-          <w:szCs w:val="24"/>
-          <w:lang w:val="en-US"/>
-        </w:rPr>
-        <w:t>.</w:t>
-      </w:r>
-      <w:r>
-        <w:rPr>
-          <w:rFonts w:ascii="Times New Roman" w:eastAsia="Times New Roman" w:hAnsi="Times New Roman" w:cs="Times New Roman"/>
-          <w:color w:val="000000"/>
-          <w:sz w:val="24"/>
-          <w:szCs w:val="24"/>
-          <w:lang w:val="en-US"/>
-        </w:rPr>
-        <w:t xml:space="preserve"> In essence, command-based games are about "solving a puzzle," while novel-type games are about reading a story.</w:t>
+        <w:t>essence, command-based games are about "solving a puzzle," while novel-type games are about reading a story.</w:t>
       </w:r>
     </w:p>
     <w:p>
@@ -4607,7 +4970,6 @@
           <w:szCs w:val="24"/>
           <w:lang w:val="en-US"/>
         </w:rPr>
-        <w:lastRenderedPageBreak/>
         <w:tab/>
       </w:r>
       <w:r>
@@ -4972,7 +5334,18 @@
           <w:szCs w:val="24"/>
           <w:lang w:val="en-US"/>
         </w:rPr>
-        <w:t>xposure seems to be higher in ICUs than in general wards, with SARS-Cov-2 contained on ground, machine mice, garbage cans, and sickbed handrails, as well as in air up to 4 meters from patients.</w:t>
+        <w:t xml:space="preserve">xposure seems to be higher in ICUs </w:t>
+      </w:r>
+      <w:r>
+        <w:rPr>
+          <w:rFonts w:ascii="Times New Roman" w:eastAsia="Times New Roman" w:hAnsi="Times New Roman" w:cs="Times New Roman"/>
+          <w:color w:val="000000"/>
+          <w:sz w:val="24"/>
+          <w:szCs w:val="24"/>
+          <w:lang w:val="en-US"/>
+        </w:rPr>
+        <w:lastRenderedPageBreak/>
+        <w:t>than in general wards, with SARS-Cov-2 contained on ground, machine mice, garbage cans, and sickbed handrails, as well as in air up to 4 meters from patients.</w:t>
       </w:r>
     </w:p>
     <w:p>
@@ -5353,7 +5726,6 @@
           <w:szCs w:val="24"/>
           <w:lang w:val="en-US"/>
         </w:rPr>
-        <w:lastRenderedPageBreak/>
         <w:tab/>
       </w:r>
       <w:r>
@@ -5671,7 +6043,18 @@
           <w:szCs w:val="24"/>
           <w:lang w:val="en-US"/>
         </w:rPr>
-        <w:t xml:space="preserve">. International tourism accounted for 1.5 percent of Philippine GDP in 2018. Chinese tourists make up the second-largest group of international visitors to the Philippines, accounting for 22.0 percent (1.8 million arrivals) of all foreign visitors in 2019. (24.0 percent share; 2.0 million arrivals). </w:t>
+        <w:t xml:space="preserve">. International tourism accounted for 1.5 percent of Philippine GDP in 2018. Chinese tourists make up the second-largest group of international visitors to the Philippines, accounting for 22.0 percent (1.8 million </w:t>
+      </w:r>
+      <w:r>
+        <w:rPr>
+          <w:rFonts w:ascii="Times New Roman" w:eastAsia="Times New Roman" w:hAnsi="Times New Roman" w:cs="Times New Roman"/>
+          <w:color w:val="000000"/>
+          <w:sz w:val="24"/>
+          <w:szCs w:val="24"/>
+          <w:lang w:val="en-US"/>
+        </w:rPr>
+        <w:lastRenderedPageBreak/>
+        <w:t xml:space="preserve">arrivals) of all foreign visitors in 2019. (24.0 percent share; 2.0 million arrivals). </w:t>
       </w:r>
       <w:r>
         <w:rPr>
@@ -6019,18 +6402,7 @@
           <w:szCs w:val="24"/>
           <w:lang w:val="en-US"/>
         </w:rPr>
-        <w:t xml:space="preserve">The biggest fears of </w:t>
-      </w:r>
-      <w:r>
-        <w:rPr>
-          <w:rFonts w:ascii="Times New Roman" w:eastAsia="Times New Roman" w:hAnsi="Times New Roman" w:cs="Times New Roman"/>
-          <w:color w:val="000000"/>
-          <w:sz w:val="24"/>
-          <w:szCs w:val="24"/>
-          <w:lang w:val="en-US"/>
-        </w:rPr>
-        <w:lastRenderedPageBreak/>
-        <w:t>parents during school lockdowns are their children falling behind in school (34</w:t>
+        <w:t>The biggest fears of parents during school lockdowns are their children falling behind in school (34</w:t>
       </w:r>
       <w:r>
         <w:rPr>
@@ -6302,7 +6674,18 @@
           <w:szCs w:val="24"/>
           <w:lang w:val="en-US"/>
         </w:rPr>
-        <w:t>If you must go out for something, keep a 6-foot (2 m</w:t>
+        <w:t xml:space="preserve">If you must go </w:t>
+      </w:r>
+      <w:r>
+        <w:rPr>
+          <w:rFonts w:ascii="Times New Roman" w:eastAsia="Times New Roman" w:hAnsi="Times New Roman" w:cs="Times New Roman"/>
+          <w:color w:val="000000"/>
+          <w:sz w:val="24"/>
+          <w:szCs w:val="24"/>
+          <w:lang w:val="en-US"/>
+        </w:rPr>
+        <w:lastRenderedPageBreak/>
+        <w:t>out for something, keep a 6-foot (2 m</w:t>
       </w:r>
       <w:r>
         <w:rPr>
@@ -6731,18 +7114,7 @@
           <w:szCs w:val="24"/>
           <w:lang w:val="en-US"/>
         </w:rPr>
-        <w:t xml:space="preserve">. Both health-care facilities should have routine programs encouraging good hand hygiene and </w:t>
-      </w:r>
-      <w:r>
-        <w:rPr>
-          <w:rFonts w:ascii="Times New Roman" w:eastAsia="Times New Roman" w:hAnsi="Times New Roman" w:cs="Times New Roman"/>
-          <w:color w:val="000000"/>
-          <w:sz w:val="24"/>
-          <w:szCs w:val="24"/>
-          <w:lang w:val="en-US"/>
-        </w:rPr>
-        <w:lastRenderedPageBreak/>
-        <w:t>ensuring the provision of the appropriate resources (equipment and supplies), as well as service and repair procedures.</w:t>
+        <w:t>. Both health-care facilities should have routine programs encouraging good hand hygiene and ensuring the provision of the appropriate resources (equipment and supplies), as well as service and repair procedures.</w:t>
       </w:r>
     </w:p>
     <w:p>
@@ -6905,7 +7277,18 @@
           <w:szCs w:val="24"/>
           <w:lang w:val="en-US"/>
         </w:rPr>
-        <w:t>The research accomplished its specified goals of designing a serious game and making it available to young people, as well as providing detailed information on COVID-19 prevention topics. The learning material of this game was categorized into six topics, each of which provided unique WHO suggestions for the general public, with a focus on problems that affect adolescents' everyday lives</w:t>
+        <w:t xml:space="preserve">The research accomplished its specified goals of designing a serious game and making it available to young people, as well as providing detailed information on COVID-19 prevention topics. The learning material of this game was categorized </w:t>
+      </w:r>
+      <w:r>
+        <w:rPr>
+          <w:rFonts w:ascii="Times New Roman" w:eastAsia="Times New Roman" w:hAnsi="Times New Roman" w:cs="Times New Roman"/>
+          <w:color w:val="000000"/>
+          <w:sz w:val="24"/>
+          <w:szCs w:val="24"/>
+          <w:lang w:val="en-US"/>
+        </w:rPr>
+        <w:lastRenderedPageBreak/>
+        <w:t>into six topics, each of which provided unique WHO suggestions for the general public, with a focus on problems that affect adolescents' everyday lives</w:t>
       </w:r>
       <w:r>
         <w:rPr>
@@ -7238,7 +7621,6 @@
           <w:szCs w:val="24"/>
           <w:lang w:val="en-US"/>
         </w:rPr>
-        <w:lastRenderedPageBreak/>
         <w:tab/>
       </w:r>
       <w:r>

</xml_diff>

<commit_message>
update binary changes from docu
</commit_message>
<xml_diff>
--- a/QL Documentation.docx
+++ b/QL Documentation.docx
@@ -734,7 +734,29 @@
           <w:sz w:val="24"/>
           <w:szCs w:val="24"/>
         </w:rPr>
-        <w:t xml:space="preserve">Among those who develop symptoms, most (about 80%) recover from the disease without needing hospital treatment. About 15% become seriously ill and require oxygen and 5% become critically ill and need intensive care. Complications leading to death may include respiratory failure, acute respiratory distress syndrome (ARDS), sepsis and septic shock, thromboembolism, and/or multiorgan failure, including injury of the heart, liver or kidneys </w:t>
+        <w:t xml:space="preserve">Among those who develop symptoms, most (about 80%) recover from the disease without needing hospital treatment. About 15% become seriously ill and require oxygen and 5% become critically ill and need intensive care. Complications leading to death may include respiratory failure, acute respiratory distress syndrome (ARDS), sepsis and septic shock, thromboembolism, and/or multiorgan failure, including injury of the heart, </w:t>
+      </w:r>
+      <w:proofErr w:type="gramStart"/>
+      <w:r>
+        <w:rPr>
+          <w:rFonts w:ascii="Times New Roman" w:hAnsi="Times New Roman" w:cs="Times New Roman"/>
+          <w:bCs/>
+          <w:color w:val="000000"/>
+          <w:sz w:val="24"/>
+          <w:szCs w:val="24"/>
+        </w:rPr>
+        <w:t>liver</w:t>
+      </w:r>
+      <w:proofErr w:type="gramEnd"/>
+      <w:r>
+        <w:rPr>
+          <w:rFonts w:ascii="Times New Roman" w:hAnsi="Times New Roman" w:cs="Times New Roman"/>
+          <w:bCs/>
+          <w:color w:val="000000"/>
+          <w:sz w:val="24"/>
+          <w:szCs w:val="24"/>
+        </w:rPr>
+        <w:t xml:space="preserve"> or kidneys </w:t>
       </w:r>
       <w:sdt>
         <w:sdtPr>
@@ -863,7 +885,29 @@
           <w:sz w:val="24"/>
           <w:szCs w:val="24"/>
         </w:rPr>
-        <w:t xml:space="preserve"> conducted in order to help raise awareness regarding the real-life problems the COVID-19 pandemic has facilitated. This </w:t>
+        <w:t xml:space="preserve"> conducted </w:t>
+      </w:r>
+      <w:proofErr w:type="gramStart"/>
+      <w:r>
+        <w:rPr>
+          <w:rFonts w:ascii="Times New Roman" w:hAnsi="Times New Roman" w:cs="Times New Roman"/>
+          <w:bCs/>
+          <w:color w:val="000000"/>
+          <w:sz w:val="24"/>
+          <w:szCs w:val="24"/>
+        </w:rPr>
+        <w:t>in order to</w:t>
+      </w:r>
+      <w:proofErr w:type="gramEnd"/>
+      <w:r>
+        <w:rPr>
+          <w:rFonts w:ascii="Times New Roman" w:hAnsi="Times New Roman" w:cs="Times New Roman"/>
+          <w:bCs/>
+          <w:color w:val="000000"/>
+          <w:sz w:val="24"/>
+          <w:szCs w:val="24"/>
+        </w:rPr>
+        <w:t xml:space="preserve"> help raise awareness regarding the real-life problems the COVID-19 pandemic has facilitated. This </w:t>
       </w:r>
       <w:r>
         <w:rPr>
@@ -2257,7 +2301,29 @@
           <w:sz w:val="24"/>
           <w:szCs w:val="24"/>
         </w:rPr>
-        <w:t xml:space="preserve"> The visual novel game is created using Ren’Py, a visual novel engine </w:t>
+        <w:t xml:space="preserve"> The visual novel game is created using </w:t>
+      </w:r>
+      <w:proofErr w:type="spellStart"/>
+      <w:r>
+        <w:rPr>
+          <w:rFonts w:ascii="Times New Roman" w:hAnsi="Times New Roman" w:cs="Times New Roman"/>
+          <w:bCs/>
+          <w:color w:val="000000"/>
+          <w:sz w:val="24"/>
+          <w:szCs w:val="24"/>
+        </w:rPr>
+        <w:t>Ren’Py</w:t>
+      </w:r>
+      <w:proofErr w:type="spellEnd"/>
+      <w:r>
+        <w:rPr>
+          <w:rFonts w:ascii="Times New Roman" w:hAnsi="Times New Roman" w:cs="Times New Roman"/>
+          <w:bCs/>
+          <w:color w:val="000000"/>
+          <w:sz w:val="24"/>
+          <w:szCs w:val="24"/>
+        </w:rPr>
+        <w:t xml:space="preserve">, a visual novel engine </w:t>
       </w:r>
       <w:r>
         <w:rPr>
@@ -2636,7 +2702,29 @@
           <w:sz w:val="24"/>
           <w:szCs w:val="24"/>
         </w:rPr>
-        <w:t xml:space="preserve">the player will be prompted and shown two or more dialogue choices. At this situation the player </w:t>
+        <w:t xml:space="preserve">the player will be prompted and shown two or more dialogue choices. At this </w:t>
+      </w:r>
+      <w:proofErr w:type="gramStart"/>
+      <w:r>
+        <w:rPr>
+          <w:rFonts w:ascii="Times New Roman" w:hAnsi="Times New Roman" w:cs="Times New Roman"/>
+          <w:bCs/>
+          <w:color w:val="000000"/>
+          <w:sz w:val="24"/>
+          <w:szCs w:val="24"/>
+        </w:rPr>
+        <w:t>situation</w:t>
+      </w:r>
+      <w:proofErr w:type="gramEnd"/>
+      <w:r>
+        <w:rPr>
+          <w:rFonts w:ascii="Times New Roman" w:hAnsi="Times New Roman" w:cs="Times New Roman"/>
+          <w:bCs/>
+          <w:color w:val="000000"/>
+          <w:sz w:val="24"/>
+          <w:szCs w:val="24"/>
+        </w:rPr>
+        <w:t xml:space="preserve"> the player </w:t>
       </w:r>
       <w:r>
         <w:rPr>
@@ -2686,7 +2774,29 @@
           <w:sz w:val="24"/>
           <w:szCs w:val="24"/>
         </w:rPr>
-        <w:t xml:space="preserve"> Their choice may change the course of the story and the final outcome (Ending)</w:t>
+        <w:t xml:space="preserve"> Their choice may change the course of the story and the </w:t>
+      </w:r>
+      <w:proofErr w:type="gramStart"/>
+      <w:r>
+        <w:rPr>
+          <w:rFonts w:ascii="Times New Roman" w:hAnsi="Times New Roman" w:cs="Times New Roman"/>
+          <w:bCs/>
+          <w:color w:val="000000"/>
+          <w:sz w:val="24"/>
+          <w:szCs w:val="24"/>
+        </w:rPr>
+        <w:t>final outcome</w:t>
+      </w:r>
+      <w:proofErr w:type="gramEnd"/>
+      <w:r>
+        <w:rPr>
+          <w:rFonts w:ascii="Times New Roman" w:hAnsi="Times New Roman" w:cs="Times New Roman"/>
+          <w:bCs/>
+          <w:color w:val="000000"/>
+          <w:sz w:val="24"/>
+          <w:szCs w:val="24"/>
+        </w:rPr>
+        <w:t xml:space="preserve"> (Ending)</w:t>
       </w:r>
       <w:r>
         <w:rPr>
@@ -3328,7 +3438,29 @@
           <w:sz w:val="24"/>
           <w:szCs w:val="24"/>
         </w:rPr>
-        <w:t>One of the most critical aspects of COVID-19 awareness is the various modes of virus’ transmission from an infected person. Demonstrating good understanding of preventive measures, particularly social distancing, and seeking medical help if symptoms persist will help Mabalacat City in its combat to the pandemic.</w:t>
+        <w:t xml:space="preserve">One of the most critical aspects of COVID-19 awareness is the various modes of virus’ transmission from an infected person. Demonstrating good understanding of preventive measures, particularly social distancing, and seeking medical help if symptoms persist will help </w:t>
+      </w:r>
+      <w:proofErr w:type="spellStart"/>
+      <w:r>
+        <w:rPr>
+          <w:rFonts w:ascii="Times New Roman" w:hAnsi="Times New Roman" w:cs="Times New Roman"/>
+          <w:bCs/>
+          <w:color w:val="000000"/>
+          <w:sz w:val="24"/>
+          <w:szCs w:val="24"/>
+        </w:rPr>
+        <w:t>Mabalacat</w:t>
+      </w:r>
+      <w:proofErr w:type="spellEnd"/>
+      <w:r>
+        <w:rPr>
+          <w:rFonts w:ascii="Times New Roman" w:hAnsi="Times New Roman" w:cs="Times New Roman"/>
+          <w:bCs/>
+          <w:color w:val="000000"/>
+          <w:sz w:val="24"/>
+          <w:szCs w:val="24"/>
+        </w:rPr>
+        <w:t xml:space="preserve"> City in its combat to the pandemic.</w:t>
       </w:r>
     </w:p>
     <w:p>
@@ -3910,7 +4042,29 @@
           <w:szCs w:val="24"/>
           <w:lang w:val="en-US"/>
         </w:rPr>
-        <w:t>The Portopia Serial Murder</w:t>
+        <w:t xml:space="preserve">The </w:t>
+      </w:r>
+      <w:proofErr w:type="spellStart"/>
+      <w:r>
+        <w:rPr>
+          <w:rFonts w:ascii="Times New Roman" w:eastAsia="Times New Roman" w:hAnsi="Times New Roman" w:cs="Times New Roman"/>
+          <w:color w:val="000000"/>
+          <w:sz w:val="24"/>
+          <w:szCs w:val="24"/>
+          <w:lang w:val="en-US"/>
+        </w:rPr>
+        <w:t>Portopia</w:t>
+      </w:r>
+      <w:proofErr w:type="spellEnd"/>
+      <w:r>
+        <w:rPr>
+          <w:rFonts w:ascii="Times New Roman" w:eastAsia="Times New Roman" w:hAnsi="Times New Roman" w:cs="Times New Roman"/>
+          <w:color w:val="000000"/>
+          <w:sz w:val="24"/>
+          <w:szCs w:val="24"/>
+          <w:lang w:val="en-US"/>
+        </w:rPr>
+        <w:t xml:space="preserve"> Serial Murder</w:t>
       </w:r>
       <w:r>
         <w:rPr>
@@ -4007,8 +4161,20 @@
           <w:szCs w:val="24"/>
           <w:lang w:val="en-US"/>
         </w:rPr>
-        <w:t>In an interview with Retro Gamer, he recalls adventure games as the dominant narrative genre in video games at the time. As a result, he developed Portopia in an effort to introduce American adventure games to Japanese audiences.</w:t>
-      </w:r>
+        <w:t xml:space="preserve">In an interview with Retro Gamer, he recalls adventure games as the dominant narrative genre in video games at the time. As a result, he developed </w:t>
+      </w:r>
+      <w:proofErr w:type="spellStart"/>
+      <w:r>
+        <w:rPr>
+          <w:rFonts w:ascii="Times New Roman" w:eastAsia="Times New Roman" w:hAnsi="Times New Roman" w:cs="Times New Roman"/>
+          <w:color w:val="000000"/>
+          <w:sz w:val="24"/>
+          <w:szCs w:val="24"/>
+          <w:lang w:val="en-US"/>
+        </w:rPr>
+        <w:t>Portopia</w:t>
+      </w:r>
+      <w:proofErr w:type="spellEnd"/>
       <w:r>
         <w:rPr>
           <w:rFonts w:ascii="Times New Roman" w:eastAsia="Times New Roman" w:hAnsi="Times New Roman" w:cs="Times New Roman"/>
@@ -4019,15 +4185,27 @@
         </w:rPr>
         <w:t xml:space="preserve"> </w:t>
       </w:r>
-      <w:r>
-        <w:rPr>
-          <w:rFonts w:ascii="Times New Roman" w:eastAsia="Times New Roman" w:hAnsi="Times New Roman" w:cs="Times New Roman"/>
-          <w:color w:val="000000"/>
-          <w:sz w:val="24"/>
-          <w:szCs w:val="24"/>
-          <w:lang w:val="en-US"/>
-        </w:rPr>
-        <w:t>Portopia, Famicom Tantei Club, and Mindseeker all used the “sprite on background” approach that visual novels are known for today. They did not, however, emphasize this approach as later visual novels would; the sprites would not shift across the backgrounds, nor would they move in a specific way to imply action.</w:t>
+      <w:proofErr w:type="gramStart"/>
+      <w:r>
+        <w:rPr>
+          <w:rFonts w:ascii="Times New Roman" w:eastAsia="Times New Roman" w:hAnsi="Times New Roman" w:cs="Times New Roman"/>
+          <w:color w:val="000000"/>
+          <w:sz w:val="24"/>
+          <w:szCs w:val="24"/>
+          <w:lang w:val="en-US"/>
+        </w:rPr>
+        <w:t>in an effort to</w:t>
+      </w:r>
+      <w:proofErr w:type="gramEnd"/>
+      <w:r>
+        <w:rPr>
+          <w:rFonts w:ascii="Times New Roman" w:eastAsia="Times New Roman" w:hAnsi="Times New Roman" w:cs="Times New Roman"/>
+          <w:color w:val="000000"/>
+          <w:sz w:val="24"/>
+          <w:szCs w:val="24"/>
+          <w:lang w:val="en-US"/>
+        </w:rPr>
+        <w:t xml:space="preserve"> introduce American adventure games to Japanese audiences.</w:t>
       </w:r>
       <w:r>
         <w:rPr>
@@ -4039,6 +4217,104 @@
         </w:rPr>
         <w:t xml:space="preserve"> </w:t>
       </w:r>
+      <w:proofErr w:type="spellStart"/>
+      <w:r>
+        <w:rPr>
+          <w:rFonts w:ascii="Times New Roman" w:eastAsia="Times New Roman" w:hAnsi="Times New Roman" w:cs="Times New Roman"/>
+          <w:color w:val="000000"/>
+          <w:sz w:val="24"/>
+          <w:szCs w:val="24"/>
+          <w:lang w:val="en-US"/>
+        </w:rPr>
+        <w:t>Portopia</w:t>
+      </w:r>
+      <w:proofErr w:type="spellEnd"/>
+      <w:r>
+        <w:rPr>
+          <w:rFonts w:ascii="Times New Roman" w:eastAsia="Times New Roman" w:hAnsi="Times New Roman" w:cs="Times New Roman"/>
+          <w:color w:val="000000"/>
+          <w:sz w:val="24"/>
+          <w:szCs w:val="24"/>
+          <w:lang w:val="en-US"/>
+        </w:rPr>
+        <w:t xml:space="preserve">, </w:t>
+      </w:r>
+      <w:proofErr w:type="spellStart"/>
+      <w:r>
+        <w:rPr>
+          <w:rFonts w:ascii="Times New Roman" w:eastAsia="Times New Roman" w:hAnsi="Times New Roman" w:cs="Times New Roman"/>
+          <w:color w:val="000000"/>
+          <w:sz w:val="24"/>
+          <w:szCs w:val="24"/>
+          <w:lang w:val="en-US"/>
+        </w:rPr>
+        <w:t>Famicom</w:t>
+      </w:r>
+      <w:proofErr w:type="spellEnd"/>
+      <w:r>
+        <w:rPr>
+          <w:rFonts w:ascii="Times New Roman" w:eastAsia="Times New Roman" w:hAnsi="Times New Roman" w:cs="Times New Roman"/>
+          <w:color w:val="000000"/>
+          <w:sz w:val="24"/>
+          <w:szCs w:val="24"/>
+          <w:lang w:val="en-US"/>
+        </w:rPr>
+        <w:t xml:space="preserve"> </w:t>
+      </w:r>
+      <w:proofErr w:type="spellStart"/>
+      <w:r>
+        <w:rPr>
+          <w:rFonts w:ascii="Times New Roman" w:eastAsia="Times New Roman" w:hAnsi="Times New Roman" w:cs="Times New Roman"/>
+          <w:color w:val="000000"/>
+          <w:sz w:val="24"/>
+          <w:szCs w:val="24"/>
+          <w:lang w:val="en-US"/>
+        </w:rPr>
+        <w:t>Tantei</w:t>
+      </w:r>
+      <w:proofErr w:type="spellEnd"/>
+      <w:r>
+        <w:rPr>
+          <w:rFonts w:ascii="Times New Roman" w:eastAsia="Times New Roman" w:hAnsi="Times New Roman" w:cs="Times New Roman"/>
+          <w:color w:val="000000"/>
+          <w:sz w:val="24"/>
+          <w:szCs w:val="24"/>
+          <w:lang w:val="en-US"/>
+        </w:rPr>
+        <w:t xml:space="preserve"> Club, and </w:t>
+      </w:r>
+      <w:proofErr w:type="spellStart"/>
+      <w:r>
+        <w:rPr>
+          <w:rFonts w:ascii="Times New Roman" w:eastAsia="Times New Roman" w:hAnsi="Times New Roman" w:cs="Times New Roman"/>
+          <w:color w:val="000000"/>
+          <w:sz w:val="24"/>
+          <w:szCs w:val="24"/>
+          <w:lang w:val="en-US"/>
+        </w:rPr>
+        <w:t>Mindseeker</w:t>
+      </w:r>
+      <w:proofErr w:type="spellEnd"/>
+      <w:r>
+        <w:rPr>
+          <w:rFonts w:ascii="Times New Roman" w:eastAsia="Times New Roman" w:hAnsi="Times New Roman" w:cs="Times New Roman"/>
+          <w:color w:val="000000"/>
+          <w:sz w:val="24"/>
+          <w:szCs w:val="24"/>
+          <w:lang w:val="en-US"/>
+        </w:rPr>
+        <w:t xml:space="preserve"> all used the “sprite on background” approach that visual novels are known for today. They did not, however, emphasize this approach as later visual novels would; the sprites would not shift across the backgrounds, nor would they move in a specific way to imply action.</w:t>
+      </w:r>
+      <w:r>
+        <w:rPr>
+          <w:rFonts w:ascii="Times New Roman" w:eastAsia="Times New Roman" w:hAnsi="Times New Roman" w:cs="Times New Roman"/>
+          <w:color w:val="000000"/>
+          <w:sz w:val="24"/>
+          <w:szCs w:val="24"/>
+          <w:lang w:val="en-US"/>
+        </w:rPr>
+        <w:t xml:space="preserve"> </w:t>
+      </w:r>
       <w:r>
         <w:rPr>
           <w:rFonts w:ascii="Times New Roman" w:eastAsia="Times New Roman" w:hAnsi="Times New Roman" w:cs="Times New Roman"/>
@@ -4067,7 +4343,29 @@
           <w:szCs w:val="24"/>
           <w:lang w:val="en-US"/>
         </w:rPr>
-        <w:t>While this does not always lead to manga-esque narrative strategies in early visual novels, the art in these games certainly does. Because their art was so rigid, it only made sense to compare them to manga panels. As a result, when we look at early visual novels, we see them using the same kinds of panel transitions that comics and manga had been using for years.</w:t>
+        <w:t>While this does not always lead to manga-</w:t>
+      </w:r>
+      <w:proofErr w:type="spellStart"/>
+      <w:r>
+        <w:rPr>
+          <w:rFonts w:ascii="Times New Roman" w:eastAsia="Times New Roman" w:hAnsi="Times New Roman" w:cs="Times New Roman"/>
+          <w:color w:val="000000"/>
+          <w:sz w:val="24"/>
+          <w:szCs w:val="24"/>
+          <w:lang w:val="en-US"/>
+        </w:rPr>
+        <w:t>esque</w:t>
+      </w:r>
+      <w:proofErr w:type="spellEnd"/>
+      <w:r>
+        <w:rPr>
+          <w:rFonts w:ascii="Times New Roman" w:eastAsia="Times New Roman" w:hAnsi="Times New Roman" w:cs="Times New Roman"/>
+          <w:color w:val="000000"/>
+          <w:sz w:val="24"/>
+          <w:szCs w:val="24"/>
+          <w:lang w:val="en-US"/>
+        </w:rPr>
+        <w:t xml:space="preserve"> narrative strategies in early visual novels, the art in these games certainly does. Because their art was so rigid, it only made sense to compare them to manga panels. As a result, when we look at early visual novels, we see them using the same kinds of panel transitions that comics and manga had been using for years.</w:t>
       </w:r>
       <w:r>
         <w:rPr>
@@ -4107,7 +4405,51 @@
           <w:szCs w:val="24"/>
           <w:lang w:val="en-US"/>
         </w:rPr>
-        <w:t xml:space="preserve"> the only strategy borrowed from manga by early visual novels. Dennou Tenshi features subjective motion </w:t>
+        <w:t xml:space="preserve"> the only strategy borrowed from manga by early visual novels. </w:t>
+      </w:r>
+      <w:proofErr w:type="spellStart"/>
+      <w:r>
+        <w:rPr>
+          <w:rFonts w:ascii="Times New Roman" w:eastAsia="Times New Roman" w:hAnsi="Times New Roman" w:cs="Times New Roman"/>
+          <w:color w:val="000000"/>
+          <w:sz w:val="24"/>
+          <w:szCs w:val="24"/>
+          <w:lang w:val="en-US"/>
+        </w:rPr>
+        <w:t>Dennou</w:t>
+      </w:r>
+      <w:proofErr w:type="spellEnd"/>
+      <w:r>
+        <w:rPr>
+          <w:rFonts w:ascii="Times New Roman" w:eastAsia="Times New Roman" w:hAnsi="Times New Roman" w:cs="Times New Roman"/>
+          <w:color w:val="000000"/>
+          <w:sz w:val="24"/>
+          <w:szCs w:val="24"/>
+          <w:lang w:val="en-US"/>
+        </w:rPr>
+        <w:t xml:space="preserve"> </w:t>
+      </w:r>
+      <w:proofErr w:type="spellStart"/>
+      <w:r>
+        <w:rPr>
+          <w:rFonts w:ascii="Times New Roman" w:eastAsia="Times New Roman" w:hAnsi="Times New Roman" w:cs="Times New Roman"/>
+          <w:color w:val="000000"/>
+          <w:sz w:val="24"/>
+          <w:szCs w:val="24"/>
+          <w:lang w:val="en-US"/>
+        </w:rPr>
+        <w:t>Tenshi</w:t>
+      </w:r>
+      <w:proofErr w:type="spellEnd"/>
+      <w:r>
+        <w:rPr>
+          <w:rFonts w:ascii="Times New Roman" w:eastAsia="Times New Roman" w:hAnsi="Times New Roman" w:cs="Times New Roman"/>
+          <w:color w:val="000000"/>
+          <w:sz w:val="24"/>
+          <w:szCs w:val="24"/>
+          <w:lang w:val="en-US"/>
+        </w:rPr>
+        <w:t xml:space="preserve"> features subjective motion </w:t>
       </w:r>
       <w:r>
         <w:rPr>
@@ -4142,7 +4484,29 @@
           <w:szCs w:val="24"/>
           <w:lang w:val="en-US"/>
         </w:rPr>
-        <w:t>Though there are now a wide variety of VNs available, the genre has its origins in eroge (erotic games), especially bishōjo games, in which the presumed straight male player may have romantic and/or sexual experiences with different female characters</w:t>
+        <w:t xml:space="preserve">Though there are now a wide variety of VNs available, the genre has its origins in eroge (erotic games), especially </w:t>
+      </w:r>
+      <w:proofErr w:type="spellStart"/>
+      <w:r>
+        <w:rPr>
+          <w:rFonts w:ascii="Times New Roman" w:eastAsia="Times New Roman" w:hAnsi="Times New Roman" w:cs="Times New Roman"/>
+          <w:color w:val="000000"/>
+          <w:sz w:val="24"/>
+          <w:szCs w:val="24"/>
+          <w:lang w:val="en-US"/>
+        </w:rPr>
+        <w:t>bishōjo</w:t>
+      </w:r>
+      <w:proofErr w:type="spellEnd"/>
+      <w:r>
+        <w:rPr>
+          <w:rFonts w:ascii="Times New Roman" w:eastAsia="Times New Roman" w:hAnsi="Times New Roman" w:cs="Times New Roman"/>
+          <w:color w:val="000000"/>
+          <w:sz w:val="24"/>
+          <w:szCs w:val="24"/>
+          <w:lang w:val="en-US"/>
+        </w:rPr>
+        <w:t xml:space="preserve"> games, in which the presumed straight male player may have romantic and/or sexual experiences with different female characters</w:t>
       </w:r>
       <w:r>
         <w:rPr>
@@ -4239,7 +4603,29 @@
           <w:szCs w:val="24"/>
           <w:lang w:val="en-US"/>
         </w:rPr>
-        <w:t>Lolita: Yakyūken, developed by PSK and released in 1982, was the first graphic novel. Lolita was basically a strip rock-paper-scissors game in which the onscreen girl would remove an item of her clothing each time the player won a round.</w:t>
+        <w:t xml:space="preserve">Lolita: </w:t>
+      </w:r>
+      <w:proofErr w:type="spellStart"/>
+      <w:r>
+        <w:rPr>
+          <w:rFonts w:ascii="Times New Roman" w:eastAsia="Times New Roman" w:hAnsi="Times New Roman" w:cs="Times New Roman"/>
+          <w:color w:val="000000"/>
+          <w:sz w:val="24"/>
+          <w:szCs w:val="24"/>
+          <w:lang w:val="en-US"/>
+        </w:rPr>
+        <w:t>Yakyūken</w:t>
+      </w:r>
+      <w:proofErr w:type="spellEnd"/>
+      <w:r>
+        <w:rPr>
+          <w:rFonts w:ascii="Times New Roman" w:eastAsia="Times New Roman" w:hAnsi="Times New Roman" w:cs="Times New Roman"/>
+          <w:color w:val="000000"/>
+          <w:sz w:val="24"/>
+          <w:szCs w:val="24"/>
+          <w:lang w:val="en-US"/>
+        </w:rPr>
+        <w:t>, developed by PSK and released in 1982, was the first graphic novel. Lolita was basically a strip rock-paper-scissors game in which the onscreen girl would remove an item of her clothing each time the player won a round.</w:t>
       </w:r>
       <w:r>
         <w:rPr>
@@ -4259,7 +4645,29 @@
           <w:szCs w:val="24"/>
           <w:lang w:val="en-US"/>
         </w:rPr>
-        <w:t>Fortunately, VNs weren't all for thinly disguised softcore pornography for long.</w:t>
+        <w:t xml:space="preserve">Fortunately, VNs </w:t>
+      </w:r>
+      <w:proofErr w:type="gramStart"/>
+      <w:r>
+        <w:rPr>
+          <w:rFonts w:ascii="Times New Roman" w:eastAsia="Times New Roman" w:hAnsi="Times New Roman" w:cs="Times New Roman"/>
+          <w:color w:val="000000"/>
+          <w:sz w:val="24"/>
+          <w:szCs w:val="24"/>
+          <w:lang w:val="en-US"/>
+        </w:rPr>
+        <w:t>weren't</w:t>
+      </w:r>
+      <w:proofErr w:type="gramEnd"/>
+      <w:r>
+        <w:rPr>
+          <w:rFonts w:ascii="Times New Roman" w:eastAsia="Times New Roman" w:hAnsi="Times New Roman" w:cs="Times New Roman"/>
+          <w:color w:val="000000"/>
+          <w:sz w:val="24"/>
+          <w:szCs w:val="24"/>
+          <w:lang w:val="en-US"/>
+        </w:rPr>
+        <w:t xml:space="preserve"> all for thinly disguised softcore pornography for long.</w:t>
       </w:r>
     </w:p>
     <w:p>
@@ -4275,15 +4683,93 @@
           <w:lang w:val="en-US"/>
         </w:rPr>
       </w:pPr>
-      <w:r>
-        <w:rPr>
-          <w:rFonts w:ascii="Times New Roman" w:eastAsia="Times New Roman" w:hAnsi="Times New Roman" w:cs="Times New Roman"/>
-          <w:color w:val="000000"/>
-          <w:sz w:val="24"/>
-          <w:szCs w:val="24"/>
-          <w:lang w:val="en-US"/>
-        </w:rPr>
-        <w:t>Chunsoft's Sound Novel series, which started in 1992 with the Super Famicom release of Otogirisou and achieved widespread success with 1994's Kamaitachi no Yoru, was the first to incorporate the new visual novel genre's gameplay framework</w:t>
+      <w:proofErr w:type="spellStart"/>
+      <w:r>
+        <w:rPr>
+          <w:rFonts w:ascii="Times New Roman" w:eastAsia="Times New Roman" w:hAnsi="Times New Roman" w:cs="Times New Roman"/>
+          <w:color w:val="000000"/>
+          <w:sz w:val="24"/>
+          <w:szCs w:val="24"/>
+          <w:lang w:val="en-US"/>
+        </w:rPr>
+        <w:t>Chunsoft's</w:t>
+      </w:r>
+      <w:proofErr w:type="spellEnd"/>
+      <w:r>
+        <w:rPr>
+          <w:rFonts w:ascii="Times New Roman" w:eastAsia="Times New Roman" w:hAnsi="Times New Roman" w:cs="Times New Roman"/>
+          <w:color w:val="000000"/>
+          <w:sz w:val="24"/>
+          <w:szCs w:val="24"/>
+          <w:lang w:val="en-US"/>
+        </w:rPr>
+        <w:t xml:space="preserve"> Sound Novel series, which started in 1992 with the Super </w:t>
+      </w:r>
+      <w:proofErr w:type="spellStart"/>
+      <w:r>
+        <w:rPr>
+          <w:rFonts w:ascii="Times New Roman" w:eastAsia="Times New Roman" w:hAnsi="Times New Roman" w:cs="Times New Roman"/>
+          <w:color w:val="000000"/>
+          <w:sz w:val="24"/>
+          <w:szCs w:val="24"/>
+          <w:lang w:val="en-US"/>
+        </w:rPr>
+        <w:t>Famicom</w:t>
+      </w:r>
+      <w:proofErr w:type="spellEnd"/>
+      <w:r>
+        <w:rPr>
+          <w:rFonts w:ascii="Times New Roman" w:eastAsia="Times New Roman" w:hAnsi="Times New Roman" w:cs="Times New Roman"/>
+          <w:color w:val="000000"/>
+          <w:sz w:val="24"/>
+          <w:szCs w:val="24"/>
+          <w:lang w:val="en-US"/>
+        </w:rPr>
+        <w:t xml:space="preserve"> release of </w:t>
+      </w:r>
+      <w:proofErr w:type="spellStart"/>
+      <w:r>
+        <w:rPr>
+          <w:rFonts w:ascii="Times New Roman" w:eastAsia="Times New Roman" w:hAnsi="Times New Roman" w:cs="Times New Roman"/>
+          <w:color w:val="000000"/>
+          <w:sz w:val="24"/>
+          <w:szCs w:val="24"/>
+          <w:lang w:val="en-US"/>
+        </w:rPr>
+        <w:t>Otogirisou</w:t>
+      </w:r>
+      <w:proofErr w:type="spellEnd"/>
+      <w:r>
+        <w:rPr>
+          <w:rFonts w:ascii="Times New Roman" w:eastAsia="Times New Roman" w:hAnsi="Times New Roman" w:cs="Times New Roman"/>
+          <w:color w:val="000000"/>
+          <w:sz w:val="24"/>
+          <w:szCs w:val="24"/>
+          <w:lang w:val="en-US"/>
+        </w:rPr>
+        <w:t xml:space="preserve"> and achieved widespread success with 1994's Kamaitachi no </w:t>
+      </w:r>
+      <w:proofErr w:type="spellStart"/>
+      <w:r>
+        <w:rPr>
+          <w:rFonts w:ascii="Times New Roman" w:eastAsia="Times New Roman" w:hAnsi="Times New Roman" w:cs="Times New Roman"/>
+          <w:color w:val="000000"/>
+          <w:sz w:val="24"/>
+          <w:szCs w:val="24"/>
+          <w:lang w:val="en-US"/>
+        </w:rPr>
+        <w:t>Yoru</w:t>
+      </w:r>
+      <w:proofErr w:type="spellEnd"/>
+      <w:r>
+        <w:rPr>
+          <w:rFonts w:ascii="Times New Roman" w:eastAsia="Times New Roman" w:hAnsi="Times New Roman" w:cs="Times New Roman"/>
+          <w:color w:val="000000"/>
+          <w:sz w:val="24"/>
+          <w:szCs w:val="24"/>
+          <w:lang w:val="en-US"/>
+        </w:rPr>
+        <w:t>, was the first to incorporate the new visual novel genre's gameplay framework</w:t>
       </w:r>
       <w:r>
         <w:rPr>
@@ -4430,7 +4916,29 @@
           <w:szCs w:val="24"/>
           <w:lang w:val="en-US"/>
         </w:rPr>
-        <w:t>Command-based games give the player direct control over their character through verb commands or other means, and they need some kind of problem solving in order to progress through the story. In terms of structure, these games are very similar to western point-and-click adventure games.</w:t>
+        <w:t xml:space="preserve">Command-based games give the player direct control over their character through verb commands or other means, and they need </w:t>
+      </w:r>
+      <w:proofErr w:type="gramStart"/>
+      <w:r>
+        <w:rPr>
+          <w:rFonts w:ascii="Times New Roman" w:eastAsia="Times New Roman" w:hAnsi="Times New Roman" w:cs="Times New Roman"/>
+          <w:color w:val="000000"/>
+          <w:sz w:val="24"/>
+          <w:szCs w:val="24"/>
+          <w:lang w:val="en-US"/>
+        </w:rPr>
+        <w:t>some kind of problem</w:t>
+      </w:r>
+      <w:proofErr w:type="gramEnd"/>
+      <w:r>
+        <w:rPr>
+          <w:rFonts w:ascii="Times New Roman" w:eastAsia="Times New Roman" w:hAnsi="Times New Roman" w:cs="Times New Roman"/>
+          <w:color w:val="000000"/>
+          <w:sz w:val="24"/>
+          <w:szCs w:val="24"/>
+          <w:lang w:val="en-US"/>
+        </w:rPr>
+        <w:t xml:space="preserve"> solving in order to progress through the story. In terms of structure, these games are very similar to western point-and-click adventure games.</w:t>
       </w:r>
       <w:r>
         <w:rPr>
@@ -4730,7 +5238,29 @@
           <w:szCs w:val="24"/>
           <w:lang w:val="en-US"/>
         </w:rPr>
-        <w:t>Dr. Tedros Adhanom Ghebreyesus, the Director-General of the World Health Organization, declared on February 11, 2020 that the illness caused by this latest CoV was dubbed "COVID-19," which stands for "coronavirus disease 2019."</w:t>
+        <w:t xml:space="preserve">Dr. Tedros Adhanom Ghebreyesus, the Director-General of the World Health Organization, declared on February 11, 2020 that the illness caused by this latest </w:t>
+      </w:r>
+      <w:proofErr w:type="spellStart"/>
+      <w:r>
+        <w:rPr>
+          <w:rFonts w:ascii="Times New Roman" w:eastAsia="Times New Roman" w:hAnsi="Times New Roman" w:cs="Times New Roman"/>
+          <w:color w:val="000000"/>
+          <w:sz w:val="24"/>
+          <w:szCs w:val="24"/>
+          <w:lang w:val="en-US"/>
+        </w:rPr>
+        <w:t>CoV</w:t>
+      </w:r>
+      <w:proofErr w:type="spellEnd"/>
+      <w:r>
+        <w:rPr>
+          <w:rFonts w:ascii="Times New Roman" w:eastAsia="Times New Roman" w:hAnsi="Times New Roman" w:cs="Times New Roman"/>
+          <w:color w:val="000000"/>
+          <w:sz w:val="24"/>
+          <w:szCs w:val="24"/>
+          <w:lang w:val="en-US"/>
+        </w:rPr>
+        <w:t xml:space="preserve"> was dubbed "COVID-19," which stands for "coronavirus disease 2019."</w:t>
       </w:r>
       <w:r>
         <w:t xml:space="preserve"> </w:t>
@@ -4743,7 +5273,51 @@
           <w:szCs w:val="24"/>
           <w:lang w:val="en-US"/>
         </w:rPr>
-        <w:t>Two more CoVs epidemics have emerged in the last two decades. SARS-CoV triggered a large-scale outbreak that started in China and spread to more than two dozen countries, resulting in approximately 8000 cases and 800 deaths (fatality rate of 9,6</w:t>
+        <w:t xml:space="preserve">Two more </w:t>
+      </w:r>
+      <w:proofErr w:type="spellStart"/>
+      <w:r>
+        <w:rPr>
+          <w:rFonts w:ascii="Times New Roman" w:eastAsia="Times New Roman" w:hAnsi="Times New Roman" w:cs="Times New Roman"/>
+          <w:color w:val="000000"/>
+          <w:sz w:val="24"/>
+          <w:szCs w:val="24"/>
+          <w:lang w:val="en-US"/>
+        </w:rPr>
+        <w:t>CoVs</w:t>
+      </w:r>
+      <w:proofErr w:type="spellEnd"/>
+      <w:r>
+        <w:rPr>
+          <w:rFonts w:ascii="Times New Roman" w:eastAsia="Times New Roman" w:hAnsi="Times New Roman" w:cs="Times New Roman"/>
+          <w:color w:val="000000"/>
+          <w:sz w:val="24"/>
+          <w:szCs w:val="24"/>
+          <w:lang w:val="en-US"/>
+        </w:rPr>
+        <w:t xml:space="preserve"> epidemics have emerged in the last two decades. SARS-</w:t>
+      </w:r>
+      <w:proofErr w:type="spellStart"/>
+      <w:r>
+        <w:rPr>
+          <w:rFonts w:ascii="Times New Roman" w:eastAsia="Times New Roman" w:hAnsi="Times New Roman" w:cs="Times New Roman"/>
+          <w:color w:val="000000"/>
+          <w:sz w:val="24"/>
+          <w:szCs w:val="24"/>
+          <w:lang w:val="en-US"/>
+        </w:rPr>
+        <w:t>CoV</w:t>
+      </w:r>
+      <w:proofErr w:type="spellEnd"/>
+      <w:r>
+        <w:rPr>
+          <w:rFonts w:ascii="Times New Roman" w:eastAsia="Times New Roman" w:hAnsi="Times New Roman" w:cs="Times New Roman"/>
+          <w:color w:val="000000"/>
+          <w:sz w:val="24"/>
+          <w:szCs w:val="24"/>
+          <w:lang w:val="en-US"/>
+        </w:rPr>
+        <w:t xml:space="preserve"> triggered a large-scale outbreak that started in China and spread to more than two dozen countries, resulting in approximately 8000 cases and 800 deaths (fatality rate of 9,6</w:t>
       </w:r>
       <w:r>
         <w:rPr>
@@ -4860,7 +5434,29 @@
           <w:szCs w:val="24"/>
           <w:lang w:val="en-US"/>
         </w:rPr>
-        <w:t>MERS-CoV, which started in Saudi Arabia and has caused nearly 2,500 cases and 800 deaths (a fatality rate of 35%), is now causing intermittent cases</w:t>
+        <w:t>MERS-</w:t>
+      </w:r>
+      <w:proofErr w:type="spellStart"/>
+      <w:r>
+        <w:rPr>
+          <w:rFonts w:ascii="Times New Roman" w:eastAsia="Times New Roman" w:hAnsi="Times New Roman" w:cs="Times New Roman"/>
+          <w:color w:val="000000"/>
+          <w:sz w:val="24"/>
+          <w:szCs w:val="24"/>
+          <w:lang w:val="en-US"/>
+        </w:rPr>
+        <w:t>CoV</w:t>
+      </w:r>
+      <w:proofErr w:type="spellEnd"/>
+      <w:r>
+        <w:rPr>
+          <w:rFonts w:ascii="Times New Roman" w:eastAsia="Times New Roman" w:hAnsi="Times New Roman" w:cs="Times New Roman"/>
+          <w:color w:val="000000"/>
+          <w:sz w:val="24"/>
+          <w:szCs w:val="24"/>
+          <w:lang w:val="en-US"/>
+        </w:rPr>
+        <w:t>, which started in Saudi Arabia and has caused nearly 2,500 cases and 800 deaths (a fatality rate of 35%), is now causing intermittent cases</w:t>
       </w:r>
       <w:r>
         <w:rPr>
@@ -4980,7 +5576,29 @@
           <w:szCs w:val="24"/>
           <w:lang w:val="en-US"/>
         </w:rPr>
-        <w:t xml:space="preserve">This new virus is highly infectious and has rapidly spread around the world. The WHO declared the epidemic a Public Health Emergency of International Significance (PHEIC) on January 30, 2020, in compliance with the International Health Legislation (IHR, 2005), since it had spread to 18 countries and four countries </w:t>
+        <w:t>This new virus is highly infectious and has rapidly spread around the world. The WHO declared the epidemic a Public Health Emergency of International Significance (PHEIC) on January 30, 2020, in compliance with the International Health Legislation (IHR, 2005</w:t>
+      </w:r>
+      <w:proofErr w:type="gramStart"/>
+      <w:r>
+        <w:rPr>
+          <w:rFonts w:ascii="Times New Roman" w:eastAsia="Times New Roman" w:hAnsi="Times New Roman" w:cs="Times New Roman"/>
+          <w:color w:val="000000"/>
+          <w:sz w:val="24"/>
+          <w:szCs w:val="24"/>
+          <w:lang w:val="en-US"/>
+        </w:rPr>
+        <w:t>), since</w:t>
+      </w:r>
+      <w:proofErr w:type="gramEnd"/>
+      <w:r>
+        <w:rPr>
+          <w:rFonts w:ascii="Times New Roman" w:eastAsia="Times New Roman" w:hAnsi="Times New Roman" w:cs="Times New Roman"/>
+          <w:color w:val="000000"/>
+          <w:sz w:val="24"/>
+          <w:szCs w:val="24"/>
+          <w:lang w:val="en-US"/>
+        </w:rPr>
+        <w:t xml:space="preserve"> it had spread to 18 countries and four countries </w:t>
       </w:r>
       <w:r>
         <w:rPr>
@@ -6983,7 +7601,29 @@
           <w:szCs w:val="24"/>
           <w:lang w:val="en-US"/>
         </w:rPr>
-        <w:t xml:space="preserve"> with someone who has COVID-19 must be quarantined, with the exception of someone who have had COVID-19 during the last three months or who are entirely vaccinated.</w:t>
+        <w:t xml:space="preserve"> with someone who has COVID-19 must be quarantined, </w:t>
+      </w:r>
+      <w:proofErr w:type="gramStart"/>
+      <w:r>
+        <w:rPr>
+          <w:rFonts w:ascii="Times New Roman" w:eastAsia="Times New Roman" w:hAnsi="Times New Roman" w:cs="Times New Roman"/>
+          <w:color w:val="000000"/>
+          <w:sz w:val="24"/>
+          <w:szCs w:val="24"/>
+          <w:lang w:val="en-US"/>
+        </w:rPr>
+        <w:t>with the exception of</w:t>
+      </w:r>
+      <w:proofErr w:type="gramEnd"/>
+      <w:r>
+        <w:rPr>
+          <w:rFonts w:ascii="Times New Roman" w:eastAsia="Times New Roman" w:hAnsi="Times New Roman" w:cs="Times New Roman"/>
+          <w:color w:val="000000"/>
+          <w:sz w:val="24"/>
+          <w:szCs w:val="24"/>
+          <w:lang w:val="en-US"/>
+        </w:rPr>
+        <w:t xml:space="preserve"> someone who have had COVID-19 during the last three months or who are entirely vaccinated.</w:t>
       </w:r>
     </w:p>
     <w:p>
@@ -7288,7 +7928,29 @@
           <w:lang w:val="en-US"/>
         </w:rPr>
         <w:lastRenderedPageBreak/>
-        <w:t>into six topics, each of which provided unique WHO suggestions for the general public, with a focus on problems that affect adolescents' everyday lives</w:t>
+        <w:t xml:space="preserve">into six topics, each of which provided unique WHO suggestions for the </w:t>
+      </w:r>
+      <w:proofErr w:type="gramStart"/>
+      <w:r>
+        <w:rPr>
+          <w:rFonts w:ascii="Times New Roman" w:eastAsia="Times New Roman" w:hAnsi="Times New Roman" w:cs="Times New Roman"/>
+          <w:color w:val="000000"/>
+          <w:sz w:val="24"/>
+          <w:szCs w:val="24"/>
+          <w:lang w:val="en-US"/>
+        </w:rPr>
+        <w:t>general public</w:t>
+      </w:r>
+      <w:proofErr w:type="gramEnd"/>
+      <w:r>
+        <w:rPr>
+          <w:rFonts w:ascii="Times New Roman" w:eastAsia="Times New Roman" w:hAnsi="Times New Roman" w:cs="Times New Roman"/>
+          <w:color w:val="000000"/>
+          <w:sz w:val="24"/>
+          <w:szCs w:val="24"/>
+          <w:lang w:val="en-US"/>
+        </w:rPr>
+        <w:t>, with a focus on problems that affect adolescents' everyday lives</w:t>
       </w:r>
       <w:r>
         <w:rPr>
@@ -7598,7 +8260,29 @@
           <w:szCs w:val="24"/>
           <w:lang w:val="en-US"/>
         </w:rPr>
-        <w:t>, in which participants would equate the context of terms like "internal distancing" and "asymptomatic" with the appropriate image in order to comprehend what they say.</w:t>
+        <w:t xml:space="preserve">, in which participants would equate the context of terms like "internal distancing" and "asymptomatic" with the appropriate image </w:t>
+      </w:r>
+      <w:proofErr w:type="gramStart"/>
+      <w:r>
+        <w:rPr>
+          <w:rFonts w:ascii="Times New Roman" w:eastAsia="Times New Roman" w:hAnsi="Times New Roman" w:cs="Times New Roman"/>
+          <w:color w:val="000000"/>
+          <w:sz w:val="24"/>
+          <w:szCs w:val="24"/>
+          <w:lang w:val="en-US"/>
+        </w:rPr>
+        <w:t>in order to</w:t>
+      </w:r>
+      <w:proofErr w:type="gramEnd"/>
+      <w:r>
+        <w:rPr>
+          <w:rFonts w:ascii="Times New Roman" w:eastAsia="Times New Roman" w:hAnsi="Times New Roman" w:cs="Times New Roman"/>
+          <w:color w:val="000000"/>
+          <w:sz w:val="24"/>
+          <w:szCs w:val="24"/>
+          <w:lang w:val="en-US"/>
+        </w:rPr>
+        <w:t xml:space="preserve"> comprehend what they say.</w:t>
       </w:r>
     </w:p>
     <w:p>
@@ -7718,7 +8402,51 @@
           <w:szCs w:val="24"/>
           <w:lang w:val="en-US"/>
         </w:rPr>
-        <w:t>. He believes that games that foster good social behaviour will have an effect on people's behavior in the real world.</w:t>
+        <w:t xml:space="preserve">. He believes that games that foster good social </w:t>
+      </w:r>
+      <w:proofErr w:type="spellStart"/>
+      <w:r>
+        <w:rPr>
+          <w:rFonts w:ascii="Times New Roman" w:eastAsia="Times New Roman" w:hAnsi="Times New Roman" w:cs="Times New Roman"/>
+          <w:color w:val="000000"/>
+          <w:sz w:val="24"/>
+          <w:szCs w:val="24"/>
+          <w:lang w:val="en-US"/>
+        </w:rPr>
+        <w:t>behaviour</w:t>
+      </w:r>
+      <w:proofErr w:type="spellEnd"/>
+      <w:r>
+        <w:rPr>
+          <w:rFonts w:ascii="Times New Roman" w:eastAsia="Times New Roman" w:hAnsi="Times New Roman" w:cs="Times New Roman"/>
+          <w:color w:val="000000"/>
+          <w:sz w:val="24"/>
+          <w:szCs w:val="24"/>
+          <w:lang w:val="en-US"/>
+        </w:rPr>
+        <w:t xml:space="preserve"> will </w:t>
+      </w:r>
+      <w:proofErr w:type="gramStart"/>
+      <w:r>
+        <w:rPr>
+          <w:rFonts w:ascii="Times New Roman" w:eastAsia="Times New Roman" w:hAnsi="Times New Roman" w:cs="Times New Roman"/>
+          <w:color w:val="000000"/>
+          <w:sz w:val="24"/>
+          <w:szCs w:val="24"/>
+          <w:lang w:val="en-US"/>
+        </w:rPr>
+        <w:t>have an effect on</w:t>
+      </w:r>
+      <w:proofErr w:type="gramEnd"/>
+      <w:r>
+        <w:rPr>
+          <w:rFonts w:ascii="Times New Roman" w:eastAsia="Times New Roman" w:hAnsi="Times New Roman" w:cs="Times New Roman"/>
+          <w:color w:val="000000"/>
+          <w:sz w:val="24"/>
+          <w:szCs w:val="24"/>
+          <w:lang w:val="en-US"/>
+        </w:rPr>
+        <w:t xml:space="preserve"> people's behavior in the real world.</w:t>
       </w:r>
       <w:r>
         <w:rPr>

</xml_diff>

<commit_message>
Revision #1 (Definition of Terms)
Added operational definition to terms
Might add more terms at some point.
</commit_message>
<xml_diff>
--- a/QL Documentation.docx
+++ b/QL Documentation.docx
@@ -734,29 +734,7 @@
           <w:sz w:val="24"/>
           <w:szCs w:val="24"/>
         </w:rPr>
-        <w:t xml:space="preserve">Among those who develop symptoms, most (about 80%) recover from the disease without needing hospital treatment. About 15% become seriously ill and require oxygen and 5% become critically ill and need intensive care. Complications leading to death may include respiratory failure, acute respiratory distress syndrome (ARDS), sepsis and septic shock, thromboembolism, and/or multiorgan failure, including injury of the heart, </w:t>
-      </w:r>
-      <w:proofErr w:type="gramStart"/>
-      <w:r>
-        <w:rPr>
-          <w:rFonts w:ascii="Times New Roman" w:hAnsi="Times New Roman" w:cs="Times New Roman"/>
-          <w:bCs/>
-          <w:color w:val="000000"/>
-          <w:sz w:val="24"/>
-          <w:szCs w:val="24"/>
-        </w:rPr>
-        <w:t>liver</w:t>
-      </w:r>
-      <w:proofErr w:type="gramEnd"/>
-      <w:r>
-        <w:rPr>
-          <w:rFonts w:ascii="Times New Roman" w:hAnsi="Times New Roman" w:cs="Times New Roman"/>
-          <w:bCs/>
-          <w:color w:val="000000"/>
-          <w:sz w:val="24"/>
-          <w:szCs w:val="24"/>
-        </w:rPr>
-        <w:t xml:space="preserve"> or kidneys </w:t>
+        <w:t xml:space="preserve">Among those who develop symptoms, most (about 80%) recover from the disease without needing hospital treatment. About 15% become seriously ill and require oxygen and 5% become critically ill and need intensive care. Complications leading to death may include respiratory failure, acute respiratory distress syndrome (ARDS), sepsis and septic shock, thromboembolism, and/or multiorgan failure, including injury of the heart, liver or kidneys </w:t>
       </w:r>
       <w:sdt>
         <w:sdtPr>
@@ -885,29 +863,7 @@
           <w:sz w:val="24"/>
           <w:szCs w:val="24"/>
         </w:rPr>
-        <w:t xml:space="preserve"> conducted </w:t>
-      </w:r>
-      <w:proofErr w:type="gramStart"/>
-      <w:r>
-        <w:rPr>
-          <w:rFonts w:ascii="Times New Roman" w:hAnsi="Times New Roman" w:cs="Times New Roman"/>
-          <w:bCs/>
-          <w:color w:val="000000"/>
-          <w:sz w:val="24"/>
-          <w:szCs w:val="24"/>
-        </w:rPr>
-        <w:t>in order to</w:t>
-      </w:r>
-      <w:proofErr w:type="gramEnd"/>
-      <w:r>
-        <w:rPr>
-          <w:rFonts w:ascii="Times New Roman" w:hAnsi="Times New Roman" w:cs="Times New Roman"/>
-          <w:bCs/>
-          <w:color w:val="000000"/>
-          <w:sz w:val="24"/>
-          <w:szCs w:val="24"/>
-        </w:rPr>
-        <w:t xml:space="preserve"> help raise awareness regarding the real-life problems the COVID-19 pandemic has facilitated. This </w:t>
+        <w:t xml:space="preserve"> conducted in order to help raise awareness regarding the real-life problems the COVID-19 pandemic has facilitated. This </w:t>
       </w:r>
       <w:r>
         <w:rPr>
@@ -2301,29 +2257,7 @@
           <w:sz w:val="24"/>
           <w:szCs w:val="24"/>
         </w:rPr>
-        <w:t xml:space="preserve"> The visual novel game is created using </w:t>
-      </w:r>
-      <w:proofErr w:type="spellStart"/>
-      <w:r>
-        <w:rPr>
-          <w:rFonts w:ascii="Times New Roman" w:hAnsi="Times New Roman" w:cs="Times New Roman"/>
-          <w:bCs/>
-          <w:color w:val="000000"/>
-          <w:sz w:val="24"/>
-          <w:szCs w:val="24"/>
-        </w:rPr>
-        <w:t>Ren’Py</w:t>
-      </w:r>
-      <w:proofErr w:type="spellEnd"/>
-      <w:r>
-        <w:rPr>
-          <w:rFonts w:ascii="Times New Roman" w:hAnsi="Times New Roman" w:cs="Times New Roman"/>
-          <w:bCs/>
-          <w:color w:val="000000"/>
-          <w:sz w:val="24"/>
-          <w:szCs w:val="24"/>
-        </w:rPr>
-        <w:t xml:space="preserve">, a visual novel engine </w:t>
+        <w:t xml:space="preserve"> The visual novel game is created using Ren’Py, a visual novel engine </w:t>
       </w:r>
       <w:r>
         <w:rPr>
@@ -2702,29 +2636,7 @@
           <w:sz w:val="24"/>
           <w:szCs w:val="24"/>
         </w:rPr>
-        <w:t xml:space="preserve">the player will be prompted and shown two or more dialogue choices. At this </w:t>
-      </w:r>
-      <w:proofErr w:type="gramStart"/>
-      <w:r>
-        <w:rPr>
-          <w:rFonts w:ascii="Times New Roman" w:hAnsi="Times New Roman" w:cs="Times New Roman"/>
-          <w:bCs/>
-          <w:color w:val="000000"/>
-          <w:sz w:val="24"/>
-          <w:szCs w:val="24"/>
-        </w:rPr>
-        <w:t>situation</w:t>
-      </w:r>
-      <w:proofErr w:type="gramEnd"/>
-      <w:r>
-        <w:rPr>
-          <w:rFonts w:ascii="Times New Roman" w:hAnsi="Times New Roman" w:cs="Times New Roman"/>
-          <w:bCs/>
-          <w:color w:val="000000"/>
-          <w:sz w:val="24"/>
-          <w:szCs w:val="24"/>
-        </w:rPr>
-        <w:t xml:space="preserve"> the player </w:t>
+        <w:t xml:space="preserve">the player will be prompted and shown two or more dialogue choices. At this situation the player </w:t>
       </w:r>
       <w:r>
         <w:rPr>
@@ -2774,29 +2686,7 @@
           <w:sz w:val="24"/>
           <w:szCs w:val="24"/>
         </w:rPr>
-        <w:t xml:space="preserve"> Their choice may change the course of the story and the </w:t>
-      </w:r>
-      <w:proofErr w:type="gramStart"/>
-      <w:r>
-        <w:rPr>
-          <w:rFonts w:ascii="Times New Roman" w:hAnsi="Times New Roman" w:cs="Times New Roman"/>
-          <w:bCs/>
-          <w:color w:val="000000"/>
-          <w:sz w:val="24"/>
-          <w:szCs w:val="24"/>
-        </w:rPr>
-        <w:t>final outcome</w:t>
-      </w:r>
-      <w:proofErr w:type="gramEnd"/>
-      <w:r>
-        <w:rPr>
-          <w:rFonts w:ascii="Times New Roman" w:hAnsi="Times New Roman" w:cs="Times New Roman"/>
-          <w:bCs/>
-          <w:color w:val="000000"/>
-          <w:sz w:val="24"/>
-          <w:szCs w:val="24"/>
-        </w:rPr>
-        <w:t xml:space="preserve"> (Ending)</w:t>
+        <w:t xml:space="preserve"> Their choice may change the course of the story and the final outcome (Ending)</w:t>
       </w:r>
       <w:r>
         <w:rPr>
@@ -3482,16 +3372,6 @@
           <w:szCs w:val="24"/>
         </w:rPr>
       </w:pPr>
-      <w:r>
-        <w:rPr>
-          <w:rFonts w:ascii="Times New Roman" w:hAnsi="Times New Roman" w:cs="Times New Roman"/>
-          <w:bCs/>
-          <w:color w:val="000000"/>
-          <w:sz w:val="24"/>
-          <w:szCs w:val="24"/>
-        </w:rPr>
-        <w:t>Beneficiary of the study are as follows:</w:t>
-      </w:r>
     </w:p>
     <w:p>
       <w:pPr>
@@ -3506,22 +3386,12 @@
         <w:jc w:val="both"/>
         <w:rPr>
           <w:rFonts w:ascii="Times New Roman" w:hAnsi="Times New Roman" w:cs="Times New Roman"/>
-          <w:b/>
-          <w:color w:val="000000"/>
-          <w:sz w:val="24"/>
-          <w:szCs w:val="24"/>
-        </w:rPr>
-      </w:pPr>
-      <w:r>
-        <w:rPr>
-          <w:rFonts w:ascii="Times New Roman" w:hAnsi="Times New Roman" w:cs="Times New Roman"/>
-          <w:b/>
-          <w:color w:val="000000"/>
-          <w:sz w:val="24"/>
-          <w:szCs w:val="24"/>
-        </w:rPr>
-        <w:t>The Students</w:t>
-      </w:r>
+          <w:bCs/>
+          <w:color w:val="000000"/>
+          <w:sz w:val="24"/>
+          <w:szCs w:val="24"/>
+        </w:rPr>
+      </w:pPr>
     </w:p>
     <w:p>
       <w:pPr>
@@ -3542,18 +3412,6 @@
           <w:szCs w:val="24"/>
         </w:rPr>
       </w:pPr>
-      <w:r>
-        <w:rPr>
-          <w:rFonts w:ascii="Times New Roman" w:hAnsi="Times New Roman" w:cs="Times New Roman"/>
-          <w:bCs/>
-          <w:color w:val="000000"/>
-          <w:sz w:val="24"/>
-          <w:szCs w:val="24"/>
-        </w:rPr>
-        <w:lastRenderedPageBreak/>
-        <w:tab/>
-        <w:t>The output of this study is beneficial to the students, especially to those who are having face-to-face classes. Through this study, students will understand the importance of the COVID-19 guidelines in school and in their houses.</w:t>
-      </w:r>
     </w:p>
     <w:p>
       <w:pPr>
@@ -3568,21 +3426,22 @@
         <w:jc w:val="both"/>
         <w:rPr>
           <w:rFonts w:ascii="Times New Roman" w:hAnsi="Times New Roman" w:cs="Times New Roman"/>
-          <w:b/>
-          <w:color w:val="000000"/>
-          <w:sz w:val="24"/>
-          <w:szCs w:val="24"/>
-        </w:rPr>
-      </w:pPr>
-      <w:r>
-        <w:rPr>
-          <w:rFonts w:ascii="Times New Roman" w:hAnsi="Times New Roman" w:cs="Times New Roman"/>
-          <w:b/>
-          <w:color w:val="000000"/>
-          <w:sz w:val="24"/>
-          <w:szCs w:val="24"/>
-        </w:rPr>
-        <w:t>The Community</w:t>
+          <w:bCs/>
+          <w:color w:val="000000"/>
+          <w:sz w:val="24"/>
+          <w:szCs w:val="24"/>
+        </w:rPr>
+      </w:pPr>
+      <w:r>
+        <w:rPr>
+          <w:rFonts w:ascii="Times New Roman" w:hAnsi="Times New Roman" w:cs="Times New Roman"/>
+          <w:bCs/>
+          <w:color w:val="000000"/>
+          <w:sz w:val="24"/>
+          <w:szCs w:val="24"/>
+        </w:rPr>
+        <w:lastRenderedPageBreak/>
+        <w:t>Beneficiary of the study are as follows:</w:t>
       </w:r>
     </w:p>
     <w:p>
@@ -3598,22 +3457,21 @@
         <w:jc w:val="both"/>
         <w:rPr>
           <w:rFonts w:ascii="Times New Roman" w:hAnsi="Times New Roman" w:cs="Times New Roman"/>
-          <w:bCs/>
-          <w:color w:val="000000"/>
-          <w:sz w:val="24"/>
-          <w:szCs w:val="24"/>
-        </w:rPr>
-      </w:pPr>
-      <w:r>
-        <w:rPr>
-          <w:rFonts w:ascii="Times New Roman" w:hAnsi="Times New Roman" w:cs="Times New Roman"/>
-          <w:bCs/>
-          <w:color w:val="000000"/>
-          <w:sz w:val="24"/>
-          <w:szCs w:val="24"/>
-        </w:rPr>
-        <w:tab/>
-        <w:t>The results will help the community combat the COVID-19 pandemic. This study serves as their reference which will give them a background about the challenges and the preventive measures on the pandemic.</w:t>
+          <w:b/>
+          <w:color w:val="000000"/>
+          <w:sz w:val="24"/>
+          <w:szCs w:val="24"/>
+        </w:rPr>
+      </w:pPr>
+      <w:r>
+        <w:rPr>
+          <w:rFonts w:ascii="Times New Roman" w:hAnsi="Times New Roman" w:cs="Times New Roman"/>
+          <w:b/>
+          <w:color w:val="000000"/>
+          <w:sz w:val="24"/>
+          <w:szCs w:val="24"/>
+        </w:rPr>
+        <w:t>The Students</w:t>
       </w:r>
     </w:p>
     <w:p>
@@ -3629,21 +3487,22 @@
         <w:jc w:val="both"/>
         <w:rPr>
           <w:rFonts w:ascii="Times New Roman" w:hAnsi="Times New Roman" w:cs="Times New Roman"/>
-          <w:b/>
-          <w:color w:val="000000"/>
-          <w:sz w:val="24"/>
-          <w:szCs w:val="24"/>
-        </w:rPr>
-      </w:pPr>
-      <w:r>
-        <w:rPr>
-          <w:rFonts w:ascii="Times New Roman" w:hAnsi="Times New Roman" w:cs="Times New Roman"/>
-          <w:b/>
-          <w:color w:val="000000"/>
-          <w:sz w:val="24"/>
-          <w:szCs w:val="24"/>
-        </w:rPr>
-        <w:t>Future Researchers</w:t>
+          <w:bCs/>
+          <w:color w:val="000000"/>
+          <w:sz w:val="24"/>
+          <w:szCs w:val="24"/>
+        </w:rPr>
+      </w:pPr>
+      <w:r>
+        <w:rPr>
+          <w:rFonts w:ascii="Times New Roman" w:hAnsi="Times New Roman" w:cs="Times New Roman"/>
+          <w:bCs/>
+          <w:color w:val="000000"/>
+          <w:sz w:val="24"/>
+          <w:szCs w:val="24"/>
+        </w:rPr>
+        <w:tab/>
+        <w:t>The output of this study is beneficial to the students, especially to those who are having face-to-face classes. Through this study, students will understand the importance of the COVID-19 guidelines in school and in their houses.</w:t>
       </w:r>
     </w:p>
     <w:p>
@@ -3659,22 +3518,21 @@
         <w:jc w:val="both"/>
         <w:rPr>
           <w:rFonts w:ascii="Times New Roman" w:hAnsi="Times New Roman" w:cs="Times New Roman"/>
-          <w:bCs/>
-          <w:color w:val="000000"/>
-          <w:sz w:val="24"/>
-          <w:szCs w:val="24"/>
-        </w:rPr>
-      </w:pPr>
-      <w:r>
-        <w:rPr>
-          <w:rFonts w:ascii="Times New Roman" w:hAnsi="Times New Roman" w:cs="Times New Roman"/>
-          <w:bCs/>
-          <w:color w:val="000000"/>
-          <w:sz w:val="24"/>
-          <w:szCs w:val="24"/>
-        </w:rPr>
-        <w:tab/>
-        <w:t>The ideas presented may be used as reference data in conducting new research or related findings about the COVID-19 pandemic. It can also serve those that aims to develop a visual novel game as its focus of the study.</w:t>
+          <w:b/>
+          <w:color w:val="000000"/>
+          <w:sz w:val="24"/>
+          <w:szCs w:val="24"/>
+        </w:rPr>
+      </w:pPr>
+      <w:r>
+        <w:rPr>
+          <w:rFonts w:ascii="Times New Roman" w:hAnsi="Times New Roman" w:cs="Times New Roman"/>
+          <w:b/>
+          <w:color w:val="000000"/>
+          <w:sz w:val="24"/>
+          <w:szCs w:val="24"/>
+        </w:rPr>
+        <w:t>The Community</w:t>
       </w:r>
     </w:p>
     <w:p>
@@ -3696,6 +3554,17 @@
           <w:szCs w:val="24"/>
         </w:rPr>
       </w:pPr>
+      <w:r>
+        <w:rPr>
+          <w:rFonts w:ascii="Times New Roman" w:hAnsi="Times New Roman" w:cs="Times New Roman"/>
+          <w:bCs/>
+          <w:color w:val="000000"/>
+          <w:sz w:val="24"/>
+          <w:szCs w:val="24"/>
+        </w:rPr>
+        <w:tab/>
+        <w:t>The results will help the community combat the COVID-19 pandemic. This study serves as their reference which will give them a background about the challenges and the preventive measures on the pandemic.</w:t>
+      </w:r>
     </w:p>
     <w:p>
       <w:pPr>
@@ -3710,31 +3579,21 @@
         <w:jc w:val="both"/>
         <w:rPr>
           <w:rFonts w:ascii="Times New Roman" w:hAnsi="Times New Roman" w:cs="Times New Roman"/>
-          <w:bCs/>
-          <w:color w:val="000000"/>
-          <w:sz w:val="28"/>
-          <w:szCs w:val="28"/>
-        </w:rPr>
-      </w:pPr>
-      <w:r>
-        <w:rPr>
-          <w:rFonts w:ascii="Times New Roman" w:hAnsi="Times New Roman" w:cs="Times New Roman"/>
           <w:b/>
           <w:color w:val="000000"/>
-          <w:sz w:val="28"/>
-          <w:szCs w:val="28"/>
-        </w:rPr>
-        <w:t xml:space="preserve">1.6 </w:t>
-      </w:r>
+          <w:sz w:val="24"/>
+          <w:szCs w:val="24"/>
+        </w:rPr>
+      </w:pPr>
       <w:r>
         <w:rPr>
           <w:rFonts w:ascii="Times New Roman" w:hAnsi="Times New Roman" w:cs="Times New Roman"/>
           <w:b/>
           <w:color w:val="000000"/>
-          <w:sz w:val="28"/>
-          <w:szCs w:val="28"/>
-        </w:rPr>
-        <w:t>Definition of Terms</w:t>
+          <w:sz w:val="24"/>
+          <w:szCs w:val="24"/>
+        </w:rPr>
+        <w:t>Future Researchers</w:t>
       </w:r>
     </w:p>
     <w:p>
@@ -3750,21 +3609,22 @@
         <w:jc w:val="both"/>
         <w:rPr>
           <w:rFonts w:ascii="Times New Roman" w:hAnsi="Times New Roman" w:cs="Times New Roman"/>
-          <w:b/>
-          <w:color w:val="000000"/>
-          <w:sz w:val="24"/>
-          <w:szCs w:val="24"/>
-        </w:rPr>
-      </w:pPr>
-      <w:r>
-        <w:rPr>
-          <w:rFonts w:ascii="Times New Roman" w:hAnsi="Times New Roman" w:cs="Times New Roman"/>
-          <w:b/>
-          <w:color w:val="000000"/>
-          <w:sz w:val="24"/>
-          <w:szCs w:val="24"/>
-        </w:rPr>
-        <w:t>COVID-19</w:t>
+          <w:bCs/>
+          <w:color w:val="000000"/>
+          <w:sz w:val="24"/>
+          <w:szCs w:val="24"/>
+        </w:rPr>
+      </w:pPr>
+      <w:r>
+        <w:rPr>
+          <w:rFonts w:ascii="Times New Roman" w:hAnsi="Times New Roman" w:cs="Times New Roman"/>
+          <w:bCs/>
+          <w:color w:val="000000"/>
+          <w:sz w:val="24"/>
+          <w:szCs w:val="24"/>
+        </w:rPr>
+        <w:tab/>
+        <w:t>The ideas presented may be used as reference data in conducting new research or related findings about the COVID-19 pandemic. It can also serve those that aims to develop a visual novel game as its focus of the study.</w:t>
       </w:r>
     </w:p>
     <w:p>
@@ -3782,19 +3642,29 @@
           <w:rFonts w:ascii="Times New Roman" w:hAnsi="Times New Roman" w:cs="Times New Roman"/>
           <w:b/>
           <w:color w:val="000000"/>
-          <w:sz w:val="24"/>
-          <w:szCs w:val="24"/>
-        </w:rPr>
-      </w:pPr>
-      <w:r>
-        <w:rPr>
-          <w:rFonts w:ascii="Times New Roman" w:hAnsi="Times New Roman" w:cs="Times New Roman"/>
-          <w:bCs/>
-          <w:color w:val="000000"/>
-          <w:sz w:val="24"/>
-          <w:szCs w:val="24"/>
-        </w:rPr>
-        <w:t>An infectious disease caused by a coronavirus discovered from Wuhan, People’s Republic of China.</w:t>
+          <w:sz w:val="28"/>
+          <w:szCs w:val="28"/>
+        </w:rPr>
+      </w:pPr>
+      <w:r>
+        <w:rPr>
+          <w:rFonts w:ascii="Times New Roman" w:hAnsi="Times New Roman" w:cs="Times New Roman"/>
+          <w:b/>
+          <w:color w:val="000000"/>
+          <w:sz w:val="28"/>
+          <w:szCs w:val="28"/>
+        </w:rPr>
+        <w:t xml:space="preserve">1.6 </w:t>
+      </w:r>
+      <w:r>
+        <w:rPr>
+          <w:rFonts w:ascii="Times New Roman" w:hAnsi="Times New Roman" w:cs="Times New Roman"/>
+          <w:b/>
+          <w:color w:val="000000"/>
+          <w:sz w:val="28"/>
+          <w:szCs w:val="28"/>
+        </w:rPr>
+        <w:t>Definition of Terms</w:t>
       </w:r>
     </w:p>
     <w:p>
@@ -3810,21 +3680,31 @@
         <w:jc w:val="both"/>
         <w:rPr>
           <w:rFonts w:ascii="Times New Roman" w:hAnsi="Times New Roman" w:cs="Times New Roman"/>
-          <w:b/>
-          <w:color w:val="000000"/>
-          <w:sz w:val="24"/>
-          <w:szCs w:val="24"/>
-        </w:rPr>
-      </w:pPr>
-      <w:r>
-        <w:rPr>
-          <w:rFonts w:ascii="Times New Roman" w:hAnsi="Times New Roman" w:cs="Times New Roman"/>
-          <w:b/>
-          <w:color w:val="000000"/>
-          <w:sz w:val="24"/>
-          <w:szCs w:val="24"/>
-        </w:rPr>
-        <w:t>Visual Novel</w:t>
+          <w:bCs/>
+          <w:color w:val="000000"/>
+          <w:sz w:val="24"/>
+          <w:szCs w:val="24"/>
+        </w:rPr>
+      </w:pPr>
+      <w:r>
+        <w:rPr>
+          <w:rFonts w:ascii="Times New Roman" w:hAnsi="Times New Roman" w:cs="Times New Roman"/>
+          <w:bCs/>
+          <w:color w:val="000000"/>
+          <w:sz w:val="24"/>
+          <w:szCs w:val="24"/>
+        </w:rPr>
+        <w:t xml:space="preserve">The operational </w:t>
+      </w:r>
+      <w:r>
+        <w:rPr>
+          <w:rFonts w:ascii="Times New Roman" w:hAnsi="Times New Roman" w:cs="Times New Roman"/>
+          <w:bCs/>
+          <w:color w:val="000000"/>
+          <w:sz w:val="24"/>
+          <w:szCs w:val="24"/>
+        </w:rPr>
+        <w:t>meaning of each terminology is italicized.</w:t>
       </w:r>
     </w:p>
     <w:p>
@@ -3849,16 +3729,947 @@
       <w:r>
         <w:rPr>
           <w:rFonts w:ascii="Times New Roman" w:hAnsi="Times New Roman" w:cs="Times New Roman"/>
-          <w:bCs/>
-          <w:color w:val="000000"/>
-          <w:sz w:val="24"/>
-          <w:szCs w:val="24"/>
-        </w:rPr>
-        <w:t>An interactive fiction video game genre that features a text-based story with a literary narrative style.</w:t>
+          <w:b/>
+          <w:color w:val="000000"/>
+          <w:sz w:val="24"/>
+          <w:szCs w:val="24"/>
+        </w:rPr>
+        <w:t>COVID-19</w:t>
       </w:r>
     </w:p>
     <w:p>
       <w:pPr>
+        <w:pBdr>
+          <w:top w:val="nil"/>
+          <w:left w:val="nil"/>
+          <w:bottom w:val="nil"/>
+          <w:right w:val="nil"/>
+          <w:between w:val="nil"/>
+        </w:pBdr>
+        <w:spacing w:after="0" w:line="480" w:lineRule="auto"/>
+        <w:jc w:val="both"/>
+        <w:rPr>
+          <w:rFonts w:ascii="Times New Roman" w:hAnsi="Times New Roman" w:cs="Times New Roman"/>
+          <w:bCs/>
+          <w:i/>
+          <w:iCs/>
+          <w:color w:val="000000"/>
+          <w:sz w:val="24"/>
+          <w:szCs w:val="24"/>
+        </w:rPr>
+      </w:pPr>
+      <w:r>
+        <w:rPr>
+          <w:rFonts w:ascii="Times New Roman" w:hAnsi="Times New Roman" w:cs="Times New Roman"/>
+          <w:bCs/>
+          <w:color w:val="000000"/>
+          <w:sz w:val="24"/>
+          <w:szCs w:val="24"/>
+        </w:rPr>
+        <w:t>An infectious disease caused by a coronavirus discovered from Wuhan, People’s Republic of China.</w:t>
+      </w:r>
+      <w:r>
+        <w:rPr>
+          <w:rFonts w:ascii="Times New Roman" w:hAnsi="Times New Roman" w:cs="Times New Roman"/>
+          <w:bCs/>
+          <w:color w:val="000000"/>
+          <w:sz w:val="24"/>
+          <w:szCs w:val="24"/>
+        </w:rPr>
+        <w:t xml:space="preserve"> </w:t>
+      </w:r>
+      <w:r>
+        <w:rPr>
+          <w:rFonts w:ascii="Times New Roman" w:hAnsi="Times New Roman" w:cs="Times New Roman"/>
+          <w:bCs/>
+          <w:i/>
+          <w:iCs/>
+          <w:color w:val="000000"/>
+          <w:sz w:val="24"/>
+          <w:szCs w:val="24"/>
+        </w:rPr>
+        <w:t>The main theme</w:t>
+      </w:r>
+      <w:r>
+        <w:rPr>
+          <w:rFonts w:ascii="Times New Roman" w:hAnsi="Times New Roman" w:cs="Times New Roman"/>
+          <w:bCs/>
+          <w:i/>
+          <w:iCs/>
+          <w:color w:val="000000"/>
+          <w:sz w:val="24"/>
+          <w:szCs w:val="24"/>
+        </w:rPr>
+        <w:t xml:space="preserve"> and the motivation behind the development of Quarantine Life.</w:t>
+      </w:r>
+    </w:p>
+    <w:p>
+      <w:pPr>
+        <w:pBdr>
+          <w:top w:val="nil"/>
+          <w:left w:val="nil"/>
+          <w:bottom w:val="nil"/>
+          <w:right w:val="nil"/>
+          <w:between w:val="nil"/>
+        </w:pBdr>
+        <w:spacing w:after="0" w:line="480" w:lineRule="auto"/>
+        <w:jc w:val="both"/>
+        <w:rPr>
+          <w:rFonts w:ascii="Times New Roman" w:hAnsi="Times New Roman" w:cs="Times New Roman"/>
+          <w:b/>
+          <w:color w:val="000000"/>
+          <w:sz w:val="24"/>
+          <w:szCs w:val="24"/>
+        </w:rPr>
+      </w:pPr>
+      <w:r>
+        <w:rPr>
+          <w:rFonts w:ascii="Times New Roman" w:hAnsi="Times New Roman" w:cs="Times New Roman"/>
+          <w:b/>
+          <w:color w:val="000000"/>
+          <w:sz w:val="24"/>
+          <w:szCs w:val="24"/>
+        </w:rPr>
+        <w:t>Quarantine Life</w:t>
+      </w:r>
+    </w:p>
+    <w:p>
+      <w:pPr>
+        <w:pBdr>
+          <w:top w:val="nil"/>
+          <w:left w:val="nil"/>
+          <w:bottom w:val="nil"/>
+          <w:right w:val="nil"/>
+          <w:between w:val="nil"/>
+        </w:pBdr>
+        <w:spacing w:after="0" w:line="480" w:lineRule="auto"/>
+        <w:jc w:val="both"/>
+        <w:rPr>
+          <w:rFonts w:ascii="Times New Roman" w:hAnsi="Times New Roman" w:cs="Times New Roman"/>
+          <w:bCs/>
+          <w:color w:val="000000"/>
+          <w:sz w:val="24"/>
+          <w:szCs w:val="24"/>
+        </w:rPr>
+      </w:pPr>
+      <w:r>
+        <w:rPr>
+          <w:rFonts w:ascii="Times New Roman" w:hAnsi="Times New Roman" w:cs="Times New Roman"/>
+          <w:bCs/>
+          <w:color w:val="000000"/>
+          <w:sz w:val="24"/>
+          <w:szCs w:val="24"/>
+        </w:rPr>
+        <w:t>The title of the app the group will develop. It is named as such because the game’s story revolves at time where the characters are in the quarantine period of the virus.</w:t>
+      </w:r>
+    </w:p>
+    <w:p>
+      <w:pPr>
+        <w:pBdr>
+          <w:top w:val="nil"/>
+          <w:left w:val="nil"/>
+          <w:bottom w:val="nil"/>
+          <w:right w:val="nil"/>
+          <w:between w:val="nil"/>
+        </w:pBdr>
+        <w:spacing w:after="0" w:line="480" w:lineRule="auto"/>
+        <w:jc w:val="both"/>
+        <w:rPr>
+          <w:rFonts w:ascii="Times New Roman" w:hAnsi="Times New Roman" w:cs="Times New Roman"/>
+          <w:bCs/>
+          <w:color w:val="000000"/>
+          <w:sz w:val="24"/>
+          <w:szCs w:val="24"/>
+        </w:rPr>
+      </w:pPr>
+    </w:p>
+    <w:p>
+      <w:pPr>
+        <w:pBdr>
+          <w:top w:val="nil"/>
+          <w:left w:val="nil"/>
+          <w:bottom w:val="nil"/>
+          <w:right w:val="nil"/>
+          <w:between w:val="nil"/>
+        </w:pBdr>
+        <w:spacing w:after="0" w:line="480" w:lineRule="auto"/>
+        <w:jc w:val="both"/>
+        <w:rPr>
+          <w:rFonts w:ascii="Times New Roman" w:hAnsi="Times New Roman" w:cs="Times New Roman"/>
+          <w:bCs/>
+          <w:color w:val="000000"/>
+          <w:sz w:val="24"/>
+          <w:szCs w:val="24"/>
+        </w:rPr>
+      </w:pPr>
+    </w:p>
+    <w:p>
+      <w:pPr>
+        <w:pBdr>
+          <w:top w:val="nil"/>
+          <w:left w:val="nil"/>
+          <w:bottom w:val="nil"/>
+          <w:right w:val="nil"/>
+          <w:between w:val="nil"/>
+        </w:pBdr>
+        <w:spacing w:after="0" w:line="480" w:lineRule="auto"/>
+        <w:jc w:val="both"/>
+        <w:rPr>
+          <w:rFonts w:ascii="Times New Roman" w:hAnsi="Times New Roman" w:cs="Times New Roman"/>
+          <w:b/>
+          <w:color w:val="000000"/>
+          <w:sz w:val="24"/>
+          <w:szCs w:val="24"/>
+        </w:rPr>
+      </w:pPr>
+      <w:r>
+        <w:rPr>
+          <w:rFonts w:ascii="Times New Roman" w:hAnsi="Times New Roman" w:cs="Times New Roman"/>
+          <w:b/>
+          <w:color w:val="000000"/>
+          <w:sz w:val="24"/>
+          <w:szCs w:val="24"/>
+        </w:rPr>
+        <w:lastRenderedPageBreak/>
+        <w:t>Ren’Py</w:t>
+      </w:r>
+    </w:p>
+    <w:p>
+      <w:pPr>
+        <w:pBdr>
+          <w:top w:val="nil"/>
+          <w:left w:val="nil"/>
+          <w:bottom w:val="nil"/>
+          <w:right w:val="nil"/>
+          <w:between w:val="nil"/>
+        </w:pBdr>
+        <w:spacing w:after="0" w:line="480" w:lineRule="auto"/>
+        <w:jc w:val="both"/>
+        <w:rPr>
+          <w:rFonts w:ascii="Times New Roman" w:hAnsi="Times New Roman" w:cs="Times New Roman"/>
+          <w:bCs/>
+          <w:i/>
+          <w:iCs/>
+          <w:color w:val="000000"/>
+          <w:sz w:val="24"/>
+          <w:szCs w:val="24"/>
+        </w:rPr>
+      </w:pPr>
+      <w:r>
+        <w:rPr>
+          <w:rFonts w:ascii="Times New Roman" w:hAnsi="Times New Roman" w:cs="Times New Roman"/>
+          <w:bCs/>
+          <w:color w:val="000000"/>
+          <w:sz w:val="24"/>
+          <w:szCs w:val="24"/>
+        </w:rPr>
+        <w:t>Ren'Py is a visual novel engine – used by thousands of creators from around the world – that helps you use words, images, and sounds to tell interactive stories that run on computers and mobile devices</w:t>
+      </w:r>
+      <w:sdt>
+        <w:sdtPr>
+          <w:rPr>
+            <w:rFonts w:ascii="Times New Roman" w:hAnsi="Times New Roman" w:cs="Times New Roman"/>
+            <w:bCs/>
+            <w:color w:val="000000"/>
+            <w:sz w:val="24"/>
+            <w:szCs w:val="24"/>
+          </w:rPr>
+          <w:id w:val="-525713127"/>
+          <w:citation/>
+        </w:sdtPr>
+        <w:sdtContent>
+          <w:r>
+            <w:rPr>
+              <w:rFonts w:ascii="Times New Roman" w:hAnsi="Times New Roman" w:cs="Times New Roman"/>
+              <w:bCs/>
+              <w:color w:val="000000"/>
+              <w:sz w:val="24"/>
+              <w:szCs w:val="24"/>
+            </w:rPr>
+            <w:fldChar w:fldCharType="begin"/>
+          </w:r>
+          <w:r>
+            <w:rPr>
+              <w:rFonts w:ascii="Times New Roman" w:hAnsi="Times New Roman" w:cs="Times New Roman"/>
+              <w:bCs/>
+              <w:color w:val="000000"/>
+              <w:sz w:val="24"/>
+              <w:szCs w:val="24"/>
+            </w:rPr>
+            <w:instrText xml:space="preserve"> CITATION The \l 13321 </w:instrText>
+          </w:r>
+          <w:r>
+            <w:rPr>
+              <w:rFonts w:ascii="Times New Roman" w:hAnsi="Times New Roman" w:cs="Times New Roman"/>
+              <w:bCs/>
+              <w:color w:val="000000"/>
+              <w:sz w:val="24"/>
+              <w:szCs w:val="24"/>
+            </w:rPr>
+            <w:fldChar w:fldCharType="separate"/>
+          </w:r>
+          <w:r>
+            <w:rPr>
+              <w:rFonts w:ascii="Times New Roman" w:hAnsi="Times New Roman" w:cs="Times New Roman"/>
+              <w:bCs/>
+              <w:noProof/>
+              <w:color w:val="000000"/>
+              <w:sz w:val="24"/>
+              <w:szCs w:val="24"/>
+            </w:rPr>
+            <w:t xml:space="preserve"> </w:t>
+          </w:r>
+          <w:r>
+            <w:rPr>
+              <w:rFonts w:ascii="Times New Roman" w:hAnsi="Times New Roman" w:cs="Times New Roman"/>
+              <w:noProof/>
+              <w:color w:val="000000"/>
+              <w:sz w:val="24"/>
+              <w:szCs w:val="24"/>
+            </w:rPr>
+            <w:t>[8]</w:t>
+          </w:r>
+          <w:r>
+            <w:rPr>
+              <w:rFonts w:ascii="Times New Roman" w:hAnsi="Times New Roman" w:cs="Times New Roman"/>
+              <w:bCs/>
+              <w:color w:val="000000"/>
+              <w:sz w:val="24"/>
+              <w:szCs w:val="24"/>
+            </w:rPr>
+            <w:fldChar w:fldCharType="end"/>
+          </w:r>
+        </w:sdtContent>
+      </w:sdt>
+      <w:r>
+        <w:rPr>
+          <w:rFonts w:ascii="Times New Roman" w:hAnsi="Times New Roman" w:cs="Times New Roman"/>
+          <w:bCs/>
+          <w:color w:val="000000"/>
+          <w:sz w:val="24"/>
+          <w:szCs w:val="24"/>
+        </w:rPr>
+        <w:t xml:space="preserve">. </w:t>
+      </w:r>
+      <w:r>
+        <w:rPr>
+          <w:rFonts w:ascii="Times New Roman" w:hAnsi="Times New Roman" w:cs="Times New Roman"/>
+          <w:bCs/>
+          <w:i/>
+          <w:iCs/>
+          <w:color w:val="000000"/>
+          <w:sz w:val="24"/>
+          <w:szCs w:val="24"/>
+        </w:rPr>
+        <w:t>The game engine the group will use to develop Quarantine Life</w:t>
+      </w:r>
+      <w:r>
+        <w:rPr>
+          <w:rFonts w:ascii="Times New Roman" w:hAnsi="Times New Roman" w:cs="Times New Roman"/>
+          <w:bCs/>
+          <w:i/>
+          <w:iCs/>
+          <w:color w:val="000000"/>
+          <w:sz w:val="24"/>
+          <w:szCs w:val="24"/>
+        </w:rPr>
+        <w:t>.</w:t>
+      </w:r>
+    </w:p>
+    <w:p>
+      <w:pPr>
+        <w:pBdr>
+          <w:top w:val="nil"/>
+          <w:left w:val="nil"/>
+          <w:bottom w:val="nil"/>
+          <w:right w:val="nil"/>
+          <w:between w:val="nil"/>
+        </w:pBdr>
+        <w:spacing w:after="0" w:line="480" w:lineRule="auto"/>
+        <w:jc w:val="both"/>
+        <w:rPr>
+          <w:rFonts w:ascii="Times New Roman" w:hAnsi="Times New Roman" w:cs="Times New Roman"/>
+          <w:b/>
+          <w:color w:val="000000"/>
+          <w:sz w:val="24"/>
+          <w:szCs w:val="24"/>
+        </w:rPr>
+      </w:pPr>
+      <w:r>
+        <w:rPr>
+          <w:rFonts w:ascii="Times New Roman" w:hAnsi="Times New Roman" w:cs="Times New Roman"/>
+          <w:b/>
+          <w:color w:val="000000"/>
+          <w:sz w:val="24"/>
+          <w:szCs w:val="24"/>
+        </w:rPr>
+        <w:t>Route</w:t>
+      </w:r>
+    </w:p>
+    <w:p>
+      <w:pPr>
+        <w:pBdr>
+          <w:top w:val="nil"/>
+          <w:left w:val="nil"/>
+          <w:bottom w:val="nil"/>
+          <w:right w:val="nil"/>
+          <w:between w:val="nil"/>
+        </w:pBdr>
+        <w:spacing w:after="0" w:line="480" w:lineRule="auto"/>
+        <w:jc w:val="both"/>
+        <w:rPr>
+          <w:rFonts w:ascii="Times New Roman" w:hAnsi="Times New Roman" w:cs="Times New Roman"/>
+          <w:bCs/>
+          <w:i/>
+          <w:iCs/>
+          <w:color w:val="000000"/>
+          <w:sz w:val="24"/>
+          <w:szCs w:val="24"/>
+        </w:rPr>
+      </w:pPr>
+      <w:r>
+        <w:rPr>
+          <w:rFonts w:ascii="Times New Roman" w:hAnsi="Times New Roman" w:cs="Times New Roman"/>
+          <w:bCs/>
+          <w:color w:val="000000"/>
+          <w:sz w:val="24"/>
+          <w:szCs w:val="24"/>
+        </w:rPr>
+        <w:t>In V</w:t>
+      </w:r>
+      <w:r>
+        <w:rPr>
+          <w:rFonts w:ascii="Times New Roman" w:hAnsi="Times New Roman" w:cs="Times New Roman"/>
+          <w:bCs/>
+          <w:color w:val="000000"/>
+          <w:sz w:val="24"/>
+          <w:szCs w:val="24"/>
+        </w:rPr>
+        <w:t xml:space="preserve">isual </w:t>
+      </w:r>
+      <w:r>
+        <w:rPr>
+          <w:rFonts w:ascii="Times New Roman" w:hAnsi="Times New Roman" w:cs="Times New Roman"/>
+          <w:bCs/>
+          <w:color w:val="000000"/>
+          <w:sz w:val="24"/>
+          <w:szCs w:val="24"/>
+        </w:rPr>
+        <w:t>N</w:t>
+      </w:r>
+      <w:r>
+        <w:rPr>
+          <w:rFonts w:ascii="Times New Roman" w:hAnsi="Times New Roman" w:cs="Times New Roman"/>
+          <w:bCs/>
+          <w:color w:val="000000"/>
+          <w:sz w:val="24"/>
+          <w:szCs w:val="24"/>
+        </w:rPr>
+        <w:t>ovels</w:t>
+      </w:r>
+      <w:r>
+        <w:rPr>
+          <w:rFonts w:ascii="Times New Roman" w:hAnsi="Times New Roman" w:cs="Times New Roman"/>
+          <w:bCs/>
+          <w:color w:val="000000"/>
+          <w:sz w:val="24"/>
+          <w:szCs w:val="24"/>
+        </w:rPr>
+        <w:t>,</w:t>
+      </w:r>
+      <w:r>
+        <w:rPr>
+          <w:rFonts w:ascii="Times New Roman" w:hAnsi="Times New Roman" w:cs="Times New Roman"/>
+          <w:bCs/>
+          <w:color w:val="000000"/>
+          <w:sz w:val="24"/>
+          <w:szCs w:val="24"/>
+        </w:rPr>
+        <w:t xml:space="preserve"> decisions determine how the story plays out, typically with different major plot points differing. Those different major events and outcomes are each considered a "route".</w:t>
+      </w:r>
+      <w:r>
+        <w:rPr>
+          <w:rFonts w:ascii="Times New Roman" w:hAnsi="Times New Roman" w:cs="Times New Roman"/>
+          <w:bCs/>
+          <w:color w:val="000000"/>
+          <w:sz w:val="24"/>
+          <w:szCs w:val="24"/>
+        </w:rPr>
+        <w:t xml:space="preserve"> </w:t>
+      </w:r>
+      <w:r>
+        <w:rPr>
+          <w:rFonts w:ascii="Times New Roman" w:hAnsi="Times New Roman" w:cs="Times New Roman"/>
+          <w:bCs/>
+          <w:i/>
+          <w:iCs/>
+          <w:color w:val="000000"/>
+          <w:sz w:val="24"/>
+          <w:szCs w:val="24"/>
+        </w:rPr>
+        <w:t>In Quarantine Life</w:t>
+      </w:r>
+      <w:r>
+        <w:rPr>
+          <w:rFonts w:ascii="Times New Roman" w:hAnsi="Times New Roman" w:cs="Times New Roman"/>
+          <w:bCs/>
+          <w:i/>
+          <w:iCs/>
+          <w:color w:val="000000"/>
+          <w:sz w:val="24"/>
+          <w:szCs w:val="24"/>
+        </w:rPr>
+        <w:t>,</w:t>
+      </w:r>
+      <w:r>
+        <w:rPr>
+          <w:rFonts w:ascii="Times New Roman" w:hAnsi="Times New Roman" w:cs="Times New Roman"/>
+          <w:bCs/>
+          <w:i/>
+          <w:iCs/>
+          <w:color w:val="000000"/>
+          <w:sz w:val="24"/>
+          <w:szCs w:val="24"/>
+        </w:rPr>
+        <w:t xml:space="preserve"> routes represent the</w:t>
+      </w:r>
+      <w:r>
+        <w:rPr>
+          <w:rFonts w:ascii="Times New Roman" w:hAnsi="Times New Roman" w:cs="Times New Roman"/>
+          <w:bCs/>
+          <w:i/>
+          <w:iCs/>
+          <w:color w:val="000000"/>
+          <w:sz w:val="24"/>
+          <w:szCs w:val="24"/>
+        </w:rPr>
+        <w:t xml:space="preserve"> </w:t>
+      </w:r>
+      <w:r>
+        <w:rPr>
+          <w:rFonts w:ascii="Times New Roman" w:hAnsi="Times New Roman" w:cs="Times New Roman"/>
+          <w:bCs/>
+          <w:i/>
+          <w:iCs/>
+          <w:color w:val="000000"/>
+          <w:sz w:val="24"/>
+          <w:szCs w:val="24"/>
+        </w:rPr>
+        <w:t>choices the player has taken</w:t>
+      </w:r>
+      <w:r>
+        <w:rPr>
+          <w:rFonts w:ascii="Times New Roman" w:hAnsi="Times New Roman" w:cs="Times New Roman"/>
+          <w:bCs/>
+          <w:i/>
+          <w:iCs/>
+          <w:color w:val="000000"/>
+          <w:sz w:val="24"/>
+          <w:szCs w:val="24"/>
+        </w:rPr>
+        <w:t xml:space="preserve"> in the </w:t>
+      </w:r>
+      <w:r>
+        <w:rPr>
+          <w:rFonts w:ascii="Times New Roman" w:hAnsi="Times New Roman" w:cs="Times New Roman"/>
+          <w:bCs/>
+          <w:i/>
+          <w:iCs/>
+          <w:color w:val="000000"/>
+          <w:sz w:val="24"/>
+          <w:szCs w:val="24"/>
+        </w:rPr>
+        <w:t>current playthrough</w:t>
+      </w:r>
+      <w:r>
+        <w:rPr>
+          <w:rFonts w:ascii="Times New Roman" w:hAnsi="Times New Roman" w:cs="Times New Roman"/>
+          <w:bCs/>
+          <w:i/>
+          <w:iCs/>
+          <w:color w:val="000000"/>
+          <w:sz w:val="24"/>
+          <w:szCs w:val="24"/>
+        </w:rPr>
+        <w:t xml:space="preserve"> and the final outcome it </w:t>
+      </w:r>
+      <w:r>
+        <w:rPr>
+          <w:rFonts w:ascii="Times New Roman" w:hAnsi="Times New Roman" w:cs="Times New Roman"/>
+          <w:bCs/>
+          <w:i/>
+          <w:iCs/>
+          <w:color w:val="000000"/>
+          <w:sz w:val="24"/>
+          <w:szCs w:val="24"/>
+        </w:rPr>
+        <w:t>produced</w:t>
+      </w:r>
+      <w:r>
+        <w:rPr>
+          <w:rFonts w:ascii="Times New Roman" w:hAnsi="Times New Roman" w:cs="Times New Roman"/>
+          <w:bCs/>
+          <w:i/>
+          <w:iCs/>
+          <w:color w:val="000000"/>
+          <w:sz w:val="24"/>
+          <w:szCs w:val="24"/>
+        </w:rPr>
+        <w:t>.</w:t>
+      </w:r>
+    </w:p>
+    <w:p>
+      <w:pPr>
+        <w:pBdr>
+          <w:top w:val="nil"/>
+          <w:left w:val="nil"/>
+          <w:bottom w:val="nil"/>
+          <w:right w:val="nil"/>
+          <w:between w:val="nil"/>
+        </w:pBdr>
+        <w:spacing w:after="0" w:line="480" w:lineRule="auto"/>
+        <w:jc w:val="both"/>
+        <w:rPr>
+          <w:rFonts w:ascii="Times New Roman" w:hAnsi="Times New Roman" w:cs="Times New Roman"/>
+          <w:b/>
+          <w:color w:val="000000"/>
+          <w:sz w:val="24"/>
+          <w:szCs w:val="24"/>
+        </w:rPr>
+      </w:pPr>
+      <w:r>
+        <w:rPr>
+          <w:rFonts w:ascii="Times New Roman" w:hAnsi="Times New Roman" w:cs="Times New Roman"/>
+          <w:b/>
+          <w:color w:val="000000"/>
+          <w:sz w:val="24"/>
+          <w:szCs w:val="24"/>
+        </w:rPr>
+        <w:t>Visual Novel</w:t>
+      </w:r>
+    </w:p>
+    <w:p>
+      <w:pPr>
+        <w:pBdr>
+          <w:top w:val="nil"/>
+          <w:left w:val="nil"/>
+          <w:bottom w:val="nil"/>
+          <w:right w:val="nil"/>
+          <w:between w:val="nil"/>
+        </w:pBdr>
+        <w:spacing w:after="0" w:line="480" w:lineRule="auto"/>
+        <w:jc w:val="both"/>
+        <w:rPr>
+          <w:rFonts w:ascii="Times New Roman" w:hAnsi="Times New Roman" w:cs="Times New Roman"/>
+          <w:bCs/>
+          <w:i/>
+          <w:iCs/>
+          <w:color w:val="000000"/>
+          <w:sz w:val="24"/>
+          <w:szCs w:val="24"/>
+        </w:rPr>
+      </w:pPr>
+      <w:r>
+        <w:rPr>
+          <w:rFonts w:ascii="Times New Roman" w:hAnsi="Times New Roman" w:cs="Times New Roman"/>
+          <w:bCs/>
+          <w:color w:val="000000"/>
+          <w:sz w:val="24"/>
+          <w:szCs w:val="24"/>
+        </w:rPr>
+        <w:t>An interactive fiction video game genre that features a text-based story with a literary narrative style.</w:t>
+      </w:r>
+      <w:r>
+        <w:rPr>
+          <w:rFonts w:ascii="Times New Roman" w:hAnsi="Times New Roman" w:cs="Times New Roman"/>
+          <w:bCs/>
+          <w:color w:val="000000"/>
+          <w:sz w:val="24"/>
+          <w:szCs w:val="24"/>
+        </w:rPr>
+        <w:t xml:space="preserve"> </w:t>
+      </w:r>
+      <w:r>
+        <w:rPr>
+          <w:rFonts w:ascii="Times New Roman" w:hAnsi="Times New Roman" w:cs="Times New Roman"/>
+          <w:bCs/>
+          <w:i/>
+          <w:iCs/>
+          <w:color w:val="000000"/>
+          <w:sz w:val="24"/>
+          <w:szCs w:val="24"/>
+        </w:rPr>
+        <w:t xml:space="preserve">It is the </w:t>
+      </w:r>
+      <w:r>
+        <w:rPr>
+          <w:rFonts w:ascii="Times New Roman" w:hAnsi="Times New Roman" w:cs="Times New Roman"/>
+          <w:bCs/>
+          <w:i/>
+          <w:iCs/>
+          <w:color w:val="000000"/>
+          <w:sz w:val="24"/>
+          <w:szCs w:val="24"/>
+        </w:rPr>
+        <w:t xml:space="preserve">game </w:t>
+      </w:r>
+      <w:r>
+        <w:rPr>
+          <w:rFonts w:ascii="Times New Roman" w:hAnsi="Times New Roman" w:cs="Times New Roman"/>
+          <w:bCs/>
+          <w:i/>
+          <w:iCs/>
+          <w:color w:val="000000"/>
+          <w:sz w:val="24"/>
+          <w:szCs w:val="24"/>
+        </w:rPr>
+        <w:t>genre where Quarantine Life is based on.</w:t>
+      </w:r>
+    </w:p>
+    <w:p>
+      <w:pPr>
+        <w:pBdr>
+          <w:top w:val="nil"/>
+          <w:left w:val="nil"/>
+          <w:bottom w:val="nil"/>
+          <w:right w:val="nil"/>
+          <w:between w:val="nil"/>
+        </w:pBdr>
+        <w:spacing w:after="0" w:line="480" w:lineRule="auto"/>
+        <w:jc w:val="both"/>
+        <w:rPr>
+          <w:rFonts w:ascii="Times New Roman" w:hAnsi="Times New Roman" w:cs="Times New Roman"/>
+          <w:bCs/>
+          <w:i/>
+          <w:iCs/>
+          <w:color w:val="000000"/>
+          <w:sz w:val="24"/>
+          <w:szCs w:val="24"/>
+        </w:rPr>
+      </w:pPr>
+    </w:p>
+    <w:p>
+      <w:pPr>
+        <w:pBdr>
+          <w:top w:val="nil"/>
+          <w:left w:val="nil"/>
+          <w:bottom w:val="nil"/>
+          <w:right w:val="nil"/>
+          <w:between w:val="nil"/>
+        </w:pBdr>
+        <w:spacing w:after="0" w:line="480" w:lineRule="auto"/>
+        <w:jc w:val="both"/>
+        <w:rPr>
+          <w:rFonts w:ascii="Times New Roman" w:hAnsi="Times New Roman" w:cs="Times New Roman"/>
+          <w:bCs/>
+          <w:i/>
+          <w:iCs/>
+          <w:color w:val="000000"/>
+          <w:sz w:val="24"/>
+          <w:szCs w:val="24"/>
+        </w:rPr>
+      </w:pPr>
+    </w:p>
+    <w:p>
+      <w:pPr>
+        <w:pBdr>
+          <w:top w:val="nil"/>
+          <w:left w:val="nil"/>
+          <w:bottom w:val="nil"/>
+          <w:right w:val="nil"/>
+          <w:between w:val="nil"/>
+        </w:pBdr>
+        <w:spacing w:after="0" w:line="480" w:lineRule="auto"/>
+        <w:jc w:val="both"/>
+        <w:rPr>
+          <w:rFonts w:ascii="Times New Roman" w:hAnsi="Times New Roman" w:cs="Times New Roman"/>
+          <w:bCs/>
+          <w:i/>
+          <w:iCs/>
+          <w:color w:val="000000"/>
+          <w:sz w:val="24"/>
+          <w:szCs w:val="24"/>
+        </w:rPr>
+      </w:pPr>
+    </w:p>
+    <w:p>
+      <w:pPr>
+        <w:pBdr>
+          <w:top w:val="nil"/>
+          <w:left w:val="nil"/>
+          <w:bottom w:val="nil"/>
+          <w:right w:val="nil"/>
+          <w:between w:val="nil"/>
+        </w:pBdr>
+        <w:spacing w:after="0" w:line="480" w:lineRule="auto"/>
+        <w:jc w:val="both"/>
+        <w:rPr>
+          <w:rFonts w:ascii="Times New Roman" w:hAnsi="Times New Roman" w:cs="Times New Roman"/>
+          <w:bCs/>
+          <w:i/>
+          <w:iCs/>
+          <w:color w:val="000000"/>
+          <w:sz w:val="24"/>
+          <w:szCs w:val="24"/>
+        </w:rPr>
+      </w:pPr>
+    </w:p>
+    <w:p>
+      <w:pPr>
+        <w:pBdr>
+          <w:top w:val="nil"/>
+          <w:left w:val="nil"/>
+          <w:bottom w:val="nil"/>
+          <w:right w:val="nil"/>
+          <w:between w:val="nil"/>
+        </w:pBdr>
+        <w:spacing w:after="0" w:line="480" w:lineRule="auto"/>
+        <w:jc w:val="both"/>
+        <w:rPr>
+          <w:rFonts w:ascii="Times New Roman" w:hAnsi="Times New Roman" w:cs="Times New Roman"/>
+          <w:bCs/>
+          <w:i/>
+          <w:iCs/>
+          <w:color w:val="000000"/>
+          <w:sz w:val="24"/>
+          <w:szCs w:val="24"/>
+        </w:rPr>
+      </w:pPr>
+    </w:p>
+    <w:p>
+      <w:pPr>
+        <w:pBdr>
+          <w:top w:val="nil"/>
+          <w:left w:val="nil"/>
+          <w:bottom w:val="nil"/>
+          <w:right w:val="nil"/>
+          <w:between w:val="nil"/>
+        </w:pBdr>
+        <w:spacing w:after="0" w:line="480" w:lineRule="auto"/>
+        <w:jc w:val="both"/>
+        <w:rPr>
+          <w:rFonts w:ascii="Times New Roman" w:hAnsi="Times New Roman" w:cs="Times New Roman"/>
+          <w:bCs/>
+          <w:i/>
+          <w:iCs/>
+          <w:color w:val="000000"/>
+          <w:sz w:val="24"/>
+          <w:szCs w:val="24"/>
+        </w:rPr>
+      </w:pPr>
+    </w:p>
+    <w:p>
+      <w:pPr>
+        <w:pBdr>
+          <w:top w:val="nil"/>
+          <w:left w:val="nil"/>
+          <w:bottom w:val="nil"/>
+          <w:right w:val="nil"/>
+          <w:between w:val="nil"/>
+        </w:pBdr>
+        <w:spacing w:after="0" w:line="480" w:lineRule="auto"/>
+        <w:jc w:val="both"/>
+        <w:rPr>
+          <w:rFonts w:ascii="Times New Roman" w:hAnsi="Times New Roman" w:cs="Times New Roman"/>
+          <w:bCs/>
+          <w:i/>
+          <w:iCs/>
+          <w:color w:val="000000"/>
+          <w:sz w:val="24"/>
+          <w:szCs w:val="24"/>
+        </w:rPr>
+      </w:pPr>
+    </w:p>
+    <w:p>
+      <w:pPr>
+        <w:pBdr>
+          <w:top w:val="nil"/>
+          <w:left w:val="nil"/>
+          <w:bottom w:val="nil"/>
+          <w:right w:val="nil"/>
+          <w:between w:val="nil"/>
+        </w:pBdr>
+        <w:spacing w:after="0" w:line="480" w:lineRule="auto"/>
+        <w:jc w:val="both"/>
+        <w:rPr>
+          <w:rFonts w:ascii="Times New Roman" w:hAnsi="Times New Roman" w:cs="Times New Roman"/>
+          <w:bCs/>
+          <w:i/>
+          <w:iCs/>
+          <w:color w:val="000000"/>
+          <w:sz w:val="24"/>
+          <w:szCs w:val="24"/>
+        </w:rPr>
+      </w:pPr>
+    </w:p>
+    <w:p>
+      <w:pPr>
+        <w:pBdr>
+          <w:top w:val="nil"/>
+          <w:left w:val="nil"/>
+          <w:bottom w:val="nil"/>
+          <w:right w:val="nil"/>
+          <w:between w:val="nil"/>
+        </w:pBdr>
+        <w:spacing w:after="0" w:line="480" w:lineRule="auto"/>
+        <w:jc w:val="both"/>
+        <w:rPr>
+          <w:rFonts w:ascii="Times New Roman" w:hAnsi="Times New Roman" w:cs="Times New Roman"/>
+          <w:bCs/>
+          <w:i/>
+          <w:iCs/>
+          <w:color w:val="000000"/>
+          <w:sz w:val="24"/>
+          <w:szCs w:val="24"/>
+        </w:rPr>
+      </w:pPr>
+    </w:p>
+    <w:p>
+      <w:pPr>
+        <w:pBdr>
+          <w:top w:val="nil"/>
+          <w:left w:val="nil"/>
+          <w:bottom w:val="nil"/>
+          <w:right w:val="nil"/>
+          <w:between w:val="nil"/>
+        </w:pBdr>
+        <w:spacing w:after="0" w:line="480" w:lineRule="auto"/>
+        <w:jc w:val="both"/>
+        <w:rPr>
+          <w:rFonts w:ascii="Times New Roman" w:hAnsi="Times New Roman" w:cs="Times New Roman"/>
+          <w:bCs/>
+          <w:i/>
+          <w:iCs/>
+          <w:color w:val="000000"/>
+          <w:sz w:val="24"/>
+          <w:szCs w:val="24"/>
+        </w:rPr>
+      </w:pPr>
+    </w:p>
+    <w:p>
+      <w:pPr>
+        <w:pBdr>
+          <w:top w:val="nil"/>
+          <w:left w:val="nil"/>
+          <w:bottom w:val="nil"/>
+          <w:right w:val="nil"/>
+          <w:between w:val="nil"/>
+        </w:pBdr>
+        <w:spacing w:after="0" w:line="480" w:lineRule="auto"/>
+        <w:jc w:val="both"/>
+        <w:rPr>
+          <w:rFonts w:ascii="Times New Roman" w:hAnsi="Times New Roman" w:cs="Times New Roman"/>
+          <w:b/>
+          <w:i/>
+          <w:iCs/>
+          <w:color w:val="000000"/>
+          <w:sz w:val="24"/>
+          <w:szCs w:val="24"/>
+        </w:rPr>
+      </w:pPr>
+    </w:p>
+    <w:p>
+      <w:pPr>
         <w:spacing w:after="0" w:line="480" w:lineRule="auto"/>
         <w:jc w:val="center"/>
         <w:rPr>
@@ -3878,6 +4689,7 @@
           <w:szCs w:val="28"/>
           <w:lang w:val="en-US"/>
         </w:rPr>
+        <w:lastRenderedPageBreak/>
         <w:t>CHAPTER 2</w:t>
       </w:r>
     </w:p>
@@ -3925,7 +4737,6 @@
           <w:szCs w:val="28"/>
           <w:lang w:val="en-US"/>
         </w:rPr>
-        <w:lastRenderedPageBreak/>
         <w:tab/>
       </w:r>
       <w:r>
@@ -3948,19 +4759,6 @@
         </w:rPr>
         <w:t>As the number of COVID-19 cases rises in the Philippines, researchers noticed the value of video games in spreading information and used it in spreading awareness about the pandemic. The researchers had chosen visual novel as its game genre due to its abilities to tell narratives while also allowing user interactivity.</w:t>
       </w:r>
-    </w:p>
-    <w:p>
-      <w:pPr>
-        <w:spacing w:after="0" w:line="480" w:lineRule="auto"/>
-        <w:jc w:val="both"/>
-        <w:rPr>
-          <w:rFonts w:ascii="Times New Roman" w:eastAsia="Times New Roman" w:hAnsi="Times New Roman" w:cs="Times New Roman"/>
-          <w:color w:val="000000"/>
-          <w:sz w:val="24"/>
-          <w:szCs w:val="24"/>
-          <w:lang w:val="en-US"/>
-        </w:rPr>
-      </w:pPr>
     </w:p>
     <w:p>
       <w:pPr>
@@ -4183,30 +4981,52 @@
           <w:szCs w:val="24"/>
           <w:lang w:val="en-US"/>
         </w:rPr>
+        <w:t xml:space="preserve"> in an effort to introduce American adventure games to Japanese audiences.</w:t>
+      </w:r>
+      <w:r>
+        <w:rPr>
+          <w:rFonts w:ascii="Times New Roman" w:eastAsia="Times New Roman" w:hAnsi="Times New Roman" w:cs="Times New Roman"/>
+          <w:color w:val="000000"/>
+          <w:sz w:val="24"/>
+          <w:szCs w:val="24"/>
+          <w:lang w:val="en-US"/>
+        </w:rPr>
         <w:t xml:space="preserve"> </w:t>
       </w:r>
-      <w:proofErr w:type="gramStart"/>
-      <w:r>
-        <w:rPr>
-          <w:rFonts w:ascii="Times New Roman" w:eastAsia="Times New Roman" w:hAnsi="Times New Roman" w:cs="Times New Roman"/>
-          <w:color w:val="000000"/>
-          <w:sz w:val="24"/>
-          <w:szCs w:val="24"/>
-          <w:lang w:val="en-US"/>
-        </w:rPr>
-        <w:t>in an effort to</w:t>
-      </w:r>
-      <w:proofErr w:type="gramEnd"/>
-      <w:r>
-        <w:rPr>
-          <w:rFonts w:ascii="Times New Roman" w:eastAsia="Times New Roman" w:hAnsi="Times New Roman" w:cs="Times New Roman"/>
-          <w:color w:val="000000"/>
-          <w:sz w:val="24"/>
-          <w:szCs w:val="24"/>
-          <w:lang w:val="en-US"/>
-        </w:rPr>
-        <w:t xml:space="preserve"> introduce American adventure games to Japanese audiences.</w:t>
-      </w:r>
+      <w:proofErr w:type="spellStart"/>
+      <w:r>
+        <w:rPr>
+          <w:rFonts w:ascii="Times New Roman" w:eastAsia="Times New Roman" w:hAnsi="Times New Roman" w:cs="Times New Roman"/>
+          <w:color w:val="000000"/>
+          <w:sz w:val="24"/>
+          <w:szCs w:val="24"/>
+          <w:lang w:val="en-US"/>
+        </w:rPr>
+        <w:t>Portopia</w:t>
+      </w:r>
+      <w:proofErr w:type="spellEnd"/>
+      <w:r>
+        <w:rPr>
+          <w:rFonts w:ascii="Times New Roman" w:eastAsia="Times New Roman" w:hAnsi="Times New Roman" w:cs="Times New Roman"/>
+          <w:color w:val="000000"/>
+          <w:sz w:val="24"/>
+          <w:szCs w:val="24"/>
+          <w:lang w:val="en-US"/>
+        </w:rPr>
+        <w:t xml:space="preserve">, </w:t>
+      </w:r>
+      <w:proofErr w:type="spellStart"/>
+      <w:r>
+        <w:rPr>
+          <w:rFonts w:ascii="Times New Roman" w:eastAsia="Times New Roman" w:hAnsi="Times New Roman" w:cs="Times New Roman"/>
+          <w:color w:val="000000"/>
+          <w:sz w:val="24"/>
+          <w:szCs w:val="24"/>
+          <w:lang w:val="en-US"/>
+        </w:rPr>
+        <w:t>Famicom</w:t>
+      </w:r>
+      <w:proofErr w:type="spellEnd"/>
       <w:r>
         <w:rPr>
           <w:rFonts w:ascii="Times New Roman" w:eastAsia="Times New Roman" w:hAnsi="Times New Roman" w:cs="Times New Roman"/>
@@ -4226,7 +5046,7 @@
           <w:szCs w:val="24"/>
           <w:lang w:val="en-US"/>
         </w:rPr>
-        <w:t>Portopia</w:t>
+        <w:t>Tantei</w:t>
       </w:r>
       <w:proofErr w:type="spellEnd"/>
       <w:r>
@@ -4237,7 +5057,7 @@
           <w:szCs w:val="24"/>
           <w:lang w:val="en-US"/>
         </w:rPr>
-        <w:t xml:space="preserve">, </w:t>
+        <w:t xml:space="preserve"> Club, and </w:t>
       </w:r>
       <w:proofErr w:type="spellStart"/>
       <w:r>
@@ -4248,7 +5068,7 @@
           <w:szCs w:val="24"/>
           <w:lang w:val="en-US"/>
         </w:rPr>
-        <w:t>Famicom</w:t>
+        <w:t>Mindseeker</w:t>
       </w:r>
       <w:proofErr w:type="spellEnd"/>
       <w:r>
@@ -4259,8 +5079,48 @@
           <w:szCs w:val="24"/>
           <w:lang w:val="en-US"/>
         </w:rPr>
+        <w:t xml:space="preserve"> all used the “sprite on background” approach that visual novels are known for today. They did not, however, emphasize this approach as later visual novels would; the sprites would not shift across the backgrounds, nor would they move in a specific way to imply action.</w:t>
+      </w:r>
+      <w:r>
+        <w:rPr>
+          <w:rFonts w:ascii="Times New Roman" w:eastAsia="Times New Roman" w:hAnsi="Times New Roman" w:cs="Times New Roman"/>
+          <w:color w:val="000000"/>
+          <w:sz w:val="24"/>
+          <w:szCs w:val="24"/>
+          <w:lang w:val="en-US"/>
+        </w:rPr>
         <w:t xml:space="preserve"> </w:t>
       </w:r>
+      <w:r>
+        <w:rPr>
+          <w:rFonts w:ascii="Times New Roman" w:eastAsia="Times New Roman" w:hAnsi="Times New Roman" w:cs="Times New Roman"/>
+          <w:color w:val="000000"/>
+          <w:sz w:val="24"/>
+          <w:szCs w:val="24"/>
+          <w:lang w:val="en-US"/>
+        </w:rPr>
+        <w:t>Visual novels, like manga and comic books, rely on a combination of text and visuals to convey narrative. Because text alone would not provide enough context for the plot, some of the storytelling had to take place within the visuals.</w:t>
+      </w:r>
+      <w:r>
+        <w:rPr>
+          <w:rFonts w:ascii="Times New Roman" w:eastAsia="Times New Roman" w:hAnsi="Times New Roman" w:cs="Times New Roman"/>
+          <w:color w:val="000000"/>
+          <w:sz w:val="24"/>
+          <w:szCs w:val="24"/>
+          <w:lang w:val="en-US"/>
+        </w:rPr>
+        <w:t xml:space="preserve"> </w:t>
+      </w:r>
+      <w:r>
+        <w:rPr>
+          <w:rFonts w:ascii="Times New Roman" w:eastAsia="Times New Roman" w:hAnsi="Times New Roman" w:cs="Times New Roman"/>
+          <w:color w:val="000000"/>
+          <w:sz w:val="24"/>
+          <w:szCs w:val="24"/>
+          <w:lang w:val="en-US"/>
+        </w:rPr>
+        <w:t>While this does not always lead to manga-</w:t>
+      </w:r>
       <w:proofErr w:type="spellStart"/>
       <w:r>
         <w:rPr>
@@ -4270,7 +5130,7 @@
           <w:szCs w:val="24"/>
           <w:lang w:val="en-US"/>
         </w:rPr>
-        <w:t>Tantei</w:t>
+        <w:t>esque</w:t>
       </w:r>
       <w:proofErr w:type="spellEnd"/>
       <w:r>
@@ -4281,7 +5141,58 @@
           <w:szCs w:val="24"/>
           <w:lang w:val="en-US"/>
         </w:rPr>
-        <w:t xml:space="preserve"> Club, and </w:t>
+        <w:t xml:space="preserve"> narrative strategies in early visual novels, the art in these games certainly does. Because their art was so rigid, it only made sense to compare them to manga panels. As a result, when we look at early visual novels, we see them using the same kinds of panel </w:t>
+      </w:r>
+      <w:r>
+        <w:rPr>
+          <w:rFonts w:ascii="Times New Roman" w:eastAsia="Times New Roman" w:hAnsi="Times New Roman" w:cs="Times New Roman"/>
+          <w:color w:val="000000"/>
+          <w:sz w:val="24"/>
+          <w:szCs w:val="24"/>
+          <w:lang w:val="en-US"/>
+        </w:rPr>
+        <w:lastRenderedPageBreak/>
+        <w:t>transitions that comics and manga had been using for years.</w:t>
+      </w:r>
+      <w:r>
+        <w:rPr>
+          <w:rFonts w:ascii="Times New Roman" w:eastAsia="Times New Roman" w:hAnsi="Times New Roman" w:cs="Times New Roman"/>
+          <w:color w:val="000000"/>
+          <w:sz w:val="24"/>
+          <w:szCs w:val="24"/>
+          <w:lang w:val="en-US"/>
+        </w:rPr>
+        <w:t xml:space="preserve"> </w:t>
+      </w:r>
+      <w:r>
+        <w:rPr>
+          <w:rFonts w:ascii="Times New Roman" w:eastAsia="Times New Roman" w:hAnsi="Times New Roman" w:cs="Times New Roman"/>
+          <w:color w:val="000000"/>
+          <w:sz w:val="24"/>
+          <w:szCs w:val="24"/>
+          <w:lang w:val="en-US"/>
+        </w:rPr>
+        <w:t xml:space="preserve">Panel transitions </w:t>
+      </w:r>
+      <w:r>
+        <w:rPr>
+          <w:rFonts w:ascii="Times New Roman" w:eastAsia="Times New Roman" w:hAnsi="Times New Roman" w:cs="Times New Roman"/>
+          <w:color w:val="000000"/>
+          <w:sz w:val="24"/>
+          <w:szCs w:val="24"/>
+          <w:lang w:val="en-US"/>
+        </w:rPr>
+        <w:t>are not</w:t>
+      </w:r>
+      <w:r>
+        <w:rPr>
+          <w:rFonts w:ascii="Times New Roman" w:eastAsia="Times New Roman" w:hAnsi="Times New Roman" w:cs="Times New Roman"/>
+          <w:color w:val="000000"/>
+          <w:sz w:val="24"/>
+          <w:szCs w:val="24"/>
+          <w:lang w:val="en-US"/>
+        </w:rPr>
+        <w:t xml:space="preserve"> the only strategy borrowed from manga by early visual novels. </w:t>
       </w:r>
       <w:proofErr w:type="spellStart"/>
       <w:r>
@@ -4292,7 +5203,7 @@
           <w:szCs w:val="24"/>
           <w:lang w:val="en-US"/>
         </w:rPr>
-        <w:t>Mindseeker</w:t>
+        <w:t>Dennou</w:t>
       </w:r>
       <w:proofErr w:type="spellEnd"/>
       <w:r>
@@ -4303,48 +5214,8 @@
           <w:szCs w:val="24"/>
           <w:lang w:val="en-US"/>
         </w:rPr>
-        <w:t xml:space="preserve"> all used the “sprite on background” approach that visual novels are known for today. They did not, however, emphasize this approach as later visual novels would; the sprites would not shift across the backgrounds, nor would they move in a specific way to imply action.</w:t>
-      </w:r>
-      <w:r>
-        <w:rPr>
-          <w:rFonts w:ascii="Times New Roman" w:eastAsia="Times New Roman" w:hAnsi="Times New Roman" w:cs="Times New Roman"/>
-          <w:color w:val="000000"/>
-          <w:sz w:val="24"/>
-          <w:szCs w:val="24"/>
-          <w:lang w:val="en-US"/>
-        </w:rPr>
         <w:t xml:space="preserve"> </w:t>
       </w:r>
-      <w:r>
-        <w:rPr>
-          <w:rFonts w:ascii="Times New Roman" w:eastAsia="Times New Roman" w:hAnsi="Times New Roman" w:cs="Times New Roman"/>
-          <w:color w:val="000000"/>
-          <w:sz w:val="24"/>
-          <w:szCs w:val="24"/>
-          <w:lang w:val="en-US"/>
-        </w:rPr>
-        <w:t>Visual novels, like manga and comic books, rely on a combination of text and visuals to convey narrative. Because text alone would not provide enough context for the plot, some of the storytelling had to take place within the visuals.</w:t>
-      </w:r>
-      <w:r>
-        <w:rPr>
-          <w:rFonts w:ascii="Times New Roman" w:eastAsia="Times New Roman" w:hAnsi="Times New Roman" w:cs="Times New Roman"/>
-          <w:color w:val="000000"/>
-          <w:sz w:val="24"/>
-          <w:szCs w:val="24"/>
-          <w:lang w:val="en-US"/>
-        </w:rPr>
-        <w:t xml:space="preserve"> </w:t>
-      </w:r>
-      <w:r>
-        <w:rPr>
-          <w:rFonts w:ascii="Times New Roman" w:eastAsia="Times New Roman" w:hAnsi="Times New Roman" w:cs="Times New Roman"/>
-          <w:color w:val="000000"/>
-          <w:sz w:val="24"/>
-          <w:szCs w:val="24"/>
-          <w:lang w:val="en-US"/>
-        </w:rPr>
-        <w:t>While this does not always lead to manga-</w:t>
-      </w:r>
       <w:proofErr w:type="spellStart"/>
       <w:r>
         <w:rPr>
@@ -4354,7 +5225,7 @@
           <w:szCs w:val="24"/>
           <w:lang w:val="en-US"/>
         </w:rPr>
-        <w:t>esque</w:t>
+        <w:t>Tenshi</w:t>
       </w:r>
       <w:proofErr w:type="spellEnd"/>
       <w:r>
@@ -4365,102 +5236,7 @@
           <w:szCs w:val="24"/>
           <w:lang w:val="en-US"/>
         </w:rPr>
-        <w:t xml:space="preserve"> narrative strategies in early visual novels, the art in these games certainly does. Because their art was so rigid, it only made sense to compare them to manga panels. As a result, when we look at early visual novels, we see them using the same kinds of panel transitions that comics and manga had been using for years.</w:t>
-      </w:r>
-      <w:r>
-        <w:rPr>
-          <w:rFonts w:ascii="Times New Roman" w:eastAsia="Times New Roman" w:hAnsi="Times New Roman" w:cs="Times New Roman"/>
-          <w:color w:val="000000"/>
-          <w:sz w:val="24"/>
-          <w:szCs w:val="24"/>
-          <w:lang w:val="en-US"/>
-        </w:rPr>
-        <w:t xml:space="preserve"> </w:t>
-      </w:r>
-      <w:r>
-        <w:rPr>
-          <w:rFonts w:ascii="Times New Roman" w:eastAsia="Times New Roman" w:hAnsi="Times New Roman" w:cs="Times New Roman"/>
-          <w:color w:val="000000"/>
-          <w:sz w:val="24"/>
-          <w:szCs w:val="24"/>
-          <w:lang w:val="en-US"/>
-        </w:rPr>
-        <w:t xml:space="preserve">Panel transitions </w:t>
-      </w:r>
-      <w:r>
-        <w:rPr>
-          <w:rFonts w:ascii="Times New Roman" w:eastAsia="Times New Roman" w:hAnsi="Times New Roman" w:cs="Times New Roman"/>
-          <w:color w:val="000000"/>
-          <w:sz w:val="24"/>
-          <w:szCs w:val="24"/>
-          <w:lang w:val="en-US"/>
-        </w:rPr>
-        <w:t>are not</w:t>
-      </w:r>
-      <w:r>
-        <w:rPr>
-          <w:rFonts w:ascii="Times New Roman" w:eastAsia="Times New Roman" w:hAnsi="Times New Roman" w:cs="Times New Roman"/>
-          <w:color w:val="000000"/>
-          <w:sz w:val="24"/>
-          <w:szCs w:val="24"/>
-          <w:lang w:val="en-US"/>
-        </w:rPr>
-        <w:t xml:space="preserve"> the only strategy borrowed from manga by early visual novels. </w:t>
-      </w:r>
-      <w:proofErr w:type="spellStart"/>
-      <w:r>
-        <w:rPr>
-          <w:rFonts w:ascii="Times New Roman" w:eastAsia="Times New Roman" w:hAnsi="Times New Roman" w:cs="Times New Roman"/>
-          <w:color w:val="000000"/>
-          <w:sz w:val="24"/>
-          <w:szCs w:val="24"/>
-          <w:lang w:val="en-US"/>
-        </w:rPr>
-        <w:t>Dennou</w:t>
-      </w:r>
-      <w:proofErr w:type="spellEnd"/>
-      <w:r>
-        <w:rPr>
-          <w:rFonts w:ascii="Times New Roman" w:eastAsia="Times New Roman" w:hAnsi="Times New Roman" w:cs="Times New Roman"/>
-          <w:color w:val="000000"/>
-          <w:sz w:val="24"/>
-          <w:szCs w:val="24"/>
-          <w:lang w:val="en-US"/>
-        </w:rPr>
-        <w:t xml:space="preserve"> </w:t>
-      </w:r>
-      <w:proofErr w:type="spellStart"/>
-      <w:r>
-        <w:rPr>
-          <w:rFonts w:ascii="Times New Roman" w:eastAsia="Times New Roman" w:hAnsi="Times New Roman" w:cs="Times New Roman"/>
-          <w:color w:val="000000"/>
-          <w:sz w:val="24"/>
-          <w:szCs w:val="24"/>
-          <w:lang w:val="en-US"/>
-        </w:rPr>
-        <w:t>Tenshi</w:t>
-      </w:r>
-      <w:proofErr w:type="spellEnd"/>
-      <w:r>
-        <w:rPr>
-          <w:rFonts w:ascii="Times New Roman" w:eastAsia="Times New Roman" w:hAnsi="Times New Roman" w:cs="Times New Roman"/>
-          <w:color w:val="000000"/>
-          <w:sz w:val="24"/>
-          <w:szCs w:val="24"/>
-          <w:lang w:val="en-US"/>
-        </w:rPr>
-        <w:t xml:space="preserve"> features subjective motion </w:t>
-      </w:r>
-      <w:r>
-        <w:rPr>
-          <w:rFonts w:ascii="Times New Roman" w:eastAsia="Times New Roman" w:hAnsi="Times New Roman" w:cs="Times New Roman"/>
-          <w:color w:val="000000"/>
-          <w:sz w:val="24"/>
-          <w:szCs w:val="24"/>
-          <w:lang w:val="en-US"/>
-        </w:rPr>
-        <w:lastRenderedPageBreak/>
-        <w:t>lines, and both manga and visual novels depict movement in similar ways, albeit for different reasons. Panel transitions, however, have proven to be the most useful of all the techniques early visual novels borrowed from manga.</w:t>
+        <w:t xml:space="preserve"> features subjective motion lines, and both manga and visual novels depict movement in similar ways, albeit for different reasons. Panel transitions, however, have proven to be the most useful of all the techniques early visual novels borrowed from manga.</w:t>
       </w:r>
     </w:p>
     <w:p>
@@ -4645,29 +5421,7 @@
           <w:szCs w:val="24"/>
           <w:lang w:val="en-US"/>
         </w:rPr>
-        <w:t xml:space="preserve">Fortunately, VNs </w:t>
-      </w:r>
-      <w:proofErr w:type="gramStart"/>
-      <w:r>
-        <w:rPr>
-          <w:rFonts w:ascii="Times New Roman" w:eastAsia="Times New Roman" w:hAnsi="Times New Roman" w:cs="Times New Roman"/>
-          <w:color w:val="000000"/>
-          <w:sz w:val="24"/>
-          <w:szCs w:val="24"/>
-          <w:lang w:val="en-US"/>
-        </w:rPr>
-        <w:t>weren't</w:t>
-      </w:r>
-      <w:proofErr w:type="gramEnd"/>
-      <w:r>
-        <w:rPr>
-          <w:rFonts w:ascii="Times New Roman" w:eastAsia="Times New Roman" w:hAnsi="Times New Roman" w:cs="Times New Roman"/>
-          <w:color w:val="000000"/>
-          <w:sz w:val="24"/>
-          <w:szCs w:val="24"/>
-          <w:lang w:val="en-US"/>
-        </w:rPr>
-        <w:t xml:space="preserve"> all for thinly disguised softcore pornography for long.</w:t>
+        <w:t>Fortunately, VNs weren't all for thinly disguised softcore pornography for long.</w:t>
       </w:r>
     </w:p>
     <w:p>
@@ -4916,29 +5670,7 @@
           <w:szCs w:val="24"/>
           <w:lang w:val="en-US"/>
         </w:rPr>
-        <w:t xml:space="preserve">Command-based games give the player direct control over their character through verb commands or other means, and they need </w:t>
-      </w:r>
-      <w:proofErr w:type="gramStart"/>
-      <w:r>
-        <w:rPr>
-          <w:rFonts w:ascii="Times New Roman" w:eastAsia="Times New Roman" w:hAnsi="Times New Roman" w:cs="Times New Roman"/>
-          <w:color w:val="000000"/>
-          <w:sz w:val="24"/>
-          <w:szCs w:val="24"/>
-          <w:lang w:val="en-US"/>
-        </w:rPr>
-        <w:t>some kind of problem</w:t>
-      </w:r>
-      <w:proofErr w:type="gramEnd"/>
-      <w:r>
-        <w:rPr>
-          <w:rFonts w:ascii="Times New Roman" w:eastAsia="Times New Roman" w:hAnsi="Times New Roman" w:cs="Times New Roman"/>
-          <w:color w:val="000000"/>
-          <w:sz w:val="24"/>
-          <w:szCs w:val="24"/>
-          <w:lang w:val="en-US"/>
-        </w:rPr>
-        <w:t xml:space="preserve"> solving in order to progress through the story. In terms of structure, these games are very similar to western point-and-click adventure games.</w:t>
+        <w:t>Command-based games give the player direct control over their character through verb commands or other means, and they need some kind of problem solving in order to progress through the story. In terms of structure, these games are very similar to western point-and-click adventure games.</w:t>
       </w:r>
       <w:r>
         <w:rPr>
@@ -4958,7 +5690,18 @@
           <w:szCs w:val="24"/>
           <w:lang w:val="en-US"/>
         </w:rPr>
-        <w:t>"Novel style" games, on the other hand, use</w:t>
+        <w:t xml:space="preserve">"Novel </w:t>
+      </w:r>
+      <w:r>
+        <w:rPr>
+          <w:rFonts w:ascii="Times New Roman" w:eastAsia="Times New Roman" w:hAnsi="Times New Roman" w:cs="Times New Roman"/>
+          <w:color w:val="000000"/>
+          <w:sz w:val="24"/>
+          <w:szCs w:val="24"/>
+          <w:lang w:val="en-US"/>
+        </w:rPr>
+        <w:lastRenderedPageBreak/>
+        <w:t>style" games, on the other hand, use</w:t>
       </w:r>
       <w:r>
         <w:rPr>
@@ -5008,18 +5751,7 @@
           <w:szCs w:val="24"/>
           <w:lang w:val="en-US"/>
         </w:rPr>
-        <w:t xml:space="preserve"> In </w:t>
-      </w:r>
-      <w:r>
-        <w:rPr>
-          <w:rFonts w:ascii="Times New Roman" w:eastAsia="Times New Roman" w:hAnsi="Times New Roman" w:cs="Times New Roman"/>
-          <w:color w:val="000000"/>
-          <w:sz w:val="24"/>
-          <w:szCs w:val="24"/>
-          <w:lang w:val="en-US"/>
-        </w:rPr>
-        <w:lastRenderedPageBreak/>
-        <w:t>essence, command-based games are about "solving a puzzle," while novel-type games are about reading a story.</w:t>
+        <w:t xml:space="preserve"> In essence, command-based games are about "solving a puzzle," while novel-type games are about reading a story.</w:t>
       </w:r>
     </w:p>
     <w:p>
@@ -5576,29 +6308,7 @@
           <w:szCs w:val="24"/>
           <w:lang w:val="en-US"/>
         </w:rPr>
-        <w:t>This new virus is highly infectious and has rapidly spread around the world. The WHO declared the epidemic a Public Health Emergency of International Significance (PHEIC) on January 30, 2020, in compliance with the International Health Legislation (IHR, 2005</w:t>
-      </w:r>
-      <w:proofErr w:type="gramStart"/>
-      <w:r>
-        <w:rPr>
-          <w:rFonts w:ascii="Times New Roman" w:eastAsia="Times New Roman" w:hAnsi="Times New Roman" w:cs="Times New Roman"/>
-          <w:color w:val="000000"/>
-          <w:sz w:val="24"/>
-          <w:szCs w:val="24"/>
-          <w:lang w:val="en-US"/>
-        </w:rPr>
-        <w:t>), since</w:t>
-      </w:r>
-      <w:proofErr w:type="gramEnd"/>
-      <w:r>
-        <w:rPr>
-          <w:rFonts w:ascii="Times New Roman" w:eastAsia="Times New Roman" w:hAnsi="Times New Roman" w:cs="Times New Roman"/>
-          <w:color w:val="000000"/>
-          <w:sz w:val="24"/>
-          <w:szCs w:val="24"/>
-          <w:lang w:val="en-US"/>
-        </w:rPr>
-        <w:t xml:space="preserve"> it had spread to 18 countries and four countries </w:t>
+        <w:t xml:space="preserve">This new virus is highly infectious and has rapidly spread around the world. The WHO declared the epidemic a Public Health Emergency of International Significance (PHEIC) on January 30, 2020, in compliance with the International Health Legislation (IHR, 2005), since it had spread to 18 countries and four countries </w:t>
       </w:r>
       <w:r>
         <w:rPr>
@@ -5835,6 +6545,7 @@
           <w:szCs w:val="24"/>
           <w:lang w:val="en-US"/>
         </w:rPr>
+        <w:lastRenderedPageBreak/>
         <w:tab/>
       </w:r>
       <w:r>
@@ -5952,18 +6663,7 @@
           <w:szCs w:val="24"/>
           <w:lang w:val="en-US"/>
         </w:rPr>
-        <w:t xml:space="preserve">xposure seems to be higher in ICUs </w:t>
-      </w:r>
-      <w:r>
-        <w:rPr>
-          <w:rFonts w:ascii="Times New Roman" w:eastAsia="Times New Roman" w:hAnsi="Times New Roman" w:cs="Times New Roman"/>
-          <w:color w:val="000000"/>
-          <w:sz w:val="24"/>
-          <w:szCs w:val="24"/>
-          <w:lang w:val="en-US"/>
-        </w:rPr>
-        <w:lastRenderedPageBreak/>
-        <w:t>than in general wards, with SARS-Cov-2 contained on ground, machine mice, garbage cans, and sickbed handrails, as well as in air up to 4 meters from patients.</w:t>
+        <w:t>xposure seems to be higher in ICUs than in general wards, with SARS-Cov-2 contained on ground, machine mice, garbage cans, and sickbed handrails, as well as in air up to 4 meters from patients.</w:t>
       </w:r>
     </w:p>
     <w:p>
@@ -6564,6 +7264,7 @@
           <w:szCs w:val="24"/>
           <w:lang w:val="en-US"/>
         </w:rPr>
+        <w:lastRenderedPageBreak/>
         <w:tab/>
       </w:r>
       <w:r>
@@ -6661,18 +7362,7 @@
           <w:szCs w:val="24"/>
           <w:lang w:val="en-US"/>
         </w:rPr>
-        <w:t xml:space="preserve">. International tourism accounted for 1.5 percent of Philippine GDP in 2018. Chinese tourists make up the second-largest group of international visitors to the Philippines, accounting for 22.0 percent (1.8 million </w:t>
-      </w:r>
-      <w:r>
-        <w:rPr>
-          <w:rFonts w:ascii="Times New Roman" w:eastAsia="Times New Roman" w:hAnsi="Times New Roman" w:cs="Times New Roman"/>
-          <w:color w:val="000000"/>
-          <w:sz w:val="24"/>
-          <w:szCs w:val="24"/>
-          <w:lang w:val="en-US"/>
-        </w:rPr>
-        <w:lastRenderedPageBreak/>
-        <w:t xml:space="preserve">arrivals) of all foreign visitors in 2019. (24.0 percent share; 2.0 million arrivals). </w:t>
+        <w:t xml:space="preserve">. International tourism accounted for 1.5 percent of Philippine GDP in 2018. Chinese tourists make up the second-largest group of international visitors to the Philippines, accounting for 22.0 percent (1.8 million arrivals) of all foreign visitors in 2019. (24.0 percent share; 2.0 million arrivals). </w:t>
       </w:r>
       <w:r>
         <w:rPr>
@@ -7236,6 +7926,7 @@
           <w:szCs w:val="28"/>
           <w:lang w:val="en-US"/>
         </w:rPr>
+        <w:lastRenderedPageBreak/>
         <w:t xml:space="preserve">2.4 </w:t>
       </w:r>
       <w:r>
@@ -7292,18 +7983,7 @@
           <w:szCs w:val="24"/>
           <w:lang w:val="en-US"/>
         </w:rPr>
-        <w:t xml:space="preserve">If you must go </w:t>
-      </w:r>
-      <w:r>
-        <w:rPr>
-          <w:rFonts w:ascii="Times New Roman" w:eastAsia="Times New Roman" w:hAnsi="Times New Roman" w:cs="Times New Roman"/>
-          <w:color w:val="000000"/>
-          <w:sz w:val="24"/>
-          <w:szCs w:val="24"/>
-          <w:lang w:val="en-US"/>
-        </w:rPr>
-        <w:lastRenderedPageBreak/>
-        <w:t>out for something, keep a 6-foot (2 m</w:t>
+        <w:t>If you must go out for something, keep a 6-foot (2 m</w:t>
       </w:r>
       <w:r>
         <w:rPr>
@@ -7601,29 +8281,7 @@
           <w:szCs w:val="24"/>
           <w:lang w:val="en-US"/>
         </w:rPr>
-        <w:t xml:space="preserve"> with someone who has COVID-19 must be quarantined, </w:t>
-      </w:r>
-      <w:proofErr w:type="gramStart"/>
-      <w:r>
-        <w:rPr>
-          <w:rFonts w:ascii="Times New Roman" w:eastAsia="Times New Roman" w:hAnsi="Times New Roman" w:cs="Times New Roman"/>
-          <w:color w:val="000000"/>
-          <w:sz w:val="24"/>
-          <w:szCs w:val="24"/>
-          <w:lang w:val="en-US"/>
-        </w:rPr>
-        <w:t>with the exception of</w:t>
-      </w:r>
-      <w:proofErr w:type="gramEnd"/>
-      <w:r>
-        <w:rPr>
-          <w:rFonts w:ascii="Times New Roman" w:eastAsia="Times New Roman" w:hAnsi="Times New Roman" w:cs="Times New Roman"/>
-          <w:color w:val="000000"/>
-          <w:sz w:val="24"/>
-          <w:szCs w:val="24"/>
-          <w:lang w:val="en-US"/>
-        </w:rPr>
-        <w:t xml:space="preserve"> someone who have had COVID-19 during the last three months or who are entirely vaccinated.</w:t>
+        <w:t xml:space="preserve"> with someone who has COVID-19 must be quarantined, with the exception of someone who have had COVID-19 during the last three months or who are entirely vaccinated.</w:t>
       </w:r>
     </w:p>
     <w:p>
@@ -7917,7 +8575,7 @@
           <w:szCs w:val="24"/>
           <w:lang w:val="en-US"/>
         </w:rPr>
-        <w:t xml:space="preserve">The research accomplished its specified goals of designing a serious game and making it available to young people, as well as providing detailed information on COVID-19 prevention topics. The learning material of this game was categorized </w:t>
+        <w:t xml:space="preserve">The research accomplished its specified goals of </w:t>
       </w:r>
       <w:r>
         <w:rPr>
@@ -7928,29 +8586,7 @@
           <w:lang w:val="en-US"/>
         </w:rPr>
         <w:lastRenderedPageBreak/>
-        <w:t xml:space="preserve">into six topics, each of which provided unique WHO suggestions for the </w:t>
-      </w:r>
-      <w:proofErr w:type="gramStart"/>
-      <w:r>
-        <w:rPr>
-          <w:rFonts w:ascii="Times New Roman" w:eastAsia="Times New Roman" w:hAnsi="Times New Roman" w:cs="Times New Roman"/>
-          <w:color w:val="000000"/>
-          <w:sz w:val="24"/>
-          <w:szCs w:val="24"/>
-          <w:lang w:val="en-US"/>
-        </w:rPr>
-        <w:t>general public</w:t>
-      </w:r>
-      <w:proofErr w:type="gramEnd"/>
-      <w:r>
-        <w:rPr>
-          <w:rFonts w:ascii="Times New Roman" w:eastAsia="Times New Roman" w:hAnsi="Times New Roman" w:cs="Times New Roman"/>
-          <w:color w:val="000000"/>
-          <w:sz w:val="24"/>
-          <w:szCs w:val="24"/>
-          <w:lang w:val="en-US"/>
-        </w:rPr>
-        <w:t>, with a focus on problems that affect adolescents' everyday lives</w:t>
+        <w:t>designing a serious game and making it available to young people, as well as providing detailed information on COVID-19 prevention topics. The learning material of this game was categorized into six topics, each of which provided unique WHO suggestions for the general public, with a focus on problems that affect adolescents' everyday lives</w:t>
       </w:r>
       <w:r>
         <w:rPr>
@@ -8260,29 +8896,7 @@
           <w:szCs w:val="24"/>
           <w:lang w:val="en-US"/>
         </w:rPr>
-        <w:t xml:space="preserve">, in which participants would equate the context of terms like "internal distancing" and "asymptomatic" with the appropriate image </w:t>
-      </w:r>
-      <w:proofErr w:type="gramStart"/>
-      <w:r>
-        <w:rPr>
-          <w:rFonts w:ascii="Times New Roman" w:eastAsia="Times New Roman" w:hAnsi="Times New Roman" w:cs="Times New Roman"/>
-          <w:color w:val="000000"/>
-          <w:sz w:val="24"/>
-          <w:szCs w:val="24"/>
-          <w:lang w:val="en-US"/>
-        </w:rPr>
-        <w:t>in order to</w:t>
-      </w:r>
-      <w:proofErr w:type="gramEnd"/>
-      <w:r>
-        <w:rPr>
-          <w:rFonts w:ascii="Times New Roman" w:eastAsia="Times New Roman" w:hAnsi="Times New Roman" w:cs="Times New Roman"/>
-          <w:color w:val="000000"/>
-          <w:sz w:val="24"/>
-          <w:szCs w:val="24"/>
-          <w:lang w:val="en-US"/>
-        </w:rPr>
-        <w:t xml:space="preserve"> comprehend what they say.</w:t>
+        <w:t>, in which participants would equate the context of terms like "internal distancing" and "asymptomatic" with the appropriate image in order to comprehend what they say.</w:t>
       </w:r>
     </w:p>
     <w:p>
@@ -8424,29 +9038,7 @@
           <w:szCs w:val="24"/>
           <w:lang w:val="en-US"/>
         </w:rPr>
-        <w:t xml:space="preserve"> will </w:t>
-      </w:r>
-      <w:proofErr w:type="gramStart"/>
-      <w:r>
-        <w:rPr>
-          <w:rFonts w:ascii="Times New Roman" w:eastAsia="Times New Roman" w:hAnsi="Times New Roman" w:cs="Times New Roman"/>
-          <w:color w:val="000000"/>
-          <w:sz w:val="24"/>
-          <w:szCs w:val="24"/>
-          <w:lang w:val="en-US"/>
-        </w:rPr>
-        <w:t>have an effect on</w:t>
-      </w:r>
-      <w:proofErr w:type="gramEnd"/>
-      <w:r>
-        <w:rPr>
-          <w:rFonts w:ascii="Times New Roman" w:eastAsia="Times New Roman" w:hAnsi="Times New Roman" w:cs="Times New Roman"/>
-          <w:color w:val="000000"/>
-          <w:sz w:val="24"/>
-          <w:szCs w:val="24"/>
-          <w:lang w:val="en-US"/>
-        </w:rPr>
-        <w:t xml:space="preserve"> people's behavior in the real world.</w:t>
+        <w:t xml:space="preserve"> will have an effect on people's behavior in the real world.</w:t>
       </w:r>
       <w:r>
         <w:rPr>
@@ -10834,7 +11426,7 @@
 </file>
 
 <file path=customXml/itemProps1.xml><?xml version="1.0" encoding="utf-8"?>
-<ds:datastoreItem xmlns:ds="http://schemas.openxmlformats.org/officeDocument/2006/customXml" ds:itemID="{BBD80289-A7AE-4C92-A8AE-77E775F8EFA4}">
+<ds:datastoreItem xmlns:ds="http://schemas.openxmlformats.org/officeDocument/2006/customXml" ds:itemID="{35CA4A04-7011-4D2A-93AE-51F776D1B36E}">
   <ds:schemaRefs>
     <ds:schemaRef ds:uri="http://schemas.openxmlformats.org/officeDocument/2006/bibliography"/>
   </ds:schemaRefs>

</xml_diff>

<commit_message>
revise chap  & 2, add chap 3
</commit_message>
<xml_diff>
--- a/QL Documentation.docx
+++ b/QL Documentation.docx
@@ -13,15 +13,6 @@
           <w:szCs w:val="24"/>
         </w:rPr>
       </w:pPr>
-      <w:r>
-        <w:rPr>
-          <w:rFonts w:ascii="Times New Roman" w:hAnsi="Times New Roman" w:cs="Times New Roman"/>
-          <w:b/>
-          <w:sz w:val="24"/>
-          <w:szCs w:val="24"/>
-        </w:rPr>
-        <w:t>QUARANTINE LIFE – A VISUAL NOVEL GAME</w:t>
-      </w:r>
     </w:p>
     <w:p>
       <w:pPr>
@@ -34,6 +25,15 @@
           <w:szCs w:val="24"/>
         </w:rPr>
       </w:pPr>
+      <w:r>
+        <w:rPr>
+          <w:rFonts w:ascii="Times New Roman" w:hAnsi="Times New Roman" w:cs="Times New Roman"/>
+          <w:b/>
+          <w:sz w:val="24"/>
+          <w:szCs w:val="24"/>
+        </w:rPr>
+        <w:t>QUARANTINE LIFE – A VISUAL NOVEL GAME</w:t>
+      </w:r>
     </w:p>
     <w:p>
       <w:pPr>
@@ -62,7 +62,6 @@
     <w:p>
       <w:pPr>
         <w:spacing w:after="0" w:line="240" w:lineRule="auto"/>
-        <w:jc w:val="center"/>
         <w:rPr>
           <w:rFonts w:ascii="Times New Roman" w:hAnsi="Times New Roman" w:cs="Times New Roman"/>
           <w:b/>
@@ -732,14 +731,62 @@
           <w:szCs w:val="24"/>
         </w:rPr>
       </w:pPr>
-      <w:r>
-        <w:rPr>
-          <w:rFonts w:ascii="Times New Roman" w:hAnsi="Times New Roman" w:cs="Times New Roman"/>
-          <w:bCs/>
-          <w:sz w:val="24"/>
-          <w:szCs w:val="24"/>
-        </w:rPr>
-        <w:t>April</w:t>
+    </w:p>
+    <w:p>
+      <w:pPr>
+        <w:spacing w:after="0" w:line="240" w:lineRule="auto"/>
+        <w:jc w:val="center"/>
+        <w:rPr>
+          <w:rFonts w:ascii="Times New Roman" w:hAnsi="Times New Roman" w:cs="Times New Roman"/>
+          <w:bCs/>
+          <w:sz w:val="24"/>
+          <w:szCs w:val="24"/>
+        </w:rPr>
+      </w:pPr>
+    </w:p>
+    <w:p>
+      <w:pPr>
+        <w:spacing w:after="0" w:line="240" w:lineRule="auto"/>
+        <w:jc w:val="center"/>
+        <w:rPr>
+          <w:rFonts w:ascii="Times New Roman" w:hAnsi="Times New Roman" w:cs="Times New Roman"/>
+          <w:bCs/>
+          <w:sz w:val="24"/>
+          <w:szCs w:val="24"/>
+        </w:rPr>
+      </w:pPr>
+    </w:p>
+    <w:p>
+      <w:pPr>
+        <w:spacing w:after="0" w:line="240" w:lineRule="auto"/>
+        <w:jc w:val="center"/>
+        <w:rPr>
+          <w:rFonts w:ascii="Times New Roman" w:hAnsi="Times New Roman" w:cs="Times New Roman"/>
+          <w:bCs/>
+          <w:sz w:val="24"/>
+          <w:szCs w:val="24"/>
+        </w:rPr>
+      </w:pPr>
+    </w:p>
+    <w:p>
+      <w:pPr>
+        <w:spacing w:after="0" w:line="240" w:lineRule="auto"/>
+        <w:jc w:val="center"/>
+        <w:rPr>
+          <w:rFonts w:ascii="Times New Roman" w:hAnsi="Times New Roman" w:cs="Times New Roman"/>
+          <w:bCs/>
+          <w:sz w:val="24"/>
+          <w:szCs w:val="24"/>
+        </w:rPr>
+      </w:pPr>
+      <w:r>
+        <w:rPr>
+          <w:rFonts w:ascii="Times New Roman" w:hAnsi="Times New Roman" w:cs="Times New Roman"/>
+          <w:bCs/>
+          <w:sz w:val="24"/>
+          <w:szCs w:val="24"/>
+        </w:rPr>
+        <w:t>May</w:t>
       </w:r>
       <w:r>
         <w:rPr>
@@ -1477,24 +1524,6 @@
         <w:jc w:val="both"/>
         <w:rPr>
           <w:rFonts w:ascii="Times New Roman" w:hAnsi="Times New Roman" w:cs="Times New Roman"/>
-          <w:sz w:val="24"/>
-          <w:szCs w:val="24"/>
-        </w:rPr>
-      </w:pPr>
-    </w:p>
-    <w:p>
-      <w:pPr>
-        <w:pBdr>
-          <w:top w:val="nil"/>
-          <w:left w:val="nil"/>
-          <w:bottom w:val="nil"/>
-          <w:right w:val="nil"/>
-          <w:between w:val="nil"/>
-        </w:pBdr>
-        <w:spacing w:after="0" w:line="480" w:lineRule="auto"/>
-        <w:jc w:val="both"/>
-        <w:rPr>
-          <w:rFonts w:ascii="Times New Roman" w:hAnsi="Times New Roman" w:cs="Times New Roman"/>
           <w:b/>
           <w:sz w:val="24"/>
           <w:szCs w:val="24"/>
@@ -1677,34 +1706,41 @@
         </w:rPr>
         <w:t xml:space="preserve"> in </w:t>
       </w:r>
-      <w:proofErr w:type="spellStart"/>
-      <w:r>
-        <w:rPr>
-          <w:rFonts w:ascii="Times New Roman" w:hAnsi="Times New Roman" w:cs="Times New Roman"/>
-          <w:bCs/>
-          <w:sz w:val="24"/>
-          <w:szCs w:val="24"/>
-        </w:rPr>
-        <w:t>Mabalacat</w:t>
-      </w:r>
-      <w:proofErr w:type="spellEnd"/>
-      <w:r>
-        <w:rPr>
-          <w:rFonts w:ascii="Times New Roman" w:hAnsi="Times New Roman" w:cs="Times New Roman"/>
-          <w:bCs/>
-          <w:sz w:val="24"/>
-          <w:szCs w:val="24"/>
-        </w:rPr>
-        <w:t xml:space="preserve"> City, Pampanga</w:t>
-      </w:r>
-      <w:r>
-        <w:rPr>
-          <w:rFonts w:ascii="Times New Roman" w:hAnsi="Times New Roman" w:cs="Times New Roman"/>
-          <w:bCs/>
-          <w:sz w:val="24"/>
-          <w:szCs w:val="24"/>
-        </w:rPr>
-        <w:t xml:space="preserve">. This </w:t>
+      <w:r>
+        <w:rPr>
+          <w:rFonts w:ascii="Times New Roman" w:hAnsi="Times New Roman" w:cs="Times New Roman"/>
+          <w:bCs/>
+          <w:sz w:val="24"/>
+          <w:szCs w:val="24"/>
+        </w:rPr>
+        <w:t>the Philippines</w:t>
+      </w:r>
+      <w:r>
+        <w:rPr>
+          <w:rFonts w:ascii="Times New Roman" w:hAnsi="Times New Roman" w:cs="Times New Roman"/>
+          <w:bCs/>
+          <w:sz w:val="24"/>
+          <w:szCs w:val="24"/>
+        </w:rPr>
+        <w:t>.</w:t>
+      </w:r>
+      <w:r>
+        <w:rPr>
+          <w:rFonts w:ascii="Times New Roman" w:hAnsi="Times New Roman" w:cs="Times New Roman"/>
+          <w:bCs/>
+          <w:sz w:val="24"/>
+          <w:szCs w:val="24"/>
+        </w:rPr>
+        <w:t xml:space="preserve"> </w:t>
+      </w:r>
+      <w:r>
+        <w:rPr>
+          <w:rFonts w:ascii="Times New Roman" w:hAnsi="Times New Roman" w:cs="Times New Roman"/>
+          <w:bCs/>
+          <w:sz w:val="24"/>
+          <w:szCs w:val="24"/>
+        </w:rPr>
+        <w:t xml:space="preserve">This </w:t>
       </w:r>
       <w:r>
         <w:rPr>
@@ -1740,7 +1776,7 @@
           <w:sz w:val="24"/>
           <w:szCs w:val="24"/>
         </w:rPr>
-        <w:t xml:space="preserve">A visual novel is an interactive fiction video game genre that features a text-based story with </w:t>
+        <w:t xml:space="preserve">A visual novel is an interactive fiction video game genre that features a text-based story with a narrative style like literature and interactivity aided by static or sprite-based visuals, or </w:t>
       </w:r>
       <w:r>
         <w:rPr>
@@ -1750,7 +1786,7 @@
           <w:szCs w:val="24"/>
         </w:rPr>
         <w:lastRenderedPageBreak/>
-        <w:t xml:space="preserve">a narrative style like literature and interactivity aided by static or sprite-based visuals, or video game footage. The gameplay in visual novels differs from that of other game genres in that it is generally minimal. Most of the player interaction is usually limited to clicking </w:t>
+        <w:t xml:space="preserve">video game footage. The gameplay in visual novels differs from that of other game genres in that it is generally minimal. Most of the player interaction is usually limited to clicking </w:t>
       </w:r>
       <w:r>
         <w:rPr>
@@ -2025,25 +2061,6 @@
           <w:szCs w:val="24"/>
         </w:rPr>
       </w:pPr>
-    </w:p>
-    <w:p>
-      <w:pPr>
-        <w:pBdr>
-          <w:top w:val="nil"/>
-          <w:left w:val="nil"/>
-          <w:bottom w:val="nil"/>
-          <w:right w:val="nil"/>
-          <w:between w:val="nil"/>
-        </w:pBdr>
-        <w:spacing w:after="0" w:line="480" w:lineRule="auto"/>
-        <w:jc w:val="both"/>
-        <w:rPr>
-          <w:rFonts w:ascii="Times New Roman" w:hAnsi="Times New Roman" w:cs="Times New Roman"/>
-          <w:bCs/>
-          <w:sz w:val="24"/>
-          <w:szCs w:val="24"/>
-        </w:rPr>
-      </w:pPr>
       <w:r>
         <w:rPr>
           <w:rFonts w:ascii="Times New Roman" w:hAnsi="Times New Roman" w:cs="Times New Roman"/>
@@ -2215,7 +2232,34 @@
           <w:sz w:val="24"/>
           <w:szCs w:val="24"/>
         </w:rPr>
-        <w:t xml:space="preserve"> the </w:t>
+        <w:t xml:space="preserve"> the circumstances that the pandemic has created, and </w:t>
+      </w:r>
+      <w:r>
+        <w:rPr>
+          <w:rFonts w:ascii="Times New Roman" w:hAnsi="Times New Roman" w:cs="Times New Roman"/>
+          <w:bCs/>
+          <w:sz w:val="24"/>
+          <w:szCs w:val="24"/>
+        </w:rPr>
+        <w:t xml:space="preserve">on </w:t>
+      </w:r>
+      <w:r>
+        <w:rPr>
+          <w:rFonts w:ascii="Times New Roman" w:hAnsi="Times New Roman" w:cs="Times New Roman"/>
+          <w:bCs/>
+          <w:sz w:val="24"/>
+          <w:szCs w:val="24"/>
+        </w:rPr>
+        <w:t xml:space="preserve">how people can better respond to the real-life issues during the pandemic. </w:t>
+      </w:r>
+      <w:r>
+        <w:rPr>
+          <w:rFonts w:ascii="Times New Roman" w:hAnsi="Times New Roman" w:cs="Times New Roman"/>
+          <w:bCs/>
+          <w:sz w:val="24"/>
+          <w:szCs w:val="24"/>
+        </w:rPr>
+        <w:t xml:space="preserve">By simulating the COVID-19 pandemic through a </w:t>
       </w:r>
       <w:r>
         <w:rPr>
@@ -2225,34 +2269,7 @@
           <w:szCs w:val="24"/>
         </w:rPr>
         <w:lastRenderedPageBreak/>
-        <w:t xml:space="preserve">circumstances that the pandemic has created, and </w:t>
-      </w:r>
-      <w:r>
-        <w:rPr>
-          <w:rFonts w:ascii="Times New Roman" w:hAnsi="Times New Roman" w:cs="Times New Roman"/>
-          <w:bCs/>
-          <w:sz w:val="24"/>
-          <w:szCs w:val="24"/>
-        </w:rPr>
-        <w:t xml:space="preserve">on </w:t>
-      </w:r>
-      <w:r>
-        <w:rPr>
-          <w:rFonts w:ascii="Times New Roman" w:hAnsi="Times New Roman" w:cs="Times New Roman"/>
-          <w:bCs/>
-          <w:sz w:val="24"/>
-          <w:szCs w:val="24"/>
-        </w:rPr>
-        <w:t xml:space="preserve">how people can better respond to the real-life issues during the pandemic. </w:t>
-      </w:r>
-      <w:r>
-        <w:rPr>
-          <w:rFonts w:ascii="Times New Roman" w:hAnsi="Times New Roman" w:cs="Times New Roman"/>
-          <w:bCs/>
-          <w:sz w:val="24"/>
-          <w:szCs w:val="24"/>
-        </w:rPr>
-        <w:t>By simulating the COVID-19 pandemic through a visual novel game, u</w:t>
+        <w:t>visual novel game, u</w:t>
       </w:r>
       <w:r>
         <w:rPr>
@@ -2350,97 +2367,7 @@
           <w:sz w:val="24"/>
           <w:szCs w:val="24"/>
         </w:rPr>
-        <w:t xml:space="preserve">To </w:t>
-      </w:r>
-      <w:r>
-        <w:rPr>
-          <w:rFonts w:ascii="Times New Roman" w:hAnsi="Times New Roman" w:cs="Times New Roman"/>
-          <w:bCs/>
-          <w:sz w:val="24"/>
-          <w:szCs w:val="24"/>
-        </w:rPr>
-        <w:t>build</w:t>
-      </w:r>
-      <w:r>
-        <w:rPr>
-          <w:rFonts w:ascii="Times New Roman" w:hAnsi="Times New Roman" w:cs="Times New Roman"/>
-          <w:bCs/>
-          <w:sz w:val="24"/>
-          <w:szCs w:val="24"/>
-        </w:rPr>
-        <w:t xml:space="preserve"> a story where the </w:t>
-      </w:r>
-      <w:r>
-        <w:rPr>
-          <w:rFonts w:ascii="Times New Roman" w:hAnsi="Times New Roman" w:cs="Times New Roman"/>
-          <w:bCs/>
-          <w:sz w:val="24"/>
-          <w:szCs w:val="24"/>
-        </w:rPr>
-        <w:t>player</w:t>
-      </w:r>
-      <w:r>
-        <w:rPr>
-          <w:rFonts w:ascii="Times New Roman" w:hAnsi="Times New Roman" w:cs="Times New Roman"/>
-          <w:bCs/>
-          <w:sz w:val="24"/>
-          <w:szCs w:val="24"/>
-        </w:rPr>
-        <w:t xml:space="preserve"> </w:t>
-      </w:r>
-      <w:r>
-        <w:rPr>
-          <w:rFonts w:ascii="Times New Roman" w:hAnsi="Times New Roman" w:cs="Times New Roman"/>
-          <w:bCs/>
-          <w:sz w:val="24"/>
-          <w:szCs w:val="24"/>
-        </w:rPr>
-        <w:t>guides</w:t>
-      </w:r>
-      <w:r>
-        <w:rPr>
-          <w:rFonts w:ascii="Times New Roman" w:hAnsi="Times New Roman" w:cs="Times New Roman"/>
-          <w:bCs/>
-          <w:sz w:val="24"/>
-          <w:szCs w:val="24"/>
-        </w:rPr>
-        <w:t xml:space="preserve"> themselves into different scenarios and situations </w:t>
-      </w:r>
-      <w:r>
-        <w:rPr>
-          <w:rFonts w:ascii="Times New Roman" w:hAnsi="Times New Roman" w:cs="Times New Roman"/>
-          <w:bCs/>
-          <w:sz w:val="24"/>
-          <w:szCs w:val="24"/>
-        </w:rPr>
-        <w:t xml:space="preserve">possible </w:t>
-      </w:r>
-      <w:r>
-        <w:rPr>
-          <w:rFonts w:ascii="Times New Roman" w:hAnsi="Times New Roman" w:cs="Times New Roman"/>
-          <w:bCs/>
-          <w:sz w:val="24"/>
-          <w:szCs w:val="24"/>
-        </w:rPr>
-        <w:t>in the game</w:t>
-      </w:r>
-      <w:r>
-        <w:rPr>
-          <w:rFonts w:ascii="Times New Roman" w:hAnsi="Times New Roman" w:cs="Times New Roman"/>
-          <w:bCs/>
-          <w:sz w:val="24"/>
-          <w:szCs w:val="24"/>
-        </w:rPr>
-        <w:t xml:space="preserve"> through dialogue choices</w:t>
-      </w:r>
-      <w:r>
-        <w:rPr>
-          <w:rFonts w:ascii="Times New Roman" w:hAnsi="Times New Roman" w:cs="Times New Roman"/>
-          <w:bCs/>
-          <w:sz w:val="24"/>
-          <w:szCs w:val="24"/>
-        </w:rPr>
-        <w:t>.</w:t>
+        <w:t>To develop a visual novel game that will be accessible for android devices.</w:t>
       </w:r>
     </w:p>
     <w:p>
@@ -2474,34 +2401,79 @@
           <w:sz w:val="24"/>
           <w:szCs w:val="24"/>
         </w:rPr>
-        <w:t>develop</w:t>
-      </w:r>
-      <w:r>
-        <w:rPr>
-          <w:rFonts w:ascii="Times New Roman" w:hAnsi="Times New Roman" w:cs="Times New Roman"/>
-          <w:bCs/>
-          <w:sz w:val="24"/>
-          <w:szCs w:val="24"/>
-        </w:rPr>
-        <w:t xml:space="preserve"> various characters that </w:t>
-      </w:r>
-      <w:r>
-        <w:rPr>
-          <w:rFonts w:ascii="Times New Roman" w:hAnsi="Times New Roman" w:cs="Times New Roman"/>
-          <w:bCs/>
-          <w:sz w:val="24"/>
-          <w:szCs w:val="24"/>
-        </w:rPr>
-        <w:t xml:space="preserve">reflects different kinds of people in the real world </w:t>
-      </w:r>
-      <w:r>
-        <w:rPr>
-          <w:rFonts w:ascii="Times New Roman" w:hAnsi="Times New Roman" w:cs="Times New Roman"/>
-          <w:bCs/>
-          <w:sz w:val="24"/>
-          <w:szCs w:val="24"/>
-        </w:rPr>
-        <w:t>and the type of personality they possess</w:t>
+        <w:t>build</w:t>
+      </w:r>
+      <w:r>
+        <w:rPr>
+          <w:rFonts w:ascii="Times New Roman" w:hAnsi="Times New Roman" w:cs="Times New Roman"/>
+          <w:bCs/>
+          <w:sz w:val="24"/>
+          <w:szCs w:val="24"/>
+        </w:rPr>
+        <w:t xml:space="preserve"> a story where the </w:t>
+      </w:r>
+      <w:r>
+        <w:rPr>
+          <w:rFonts w:ascii="Times New Roman" w:hAnsi="Times New Roman" w:cs="Times New Roman"/>
+          <w:bCs/>
+          <w:sz w:val="24"/>
+          <w:szCs w:val="24"/>
+        </w:rPr>
+        <w:t>player</w:t>
+      </w:r>
+      <w:r>
+        <w:rPr>
+          <w:rFonts w:ascii="Times New Roman" w:hAnsi="Times New Roman" w:cs="Times New Roman"/>
+          <w:bCs/>
+          <w:sz w:val="24"/>
+          <w:szCs w:val="24"/>
+        </w:rPr>
+        <w:t xml:space="preserve"> </w:t>
+      </w:r>
+      <w:r>
+        <w:rPr>
+          <w:rFonts w:ascii="Times New Roman" w:hAnsi="Times New Roman" w:cs="Times New Roman"/>
+          <w:bCs/>
+          <w:sz w:val="24"/>
+          <w:szCs w:val="24"/>
+        </w:rPr>
+        <w:t>guides</w:t>
+      </w:r>
+      <w:r>
+        <w:rPr>
+          <w:rFonts w:ascii="Times New Roman" w:hAnsi="Times New Roman" w:cs="Times New Roman"/>
+          <w:bCs/>
+          <w:sz w:val="24"/>
+          <w:szCs w:val="24"/>
+        </w:rPr>
+        <w:t xml:space="preserve"> themselves into different scenarios and situations </w:t>
+      </w:r>
+      <w:r>
+        <w:rPr>
+          <w:rFonts w:ascii="Times New Roman" w:hAnsi="Times New Roman" w:cs="Times New Roman"/>
+          <w:bCs/>
+          <w:sz w:val="24"/>
+          <w:szCs w:val="24"/>
+        </w:rPr>
+        <w:t xml:space="preserve">possible </w:t>
+      </w:r>
+      <w:r>
+        <w:rPr>
+          <w:rFonts w:ascii="Times New Roman" w:hAnsi="Times New Roman" w:cs="Times New Roman"/>
+          <w:bCs/>
+          <w:sz w:val="24"/>
+          <w:szCs w:val="24"/>
+        </w:rPr>
+        <w:t>in the game</w:t>
+      </w:r>
+      <w:r>
+        <w:rPr>
+          <w:rFonts w:ascii="Times New Roman" w:hAnsi="Times New Roman" w:cs="Times New Roman"/>
+          <w:bCs/>
+          <w:sz w:val="24"/>
+          <w:szCs w:val="24"/>
+        </w:rPr>
+        <w:t xml:space="preserve"> through dialogue choices</w:t>
       </w:r>
       <w:r>
         <w:rPr>
@@ -2535,34 +2507,52 @@
           <w:sz w:val="24"/>
           <w:szCs w:val="24"/>
         </w:rPr>
-        <w:t xml:space="preserve">To create </w:t>
-      </w:r>
-      <w:r>
-        <w:rPr>
-          <w:rFonts w:ascii="Times New Roman" w:hAnsi="Times New Roman" w:cs="Times New Roman"/>
-          <w:bCs/>
-          <w:sz w:val="24"/>
-          <w:szCs w:val="24"/>
-        </w:rPr>
-        <w:t xml:space="preserve">decent looking backgrounds and sceneries to immerse the player into the game’s world and </w:t>
-      </w:r>
-      <w:r>
-        <w:rPr>
-          <w:rFonts w:ascii="Times New Roman" w:hAnsi="Times New Roman" w:cs="Times New Roman"/>
-          <w:bCs/>
-          <w:sz w:val="24"/>
-          <w:szCs w:val="24"/>
-        </w:rPr>
-        <w:t>leave</w:t>
-      </w:r>
-      <w:r>
-        <w:rPr>
-          <w:rFonts w:ascii="Times New Roman" w:hAnsi="Times New Roman" w:cs="Times New Roman"/>
-          <w:bCs/>
-          <w:sz w:val="24"/>
-          <w:szCs w:val="24"/>
-        </w:rPr>
-        <w:t xml:space="preserve"> a strong impression on their mind.</w:t>
+        <w:t xml:space="preserve">To </w:t>
+      </w:r>
+      <w:r>
+        <w:rPr>
+          <w:rFonts w:ascii="Times New Roman" w:hAnsi="Times New Roman" w:cs="Times New Roman"/>
+          <w:bCs/>
+          <w:sz w:val="24"/>
+          <w:szCs w:val="24"/>
+        </w:rPr>
+        <w:t>develop</w:t>
+      </w:r>
+      <w:r>
+        <w:rPr>
+          <w:rFonts w:ascii="Times New Roman" w:hAnsi="Times New Roman" w:cs="Times New Roman"/>
+          <w:bCs/>
+          <w:sz w:val="24"/>
+          <w:szCs w:val="24"/>
+        </w:rPr>
+        <w:t xml:space="preserve"> various characters that </w:t>
+      </w:r>
+      <w:r>
+        <w:rPr>
+          <w:rFonts w:ascii="Times New Roman" w:hAnsi="Times New Roman" w:cs="Times New Roman"/>
+          <w:bCs/>
+          <w:sz w:val="24"/>
+          <w:szCs w:val="24"/>
+        </w:rPr>
+        <w:t xml:space="preserve">reflects different kinds of people in the real world </w:t>
+      </w:r>
+      <w:r>
+        <w:rPr>
+          <w:rFonts w:ascii="Times New Roman" w:hAnsi="Times New Roman" w:cs="Times New Roman"/>
+          <w:bCs/>
+          <w:sz w:val="24"/>
+          <w:szCs w:val="24"/>
+        </w:rPr>
+        <w:t>and the type of personality they possess</w:t>
+      </w:r>
+      <w:r>
+        <w:rPr>
+          <w:rFonts w:ascii="Times New Roman" w:hAnsi="Times New Roman" w:cs="Times New Roman"/>
+          <w:bCs/>
+          <w:sz w:val="24"/>
+          <w:szCs w:val="24"/>
+        </w:rPr>
+        <w:t>.</w:t>
       </w:r>
     </w:p>
     <w:p>
@@ -2587,7 +2577,34 @@
           <w:sz w:val="24"/>
           <w:szCs w:val="24"/>
         </w:rPr>
-        <w:t>To add music and sound effects that fits in the current game scenario to make the game more compelling for the player.</w:t>
+        <w:t xml:space="preserve">To create </w:t>
+      </w:r>
+      <w:r>
+        <w:rPr>
+          <w:rFonts w:ascii="Times New Roman" w:hAnsi="Times New Roman" w:cs="Times New Roman"/>
+          <w:bCs/>
+          <w:sz w:val="24"/>
+          <w:szCs w:val="24"/>
+        </w:rPr>
+        <w:t xml:space="preserve">backgrounds and sceneries to immerse the player into the game’s world and </w:t>
+      </w:r>
+      <w:r>
+        <w:rPr>
+          <w:rFonts w:ascii="Times New Roman" w:hAnsi="Times New Roman" w:cs="Times New Roman"/>
+          <w:bCs/>
+          <w:sz w:val="24"/>
+          <w:szCs w:val="24"/>
+        </w:rPr>
+        <w:t>leave</w:t>
+      </w:r>
+      <w:r>
+        <w:rPr>
+          <w:rFonts w:ascii="Times New Roman" w:hAnsi="Times New Roman" w:cs="Times New Roman"/>
+          <w:bCs/>
+          <w:sz w:val="24"/>
+          <w:szCs w:val="24"/>
+        </w:rPr>
+        <w:t xml:space="preserve"> a strong impression on their mind.</w:t>
       </w:r>
     </w:p>
     <w:p>
@@ -2621,6 +2638,49 @@
           <w:sz w:val="24"/>
           <w:szCs w:val="24"/>
         </w:rPr>
+        <w:t>integrate</w:t>
+      </w:r>
+      <w:r>
+        <w:rPr>
+          <w:rFonts w:ascii="Times New Roman" w:hAnsi="Times New Roman" w:cs="Times New Roman"/>
+          <w:bCs/>
+          <w:sz w:val="24"/>
+          <w:szCs w:val="24"/>
+        </w:rPr>
+        <w:t xml:space="preserve"> music and sound effects that fits in the current game scenario to make the game more compelling for the player.</w:t>
+      </w:r>
+    </w:p>
+    <w:p>
+      <w:pPr>
+        <w:pStyle w:val="ListParagraph"/>
+        <w:numPr>
+          <w:ilvl w:val="0"/>
+          <w:numId w:val="3"/>
+        </w:numPr>
+        <w:spacing w:line="480" w:lineRule="auto"/>
+        <w:rPr>
+          <w:rFonts w:ascii="Times New Roman" w:hAnsi="Times New Roman" w:cs="Times New Roman"/>
+          <w:bCs/>
+          <w:sz w:val="24"/>
+          <w:szCs w:val="24"/>
+        </w:rPr>
+      </w:pPr>
+      <w:r>
+        <w:rPr>
+          <w:rFonts w:ascii="Times New Roman" w:hAnsi="Times New Roman" w:cs="Times New Roman"/>
+          <w:bCs/>
+          <w:sz w:val="24"/>
+          <w:szCs w:val="24"/>
+        </w:rPr>
+        <w:t xml:space="preserve">To </w:t>
+      </w:r>
+      <w:r>
+        <w:rPr>
+          <w:rFonts w:ascii="Times New Roman" w:hAnsi="Times New Roman" w:cs="Times New Roman"/>
+          <w:bCs/>
+          <w:sz w:val="24"/>
+          <w:szCs w:val="24"/>
+        </w:rPr>
         <w:t>implement</w:t>
       </w:r>
       <w:r>
@@ -2828,17 +2888,6 @@
         </w:rPr>
         <w:t xml:space="preserve"> during the game.</w:t>
       </w:r>
-    </w:p>
-    <w:p>
-      <w:pPr>
-        <w:spacing w:line="480" w:lineRule="auto"/>
-        <w:rPr>
-          <w:rFonts w:ascii="Times New Roman" w:hAnsi="Times New Roman" w:cs="Times New Roman"/>
-          <w:bCs/>
-          <w:sz w:val="24"/>
-          <w:szCs w:val="24"/>
-        </w:rPr>
-      </w:pPr>
     </w:p>
     <w:p>
       <w:pPr>
@@ -2930,7 +2979,72 @@
           <w:sz w:val="24"/>
           <w:szCs w:val="24"/>
         </w:rPr>
-        <w:t xml:space="preserve"> The visual novel game is created using </w:t>
+        <w:t xml:space="preserve"> </w:t>
+      </w:r>
+      <w:r>
+        <w:rPr>
+          <w:rFonts w:ascii="Times New Roman" w:hAnsi="Times New Roman" w:cs="Times New Roman"/>
+          <w:bCs/>
+          <w:sz w:val="24"/>
+          <w:szCs w:val="24"/>
+        </w:rPr>
+        <w:t>A visual novel</w:t>
+      </w:r>
+      <w:r>
+        <w:rPr>
+          <w:rFonts w:ascii="Times New Roman" w:hAnsi="Times New Roman" w:cs="Times New Roman"/>
+          <w:bCs/>
+          <w:sz w:val="24"/>
+          <w:szCs w:val="24"/>
+        </w:rPr>
+        <w:t xml:space="preserve"> game</w:t>
+      </w:r>
+      <w:r>
+        <w:rPr>
+          <w:rFonts w:ascii="Times New Roman" w:hAnsi="Times New Roman" w:cs="Times New Roman"/>
+          <w:bCs/>
+          <w:sz w:val="24"/>
+          <w:szCs w:val="24"/>
+        </w:rPr>
+        <w:t xml:space="preserve"> is a form of interactive fiction video game that consists of a text-based plot with a narrative style </w:t>
+      </w:r>
+      <w:proofErr w:type="gramStart"/>
+      <w:r>
+        <w:rPr>
+          <w:rFonts w:ascii="Times New Roman" w:hAnsi="Times New Roman" w:cs="Times New Roman"/>
+          <w:bCs/>
+          <w:sz w:val="24"/>
+          <w:szCs w:val="24"/>
+        </w:rPr>
+        <w:t>similar to</w:t>
+      </w:r>
+      <w:proofErr w:type="gramEnd"/>
+      <w:r>
+        <w:rPr>
+          <w:rFonts w:ascii="Times New Roman" w:hAnsi="Times New Roman" w:cs="Times New Roman"/>
+          <w:bCs/>
+          <w:sz w:val="24"/>
+          <w:szCs w:val="24"/>
+        </w:rPr>
+        <w:t xml:space="preserve"> literature and interactivity assisted by static or sprite-based graphics or video game footage.</w:t>
+      </w:r>
+      <w:r>
+        <w:rPr>
+          <w:rFonts w:ascii="Times New Roman" w:hAnsi="Times New Roman" w:cs="Times New Roman"/>
+          <w:bCs/>
+          <w:sz w:val="24"/>
+          <w:szCs w:val="24"/>
+        </w:rPr>
+        <w:t xml:space="preserve"> </w:t>
+      </w:r>
+      <w:r>
+        <w:rPr>
+          <w:rFonts w:ascii="Times New Roman" w:hAnsi="Times New Roman" w:cs="Times New Roman"/>
+          <w:bCs/>
+          <w:sz w:val="24"/>
+          <w:szCs w:val="24"/>
+        </w:rPr>
+        <w:t xml:space="preserve">The visual novel game is created using </w:t>
       </w:r>
       <w:proofErr w:type="spellStart"/>
       <w:r>
@@ -2986,7 +3100,7 @@
           <w:sz w:val="24"/>
           <w:szCs w:val="24"/>
         </w:rPr>
-        <w:t xml:space="preserve"> words, images, and sounds to tell interactive </w:t>
+        <w:t xml:space="preserve"> </w:t>
       </w:r>
       <w:r>
         <w:rPr>
@@ -2996,7 +3110,7 @@
           <w:szCs w:val="24"/>
         </w:rPr>
         <w:lastRenderedPageBreak/>
-        <w:t>stories</w:t>
+        <w:t>words, images, and sounds to tell interactive stories</w:t>
       </w:r>
       <w:r>
         <w:rPr>
@@ -3321,19 +3435,17 @@
           <w:sz w:val="24"/>
           <w:szCs w:val="24"/>
         </w:rPr>
-        <w:t xml:space="preserve">the player will be prompted and shown two or more dialogue choices. At this </w:t>
-      </w:r>
-      <w:proofErr w:type="gramStart"/>
-      <w:r>
-        <w:rPr>
-          <w:rFonts w:ascii="Times New Roman" w:hAnsi="Times New Roman" w:cs="Times New Roman"/>
-          <w:bCs/>
-          <w:sz w:val="24"/>
-          <w:szCs w:val="24"/>
-        </w:rPr>
-        <w:t>situation</w:t>
-      </w:r>
-      <w:proofErr w:type="gramEnd"/>
+        <w:t>the player will be prompted and shown two or more dialogue choices. At this situation</w:t>
+      </w:r>
+      <w:r>
+        <w:rPr>
+          <w:rFonts w:ascii="Times New Roman" w:hAnsi="Times New Roman" w:cs="Times New Roman"/>
+          <w:bCs/>
+          <w:sz w:val="24"/>
+          <w:szCs w:val="24"/>
+        </w:rPr>
+        <w:t>,</w:t>
+      </w:r>
       <w:r>
         <w:rPr>
           <w:rFonts w:ascii="Times New Roman" w:hAnsi="Times New Roman" w:cs="Times New Roman"/>
@@ -3836,25 +3948,6 @@
         </w:rPr>
         <w:t>main menu, and [Return] to simply close the menu.</w:t>
       </w:r>
-    </w:p>
-    <w:p>
-      <w:pPr>
-        <w:pBdr>
-          <w:top w:val="nil"/>
-          <w:left w:val="nil"/>
-          <w:bottom w:val="nil"/>
-          <w:right w:val="nil"/>
-          <w:between w:val="nil"/>
-        </w:pBdr>
-        <w:spacing w:after="0" w:line="480" w:lineRule="auto"/>
-        <w:jc w:val="both"/>
-        <w:rPr>
-          <w:rFonts w:ascii="Times New Roman" w:hAnsi="Times New Roman" w:cs="Times New Roman"/>
-          <w:bCs/>
-          <w:sz w:val="24"/>
-          <w:szCs w:val="24"/>
-        </w:rPr>
-      </w:pPr>
     </w:p>
     <w:p>
       <w:pPr>
@@ -4161,7 +4254,7 @@
           <w:szCs w:val="24"/>
         </w:rPr>
         <w:tab/>
-        <w:t>The results will help the community combat the COVID-19 pandemic. This study serves as their reference which will give them a background about the challenges and the preventive measures on the pandemic.</w:t>
+        <w:t>The results will help the community combat the COVID-19 pandemic. This study serves as their reference which will give them background about the challenges and the preventive measures on the pandemic.</w:t>
       </w:r>
     </w:p>
     <w:p>
@@ -4177,11 +4270,20 @@
         <w:jc w:val="both"/>
         <w:rPr>
           <w:rFonts w:ascii="Times New Roman" w:hAnsi="Times New Roman" w:cs="Times New Roman"/>
-          <w:bCs/>
-          <w:sz w:val="24"/>
-          <w:szCs w:val="24"/>
-        </w:rPr>
-      </w:pPr>
+          <w:b/>
+          <w:sz w:val="24"/>
+          <w:szCs w:val="24"/>
+        </w:rPr>
+      </w:pPr>
+      <w:r>
+        <w:rPr>
+          <w:rFonts w:ascii="Times New Roman" w:hAnsi="Times New Roman" w:cs="Times New Roman"/>
+          <w:b/>
+          <w:sz w:val="24"/>
+          <w:szCs w:val="24"/>
+        </w:rPr>
+        <w:t>Future Researchers</w:t>
+      </w:r>
     </w:p>
     <w:p>
       <w:pPr>
@@ -4201,6 +4303,17 @@
           <w:szCs w:val="24"/>
         </w:rPr>
       </w:pPr>
+      <w:r>
+        <w:rPr>
+          <w:rFonts w:ascii="Times New Roman" w:hAnsi="Times New Roman" w:cs="Times New Roman"/>
+          <w:bCs/>
+          <w:sz w:val="24"/>
+          <w:szCs w:val="24"/>
+        </w:rPr>
+        <w:lastRenderedPageBreak/>
+        <w:tab/>
+        <w:t>The ideas presented may be used as reference data in conducting new research or related findings about the COVID-19 pandemic. It can also serve those that aims to develop a visual novel game as its focus of the study.</w:t>
+      </w:r>
     </w:p>
     <w:p>
       <w:pPr>
@@ -4227,8 +4340,7 @@
           <w:sz w:val="24"/>
           <w:szCs w:val="24"/>
         </w:rPr>
-        <w:lastRenderedPageBreak/>
-        <w:t>Future Researchers</w:t>
+        <w:t>1.6 DEFINITION OF TERMS</w:t>
       </w:r>
     </w:p>
     <w:p>
@@ -4256,8 +4368,7 @@
           <w:sz w:val="24"/>
           <w:szCs w:val="24"/>
         </w:rPr>
-        <w:tab/>
-        <w:t>The ideas presented may be used as reference data in conducting new research or related findings about the COVID-19 pandemic. It can also serve those that aims to develop a visual novel game as its focus of the study.</w:t>
+        <w:t>The operational meaning of each terminology is italicized.</w:t>
       </w:r>
     </w:p>
     <w:p>
@@ -4273,11 +4384,20 @@
         <w:jc w:val="both"/>
         <w:rPr>
           <w:rFonts w:ascii="Times New Roman" w:hAnsi="Times New Roman" w:cs="Times New Roman"/>
-          <w:bCs/>
-          <w:sz w:val="24"/>
-          <w:szCs w:val="24"/>
-        </w:rPr>
-      </w:pPr>
+          <w:b/>
+          <w:sz w:val="24"/>
+          <w:szCs w:val="24"/>
+        </w:rPr>
+      </w:pPr>
+      <w:r>
+        <w:rPr>
+          <w:rFonts w:ascii="Times New Roman" w:hAnsi="Times New Roman" w:cs="Times New Roman"/>
+          <w:b/>
+          <w:sz w:val="24"/>
+          <w:szCs w:val="24"/>
+        </w:rPr>
+        <w:t>COVID-19</w:t>
+      </w:r>
     </w:p>
     <w:p>
       <w:pPr>
@@ -4292,19 +4412,41 @@
         <w:jc w:val="both"/>
         <w:rPr>
           <w:rFonts w:ascii="Times New Roman" w:hAnsi="Times New Roman" w:cs="Times New Roman"/>
-          <w:b/>
-          <w:sz w:val="24"/>
-          <w:szCs w:val="24"/>
-        </w:rPr>
-      </w:pPr>
-      <w:r>
-        <w:rPr>
-          <w:rFonts w:ascii="Times New Roman" w:hAnsi="Times New Roman" w:cs="Times New Roman"/>
-          <w:b/>
-          <w:sz w:val="24"/>
-          <w:szCs w:val="24"/>
-        </w:rPr>
-        <w:t>1.6 DEFINITION OF TERMS</w:t>
+          <w:bCs/>
+          <w:i/>
+          <w:iCs/>
+          <w:sz w:val="24"/>
+          <w:szCs w:val="24"/>
+        </w:rPr>
+      </w:pPr>
+      <w:r>
+        <w:rPr>
+          <w:rFonts w:ascii="Times New Roman" w:hAnsi="Times New Roman" w:cs="Times New Roman"/>
+          <w:bCs/>
+          <w:sz w:val="24"/>
+          <w:szCs w:val="24"/>
+        </w:rPr>
+        <w:t>An infectious disease caused by a coronavirus discovered from Wuhan, People’s Republic of China.</w:t>
+      </w:r>
+      <w:r>
+        <w:rPr>
+          <w:rFonts w:ascii="Times New Roman" w:hAnsi="Times New Roman" w:cs="Times New Roman"/>
+          <w:bCs/>
+          <w:sz w:val="24"/>
+          <w:szCs w:val="24"/>
+        </w:rPr>
+        <w:t xml:space="preserve"> </w:t>
+      </w:r>
+      <w:r>
+        <w:rPr>
+          <w:rFonts w:ascii="Times New Roman" w:hAnsi="Times New Roman" w:cs="Times New Roman"/>
+          <w:bCs/>
+          <w:i/>
+          <w:iCs/>
+          <w:sz w:val="24"/>
+          <w:szCs w:val="24"/>
+        </w:rPr>
+        <w:t>The main theme and the motivation behind the development of Quarantine Life.</w:t>
       </w:r>
     </w:p>
     <w:p>
@@ -4320,19 +4462,19 @@
         <w:jc w:val="both"/>
         <w:rPr>
           <w:rFonts w:ascii="Times New Roman" w:hAnsi="Times New Roman" w:cs="Times New Roman"/>
-          <w:bCs/>
-          <w:sz w:val="24"/>
-          <w:szCs w:val="24"/>
-        </w:rPr>
-      </w:pPr>
-      <w:r>
-        <w:rPr>
-          <w:rFonts w:ascii="Times New Roman" w:hAnsi="Times New Roman" w:cs="Times New Roman"/>
-          <w:bCs/>
-          <w:sz w:val="24"/>
-          <w:szCs w:val="24"/>
-        </w:rPr>
-        <w:t>The operational meaning of each terminology is italicized.</w:t>
+          <w:b/>
+          <w:sz w:val="24"/>
+          <w:szCs w:val="24"/>
+        </w:rPr>
+      </w:pPr>
+      <w:r>
+        <w:rPr>
+          <w:rFonts w:ascii="Times New Roman" w:hAnsi="Times New Roman" w:cs="Times New Roman"/>
+          <w:b/>
+          <w:sz w:val="24"/>
+          <w:szCs w:val="24"/>
+        </w:rPr>
+        <w:t>Quarantine Life</w:t>
       </w:r>
     </w:p>
     <w:p>
@@ -4348,125 +4490,37 @@
         <w:jc w:val="both"/>
         <w:rPr>
           <w:rFonts w:ascii="Times New Roman" w:hAnsi="Times New Roman" w:cs="Times New Roman"/>
-          <w:b/>
-          <w:sz w:val="24"/>
-          <w:szCs w:val="24"/>
-        </w:rPr>
-      </w:pPr>
-      <w:r>
-        <w:rPr>
-          <w:rFonts w:ascii="Times New Roman" w:hAnsi="Times New Roman" w:cs="Times New Roman"/>
-          <w:b/>
-          <w:sz w:val="24"/>
-          <w:szCs w:val="24"/>
-        </w:rPr>
-        <w:t>COVID-19</w:t>
-      </w:r>
-    </w:p>
-    <w:p>
-      <w:pPr>
-        <w:pBdr>
-          <w:top w:val="nil"/>
-          <w:left w:val="nil"/>
-          <w:bottom w:val="nil"/>
-          <w:right w:val="nil"/>
-          <w:between w:val="nil"/>
-        </w:pBdr>
-        <w:spacing w:after="0" w:line="480" w:lineRule="auto"/>
-        <w:jc w:val="both"/>
-        <w:rPr>
-          <w:rFonts w:ascii="Times New Roman" w:hAnsi="Times New Roman" w:cs="Times New Roman"/>
-          <w:bCs/>
-          <w:i/>
-          <w:iCs/>
-          <w:sz w:val="24"/>
-          <w:szCs w:val="24"/>
-        </w:rPr>
-      </w:pPr>
-      <w:r>
-        <w:rPr>
-          <w:rFonts w:ascii="Times New Roman" w:hAnsi="Times New Roman" w:cs="Times New Roman"/>
-          <w:bCs/>
-          <w:sz w:val="24"/>
-          <w:szCs w:val="24"/>
-        </w:rPr>
-        <w:t>An infectious disease caused by a coronavirus discovered from Wuhan, People’s Republic of China.</w:t>
-      </w:r>
-      <w:r>
-        <w:rPr>
-          <w:rFonts w:ascii="Times New Roman" w:hAnsi="Times New Roman" w:cs="Times New Roman"/>
-          <w:bCs/>
-          <w:sz w:val="24"/>
-          <w:szCs w:val="24"/>
-        </w:rPr>
-        <w:t xml:space="preserve"> </w:t>
-      </w:r>
-      <w:r>
-        <w:rPr>
-          <w:rFonts w:ascii="Times New Roman" w:hAnsi="Times New Roman" w:cs="Times New Roman"/>
-          <w:bCs/>
-          <w:i/>
-          <w:iCs/>
-          <w:sz w:val="24"/>
-          <w:szCs w:val="24"/>
-        </w:rPr>
-        <w:t>The main theme and the motivation behind the development of Quarantine Life.</w:t>
-      </w:r>
-    </w:p>
-    <w:p>
-      <w:pPr>
-        <w:pBdr>
-          <w:top w:val="nil"/>
-          <w:left w:val="nil"/>
-          <w:bottom w:val="nil"/>
-          <w:right w:val="nil"/>
-          <w:between w:val="nil"/>
-        </w:pBdr>
-        <w:spacing w:after="0" w:line="480" w:lineRule="auto"/>
-        <w:jc w:val="both"/>
-        <w:rPr>
-          <w:rFonts w:ascii="Times New Roman" w:hAnsi="Times New Roman" w:cs="Times New Roman"/>
-          <w:b/>
-          <w:sz w:val="24"/>
-          <w:szCs w:val="24"/>
-        </w:rPr>
-      </w:pPr>
-      <w:r>
-        <w:rPr>
-          <w:rFonts w:ascii="Times New Roman" w:hAnsi="Times New Roman" w:cs="Times New Roman"/>
-          <w:b/>
-          <w:sz w:val="24"/>
-          <w:szCs w:val="24"/>
-        </w:rPr>
-        <w:t>Quarantine Life</w:t>
-      </w:r>
-    </w:p>
-    <w:p>
-      <w:pPr>
-        <w:pBdr>
-          <w:top w:val="nil"/>
-          <w:left w:val="nil"/>
-          <w:bottom w:val="nil"/>
-          <w:right w:val="nil"/>
-          <w:between w:val="nil"/>
-        </w:pBdr>
-        <w:spacing w:after="0" w:line="480" w:lineRule="auto"/>
-        <w:jc w:val="both"/>
-        <w:rPr>
-          <w:rFonts w:ascii="Times New Roman" w:hAnsi="Times New Roman" w:cs="Times New Roman"/>
-          <w:bCs/>
-          <w:sz w:val="24"/>
-          <w:szCs w:val="24"/>
-        </w:rPr>
-      </w:pPr>
-      <w:r>
-        <w:rPr>
-          <w:rFonts w:ascii="Times New Roman" w:hAnsi="Times New Roman" w:cs="Times New Roman"/>
-          <w:bCs/>
-          <w:sz w:val="24"/>
-          <w:szCs w:val="24"/>
-        </w:rPr>
-        <w:t>The title of the app the group will develop. It is named as such because the game’s story revolves at time where the characters are in the quarantine period of the virus.</w:t>
+          <w:bCs/>
+          <w:sz w:val="24"/>
+          <w:szCs w:val="24"/>
+        </w:rPr>
+      </w:pPr>
+      <w:r>
+        <w:rPr>
+          <w:rFonts w:ascii="Times New Roman" w:hAnsi="Times New Roman" w:cs="Times New Roman"/>
+          <w:bCs/>
+          <w:sz w:val="24"/>
+          <w:szCs w:val="24"/>
+        </w:rPr>
+        <w:t xml:space="preserve">The title of the app the group will develop. It is named as such because the game’s story revolves at </w:t>
+      </w:r>
+      <w:r>
+        <w:rPr>
+          <w:rFonts w:ascii="Times New Roman" w:hAnsi="Times New Roman" w:cs="Times New Roman"/>
+          <w:bCs/>
+          <w:sz w:val="24"/>
+          <w:szCs w:val="24"/>
+        </w:rPr>
+        <w:t xml:space="preserve">the </w:t>
+      </w:r>
+      <w:r>
+        <w:rPr>
+          <w:rFonts w:ascii="Times New Roman" w:hAnsi="Times New Roman" w:cs="Times New Roman"/>
+          <w:bCs/>
+          <w:sz w:val="24"/>
+          <w:szCs w:val="24"/>
+        </w:rPr>
+        <w:t>time where the characters are in the quarantine period of the virus.</w:t>
       </w:r>
     </w:p>
     <w:p>
@@ -4931,7 +4985,6 @@
           <w:sz w:val="24"/>
           <w:szCs w:val="24"/>
         </w:rPr>
-        <w:lastRenderedPageBreak/>
         <w:t>Visual Novel</w:t>
       </w:r>
     </w:p>
@@ -4962,6 +5015,7 @@
           <w:sz w:val="24"/>
           <w:szCs w:val="24"/>
         </w:rPr>
+        <w:lastRenderedPageBreak/>
         <w:t>An interactive fiction video game genre that features a text-based story with a literary narrative style.</w:t>
       </w:r>
       <w:r>
@@ -5102,18 +5156,6 @@
         </w:rPr>
         <w:t>As the number of COVID-19 cases rises in the Philippines, researchers noticed the value of video games in spreading information and used it in spreading awareness about the pandemic. The researchers had chosen visual novel as its game genre due to its abilities to tell narratives while also allowing user interactivity.</w:t>
       </w:r>
-    </w:p>
-    <w:p>
-      <w:pPr>
-        <w:spacing w:after="0" w:line="480" w:lineRule="auto"/>
-        <w:jc w:val="both"/>
-        <w:rPr>
-          <w:rFonts w:ascii="Times New Roman" w:eastAsia="Times New Roman" w:hAnsi="Times New Roman" w:cs="Times New Roman"/>
-          <w:sz w:val="24"/>
-          <w:szCs w:val="24"/>
-          <w:lang w:val="en-US"/>
-        </w:rPr>
-      </w:pPr>
     </w:p>
     <w:p>
       <w:pPr>
@@ -5274,17 +5316,7 @@
           <w:szCs w:val="24"/>
           <w:lang w:val="en-US"/>
         </w:rPr>
-        <w:t xml:space="preserve">Storytelling, like marketing, is the practice of persuading people to hear for what you have to say and to want to listen to it. We are far more involved when we hear a story </w:t>
-      </w:r>
-      <w:r>
-        <w:rPr>
-          <w:rFonts w:ascii="Times New Roman" w:eastAsia="Times New Roman" w:hAnsi="Times New Roman" w:cs="Times New Roman"/>
-          <w:sz w:val="24"/>
-          <w:szCs w:val="24"/>
-          <w:lang w:val="en-US"/>
-        </w:rPr>
-        <w:lastRenderedPageBreak/>
-        <w:t xml:space="preserve">rather than simply statistics. Stories will make the audience feel a certain way about your organization's or services' functions, and they allow for shared interactions </w:t>
+        <w:t xml:space="preserve">Storytelling, like marketing, is the practice of persuading people to hear for what you have to say and to want to listen to it. We are far more involved when we hear a story rather than simply statistics. Stories will make the audience feel a certain way about your organization's or services' functions, and they allow for shared interactions </w:t>
       </w:r>
       <w:sdt>
         <w:sdtPr>
@@ -5354,7 +5386,17 @@
           <w:szCs w:val="24"/>
           <w:lang w:val="en-US"/>
         </w:rPr>
-        <w:t xml:space="preserve">. Using storytelling to describe complicated research was not previously thought to be a rigorous way of communicating science. However, a growing number of studies suggest that narratives can be effective for building confidence in an audience, increasing information acquisition, and increasing viewers' capacity and desire to understand and act. Since stories are quickly digested by the human brain, they help bridge the gap between our logos and pathos; as an audience becomes emotionally sensitive to information, the likelihood that they can adapt and act on the knowledge increases </w:t>
+        <w:t xml:space="preserve">. Using </w:t>
+      </w:r>
+      <w:r>
+        <w:rPr>
+          <w:rFonts w:ascii="Times New Roman" w:eastAsia="Times New Roman" w:hAnsi="Times New Roman" w:cs="Times New Roman"/>
+          <w:sz w:val="24"/>
+          <w:szCs w:val="24"/>
+          <w:lang w:val="en-US"/>
+        </w:rPr>
+        <w:lastRenderedPageBreak/>
+        <w:t xml:space="preserve">storytelling to describe complicated research was not previously thought to be a rigorous way of communicating science. However, a growing number of studies suggest that narratives can be effective for building confidence in an audience, increasing information acquisition, and increasing viewers' capacity and desire to understand and act. Since stories are quickly digested by the human brain, they help bridge the gap between our logos and pathos; as an audience becomes emotionally sensitive to information, the likelihood that they can adapt and act on the knowledge increases </w:t>
       </w:r>
       <w:sdt>
         <w:sdtPr>
@@ -5615,18 +5657,6 @@
         <w:jc w:val="both"/>
         <w:rPr>
           <w:rFonts w:ascii="Times New Roman" w:eastAsia="Times New Roman" w:hAnsi="Times New Roman" w:cs="Times New Roman"/>
-          <w:sz w:val="24"/>
-          <w:szCs w:val="24"/>
-          <w:lang w:val="en-US"/>
-        </w:rPr>
-      </w:pPr>
-    </w:p>
-    <w:p>
-      <w:pPr>
-        <w:spacing w:after="0" w:line="480" w:lineRule="auto"/>
-        <w:jc w:val="both"/>
-        <w:rPr>
-          <w:rFonts w:ascii="Times New Roman" w:eastAsia="Times New Roman" w:hAnsi="Times New Roman" w:cs="Times New Roman"/>
           <w:b/>
           <w:bCs/>
           <w:sz w:val="24"/>
@@ -5665,6 +5695,7 @@
           <w:szCs w:val="24"/>
           <w:lang w:val="en-US"/>
         </w:rPr>
+        <w:lastRenderedPageBreak/>
         <w:t xml:space="preserve">Visual novels originated in and are particularly popular in Japan. Many people credit ‘The </w:t>
       </w:r>
       <w:proofErr w:type="spellStart"/>
@@ -6004,17 +6035,7 @@
           <w:szCs w:val="24"/>
           <w:lang w:val="en-US"/>
         </w:rPr>
-        <w:t xml:space="preserve"> games, in which the presumed straight male player </w:t>
-      </w:r>
-      <w:r>
-        <w:rPr>
-          <w:rFonts w:ascii="Times New Roman" w:eastAsia="Times New Roman" w:hAnsi="Times New Roman" w:cs="Times New Roman"/>
-          <w:sz w:val="24"/>
-          <w:szCs w:val="24"/>
-          <w:lang w:val="en-US"/>
-        </w:rPr>
-        <w:lastRenderedPageBreak/>
-        <w:t xml:space="preserve">may have romantic and/or sexual experiences with different female characters </w:t>
+        <w:t xml:space="preserve"> games, in which the presumed straight male player may have romantic and/or sexual experiences with different female characters </w:t>
       </w:r>
       <w:sdt>
         <w:sdtPr>
@@ -6104,7 +6125,17 @@
           <w:szCs w:val="24"/>
           <w:lang w:val="en-US"/>
         </w:rPr>
-        <w:t xml:space="preserve">, developed by PSK and released in 1982, was the first graphic novel. Lolita was basically a strip rock-paper-scissors game in which the onscreen girl would remove an item of her clothing each time the player won a round. Fortunately, VNs </w:t>
+        <w:t xml:space="preserve">, developed by PSK and released in 1982, was the first graphic novel. Lolita was </w:t>
+      </w:r>
+      <w:r>
+        <w:rPr>
+          <w:rFonts w:ascii="Times New Roman" w:eastAsia="Times New Roman" w:hAnsi="Times New Roman" w:cs="Times New Roman"/>
+          <w:sz w:val="24"/>
+          <w:szCs w:val="24"/>
+          <w:lang w:val="en-US"/>
+        </w:rPr>
+        <w:lastRenderedPageBreak/>
+        <w:t xml:space="preserve">basically a strip rock-paper-scissors game in which the onscreen girl would remove an item of her clothing each time the player won a round. Fortunately, VNs </w:t>
       </w:r>
       <w:proofErr w:type="gramStart"/>
       <w:r>
@@ -6352,30 +6383,6 @@
         <w:jc w:val="both"/>
         <w:rPr>
           <w:rFonts w:ascii="Times New Roman" w:eastAsia="Times New Roman" w:hAnsi="Times New Roman" w:cs="Times New Roman"/>
-          <w:sz w:val="24"/>
-          <w:szCs w:val="24"/>
-          <w:lang w:val="en-US"/>
-        </w:rPr>
-      </w:pPr>
-    </w:p>
-    <w:p>
-      <w:pPr>
-        <w:spacing w:after="0" w:line="480" w:lineRule="auto"/>
-        <w:jc w:val="both"/>
-        <w:rPr>
-          <w:rFonts w:ascii="Times New Roman" w:eastAsia="Times New Roman" w:hAnsi="Times New Roman" w:cs="Times New Roman"/>
-          <w:sz w:val="24"/>
-          <w:szCs w:val="24"/>
-          <w:lang w:val="en-US"/>
-        </w:rPr>
-      </w:pPr>
-    </w:p>
-    <w:p>
-      <w:pPr>
-        <w:spacing w:after="0" w:line="480" w:lineRule="auto"/>
-        <w:jc w:val="both"/>
-        <w:rPr>
-          <w:rFonts w:ascii="Times New Roman" w:eastAsia="Times New Roman" w:hAnsi="Times New Roman" w:cs="Times New Roman"/>
           <w:b/>
           <w:bCs/>
           <w:sz w:val="24"/>
@@ -6392,7 +6399,6 @@
           <w:szCs w:val="24"/>
           <w:lang w:val="en-US"/>
         </w:rPr>
-        <w:lastRenderedPageBreak/>
         <w:t xml:space="preserve">2.3 CREATION OF A VISUAL NOVEL </w:t>
       </w:r>
     </w:p>
@@ -6558,7 +6564,17 @@
           <w:szCs w:val="24"/>
           <w:lang w:val="en-US"/>
         </w:rPr>
-        <w:t xml:space="preserve">By assessing the hidden motivations behind the creation of the visual novel, it is far </w:t>
+        <w:t xml:space="preserve">By assessing the hidden motivations behind the creation of the visual </w:t>
+      </w:r>
+      <w:r>
+        <w:rPr>
+          <w:rFonts w:ascii="Times New Roman" w:eastAsia="Times New Roman" w:hAnsi="Times New Roman" w:cs="Times New Roman"/>
+          <w:sz w:val="24"/>
+          <w:szCs w:val="24"/>
+          <w:lang w:val="en-US"/>
+        </w:rPr>
+        <w:lastRenderedPageBreak/>
+        <w:t xml:space="preserve">novel, it is far </w:t>
       </w:r>
       <w:r>
         <w:rPr>
@@ -6997,11 +7013,7 @@
           <w:lang w:val="en-US"/>
         </w:rPr>
       </w:pPr>
-    </w:p>
-    <w:p>
-      <w:pPr>
-        <w:spacing w:after="0" w:line="480" w:lineRule="auto"/>
-        <w:jc w:val="both"/>
+      <w:r>
         <w:rPr>
           <w:rFonts w:ascii="Times New Roman" w:eastAsia="Times New Roman" w:hAnsi="Times New Roman" w:cs="Times New Roman"/>
           <w:b/>
@@ -7010,12 +7022,9 @@
           <w:szCs w:val="24"/>
           <w:lang w:val="en-US"/>
         </w:rPr>
-      </w:pPr>
-    </w:p>
-    <w:p>
-      <w:pPr>
-        <w:spacing w:after="0" w:line="480" w:lineRule="auto"/>
-        <w:jc w:val="both"/>
+        <w:t xml:space="preserve">2.4 DESIGNING VISUAL NOVELS TO </w:t>
+      </w:r>
+      <w:r>
         <w:rPr>
           <w:rFonts w:ascii="Times New Roman" w:eastAsia="Times New Roman" w:hAnsi="Times New Roman" w:cs="Times New Roman"/>
           <w:b/>
@@ -7024,18 +7033,7 @@
           <w:szCs w:val="24"/>
           <w:lang w:val="en-US"/>
         </w:rPr>
-      </w:pPr>
-      <w:r>
-        <w:rPr>
-          <w:rFonts w:ascii="Times New Roman" w:eastAsia="Times New Roman" w:hAnsi="Times New Roman" w:cs="Times New Roman"/>
-          <w:b/>
-          <w:bCs/>
-          <w:sz w:val="24"/>
-          <w:szCs w:val="24"/>
-          <w:lang w:val="en-US"/>
-        </w:rPr>
-        <w:lastRenderedPageBreak/>
-        <w:t>2.4 DESIGNING VISUAL NOVELS TO TEACH</w:t>
+        <w:t>ILLUMINATE</w:t>
       </w:r>
     </w:p>
     <w:p>
@@ -7192,6 +7190,7 @@
           <w:szCs w:val="24"/>
           <w:lang w:val="en-US"/>
         </w:rPr>
+        <w:lastRenderedPageBreak/>
         <w:tab/>
         <w:t xml:space="preserve">The considerations that matter when planning for learning inside a game are the material (what should be learned), the learning experiences (how it should be learned), and the assessment processes (if it was learned). Learning paths (the order and relation between learning activities) must be established within the game </w:t>
       </w:r>
@@ -7511,17 +7510,7 @@
           <w:szCs w:val="24"/>
           <w:lang w:val="en-US"/>
         </w:rPr>
-        <w:t xml:space="preserve">Although standard visual novels can be too text-heavy for newcomers to </w:t>
-      </w:r>
-      <w:r>
-        <w:rPr>
-          <w:rFonts w:ascii="Times New Roman" w:eastAsia="Times New Roman" w:hAnsi="Times New Roman" w:cs="Times New Roman"/>
-          <w:sz w:val="24"/>
-          <w:szCs w:val="24"/>
-          <w:lang w:val="en-US"/>
-        </w:rPr>
-        <w:lastRenderedPageBreak/>
-        <w:t>the genre, certain visual novels contain immersive gaming features that make them easier to absorb</w:t>
+        <w:t>Although standard visual novels can be too text-heavy for newcomers to the genre, certain visual novels contain immersive gaming features that make them easier to absorb</w:t>
       </w:r>
       <w:r>
         <w:rPr>
@@ -7609,11 +7598,24 @@
         <w:jc w:val="both"/>
         <w:rPr>
           <w:rFonts w:ascii="Times New Roman" w:eastAsia="Times New Roman" w:hAnsi="Times New Roman" w:cs="Times New Roman"/>
-          <w:sz w:val="24"/>
-          <w:szCs w:val="24"/>
-          <w:lang w:val="en-US"/>
-        </w:rPr>
-      </w:pPr>
+          <w:b/>
+          <w:bCs/>
+          <w:sz w:val="24"/>
+          <w:szCs w:val="24"/>
+          <w:lang w:val="en-US"/>
+        </w:rPr>
+      </w:pPr>
+      <w:r>
+        <w:rPr>
+          <w:rFonts w:ascii="Times New Roman" w:eastAsia="Times New Roman" w:hAnsi="Times New Roman" w:cs="Times New Roman"/>
+          <w:b/>
+          <w:bCs/>
+          <w:sz w:val="24"/>
+          <w:szCs w:val="24"/>
+          <w:lang w:val="en-US"/>
+        </w:rPr>
+        <w:t xml:space="preserve">2.5 DEVELOPING INFORMATIONAL GAMES IN RESPONSE TO THE </w:t>
+      </w:r>
     </w:p>
     <w:p>
       <w:pPr>
@@ -7637,7 +7639,7 @@
           <w:szCs w:val="24"/>
           <w:lang w:val="en-US"/>
         </w:rPr>
-        <w:t xml:space="preserve">2.5 DEVELOPING INFORMATIONAL GAMES IN RESPONSE TO THE </w:t>
+        <w:t>COVID-19 PANDEMIC</w:t>
       </w:r>
     </w:p>
     <w:p>
@@ -7646,31 +7648,6 @@
         <w:jc w:val="both"/>
         <w:rPr>
           <w:rFonts w:ascii="Times New Roman" w:eastAsia="Times New Roman" w:hAnsi="Times New Roman" w:cs="Times New Roman"/>
-          <w:b/>
-          <w:bCs/>
-          <w:sz w:val="24"/>
-          <w:szCs w:val="24"/>
-          <w:lang w:val="en-US"/>
-        </w:rPr>
-      </w:pPr>
-      <w:r>
-        <w:rPr>
-          <w:rFonts w:ascii="Times New Roman" w:eastAsia="Times New Roman" w:hAnsi="Times New Roman" w:cs="Times New Roman"/>
-          <w:b/>
-          <w:bCs/>
-          <w:sz w:val="24"/>
-          <w:szCs w:val="24"/>
-          <w:lang w:val="en-US"/>
-        </w:rPr>
-        <w:t>COVID-19 PANDEMIC</w:t>
-      </w:r>
-    </w:p>
-    <w:p>
-      <w:pPr>
-        <w:spacing w:after="0" w:line="480" w:lineRule="auto"/>
-        <w:jc w:val="both"/>
-        <w:rPr>
-          <w:rFonts w:ascii="Times New Roman" w:eastAsia="Times New Roman" w:hAnsi="Times New Roman" w:cs="Times New Roman"/>
           <w:sz w:val="24"/>
           <w:szCs w:val="24"/>
           <w:lang w:val="en-US"/>
@@ -7684,7 +7661,53 @@
           <w:lang w:val="en-US"/>
         </w:rPr>
         <w:tab/>
-        <w:t xml:space="preserve">Numerous games have tried to help raise awareness to the COVID-19 pandemic. One of this is a game named “COVID-19 - Did You Know?”. On April 1, 2020, the game “COVID-19–Did You Know?” was made available for free on a public university website. As of September 2020, the game had been accessed 17,571 times. The research accomplished its specified goals of designing a serious game and making it available to young people, as well as providing detailed information on COVID-19 prevention topics. The learning material of this game was categorized into six topics, each of which provided unique WHO suggestions for the </w:t>
+        <w:t xml:space="preserve">Numerous games have tried to help raise awareness to the COVID-19 pandemic. </w:t>
+      </w:r>
+      <w:r>
+        <w:rPr>
+          <w:rFonts w:ascii="Times New Roman" w:eastAsia="Times New Roman" w:hAnsi="Times New Roman" w:cs="Times New Roman"/>
+          <w:sz w:val="24"/>
+          <w:szCs w:val="24"/>
+          <w:lang w:val="en-US"/>
+        </w:rPr>
+        <w:t xml:space="preserve"> </w:t>
+      </w:r>
+      <w:r>
+        <w:rPr>
+          <w:rFonts w:ascii="Times New Roman" w:eastAsia="Times New Roman" w:hAnsi="Times New Roman" w:cs="Times New Roman"/>
+          <w:sz w:val="24"/>
+          <w:szCs w:val="24"/>
+          <w:lang w:val="en-US"/>
+        </w:rPr>
+        <w:t xml:space="preserve">Novel, a COVID-19 graphic novel [7], is a comparable visual novel that talks about the </w:t>
+      </w:r>
+      <w:r>
+        <w:rPr>
+          <w:rFonts w:ascii="Times New Roman" w:eastAsia="Times New Roman" w:hAnsi="Times New Roman" w:cs="Times New Roman"/>
+          <w:sz w:val="24"/>
+          <w:szCs w:val="24"/>
+          <w:lang w:val="en-US"/>
+        </w:rPr>
+        <w:lastRenderedPageBreak/>
+        <w:t xml:space="preserve">COVID-19 pandemic. The game instructs children on how to avoid COVID-19. It uses the "choose your own adventure" gaming mechanism to tell the story and entertain young children. </w:t>
+      </w:r>
+      <w:r>
+        <w:rPr>
+          <w:rFonts w:ascii="Times New Roman" w:eastAsia="Times New Roman" w:hAnsi="Times New Roman" w:cs="Times New Roman"/>
+          <w:sz w:val="24"/>
+          <w:szCs w:val="24"/>
+          <w:lang w:val="en-US"/>
+        </w:rPr>
+        <w:t>Another</w:t>
+      </w:r>
+      <w:r>
+        <w:rPr>
+          <w:rFonts w:ascii="Times New Roman" w:eastAsia="Times New Roman" w:hAnsi="Times New Roman" w:cs="Times New Roman"/>
+          <w:sz w:val="24"/>
+          <w:szCs w:val="24"/>
+          <w:lang w:val="en-US"/>
+        </w:rPr>
+        <w:t xml:space="preserve"> is a game named “COVID-19 - Did You Know?”. On April 1, 2020, the game “COVID-19–Did You Know?” was made available for free on a public university website. As of September 2020, the game had been accessed 17,571 times. The research accomplished its specified goals of designing a serious game and making it available to young people, as well as providing detailed information on COVID-19 prevention topics. The learning material of this game was categorized into six topics, each of which provided unique WHO suggestions for the </w:t>
       </w:r>
       <w:proofErr w:type="gramStart"/>
       <w:r>
@@ -7929,17 +7952,7 @@
           <w:szCs w:val="24"/>
           <w:lang w:val="en-US"/>
         </w:rPr>
-        <w:t xml:space="preserve">. As users play the different elements, the avatar starts to feel better or ill based on the points and scores in the game. The “Hygiene Measures” were created by arranging the various steps involved in properly washing your hands. “Body Scan” featured a human body infographic in which researchers had to pick out the virus's most infected regions and areas where the first signs appeared. “Stay Safe” is divided into two parts, the first of which is a MythBusters quiz. The “Personification” saw players put themselves in the shoes of </w:t>
-      </w:r>
-      <w:r>
-        <w:rPr>
-          <w:rFonts w:ascii="Times New Roman" w:eastAsia="Times New Roman" w:hAnsi="Times New Roman" w:cs="Times New Roman"/>
-          <w:sz w:val="24"/>
-          <w:szCs w:val="24"/>
-          <w:lang w:val="en-US"/>
-        </w:rPr>
-        <w:lastRenderedPageBreak/>
-        <w:t xml:space="preserve">someone who deals with a high-risk individual. Finally, “Corona Sorting”, in which participants would equate the context of terms like "internal distancing" and "asymptomatic" with the appropriate image </w:t>
+        <w:t xml:space="preserve">. As users play the different elements, the avatar starts to feel better or ill based on the points and scores in the game. The “Hygiene Measures” were created by arranging the various steps involved in properly washing your hands. “Body Scan” featured a human body infographic in which researchers had to pick out the virus's most infected regions and areas where the first signs appeared. “Stay Safe” is divided into two parts, the first of which is a MythBusters quiz. The “Personification” saw players put themselves in the shoes of someone who deals with a high-risk individual. Finally, “Corona Sorting”, in which participants would equate the context of terms like "internal distancing" and "asymptomatic" with the appropriate image </w:t>
       </w:r>
       <w:proofErr w:type="gramStart"/>
       <w:r>
@@ -7980,6 +7993,7 @@
           <w:szCs w:val="24"/>
           <w:lang w:val="en-US"/>
         </w:rPr>
+        <w:lastRenderedPageBreak/>
         <w:tab/>
       </w:r>
       <w:r>
@@ -8122,30 +8136,2696 @@
     </w:p>
     <w:p>
       <w:pPr>
-        <w:rPr>
-          <w:rFonts w:ascii="Times New Roman" w:eastAsia="Times New Roman" w:hAnsi="Times New Roman" w:cs="Times New Roman"/>
-          <w:sz w:val="24"/>
-          <w:szCs w:val="24"/>
-          <w:lang w:val="en-US"/>
-        </w:rPr>
-      </w:pPr>
-      <w:r>
-        <w:rPr>
-          <w:rFonts w:ascii="Times New Roman" w:eastAsia="Times New Roman" w:hAnsi="Times New Roman" w:cs="Times New Roman"/>
-          <w:sz w:val="24"/>
-          <w:szCs w:val="24"/>
-          <w:lang w:val="en-US"/>
-        </w:rPr>
+        <w:spacing w:after="0" w:line="480" w:lineRule="auto"/>
+        <w:jc w:val="both"/>
+        <w:rPr>
+          <w:rFonts w:ascii="Times New Roman" w:eastAsia="Times New Roman" w:hAnsi="Times New Roman" w:cs="Times New Roman"/>
+          <w:b/>
+          <w:bCs/>
+          <w:sz w:val="24"/>
+          <w:szCs w:val="24"/>
+          <w:lang w:val="en-US"/>
+        </w:rPr>
+      </w:pPr>
+      <w:r>
+        <w:rPr>
+          <w:rFonts w:ascii="Times New Roman" w:eastAsia="Times New Roman" w:hAnsi="Times New Roman" w:cs="Times New Roman"/>
+          <w:noProof/>
+          <w:sz w:val="24"/>
+          <w:szCs w:val="24"/>
+          <w:lang w:val="en-US"/>
+        </w:rPr>
+        <w:drawing>
+          <wp:anchor distT="0" distB="0" distL="114300" distR="114300" simplePos="0" relativeHeight="251658240" behindDoc="0" locked="0" layoutInCell="1" allowOverlap="1" wp14:anchorId="2FE9C59E" wp14:editId="1FEFB661">
+            <wp:simplePos x="0" y="0"/>
+            <wp:positionH relativeFrom="margin">
+              <wp:posOffset>104775</wp:posOffset>
+            </wp:positionH>
+            <wp:positionV relativeFrom="paragraph">
+              <wp:posOffset>368935</wp:posOffset>
+            </wp:positionV>
+            <wp:extent cx="5391150" cy="2021205"/>
+            <wp:effectExtent l="0" t="0" r="0" b="0"/>
+            <wp:wrapSquare wrapText="bothSides"/>
+            <wp:docPr id="1" name="Picture 1"/>
+            <wp:cNvGraphicFramePr>
+              <a:graphicFrameLocks xmlns:a="http://schemas.openxmlformats.org/drawingml/2006/main" noChangeAspect="1"/>
+            </wp:cNvGraphicFramePr>
+            <a:graphic xmlns:a="http://schemas.openxmlformats.org/drawingml/2006/main">
+              <a:graphicData uri="http://schemas.openxmlformats.org/drawingml/2006/picture">
+                <pic:pic xmlns:pic="http://schemas.openxmlformats.org/drawingml/2006/picture">
+                  <pic:nvPicPr>
+                    <pic:cNvPr id="0" name="Picture 1"/>
+                    <pic:cNvPicPr>
+                      <a:picLocks noChangeAspect="1" noChangeArrowheads="1"/>
+                    </pic:cNvPicPr>
+                  </pic:nvPicPr>
+                  <pic:blipFill>
+                    <a:blip r:embed="rId10">
+                      <a:extLst>
+                        <a:ext uri="{28A0092B-C50C-407E-A947-70E740481C1C}">
+                          <a14:useLocalDpi xmlns:a14="http://schemas.microsoft.com/office/drawing/2010/main" val="0"/>
+                        </a:ext>
+                      </a:extLst>
+                    </a:blip>
+                    <a:srcRect/>
+                    <a:stretch>
+                      <a:fillRect/>
+                    </a:stretch>
+                  </pic:blipFill>
+                  <pic:spPr bwMode="auto">
+                    <a:xfrm>
+                      <a:off x="0" y="0"/>
+                      <a:ext cx="5391150" cy="2021205"/>
+                    </a:xfrm>
+                    <a:prstGeom prst="rect">
+                      <a:avLst/>
+                    </a:prstGeom>
+                    <a:noFill/>
+                    <a:ln>
+                      <a:noFill/>
+                    </a:ln>
+                  </pic:spPr>
+                </pic:pic>
+              </a:graphicData>
+            </a:graphic>
+            <wp14:sizeRelH relativeFrom="margin">
+              <wp14:pctWidth>0</wp14:pctWidth>
+            </wp14:sizeRelH>
+            <wp14:sizeRelV relativeFrom="margin">
+              <wp14:pctHeight>0</wp14:pctHeight>
+            </wp14:sizeRelV>
+          </wp:anchor>
+        </w:drawing>
+      </w:r>
+      <w:r>
+        <w:rPr>
+          <w:rFonts w:ascii="Times New Roman" w:eastAsia="Times New Roman" w:hAnsi="Times New Roman" w:cs="Times New Roman"/>
+          <w:b/>
+          <w:bCs/>
+          <w:sz w:val="24"/>
+          <w:szCs w:val="24"/>
+          <w:lang w:val="en-US"/>
+        </w:rPr>
+        <w:t>CONCEPTUAL FRAMEWORK</w:t>
+      </w:r>
+    </w:p>
+    <w:p>
+      <w:pPr>
+        <w:spacing w:after="0" w:line="480" w:lineRule="auto"/>
+        <w:jc w:val="both"/>
+        <w:rPr>
+          <w:rFonts w:ascii="Times New Roman" w:eastAsia="Times New Roman" w:hAnsi="Times New Roman" w:cs="Times New Roman"/>
+          <w:b/>
+          <w:bCs/>
+          <w:sz w:val="24"/>
+          <w:szCs w:val="24"/>
+          <w:lang w:val="en-US"/>
+        </w:rPr>
+      </w:pPr>
+    </w:p>
+    <w:p>
+      <w:pPr>
+        <w:spacing w:after="0" w:line="480" w:lineRule="auto"/>
+        <w:jc w:val="both"/>
+        <w:rPr>
+          <w:rFonts w:ascii="Times New Roman" w:eastAsia="Times New Roman" w:hAnsi="Times New Roman" w:cs="Times New Roman"/>
+          <w:b/>
+          <w:bCs/>
+          <w:sz w:val="24"/>
+          <w:szCs w:val="24"/>
+          <w:lang w:val="en-US"/>
+        </w:rPr>
+      </w:pPr>
+    </w:p>
+    <w:p>
+      <w:pPr>
+        <w:rPr>
+          <w:rFonts w:ascii="Times New Roman" w:eastAsia="Times New Roman" w:hAnsi="Times New Roman" w:cs="Times New Roman"/>
+          <w:b/>
+          <w:bCs/>
+          <w:sz w:val="24"/>
+          <w:szCs w:val="24"/>
+          <w:lang w:val="en-US"/>
+        </w:rPr>
+      </w:pPr>
+      <w:r>
+        <w:rPr>
+          <w:rFonts w:ascii="Times New Roman" w:eastAsia="Times New Roman" w:hAnsi="Times New Roman" w:cs="Times New Roman"/>
+          <w:b/>
+          <w:bCs/>
+          <w:sz w:val="24"/>
+          <w:szCs w:val="24"/>
+          <w:lang w:val="en-US"/>
+        </w:rPr>
+        <w:br w:type="page"/>
+      </w:r>
+    </w:p>
+    <w:p>
+      <w:pPr>
+        <w:spacing w:after="0" w:line="480" w:lineRule="auto"/>
+        <w:jc w:val="center"/>
+        <w:rPr>
+          <w:rFonts w:ascii="Times New Roman" w:eastAsia="Times New Roman" w:hAnsi="Times New Roman" w:cs="Times New Roman"/>
+          <w:sz w:val="24"/>
+          <w:szCs w:val="24"/>
+          <w:lang w:val="en-US"/>
+        </w:rPr>
+      </w:pPr>
+      <w:r>
+        <w:rPr>
+          <w:rFonts w:ascii="Times New Roman" w:eastAsia="Times New Roman" w:hAnsi="Times New Roman" w:cs="Times New Roman"/>
+          <w:b/>
+          <w:bCs/>
+          <w:sz w:val="24"/>
+          <w:szCs w:val="24"/>
+          <w:lang w:val="en-US"/>
+        </w:rPr>
+        <w:lastRenderedPageBreak/>
+        <w:t xml:space="preserve">CHAPTER </w:t>
+      </w:r>
+      <w:r>
+        <w:rPr>
+          <w:rFonts w:ascii="Times New Roman" w:eastAsia="Times New Roman" w:hAnsi="Times New Roman" w:cs="Times New Roman"/>
+          <w:b/>
+          <w:bCs/>
+          <w:sz w:val="24"/>
+          <w:szCs w:val="24"/>
+          <w:lang w:val="en-US"/>
+        </w:rPr>
+        <w:t>3</w:t>
+      </w:r>
+    </w:p>
+    <w:p>
+      <w:pPr>
+        <w:spacing w:after="0" w:line="480" w:lineRule="auto"/>
+        <w:jc w:val="center"/>
+        <w:rPr>
+          <w:rFonts w:ascii="Times New Roman" w:eastAsia="Times New Roman" w:hAnsi="Times New Roman" w:cs="Times New Roman"/>
+          <w:b/>
+          <w:bCs/>
+          <w:sz w:val="24"/>
+          <w:szCs w:val="24"/>
+          <w:lang w:val="en-US"/>
+        </w:rPr>
+      </w:pPr>
+      <w:r>
+        <w:rPr>
+          <w:rFonts w:ascii="Times New Roman" w:eastAsia="Times New Roman" w:hAnsi="Times New Roman" w:cs="Times New Roman"/>
+          <w:b/>
+          <w:bCs/>
+          <w:sz w:val="24"/>
+          <w:szCs w:val="24"/>
+          <w:lang w:val="en-US"/>
+        </w:rPr>
+        <w:t>METHODOLOGY</w:t>
+      </w:r>
+    </w:p>
+    <w:p>
+      <w:pPr>
+        <w:pBdr>
+          <w:top w:val="nil"/>
+          <w:left w:val="nil"/>
+          <w:bottom w:val="nil"/>
+          <w:right w:val="nil"/>
+          <w:between w:val="nil"/>
+        </w:pBdr>
+        <w:spacing w:after="0" w:line="480" w:lineRule="auto"/>
+        <w:jc w:val="both"/>
+        <w:rPr>
+          <w:rFonts w:ascii="Times New Roman" w:hAnsi="Times New Roman" w:cs="Times New Roman"/>
+          <w:b/>
+          <w:sz w:val="24"/>
+          <w:szCs w:val="24"/>
+        </w:rPr>
+      </w:pPr>
+      <w:r>
+        <w:rPr>
+          <w:rFonts w:ascii="Times New Roman" w:hAnsi="Times New Roman" w:cs="Times New Roman"/>
+          <w:b/>
+          <w:sz w:val="24"/>
+          <w:szCs w:val="24"/>
+        </w:rPr>
+        <w:t>GENERAL METHOD</w:t>
+      </w:r>
+    </w:p>
+    <w:p>
+      <w:pPr>
+        <w:spacing w:after="0" w:line="480" w:lineRule="auto"/>
+        <w:jc w:val="both"/>
+        <w:rPr>
+          <w:rFonts w:ascii="Times New Roman" w:eastAsia="Times New Roman" w:hAnsi="Times New Roman" w:cs="Times New Roman"/>
+          <w:sz w:val="24"/>
+          <w:szCs w:val="24"/>
+          <w:lang w:val="en-US"/>
+        </w:rPr>
+      </w:pPr>
+      <w:r>
+        <w:rPr>
+          <w:rFonts w:ascii="Times New Roman" w:eastAsia="Times New Roman" w:hAnsi="Times New Roman" w:cs="Times New Roman"/>
+          <w:noProof/>
+          <w:sz w:val="24"/>
+          <w:szCs w:val="24"/>
+          <w:lang w:val="en-US"/>
+        </w:rPr>
+        <w:drawing>
+          <wp:anchor distT="0" distB="0" distL="114300" distR="114300" simplePos="0" relativeHeight="251659264" behindDoc="0" locked="0" layoutInCell="1" allowOverlap="1" wp14:anchorId="4839A535" wp14:editId="13333CE8">
+            <wp:simplePos x="0" y="0"/>
+            <wp:positionH relativeFrom="margin">
+              <wp:posOffset>0</wp:posOffset>
+            </wp:positionH>
+            <wp:positionV relativeFrom="paragraph">
+              <wp:posOffset>2054860</wp:posOffset>
+            </wp:positionV>
+            <wp:extent cx="5476875" cy="1924050"/>
+            <wp:effectExtent l="0" t="0" r="9525" b="0"/>
+            <wp:wrapSquare wrapText="bothSides"/>
+            <wp:docPr id="2" name="Picture 2"/>
+            <wp:cNvGraphicFramePr>
+              <a:graphicFrameLocks xmlns:a="http://schemas.openxmlformats.org/drawingml/2006/main" noChangeAspect="1"/>
+            </wp:cNvGraphicFramePr>
+            <a:graphic xmlns:a="http://schemas.openxmlformats.org/drawingml/2006/main">
+              <a:graphicData uri="http://schemas.openxmlformats.org/drawingml/2006/picture">
+                <pic:pic xmlns:pic="http://schemas.openxmlformats.org/drawingml/2006/picture">
+                  <pic:nvPicPr>
+                    <pic:cNvPr id="0" name="Picture 1"/>
+                    <pic:cNvPicPr>
+                      <a:picLocks noChangeAspect="1" noChangeArrowheads="1"/>
+                    </pic:cNvPicPr>
+                  </pic:nvPicPr>
+                  <pic:blipFill>
+                    <a:blip r:embed="rId11">
+                      <a:extLst>
+                        <a:ext uri="{28A0092B-C50C-407E-A947-70E740481C1C}">
+                          <a14:useLocalDpi xmlns:a14="http://schemas.microsoft.com/office/drawing/2010/main" val="0"/>
+                        </a:ext>
+                      </a:extLst>
+                    </a:blip>
+                    <a:srcRect/>
+                    <a:stretch>
+                      <a:fillRect/>
+                    </a:stretch>
+                  </pic:blipFill>
+                  <pic:spPr bwMode="auto">
+                    <a:xfrm>
+                      <a:off x="0" y="0"/>
+                      <a:ext cx="5476875" cy="1924050"/>
+                    </a:xfrm>
+                    <a:prstGeom prst="rect">
+                      <a:avLst/>
+                    </a:prstGeom>
+                    <a:noFill/>
+                    <a:ln>
+                      <a:noFill/>
+                    </a:ln>
+                  </pic:spPr>
+                </pic:pic>
+              </a:graphicData>
+            </a:graphic>
+          </wp:anchor>
+        </w:drawing>
+      </w:r>
+      <w:r>
+        <w:rPr>
+          <w:rFonts w:ascii="Times New Roman" w:eastAsia="Times New Roman" w:hAnsi="Times New Roman" w:cs="Times New Roman"/>
+          <w:b/>
+          <w:bCs/>
+          <w:sz w:val="24"/>
+          <w:szCs w:val="24"/>
+          <w:lang w:val="en-US"/>
+        </w:rPr>
+        <w:tab/>
+      </w:r>
+      <w:r>
+        <w:rPr>
+          <w:rFonts w:ascii="Times New Roman" w:eastAsia="Times New Roman" w:hAnsi="Times New Roman" w:cs="Times New Roman"/>
+          <w:sz w:val="24"/>
+          <w:szCs w:val="24"/>
+          <w:lang w:val="en-US"/>
+        </w:rPr>
+        <w:t xml:space="preserve">The proponents </w:t>
+      </w:r>
+      <w:r>
+        <w:rPr>
+          <w:rFonts w:ascii="Times New Roman" w:eastAsia="Times New Roman" w:hAnsi="Times New Roman" w:cs="Times New Roman"/>
+          <w:sz w:val="24"/>
+          <w:szCs w:val="24"/>
+          <w:lang w:val="en-US"/>
+        </w:rPr>
+        <w:t xml:space="preserve">of this study </w:t>
+      </w:r>
+      <w:r>
+        <w:rPr>
+          <w:rFonts w:ascii="Times New Roman" w:eastAsia="Times New Roman" w:hAnsi="Times New Roman" w:cs="Times New Roman"/>
+          <w:sz w:val="24"/>
+          <w:szCs w:val="24"/>
+          <w:lang w:val="en-US"/>
+        </w:rPr>
+        <w:t>follow</w:t>
+      </w:r>
+      <w:r>
+        <w:rPr>
+          <w:rFonts w:ascii="Times New Roman" w:eastAsia="Times New Roman" w:hAnsi="Times New Roman" w:cs="Times New Roman"/>
+          <w:sz w:val="24"/>
+          <w:szCs w:val="24"/>
+          <w:lang w:val="en-US"/>
+        </w:rPr>
+        <w:t xml:space="preserve"> Rapid </w:t>
+      </w:r>
+      <w:r>
+        <w:rPr>
+          <w:rFonts w:ascii="Times New Roman" w:eastAsia="Times New Roman" w:hAnsi="Times New Roman" w:cs="Times New Roman"/>
+          <w:sz w:val="24"/>
+          <w:szCs w:val="24"/>
+          <w:lang w:val="en-US"/>
+        </w:rPr>
+        <w:t>A</w:t>
+      </w:r>
+      <w:r>
+        <w:rPr>
+          <w:rFonts w:ascii="Times New Roman" w:eastAsia="Times New Roman" w:hAnsi="Times New Roman" w:cs="Times New Roman"/>
+          <w:sz w:val="24"/>
+          <w:szCs w:val="24"/>
+          <w:lang w:val="en-US"/>
+        </w:rPr>
+        <w:t xml:space="preserve">pplication </w:t>
+      </w:r>
+      <w:r>
+        <w:rPr>
+          <w:rFonts w:ascii="Times New Roman" w:eastAsia="Times New Roman" w:hAnsi="Times New Roman" w:cs="Times New Roman"/>
+          <w:sz w:val="24"/>
+          <w:szCs w:val="24"/>
+          <w:lang w:val="en-US"/>
+        </w:rPr>
+        <w:t>D</w:t>
+      </w:r>
+      <w:r>
+        <w:rPr>
+          <w:rFonts w:ascii="Times New Roman" w:eastAsia="Times New Roman" w:hAnsi="Times New Roman" w:cs="Times New Roman"/>
+          <w:sz w:val="24"/>
+          <w:szCs w:val="24"/>
+          <w:lang w:val="en-US"/>
+        </w:rPr>
+        <w:t>evelopment (RAD)</w:t>
+      </w:r>
+      <w:r>
+        <w:rPr>
+          <w:rFonts w:ascii="Times New Roman" w:eastAsia="Times New Roman" w:hAnsi="Times New Roman" w:cs="Times New Roman"/>
+          <w:sz w:val="24"/>
+          <w:szCs w:val="24"/>
+          <w:lang w:val="en-US"/>
+        </w:rPr>
+        <w:t xml:space="preserve"> as their project’s methodology. RAD</w:t>
+      </w:r>
+      <w:r>
+        <w:rPr>
+          <w:rFonts w:ascii="Times New Roman" w:eastAsia="Times New Roman" w:hAnsi="Times New Roman" w:cs="Times New Roman"/>
+          <w:sz w:val="24"/>
+          <w:szCs w:val="24"/>
+          <w:lang w:val="en-US"/>
+        </w:rPr>
+        <w:t xml:space="preserve"> is an agile </w:t>
+      </w:r>
+      <w:r>
+        <w:rPr>
+          <w:rFonts w:ascii="Times New Roman" w:eastAsia="Times New Roman" w:hAnsi="Times New Roman" w:cs="Times New Roman"/>
+          <w:sz w:val="24"/>
+          <w:szCs w:val="24"/>
+          <w:lang w:val="en-US"/>
+        </w:rPr>
+        <w:t>framework</w:t>
+      </w:r>
+      <w:r>
+        <w:rPr>
+          <w:rFonts w:ascii="Times New Roman" w:eastAsia="Times New Roman" w:hAnsi="Times New Roman" w:cs="Times New Roman"/>
+          <w:sz w:val="24"/>
+          <w:szCs w:val="24"/>
+          <w:lang w:val="en-US"/>
+        </w:rPr>
+        <w:t xml:space="preserve"> that focuses on rapid prototyping of </w:t>
+      </w:r>
+      <w:r>
+        <w:rPr>
+          <w:rFonts w:ascii="Times New Roman" w:eastAsia="Times New Roman" w:hAnsi="Times New Roman" w:cs="Times New Roman"/>
+          <w:sz w:val="24"/>
+          <w:szCs w:val="24"/>
+          <w:lang w:val="en-US"/>
+        </w:rPr>
+        <w:t>software products</w:t>
+      </w:r>
+      <w:r>
+        <w:rPr>
+          <w:rFonts w:ascii="Times New Roman" w:eastAsia="Times New Roman" w:hAnsi="Times New Roman" w:cs="Times New Roman"/>
+          <w:sz w:val="24"/>
+          <w:szCs w:val="24"/>
+          <w:lang w:val="en-US"/>
+        </w:rPr>
+        <w:t>, iterating periodically based on reviews, and releasing modified versions of said products to clients on a continuous basis.</w:t>
+      </w:r>
+      <w:r>
+        <w:rPr>
+          <w:rFonts w:ascii="Times New Roman" w:eastAsia="Times New Roman" w:hAnsi="Times New Roman" w:cs="Times New Roman"/>
+          <w:sz w:val="24"/>
+          <w:szCs w:val="24"/>
+          <w:lang w:val="en-US"/>
+        </w:rPr>
+        <w:t xml:space="preserve"> </w:t>
+      </w:r>
+      <w:r>
+        <w:rPr>
+          <w:rFonts w:ascii="Times New Roman" w:eastAsia="Times New Roman" w:hAnsi="Times New Roman" w:cs="Times New Roman"/>
+          <w:sz w:val="24"/>
+          <w:szCs w:val="24"/>
+          <w:lang w:val="en-US"/>
+        </w:rPr>
+        <w:t>It enables</w:t>
+      </w:r>
+      <w:r>
+        <w:rPr>
+          <w:rFonts w:ascii="Times New Roman" w:eastAsia="Times New Roman" w:hAnsi="Times New Roman" w:cs="Times New Roman"/>
+          <w:sz w:val="24"/>
+          <w:szCs w:val="24"/>
+          <w:lang w:val="en-US"/>
+        </w:rPr>
+        <w:t xml:space="preserve"> the</w:t>
+      </w:r>
+      <w:r>
+        <w:rPr>
+          <w:rFonts w:ascii="Times New Roman" w:eastAsia="Times New Roman" w:hAnsi="Times New Roman" w:cs="Times New Roman"/>
+          <w:sz w:val="24"/>
+          <w:szCs w:val="24"/>
+          <w:lang w:val="en-US"/>
+        </w:rPr>
+        <w:t xml:space="preserve"> </w:t>
+      </w:r>
+      <w:r>
+        <w:rPr>
+          <w:rFonts w:ascii="Times New Roman" w:eastAsia="Times New Roman" w:hAnsi="Times New Roman" w:cs="Times New Roman"/>
+          <w:sz w:val="24"/>
+          <w:szCs w:val="24"/>
+          <w:lang w:val="en-US"/>
+        </w:rPr>
+        <w:t>proponents of this study</w:t>
+      </w:r>
+      <w:r>
+        <w:rPr>
+          <w:rFonts w:ascii="Times New Roman" w:eastAsia="Times New Roman" w:hAnsi="Times New Roman" w:cs="Times New Roman"/>
+          <w:sz w:val="24"/>
+          <w:szCs w:val="24"/>
+          <w:lang w:val="en-US"/>
+        </w:rPr>
+        <w:t xml:space="preserve"> to divide </w:t>
+      </w:r>
+      <w:r>
+        <w:rPr>
+          <w:rFonts w:ascii="Times New Roman" w:eastAsia="Times New Roman" w:hAnsi="Times New Roman" w:cs="Times New Roman"/>
+          <w:sz w:val="24"/>
+          <w:szCs w:val="24"/>
+          <w:lang w:val="en-US"/>
+        </w:rPr>
+        <w:t>the development of the visual novel game</w:t>
+      </w:r>
+      <w:r>
+        <w:rPr>
+          <w:rFonts w:ascii="Times New Roman" w:eastAsia="Times New Roman" w:hAnsi="Times New Roman" w:cs="Times New Roman"/>
+          <w:sz w:val="24"/>
+          <w:szCs w:val="24"/>
+          <w:lang w:val="en-US"/>
+        </w:rPr>
+        <w:t xml:space="preserve"> into smaller, separate, actionable </w:t>
+      </w:r>
+      <w:r>
+        <w:rPr>
+          <w:rFonts w:ascii="Times New Roman" w:eastAsia="Times New Roman" w:hAnsi="Times New Roman" w:cs="Times New Roman"/>
+          <w:sz w:val="24"/>
+          <w:szCs w:val="24"/>
+          <w:lang w:val="en-US"/>
+        </w:rPr>
+        <w:t>tasks, and present it to clients in less time</w:t>
+      </w:r>
+      <w:r>
+        <w:rPr>
+          <w:rFonts w:ascii="Times New Roman" w:eastAsia="Times New Roman" w:hAnsi="Times New Roman" w:cs="Times New Roman"/>
+          <w:sz w:val="24"/>
+          <w:szCs w:val="24"/>
+          <w:lang w:val="en-US"/>
+        </w:rPr>
+        <w:t>.</w:t>
+      </w:r>
+    </w:p>
+    <w:p>
+      <w:pPr>
+        <w:spacing w:after="0" w:line="480" w:lineRule="auto"/>
+        <w:jc w:val="both"/>
+        <w:rPr>
+          <w:rFonts w:ascii="Times New Roman" w:eastAsia="Times New Roman" w:hAnsi="Times New Roman" w:cs="Times New Roman"/>
+          <w:b/>
+          <w:bCs/>
+          <w:sz w:val="24"/>
+          <w:szCs w:val="24"/>
+          <w:lang w:val="en-US"/>
+        </w:rPr>
+      </w:pPr>
+    </w:p>
+    <w:p>
+      <w:pPr>
+        <w:spacing w:after="0" w:line="480" w:lineRule="auto"/>
+        <w:jc w:val="both"/>
+        <w:rPr>
+          <w:rFonts w:ascii="Times New Roman" w:eastAsia="Times New Roman" w:hAnsi="Times New Roman" w:cs="Times New Roman"/>
+          <w:b/>
+          <w:bCs/>
+          <w:sz w:val="24"/>
+          <w:szCs w:val="24"/>
+          <w:lang w:val="en-US"/>
+        </w:rPr>
+      </w:pPr>
+      <w:r>
+        <w:rPr>
+          <w:rFonts w:ascii="Times New Roman" w:eastAsia="Times New Roman" w:hAnsi="Times New Roman" w:cs="Times New Roman"/>
+          <w:b/>
+          <w:bCs/>
+          <w:sz w:val="24"/>
+          <w:szCs w:val="24"/>
+          <w:lang w:val="en-US"/>
+        </w:rPr>
+        <w:t>DEFINE PROJECT REQUIREMENTS</w:t>
+      </w:r>
+    </w:p>
+    <w:p>
+      <w:pPr>
+        <w:spacing w:after="0" w:line="480" w:lineRule="auto"/>
+        <w:jc w:val="both"/>
+        <w:rPr>
+          <w:rFonts w:ascii="Times New Roman" w:eastAsia="Times New Roman" w:hAnsi="Times New Roman" w:cs="Times New Roman"/>
+          <w:sz w:val="24"/>
+          <w:szCs w:val="24"/>
+          <w:lang w:val="en-US"/>
+        </w:rPr>
+      </w:pPr>
+      <w:r>
+        <w:rPr>
+          <w:rFonts w:ascii="Times New Roman" w:eastAsia="Times New Roman" w:hAnsi="Times New Roman" w:cs="Times New Roman"/>
+          <w:sz w:val="24"/>
+          <w:szCs w:val="24"/>
+          <w:lang w:val="en-US"/>
+        </w:rPr>
+        <w:tab/>
+      </w:r>
+      <w:r>
+        <w:rPr>
+          <w:rFonts w:ascii="Times New Roman" w:eastAsia="Times New Roman" w:hAnsi="Times New Roman" w:cs="Times New Roman"/>
+          <w:sz w:val="24"/>
+          <w:szCs w:val="24"/>
+          <w:lang w:val="en-US"/>
+        </w:rPr>
+        <w:t xml:space="preserve">Proponents of rapid application </w:t>
+      </w:r>
+      <w:r>
+        <w:rPr>
+          <w:rFonts w:ascii="Times New Roman" w:eastAsia="Times New Roman" w:hAnsi="Times New Roman" w:cs="Times New Roman"/>
+          <w:sz w:val="24"/>
+          <w:szCs w:val="24"/>
+          <w:lang w:val="en-US"/>
+        </w:rPr>
+        <w:t>development</w:t>
+      </w:r>
+      <w:r>
+        <w:rPr>
+          <w:rFonts w:ascii="Times New Roman" w:eastAsia="Times New Roman" w:hAnsi="Times New Roman" w:cs="Times New Roman"/>
+          <w:sz w:val="24"/>
+          <w:szCs w:val="24"/>
+          <w:lang w:val="en-US"/>
+        </w:rPr>
+        <w:t xml:space="preserve"> begin by identifying a broad range of project specifications. This </w:t>
+      </w:r>
+      <w:r>
+        <w:rPr>
+          <w:rFonts w:ascii="Times New Roman" w:eastAsia="Times New Roman" w:hAnsi="Times New Roman" w:cs="Times New Roman"/>
+          <w:sz w:val="24"/>
+          <w:szCs w:val="24"/>
+          <w:lang w:val="en-US"/>
+        </w:rPr>
+        <w:t>planning</w:t>
+      </w:r>
+      <w:r>
+        <w:rPr>
+          <w:rFonts w:ascii="Times New Roman" w:eastAsia="Times New Roman" w:hAnsi="Times New Roman" w:cs="Times New Roman"/>
+          <w:sz w:val="24"/>
+          <w:szCs w:val="24"/>
+          <w:lang w:val="en-US"/>
+        </w:rPr>
+        <w:t xml:space="preserve"> stage is short, focusing on concept iterations as a higher priority. Goals, </w:t>
+      </w:r>
+      <w:r>
+        <w:rPr>
+          <w:rFonts w:ascii="Times New Roman" w:eastAsia="Times New Roman" w:hAnsi="Times New Roman" w:cs="Times New Roman"/>
+          <w:sz w:val="24"/>
+          <w:szCs w:val="24"/>
+          <w:lang w:val="en-US"/>
+        </w:rPr>
+        <w:t>expectations</w:t>
+      </w:r>
+      <w:r>
+        <w:rPr>
+          <w:rFonts w:ascii="Times New Roman" w:eastAsia="Times New Roman" w:hAnsi="Times New Roman" w:cs="Times New Roman"/>
+          <w:sz w:val="24"/>
+          <w:szCs w:val="24"/>
+          <w:lang w:val="en-US"/>
+        </w:rPr>
+        <w:t>, and schedules are examples of requirements.</w:t>
+      </w:r>
+      <w:r>
+        <w:rPr>
+          <w:rFonts w:ascii="Times New Roman" w:eastAsia="Times New Roman" w:hAnsi="Times New Roman" w:cs="Times New Roman"/>
+          <w:sz w:val="24"/>
+          <w:szCs w:val="24"/>
+          <w:lang w:val="en-US"/>
+        </w:rPr>
+        <w:t xml:space="preserve"> </w:t>
+      </w:r>
+      <w:r>
+        <w:rPr>
+          <w:rFonts w:ascii="Times New Roman" w:eastAsia="Times New Roman" w:hAnsi="Times New Roman" w:cs="Times New Roman"/>
+          <w:sz w:val="24"/>
+          <w:szCs w:val="24"/>
+          <w:lang w:val="en-US"/>
+        </w:rPr>
+        <w:t>The clients (proponents' adviser</w:t>
+      </w:r>
+      <w:r>
+        <w:rPr>
+          <w:rFonts w:ascii="Times New Roman" w:eastAsia="Times New Roman" w:hAnsi="Times New Roman" w:cs="Times New Roman"/>
+          <w:sz w:val="24"/>
+          <w:szCs w:val="24"/>
+          <w:lang w:val="en-US"/>
+        </w:rPr>
+        <w:t xml:space="preserve"> and panel members</w:t>
+      </w:r>
+      <w:r>
+        <w:rPr>
+          <w:rFonts w:ascii="Times New Roman" w:eastAsia="Times New Roman" w:hAnsi="Times New Roman" w:cs="Times New Roman"/>
+          <w:sz w:val="24"/>
+          <w:szCs w:val="24"/>
+          <w:lang w:val="en-US"/>
+        </w:rPr>
+        <w:t xml:space="preserve">) </w:t>
+      </w:r>
+      <w:r>
+        <w:rPr>
+          <w:rFonts w:ascii="Times New Roman" w:eastAsia="Times New Roman" w:hAnsi="Times New Roman" w:cs="Times New Roman"/>
+          <w:sz w:val="24"/>
+          <w:szCs w:val="24"/>
+          <w:lang w:val="en-US"/>
+        </w:rPr>
+        <w:t>give</w:t>
+      </w:r>
+      <w:r>
+        <w:rPr>
+          <w:rFonts w:ascii="Times New Roman" w:eastAsia="Times New Roman" w:hAnsi="Times New Roman" w:cs="Times New Roman"/>
+          <w:sz w:val="24"/>
+          <w:szCs w:val="24"/>
+          <w:lang w:val="en-US"/>
+        </w:rPr>
+        <w:t xml:space="preserve"> a vision for the </w:t>
+      </w:r>
+      <w:r>
+        <w:rPr>
+          <w:rFonts w:ascii="Times New Roman" w:eastAsia="Times New Roman" w:hAnsi="Times New Roman" w:cs="Times New Roman"/>
+          <w:sz w:val="24"/>
+          <w:szCs w:val="24"/>
+          <w:lang w:val="en-US"/>
+        </w:rPr>
+        <w:t>product</w:t>
+      </w:r>
+      <w:r>
+        <w:rPr>
+          <w:rFonts w:ascii="Times New Roman" w:eastAsia="Times New Roman" w:hAnsi="Times New Roman" w:cs="Times New Roman"/>
+          <w:sz w:val="24"/>
+          <w:szCs w:val="24"/>
+          <w:lang w:val="en-US"/>
+        </w:rPr>
+        <w:t xml:space="preserve">, and testing is undertaken to </w:t>
+      </w:r>
+      <w:r>
+        <w:rPr>
+          <w:rFonts w:ascii="Times New Roman" w:eastAsia="Times New Roman" w:hAnsi="Times New Roman" w:cs="Times New Roman"/>
+          <w:sz w:val="24"/>
+          <w:szCs w:val="24"/>
+          <w:lang w:val="en-US"/>
+        </w:rPr>
+        <w:t>modify</w:t>
+      </w:r>
+      <w:r>
+        <w:rPr>
+          <w:rFonts w:ascii="Times New Roman" w:eastAsia="Times New Roman" w:hAnsi="Times New Roman" w:cs="Times New Roman"/>
+          <w:sz w:val="24"/>
+          <w:szCs w:val="24"/>
+          <w:lang w:val="en-US"/>
+        </w:rPr>
+        <w:t xml:space="preserve"> specifications with the consent of each client. The freedom to adjust conditions at any stage during the production cycle is one of the main concepts of RAD.</w:t>
+      </w:r>
+    </w:p>
+    <w:p>
+      <w:pPr>
+        <w:spacing w:after="0" w:line="480" w:lineRule="auto"/>
+        <w:jc w:val="both"/>
+        <w:rPr>
+          <w:rFonts w:ascii="Times New Roman" w:eastAsia="Times New Roman" w:hAnsi="Times New Roman" w:cs="Times New Roman"/>
+          <w:b/>
+          <w:bCs/>
+          <w:sz w:val="24"/>
+          <w:szCs w:val="24"/>
+          <w:lang w:val="en-US"/>
+        </w:rPr>
+      </w:pPr>
+      <w:r>
+        <w:rPr>
+          <w:rFonts w:ascii="Times New Roman" w:eastAsia="Times New Roman" w:hAnsi="Times New Roman" w:cs="Times New Roman"/>
+          <w:sz w:val="24"/>
+          <w:szCs w:val="24"/>
+          <w:lang w:val="en-US"/>
+        </w:rPr>
+        <w:lastRenderedPageBreak/>
+        <w:tab/>
+      </w:r>
+      <w:r>
+        <w:rPr>
+          <w:rFonts w:ascii="Times New Roman" w:eastAsia="Times New Roman" w:hAnsi="Times New Roman" w:cs="Times New Roman"/>
+          <w:b/>
+          <w:bCs/>
+          <w:sz w:val="24"/>
+          <w:szCs w:val="24"/>
+          <w:lang w:val="en-US"/>
+        </w:rPr>
+        <w:t xml:space="preserve">SOFTWARE </w:t>
+      </w:r>
+      <w:r>
+        <w:rPr>
+          <w:rFonts w:ascii="Times New Roman" w:eastAsia="Times New Roman" w:hAnsi="Times New Roman" w:cs="Times New Roman"/>
+          <w:b/>
+          <w:bCs/>
+          <w:sz w:val="24"/>
+          <w:szCs w:val="24"/>
+          <w:lang w:val="en-US"/>
+        </w:rPr>
+        <w:t xml:space="preserve">&amp; HARDWARE </w:t>
+      </w:r>
+      <w:r>
+        <w:rPr>
+          <w:rFonts w:ascii="Times New Roman" w:eastAsia="Times New Roman" w:hAnsi="Times New Roman" w:cs="Times New Roman"/>
+          <w:b/>
+          <w:bCs/>
+          <w:sz w:val="24"/>
+          <w:szCs w:val="24"/>
+          <w:lang w:val="en-US"/>
+        </w:rPr>
+        <w:t>REQUIREMENTS</w:t>
+      </w:r>
+    </w:p>
+    <w:tbl>
+      <w:tblPr>
+        <w:tblStyle w:val="TableGrid"/>
+        <w:tblW w:w="0" w:type="auto"/>
+        <w:tblInd w:w="715" w:type="dxa"/>
+        <w:tblLook w:val="04A0" w:firstRow="1" w:lastRow="0" w:firstColumn="1" w:lastColumn="0" w:noHBand="0" w:noVBand="1"/>
+      </w:tblPr>
+      <w:tblGrid>
+        <w:gridCol w:w="2339"/>
+        <w:gridCol w:w="2788"/>
+        <w:gridCol w:w="2788"/>
+      </w:tblGrid>
+      <w:tr>
+        <w:trPr>
+          <w:trHeight w:val="720"/>
+        </w:trPr>
+        <w:tc>
+          <w:tcPr>
+            <w:tcW w:w="2339" w:type="dxa"/>
+            <w:shd w:val="clear" w:color="auto" w:fill="E7E6E6" w:themeFill="background2"/>
+            <w:vAlign w:val="center"/>
+          </w:tcPr>
+          <w:p>
+            <w:pPr>
+              <w:jc w:val="center"/>
+              <w:rPr>
+                <w:rFonts w:ascii="Times New Roman" w:eastAsia="Times New Roman" w:hAnsi="Times New Roman" w:cs="Times New Roman"/>
+                <w:sz w:val="24"/>
+                <w:szCs w:val="24"/>
+                <w:lang w:val="en-US"/>
+              </w:rPr>
+            </w:pPr>
+            <w:r>
+              <w:rPr>
+                <w:rFonts w:ascii="Times New Roman" w:eastAsia="Times New Roman" w:hAnsi="Times New Roman" w:cs="Times New Roman"/>
+                <w:sz w:val="24"/>
+                <w:szCs w:val="24"/>
+                <w:lang w:val="en-US"/>
+              </w:rPr>
+              <w:t>Software</w:t>
+            </w:r>
+            <w:r>
+              <w:rPr>
+                <w:rFonts w:ascii="Times New Roman" w:eastAsia="Times New Roman" w:hAnsi="Times New Roman" w:cs="Times New Roman"/>
+                <w:sz w:val="24"/>
+                <w:szCs w:val="24"/>
+                <w:lang w:val="en-US"/>
+              </w:rPr>
+              <w:t xml:space="preserve"> used in Development</w:t>
+            </w:r>
+          </w:p>
+        </w:tc>
+        <w:tc>
+          <w:tcPr>
+            <w:tcW w:w="2788" w:type="dxa"/>
+            <w:shd w:val="clear" w:color="auto" w:fill="E7E6E6" w:themeFill="background2"/>
+            <w:vAlign w:val="center"/>
+          </w:tcPr>
+          <w:p>
+            <w:pPr>
+              <w:jc w:val="center"/>
+              <w:rPr>
+                <w:rFonts w:ascii="Times New Roman" w:eastAsia="Times New Roman" w:hAnsi="Times New Roman" w:cs="Times New Roman"/>
+                <w:sz w:val="24"/>
+                <w:szCs w:val="24"/>
+                <w:lang w:val="en-US"/>
+              </w:rPr>
+            </w:pPr>
+            <w:r>
+              <w:rPr>
+                <w:rFonts w:ascii="Times New Roman" w:eastAsia="Times New Roman" w:hAnsi="Times New Roman" w:cs="Times New Roman"/>
+                <w:sz w:val="24"/>
+                <w:szCs w:val="24"/>
+                <w:lang w:val="en-US"/>
+              </w:rPr>
+              <w:t>Minimum Hardware Requirements</w:t>
+            </w:r>
+          </w:p>
+        </w:tc>
+        <w:tc>
+          <w:tcPr>
+            <w:tcW w:w="2788" w:type="dxa"/>
+            <w:shd w:val="clear" w:color="auto" w:fill="E7E6E6" w:themeFill="background2"/>
+            <w:vAlign w:val="center"/>
+          </w:tcPr>
+          <w:p>
+            <w:pPr>
+              <w:jc w:val="center"/>
+              <w:rPr>
+                <w:rFonts w:ascii="Times New Roman" w:eastAsia="Times New Roman" w:hAnsi="Times New Roman" w:cs="Times New Roman"/>
+                <w:sz w:val="24"/>
+                <w:szCs w:val="24"/>
+                <w:lang w:val="en-US"/>
+              </w:rPr>
+            </w:pPr>
+            <w:r>
+              <w:rPr>
+                <w:rFonts w:ascii="Times New Roman" w:eastAsia="Times New Roman" w:hAnsi="Times New Roman" w:cs="Times New Roman"/>
+                <w:sz w:val="24"/>
+                <w:szCs w:val="24"/>
+                <w:lang w:val="en-US"/>
+              </w:rPr>
+              <w:t>Minimum Software Requirements</w:t>
+            </w:r>
+          </w:p>
+        </w:tc>
+      </w:tr>
+      <w:tr>
+        <w:trPr>
+          <w:trHeight w:val="720"/>
+        </w:trPr>
+        <w:tc>
+          <w:tcPr>
+            <w:tcW w:w="2339" w:type="dxa"/>
+            <w:vAlign w:val="center"/>
+          </w:tcPr>
+          <w:p>
+            <w:pPr>
+              <w:jc w:val="center"/>
+              <w:rPr>
+                <w:rFonts w:ascii="Times New Roman" w:eastAsia="Times New Roman" w:hAnsi="Times New Roman" w:cs="Times New Roman"/>
+                <w:sz w:val="24"/>
+                <w:szCs w:val="24"/>
+                <w:lang w:val="en-US"/>
+              </w:rPr>
+            </w:pPr>
+            <w:r>
+              <w:rPr>
+                <w:rFonts w:ascii="Times New Roman" w:eastAsia="Times New Roman" w:hAnsi="Times New Roman" w:cs="Times New Roman"/>
+                <w:sz w:val="24"/>
+                <w:szCs w:val="24"/>
+                <w:lang w:val="en-US"/>
+              </w:rPr>
+              <w:t xml:space="preserve">Adobe Illustrator </w:t>
+            </w:r>
+            <w:r>
+              <w:rPr>
+                <w:rFonts w:ascii="Times New Roman" w:eastAsia="Times New Roman" w:hAnsi="Times New Roman" w:cs="Times New Roman"/>
+                <w:sz w:val="24"/>
+                <w:szCs w:val="24"/>
+                <w:lang w:val="en-US"/>
+              </w:rPr>
+              <w:t>CC 2014</w:t>
+            </w:r>
+            <w:r>
+              <w:rPr>
+                <w:rFonts w:ascii="Times New Roman" w:eastAsia="Times New Roman" w:hAnsi="Times New Roman" w:cs="Times New Roman"/>
+                <w:sz w:val="24"/>
+                <w:szCs w:val="24"/>
+                <w:lang w:val="en-US"/>
+              </w:rPr>
+              <w:t xml:space="preserve"> (64-bit)</w:t>
+            </w:r>
+          </w:p>
+        </w:tc>
+        <w:tc>
+          <w:tcPr>
+            <w:tcW w:w="2788" w:type="dxa"/>
+            <w:vAlign w:val="center"/>
+          </w:tcPr>
+          <w:p>
+            <w:pPr>
+              <w:rPr>
+                <w:rFonts w:ascii="Times New Roman" w:eastAsia="Times New Roman" w:hAnsi="Times New Roman" w:cs="Times New Roman"/>
+                <w:sz w:val="24"/>
+                <w:szCs w:val="24"/>
+                <w:lang w:val="en-US"/>
+              </w:rPr>
+            </w:pPr>
+            <w:r>
+              <w:rPr>
+                <w:rFonts w:ascii="Times New Roman" w:eastAsia="Times New Roman" w:hAnsi="Times New Roman" w:cs="Times New Roman"/>
+                <w:sz w:val="24"/>
+                <w:szCs w:val="24"/>
+                <w:u w:val="single"/>
+                <w:lang w:val="en-US"/>
+              </w:rPr>
+              <w:t>CPU:</w:t>
+            </w:r>
+            <w:r>
+              <w:rPr>
+                <w:rFonts w:ascii="Times New Roman" w:eastAsia="Times New Roman" w:hAnsi="Times New Roman" w:cs="Times New Roman"/>
+                <w:sz w:val="24"/>
+                <w:szCs w:val="24"/>
+                <w:lang w:val="en-US"/>
+              </w:rPr>
+              <w:t xml:space="preserve"> Intel Pentium 4 or AMD Athlon 64 processor</w:t>
+            </w:r>
+          </w:p>
+          <w:p>
+            <w:pPr>
+              <w:rPr>
+                <w:rFonts w:ascii="Times New Roman" w:eastAsia="Times New Roman" w:hAnsi="Times New Roman" w:cs="Times New Roman"/>
+                <w:sz w:val="24"/>
+                <w:szCs w:val="24"/>
+                <w:lang w:val="en-US"/>
+              </w:rPr>
+            </w:pPr>
+          </w:p>
+          <w:p>
+            <w:pPr>
+              <w:rPr>
+                <w:rFonts w:ascii="Times New Roman" w:eastAsia="Times New Roman" w:hAnsi="Times New Roman" w:cs="Times New Roman"/>
+                <w:sz w:val="24"/>
+                <w:szCs w:val="24"/>
+                <w:lang w:val="en-US"/>
+              </w:rPr>
+            </w:pPr>
+            <w:r>
+              <w:rPr>
+                <w:rFonts w:ascii="Times New Roman" w:eastAsia="Times New Roman" w:hAnsi="Times New Roman" w:cs="Times New Roman"/>
+                <w:sz w:val="24"/>
+                <w:szCs w:val="24"/>
+                <w:u w:val="single"/>
+                <w:lang w:val="en-US"/>
+              </w:rPr>
+              <w:t>RAM</w:t>
+            </w:r>
+            <w:r>
+              <w:rPr>
+                <w:rFonts w:ascii="Times New Roman" w:eastAsia="Times New Roman" w:hAnsi="Times New Roman" w:cs="Times New Roman"/>
+                <w:sz w:val="24"/>
+                <w:szCs w:val="24"/>
+                <w:lang w:val="en-US"/>
+              </w:rPr>
+              <w:t xml:space="preserve">: </w:t>
+            </w:r>
+            <w:r>
+              <w:rPr>
+                <w:rFonts w:ascii="Times New Roman" w:eastAsia="Times New Roman" w:hAnsi="Times New Roman" w:cs="Times New Roman"/>
+                <w:sz w:val="24"/>
+                <w:szCs w:val="24"/>
+                <w:lang w:val="en-US"/>
+              </w:rPr>
+              <w:t>2 GB (8 GB recommended)</w:t>
+            </w:r>
+          </w:p>
+        </w:tc>
+        <w:tc>
+          <w:tcPr>
+            <w:tcW w:w="2788" w:type="dxa"/>
+          </w:tcPr>
+          <w:p>
+            <w:pPr>
+              <w:rPr>
+                <w:rFonts w:ascii="Times New Roman" w:eastAsia="Times New Roman" w:hAnsi="Times New Roman" w:cs="Times New Roman"/>
+                <w:sz w:val="24"/>
+                <w:szCs w:val="24"/>
+                <w:lang w:val="en-US"/>
+              </w:rPr>
+            </w:pPr>
+            <w:r>
+              <w:rPr>
+                <w:rFonts w:ascii="Times New Roman" w:eastAsia="Times New Roman" w:hAnsi="Times New Roman" w:cs="Times New Roman"/>
+                <w:sz w:val="24"/>
+                <w:szCs w:val="24"/>
+                <w:u w:val="single"/>
+                <w:lang w:val="en-US"/>
+              </w:rPr>
+              <w:t>Operating System</w:t>
+            </w:r>
+            <w:r>
+              <w:rPr>
+                <w:rFonts w:ascii="Times New Roman" w:eastAsia="Times New Roman" w:hAnsi="Times New Roman" w:cs="Times New Roman"/>
+                <w:sz w:val="24"/>
+                <w:szCs w:val="24"/>
+                <w:lang w:val="en-US"/>
+              </w:rPr>
+              <w:t>: Windows 7/8/10</w:t>
+            </w:r>
+          </w:p>
+        </w:tc>
+      </w:tr>
+      <w:tr>
+        <w:trPr>
+          <w:trHeight w:val="720"/>
+        </w:trPr>
+        <w:tc>
+          <w:tcPr>
+            <w:tcW w:w="2339" w:type="dxa"/>
+            <w:vAlign w:val="center"/>
+          </w:tcPr>
+          <w:p>
+            <w:pPr>
+              <w:jc w:val="center"/>
+              <w:rPr>
+                <w:rFonts w:ascii="Times New Roman" w:eastAsia="Times New Roman" w:hAnsi="Times New Roman" w:cs="Times New Roman"/>
+                <w:sz w:val="24"/>
+                <w:szCs w:val="24"/>
+                <w:lang w:val="en-US"/>
+              </w:rPr>
+            </w:pPr>
+            <w:r>
+              <w:rPr>
+                <w:rFonts w:ascii="Times New Roman" w:eastAsia="Times New Roman" w:hAnsi="Times New Roman" w:cs="Times New Roman"/>
+                <w:sz w:val="24"/>
+                <w:szCs w:val="24"/>
+                <w:lang w:val="en-US"/>
+              </w:rPr>
+              <w:t>Adobe Photoshop</w:t>
+            </w:r>
+            <w:r>
+              <w:rPr>
+                <w:rFonts w:ascii="Times New Roman" w:eastAsia="Times New Roman" w:hAnsi="Times New Roman" w:cs="Times New Roman"/>
+                <w:sz w:val="24"/>
+                <w:szCs w:val="24"/>
+                <w:lang w:val="en-US"/>
+              </w:rPr>
+              <w:t xml:space="preserve"> CC 2014 (64-bit)</w:t>
+            </w:r>
+          </w:p>
+        </w:tc>
+        <w:tc>
+          <w:tcPr>
+            <w:tcW w:w="2788" w:type="dxa"/>
+            <w:vAlign w:val="center"/>
+          </w:tcPr>
+          <w:p>
+            <w:pPr>
+              <w:rPr>
+                <w:rFonts w:ascii="Times New Roman" w:eastAsia="Times New Roman" w:hAnsi="Times New Roman" w:cs="Times New Roman"/>
+                <w:sz w:val="24"/>
+                <w:szCs w:val="24"/>
+                <w:lang w:val="en-US"/>
+              </w:rPr>
+            </w:pPr>
+            <w:r>
+              <w:rPr>
+                <w:rFonts w:ascii="Times New Roman" w:eastAsia="Times New Roman" w:hAnsi="Times New Roman" w:cs="Times New Roman"/>
+                <w:sz w:val="24"/>
+                <w:szCs w:val="24"/>
+                <w:u w:val="single"/>
+                <w:lang w:val="en-US"/>
+              </w:rPr>
+              <w:t>CPU</w:t>
+            </w:r>
+            <w:r>
+              <w:rPr>
+                <w:rFonts w:ascii="Times New Roman" w:eastAsia="Times New Roman" w:hAnsi="Times New Roman" w:cs="Times New Roman"/>
+                <w:sz w:val="24"/>
+                <w:szCs w:val="24"/>
+                <w:lang w:val="en-US"/>
+              </w:rPr>
+              <w:t>:</w:t>
+            </w:r>
+            <w:r>
+              <w:rPr>
+                <w:rFonts w:ascii="Times New Roman" w:eastAsia="Times New Roman" w:hAnsi="Times New Roman" w:cs="Times New Roman"/>
+                <w:sz w:val="24"/>
+                <w:szCs w:val="24"/>
+                <w:lang w:val="en-US"/>
+              </w:rPr>
+              <w:t xml:space="preserve"> </w:t>
+            </w:r>
+            <w:r>
+              <w:rPr>
+                <w:rFonts w:ascii="Times New Roman" w:eastAsia="Times New Roman" w:hAnsi="Times New Roman" w:cs="Times New Roman"/>
+                <w:sz w:val="24"/>
+                <w:szCs w:val="24"/>
+                <w:lang w:val="en-US"/>
+              </w:rPr>
+              <w:t>Intel Pentium 4 or AMD Athlon 64 processor</w:t>
+            </w:r>
+          </w:p>
+          <w:p>
+            <w:pPr>
+              <w:rPr>
+                <w:rFonts w:ascii="Times New Roman" w:eastAsia="Times New Roman" w:hAnsi="Times New Roman" w:cs="Times New Roman"/>
+                <w:sz w:val="24"/>
+                <w:szCs w:val="24"/>
+                <w:lang w:val="en-US"/>
+              </w:rPr>
+            </w:pPr>
+          </w:p>
+          <w:p>
+            <w:pPr>
+              <w:rPr>
+                <w:rFonts w:ascii="Times New Roman" w:eastAsia="Times New Roman" w:hAnsi="Times New Roman" w:cs="Times New Roman"/>
+                <w:sz w:val="24"/>
+                <w:szCs w:val="24"/>
+                <w:lang w:val="en-US"/>
+              </w:rPr>
+            </w:pPr>
+            <w:r>
+              <w:rPr>
+                <w:rFonts w:ascii="Times New Roman" w:eastAsia="Times New Roman" w:hAnsi="Times New Roman" w:cs="Times New Roman"/>
+                <w:sz w:val="24"/>
+                <w:szCs w:val="24"/>
+                <w:u w:val="single"/>
+                <w:lang w:val="en-US"/>
+              </w:rPr>
+              <w:t>RAM</w:t>
+            </w:r>
+            <w:r>
+              <w:rPr>
+                <w:rFonts w:ascii="Times New Roman" w:eastAsia="Times New Roman" w:hAnsi="Times New Roman" w:cs="Times New Roman"/>
+                <w:sz w:val="24"/>
+                <w:szCs w:val="24"/>
+                <w:lang w:val="en-US"/>
+              </w:rPr>
+              <w:t xml:space="preserve">: </w:t>
+            </w:r>
+            <w:r>
+              <w:rPr>
+                <w:rFonts w:ascii="Times New Roman" w:eastAsia="Times New Roman" w:hAnsi="Times New Roman" w:cs="Times New Roman"/>
+                <w:sz w:val="24"/>
+                <w:szCs w:val="24"/>
+                <w:lang w:val="en-US"/>
+              </w:rPr>
+              <w:t>2 GB (8 GB recommended)</w:t>
+            </w:r>
+          </w:p>
+        </w:tc>
+        <w:tc>
+          <w:tcPr>
+            <w:tcW w:w="2788" w:type="dxa"/>
+          </w:tcPr>
+          <w:p>
+            <w:pPr>
+              <w:rPr>
+                <w:rFonts w:ascii="Times New Roman" w:eastAsia="Times New Roman" w:hAnsi="Times New Roman" w:cs="Times New Roman"/>
+                <w:sz w:val="24"/>
+                <w:szCs w:val="24"/>
+                <w:lang w:val="en-US"/>
+              </w:rPr>
+            </w:pPr>
+            <w:r>
+              <w:rPr>
+                <w:rFonts w:ascii="Times New Roman" w:eastAsia="Times New Roman" w:hAnsi="Times New Roman" w:cs="Times New Roman"/>
+                <w:sz w:val="24"/>
+                <w:szCs w:val="24"/>
+                <w:u w:val="single"/>
+                <w:lang w:val="en-US"/>
+              </w:rPr>
+              <w:t>Operating System</w:t>
+            </w:r>
+            <w:r>
+              <w:rPr>
+                <w:rFonts w:ascii="Times New Roman" w:eastAsia="Times New Roman" w:hAnsi="Times New Roman" w:cs="Times New Roman"/>
+                <w:sz w:val="24"/>
+                <w:szCs w:val="24"/>
+                <w:lang w:val="en-US"/>
+              </w:rPr>
+              <w:t>: Windows 7/8/10</w:t>
+            </w:r>
+          </w:p>
+        </w:tc>
+      </w:tr>
+      <w:tr>
+        <w:trPr>
+          <w:trHeight w:val="720"/>
+        </w:trPr>
+        <w:tc>
+          <w:tcPr>
+            <w:tcW w:w="2339" w:type="dxa"/>
+            <w:vAlign w:val="center"/>
+          </w:tcPr>
+          <w:p>
+            <w:pPr>
+              <w:jc w:val="center"/>
+              <w:rPr>
+                <w:rFonts w:ascii="Times New Roman" w:eastAsia="Times New Roman" w:hAnsi="Times New Roman" w:cs="Times New Roman"/>
+                <w:sz w:val="24"/>
+                <w:szCs w:val="24"/>
+                <w:lang w:val="en-US"/>
+              </w:rPr>
+            </w:pPr>
+            <w:r>
+              <w:rPr>
+                <w:rFonts w:ascii="Times New Roman" w:eastAsia="Times New Roman" w:hAnsi="Times New Roman" w:cs="Times New Roman"/>
+                <w:sz w:val="24"/>
+                <w:szCs w:val="24"/>
+                <w:lang w:val="en-US"/>
+              </w:rPr>
+              <w:t>Blender</w:t>
+            </w:r>
+            <w:r>
+              <w:rPr>
+                <w:rFonts w:ascii="Times New Roman" w:eastAsia="Times New Roman" w:hAnsi="Times New Roman" w:cs="Times New Roman"/>
+                <w:sz w:val="24"/>
+                <w:szCs w:val="24"/>
+                <w:lang w:val="en-US"/>
+              </w:rPr>
+              <w:t xml:space="preserve"> 2.90</w:t>
+            </w:r>
+          </w:p>
+        </w:tc>
+        <w:tc>
+          <w:tcPr>
+            <w:tcW w:w="2788" w:type="dxa"/>
+            <w:vAlign w:val="center"/>
+          </w:tcPr>
+          <w:p>
+            <w:pPr>
+              <w:rPr>
+                <w:rFonts w:ascii="Times New Roman" w:eastAsia="Times New Roman" w:hAnsi="Times New Roman" w:cs="Times New Roman"/>
+                <w:sz w:val="24"/>
+                <w:szCs w:val="24"/>
+                <w:lang w:val="en-US"/>
+              </w:rPr>
+            </w:pPr>
+            <w:r>
+              <w:rPr>
+                <w:rFonts w:ascii="Times New Roman" w:eastAsia="Times New Roman" w:hAnsi="Times New Roman" w:cs="Times New Roman"/>
+                <w:sz w:val="24"/>
+                <w:szCs w:val="24"/>
+                <w:u w:val="single"/>
+                <w:lang w:val="en-US"/>
+              </w:rPr>
+              <w:t>CPU</w:t>
+            </w:r>
+            <w:r>
+              <w:rPr>
+                <w:rFonts w:ascii="Times New Roman" w:eastAsia="Times New Roman" w:hAnsi="Times New Roman" w:cs="Times New Roman"/>
+                <w:sz w:val="24"/>
+                <w:szCs w:val="24"/>
+                <w:lang w:val="en-US"/>
+              </w:rPr>
+              <w:t xml:space="preserve">: </w:t>
+            </w:r>
+            <w:r>
+              <w:rPr>
+                <w:rFonts w:ascii="Times New Roman" w:eastAsia="Times New Roman" w:hAnsi="Times New Roman" w:cs="Times New Roman"/>
+                <w:sz w:val="24"/>
+                <w:szCs w:val="24"/>
+                <w:lang w:val="en-US"/>
+              </w:rPr>
+              <w:t>64-bit dual core 2Ghz with SSE2 support</w:t>
+            </w:r>
+          </w:p>
+          <w:p>
+            <w:pPr>
+              <w:rPr>
+                <w:rFonts w:ascii="Times New Roman" w:eastAsia="Times New Roman" w:hAnsi="Times New Roman" w:cs="Times New Roman"/>
+                <w:sz w:val="24"/>
+                <w:szCs w:val="24"/>
+                <w:lang w:val="en-US"/>
+              </w:rPr>
+            </w:pPr>
+          </w:p>
+          <w:p>
+            <w:pPr>
+              <w:rPr>
+                <w:rFonts w:ascii="Times New Roman" w:eastAsia="Times New Roman" w:hAnsi="Times New Roman" w:cs="Times New Roman"/>
+                <w:sz w:val="24"/>
+                <w:szCs w:val="24"/>
+                <w:lang w:val="en-US"/>
+              </w:rPr>
+            </w:pPr>
+            <w:r>
+              <w:rPr>
+                <w:rFonts w:ascii="Times New Roman" w:eastAsia="Times New Roman" w:hAnsi="Times New Roman" w:cs="Times New Roman"/>
+                <w:sz w:val="24"/>
+                <w:szCs w:val="24"/>
+                <w:u w:val="single"/>
+                <w:lang w:val="en-US"/>
+              </w:rPr>
+              <w:t>RAM</w:t>
+            </w:r>
+            <w:r>
+              <w:rPr>
+                <w:rFonts w:ascii="Times New Roman" w:eastAsia="Times New Roman" w:hAnsi="Times New Roman" w:cs="Times New Roman"/>
+                <w:sz w:val="24"/>
+                <w:szCs w:val="24"/>
+                <w:lang w:val="en-US"/>
+              </w:rPr>
+              <w:t>: 4 GB</w:t>
+            </w:r>
+          </w:p>
+        </w:tc>
+        <w:tc>
+          <w:tcPr>
+            <w:tcW w:w="2788" w:type="dxa"/>
+          </w:tcPr>
+          <w:p>
+            <w:pPr>
+              <w:rPr>
+                <w:rFonts w:ascii="Times New Roman" w:eastAsia="Times New Roman" w:hAnsi="Times New Roman" w:cs="Times New Roman"/>
+                <w:sz w:val="24"/>
+                <w:szCs w:val="24"/>
+                <w:lang w:val="en-US"/>
+              </w:rPr>
+            </w:pPr>
+            <w:r>
+              <w:rPr>
+                <w:rFonts w:ascii="Times New Roman" w:eastAsia="Times New Roman" w:hAnsi="Times New Roman" w:cs="Times New Roman"/>
+                <w:sz w:val="24"/>
+                <w:szCs w:val="24"/>
+                <w:u w:val="single"/>
+                <w:lang w:val="en-US"/>
+              </w:rPr>
+              <w:t>Operating System</w:t>
+            </w:r>
+            <w:r>
+              <w:rPr>
+                <w:rFonts w:ascii="Times New Roman" w:eastAsia="Times New Roman" w:hAnsi="Times New Roman" w:cs="Times New Roman"/>
+                <w:sz w:val="24"/>
+                <w:szCs w:val="24"/>
+                <w:lang w:val="en-US"/>
+              </w:rPr>
+              <w:t>: Windows 7/8/10</w:t>
+            </w:r>
+          </w:p>
+        </w:tc>
+      </w:tr>
+      <w:tr>
+        <w:trPr>
+          <w:trHeight w:val="720"/>
+        </w:trPr>
+        <w:tc>
+          <w:tcPr>
+            <w:tcW w:w="2339" w:type="dxa"/>
+            <w:vAlign w:val="center"/>
+          </w:tcPr>
+          <w:p>
+            <w:pPr>
+              <w:jc w:val="center"/>
+              <w:rPr>
+                <w:rFonts w:ascii="Times New Roman" w:eastAsia="Times New Roman" w:hAnsi="Times New Roman" w:cs="Times New Roman"/>
+                <w:sz w:val="24"/>
+                <w:szCs w:val="24"/>
+                <w:lang w:val="en-US"/>
+              </w:rPr>
+            </w:pPr>
+            <w:r>
+              <w:rPr>
+                <w:rFonts w:ascii="Times New Roman" w:eastAsia="Times New Roman" w:hAnsi="Times New Roman" w:cs="Times New Roman"/>
+                <w:sz w:val="24"/>
+                <w:szCs w:val="24"/>
+                <w:lang w:val="en-US"/>
+              </w:rPr>
+              <w:t>Google Docs</w:t>
+            </w:r>
+          </w:p>
+        </w:tc>
+        <w:tc>
+          <w:tcPr>
+            <w:tcW w:w="2788" w:type="dxa"/>
+            <w:vAlign w:val="center"/>
+          </w:tcPr>
+          <w:p>
+            <w:pPr>
+              <w:jc w:val="center"/>
+              <w:rPr>
+                <w:rFonts w:ascii="Times New Roman" w:eastAsia="Times New Roman" w:hAnsi="Times New Roman" w:cs="Times New Roman"/>
+                <w:sz w:val="24"/>
+                <w:szCs w:val="24"/>
+                <w:lang w:val="en-US"/>
+              </w:rPr>
+            </w:pPr>
+            <w:r>
+              <w:rPr>
+                <w:rFonts w:ascii="Times New Roman" w:eastAsia="Times New Roman" w:hAnsi="Times New Roman" w:cs="Times New Roman"/>
+                <w:sz w:val="24"/>
+                <w:szCs w:val="24"/>
+                <w:lang w:val="en-US"/>
+              </w:rPr>
+              <w:t>-</w:t>
+            </w:r>
+          </w:p>
+        </w:tc>
+        <w:tc>
+          <w:tcPr>
+            <w:tcW w:w="2788" w:type="dxa"/>
+            <w:vAlign w:val="center"/>
+          </w:tcPr>
+          <w:p>
+            <w:pPr>
+              <w:rPr>
+                <w:rFonts w:ascii="Times New Roman" w:eastAsia="Times New Roman" w:hAnsi="Times New Roman" w:cs="Times New Roman"/>
+                <w:sz w:val="24"/>
+                <w:szCs w:val="24"/>
+                <w:lang w:val="en-US"/>
+              </w:rPr>
+            </w:pPr>
+            <w:r>
+              <w:rPr>
+                <w:rFonts w:ascii="Times New Roman" w:eastAsia="Times New Roman" w:hAnsi="Times New Roman" w:cs="Times New Roman"/>
+                <w:sz w:val="24"/>
+                <w:szCs w:val="24"/>
+                <w:u w:val="single"/>
+                <w:lang w:val="en-US"/>
+              </w:rPr>
+              <w:t>Browser</w:t>
+            </w:r>
+            <w:r>
+              <w:rPr>
+                <w:rFonts w:ascii="Times New Roman" w:eastAsia="Times New Roman" w:hAnsi="Times New Roman" w:cs="Times New Roman"/>
+                <w:sz w:val="24"/>
+                <w:szCs w:val="24"/>
+                <w:lang w:val="en-US"/>
+              </w:rPr>
+              <w:t>:</w:t>
+            </w:r>
+          </w:p>
+          <w:p>
+            <w:pPr>
+              <w:pStyle w:val="ListParagraph"/>
+              <w:numPr>
+                <w:ilvl w:val="0"/>
+                <w:numId w:val="7"/>
+              </w:numPr>
+              <w:rPr>
+                <w:rFonts w:ascii="Times New Roman" w:eastAsia="Times New Roman" w:hAnsi="Times New Roman" w:cs="Times New Roman"/>
+                <w:sz w:val="24"/>
+                <w:szCs w:val="24"/>
+                <w:lang w:val="en-US"/>
+              </w:rPr>
+            </w:pPr>
+            <w:r>
+              <w:rPr>
+                <w:rFonts w:ascii="Times New Roman" w:eastAsia="Times New Roman" w:hAnsi="Times New Roman" w:cs="Times New Roman"/>
+                <w:sz w:val="24"/>
+                <w:szCs w:val="24"/>
+                <w:lang w:val="en-US"/>
+              </w:rPr>
+              <w:t>Chrome</w:t>
+            </w:r>
+          </w:p>
+          <w:p>
+            <w:pPr>
+              <w:pStyle w:val="ListParagraph"/>
+              <w:numPr>
+                <w:ilvl w:val="0"/>
+                <w:numId w:val="7"/>
+              </w:numPr>
+              <w:rPr>
+                <w:rFonts w:ascii="Times New Roman" w:eastAsia="Times New Roman" w:hAnsi="Times New Roman" w:cs="Times New Roman"/>
+                <w:sz w:val="24"/>
+                <w:szCs w:val="24"/>
+                <w:lang w:val="en-US"/>
+              </w:rPr>
+            </w:pPr>
+            <w:r>
+              <w:rPr>
+                <w:rFonts w:ascii="Times New Roman" w:eastAsia="Times New Roman" w:hAnsi="Times New Roman" w:cs="Times New Roman"/>
+                <w:sz w:val="24"/>
+                <w:szCs w:val="24"/>
+                <w:lang w:val="en-US"/>
+              </w:rPr>
+              <w:t>Firefox</w:t>
+            </w:r>
+          </w:p>
+          <w:p>
+            <w:pPr>
+              <w:pStyle w:val="ListParagraph"/>
+              <w:numPr>
+                <w:ilvl w:val="0"/>
+                <w:numId w:val="7"/>
+              </w:numPr>
+              <w:rPr>
+                <w:rFonts w:ascii="Times New Roman" w:eastAsia="Times New Roman" w:hAnsi="Times New Roman" w:cs="Times New Roman"/>
+                <w:sz w:val="24"/>
+                <w:szCs w:val="24"/>
+                <w:lang w:val="en-US"/>
+              </w:rPr>
+            </w:pPr>
+            <w:r>
+              <w:rPr>
+                <w:rFonts w:ascii="Times New Roman" w:eastAsia="Times New Roman" w:hAnsi="Times New Roman" w:cs="Times New Roman"/>
+                <w:sz w:val="24"/>
+                <w:szCs w:val="24"/>
+                <w:lang w:val="en-US"/>
+              </w:rPr>
+              <w:t>Windows only: Microsoft Edge</w:t>
+            </w:r>
+          </w:p>
+        </w:tc>
+      </w:tr>
+      <w:tr>
+        <w:trPr>
+          <w:trHeight w:val="720"/>
+        </w:trPr>
+        <w:tc>
+          <w:tcPr>
+            <w:tcW w:w="2339" w:type="dxa"/>
+            <w:vAlign w:val="center"/>
+          </w:tcPr>
+          <w:p>
+            <w:pPr>
+              <w:jc w:val="center"/>
+              <w:rPr>
+                <w:rFonts w:ascii="Times New Roman" w:eastAsia="Times New Roman" w:hAnsi="Times New Roman" w:cs="Times New Roman"/>
+                <w:sz w:val="24"/>
+                <w:szCs w:val="24"/>
+                <w:lang w:val="en-US"/>
+              </w:rPr>
+            </w:pPr>
+            <w:r>
+              <w:rPr>
+                <w:rFonts w:ascii="Times New Roman" w:eastAsia="Times New Roman" w:hAnsi="Times New Roman" w:cs="Times New Roman"/>
+                <w:sz w:val="24"/>
+                <w:szCs w:val="24"/>
+                <w:lang w:val="en-US"/>
+              </w:rPr>
+              <w:t>Ren’Py</w:t>
+            </w:r>
+            <w:r>
+              <w:rPr>
+                <w:rFonts w:ascii="Times New Roman" w:eastAsia="Times New Roman" w:hAnsi="Times New Roman" w:cs="Times New Roman"/>
+                <w:sz w:val="24"/>
+                <w:szCs w:val="24"/>
+                <w:lang w:val="en-US"/>
+              </w:rPr>
+              <w:t xml:space="preserve"> 7.4.4.1439</w:t>
+            </w:r>
+          </w:p>
+        </w:tc>
+        <w:tc>
+          <w:tcPr>
+            <w:tcW w:w="2788" w:type="dxa"/>
+          </w:tcPr>
+          <w:p>
+            <w:pPr>
+              <w:rPr>
+                <w:rFonts w:ascii="Times New Roman" w:eastAsia="Times New Roman" w:hAnsi="Times New Roman" w:cs="Times New Roman"/>
+                <w:sz w:val="24"/>
+                <w:szCs w:val="24"/>
+                <w:lang w:val="en-US"/>
+              </w:rPr>
+            </w:pPr>
+            <w:r>
+              <w:rPr>
+                <w:rFonts w:ascii="Times New Roman" w:eastAsia="Times New Roman" w:hAnsi="Times New Roman" w:cs="Times New Roman"/>
+                <w:sz w:val="24"/>
+                <w:szCs w:val="24"/>
+                <w:u w:val="single"/>
+                <w:lang w:val="en-US"/>
+              </w:rPr>
+              <w:t>CPU</w:t>
+            </w:r>
+            <w:r>
+              <w:rPr>
+                <w:rFonts w:ascii="Times New Roman" w:eastAsia="Times New Roman" w:hAnsi="Times New Roman" w:cs="Times New Roman"/>
+                <w:sz w:val="24"/>
+                <w:szCs w:val="24"/>
+                <w:lang w:val="en-US"/>
+              </w:rPr>
+              <w:t>: Pentium 4 1.7 GHz</w:t>
+            </w:r>
+          </w:p>
+          <w:p>
+            <w:pPr>
+              <w:rPr>
+                <w:rFonts w:ascii="Times New Roman" w:eastAsia="Times New Roman" w:hAnsi="Times New Roman" w:cs="Times New Roman"/>
+                <w:sz w:val="24"/>
+                <w:szCs w:val="24"/>
+                <w:lang w:val="en-US"/>
+              </w:rPr>
+            </w:pPr>
+          </w:p>
+          <w:p>
+            <w:pPr>
+              <w:rPr>
+                <w:rFonts w:ascii="Times New Roman" w:eastAsia="Times New Roman" w:hAnsi="Times New Roman" w:cs="Times New Roman"/>
+                <w:sz w:val="24"/>
+                <w:szCs w:val="24"/>
+                <w:lang w:val="en-US"/>
+              </w:rPr>
+            </w:pPr>
+            <w:r>
+              <w:rPr>
+                <w:rFonts w:ascii="Times New Roman" w:eastAsia="Times New Roman" w:hAnsi="Times New Roman" w:cs="Times New Roman"/>
+                <w:sz w:val="24"/>
+                <w:szCs w:val="24"/>
+                <w:u w:val="single"/>
+                <w:lang w:val="en-US"/>
+              </w:rPr>
+              <w:t>RAM</w:t>
+            </w:r>
+            <w:r>
+              <w:rPr>
+                <w:rFonts w:ascii="Times New Roman" w:eastAsia="Times New Roman" w:hAnsi="Times New Roman" w:cs="Times New Roman"/>
+                <w:sz w:val="24"/>
+                <w:szCs w:val="24"/>
+                <w:lang w:val="en-US"/>
+              </w:rPr>
+              <w:t>: 128 MB</w:t>
+            </w:r>
+          </w:p>
+        </w:tc>
+        <w:tc>
+          <w:tcPr>
+            <w:tcW w:w="2788" w:type="dxa"/>
+          </w:tcPr>
+          <w:p>
+            <w:pPr>
+              <w:rPr>
+                <w:rFonts w:ascii="Times New Roman" w:eastAsia="Times New Roman" w:hAnsi="Times New Roman" w:cs="Times New Roman"/>
+                <w:sz w:val="24"/>
+                <w:szCs w:val="24"/>
+                <w:lang w:val="en-US"/>
+              </w:rPr>
+            </w:pPr>
+            <w:r>
+              <w:rPr>
+                <w:rFonts w:ascii="Times New Roman" w:eastAsia="Times New Roman" w:hAnsi="Times New Roman" w:cs="Times New Roman"/>
+                <w:sz w:val="24"/>
+                <w:szCs w:val="24"/>
+                <w:u w:val="single"/>
+                <w:lang w:val="en-US"/>
+              </w:rPr>
+              <w:t>Development</w:t>
+            </w:r>
+            <w:r>
+              <w:rPr>
+                <w:rFonts w:ascii="Times New Roman" w:eastAsia="Times New Roman" w:hAnsi="Times New Roman" w:cs="Times New Roman"/>
+                <w:sz w:val="24"/>
+                <w:szCs w:val="24"/>
+                <w:lang w:val="en-US"/>
+              </w:rPr>
+              <w:t>:</w:t>
+            </w:r>
+          </w:p>
+          <w:p>
+            <w:pPr>
+              <w:pStyle w:val="ListParagraph"/>
+              <w:numPr>
+                <w:ilvl w:val="0"/>
+                <w:numId w:val="7"/>
+              </w:numPr>
+              <w:rPr>
+                <w:rFonts w:ascii="Times New Roman" w:eastAsia="Times New Roman" w:hAnsi="Times New Roman" w:cs="Times New Roman"/>
+                <w:sz w:val="24"/>
+                <w:szCs w:val="24"/>
+                <w:lang w:val="en-US"/>
+              </w:rPr>
+            </w:pPr>
+            <w:r>
+              <w:rPr>
+                <w:rFonts w:ascii="Times New Roman" w:eastAsia="Times New Roman" w:hAnsi="Times New Roman" w:cs="Times New Roman"/>
+                <w:sz w:val="24"/>
+                <w:szCs w:val="24"/>
+                <w:lang w:val="en-US"/>
+              </w:rPr>
+              <w:t>Windows 10</w:t>
+            </w:r>
+            <w:r>
+              <w:rPr>
+                <w:rFonts w:ascii="Times New Roman" w:eastAsia="Times New Roman" w:hAnsi="Times New Roman" w:cs="Times New Roman"/>
+                <w:sz w:val="24"/>
+                <w:szCs w:val="24"/>
+                <w:lang w:val="en-US"/>
+              </w:rPr>
+              <w:t xml:space="preserve"> (Operating System)</w:t>
+            </w:r>
+          </w:p>
+          <w:p>
+            <w:pPr>
+              <w:pStyle w:val="ListParagraph"/>
+              <w:numPr>
+                <w:ilvl w:val="0"/>
+                <w:numId w:val="7"/>
+              </w:numPr>
+              <w:rPr>
+                <w:rFonts w:ascii="Times New Roman" w:eastAsia="Times New Roman" w:hAnsi="Times New Roman" w:cs="Times New Roman"/>
+                <w:sz w:val="24"/>
+                <w:szCs w:val="24"/>
+                <w:lang w:val="en-US"/>
+              </w:rPr>
+            </w:pPr>
+            <w:r>
+              <w:rPr>
+                <w:rFonts w:ascii="Times New Roman" w:eastAsia="Times New Roman" w:hAnsi="Times New Roman" w:cs="Times New Roman"/>
+                <w:sz w:val="24"/>
+                <w:szCs w:val="24"/>
+                <w:lang w:val="en-US"/>
+              </w:rPr>
+              <w:t xml:space="preserve">Atom </w:t>
+            </w:r>
+            <w:r>
+              <w:rPr>
+                <w:rFonts w:ascii="Times New Roman" w:eastAsia="Times New Roman" w:hAnsi="Times New Roman" w:cs="Times New Roman"/>
+                <w:sz w:val="24"/>
+                <w:szCs w:val="24"/>
+                <w:lang w:val="en-US"/>
+              </w:rPr>
+              <w:t>1.34.0 (Code Editor)</w:t>
+            </w:r>
+          </w:p>
+          <w:p>
+            <w:pPr>
+              <w:rPr>
+                <w:rFonts w:ascii="Times New Roman" w:eastAsia="Times New Roman" w:hAnsi="Times New Roman" w:cs="Times New Roman"/>
+                <w:sz w:val="24"/>
+                <w:szCs w:val="24"/>
+                <w:lang w:val="en-US"/>
+              </w:rPr>
+            </w:pPr>
+            <w:r>
+              <w:rPr>
+                <w:rFonts w:ascii="Times New Roman" w:eastAsia="Times New Roman" w:hAnsi="Times New Roman" w:cs="Times New Roman"/>
+                <w:sz w:val="24"/>
+                <w:szCs w:val="24"/>
+                <w:u w:val="single"/>
+                <w:lang w:val="en-US"/>
+              </w:rPr>
+              <w:t>Product</w:t>
+            </w:r>
+            <w:r>
+              <w:rPr>
+                <w:rFonts w:ascii="Times New Roman" w:eastAsia="Times New Roman" w:hAnsi="Times New Roman" w:cs="Times New Roman"/>
+                <w:sz w:val="24"/>
+                <w:szCs w:val="24"/>
+                <w:lang w:val="en-US"/>
+              </w:rPr>
+              <w:t xml:space="preserve">: </w:t>
+            </w:r>
+            <w:r>
+              <w:rPr>
+                <w:rFonts w:ascii="Times New Roman" w:eastAsia="Times New Roman" w:hAnsi="Times New Roman" w:cs="Times New Roman"/>
+                <w:sz w:val="24"/>
+                <w:szCs w:val="24"/>
+                <w:lang w:val="en-US"/>
+              </w:rPr>
+              <w:t>Android 5.0+</w:t>
+            </w:r>
+          </w:p>
+        </w:tc>
+      </w:tr>
+      <w:tr>
+        <w:trPr>
+          <w:trHeight w:val="720"/>
+        </w:trPr>
+        <w:tc>
+          <w:tcPr>
+            <w:tcW w:w="2339" w:type="dxa"/>
+            <w:vAlign w:val="center"/>
+          </w:tcPr>
+          <w:p>
+            <w:pPr>
+              <w:jc w:val="center"/>
+              <w:rPr>
+                <w:rFonts w:ascii="Times New Roman" w:eastAsia="Times New Roman" w:hAnsi="Times New Roman" w:cs="Times New Roman"/>
+                <w:sz w:val="24"/>
+                <w:szCs w:val="24"/>
+                <w:lang w:val="en-US"/>
+              </w:rPr>
+            </w:pPr>
+            <w:proofErr w:type="spellStart"/>
+            <w:r>
+              <w:rPr>
+                <w:rFonts w:ascii="Times New Roman" w:eastAsia="Times New Roman" w:hAnsi="Times New Roman" w:cs="Times New Roman"/>
+                <w:sz w:val="24"/>
+                <w:szCs w:val="24"/>
+                <w:lang w:val="en-US"/>
+              </w:rPr>
+              <w:t>Soundtrap</w:t>
+            </w:r>
+            <w:proofErr w:type="spellEnd"/>
+          </w:p>
+        </w:tc>
+        <w:tc>
+          <w:tcPr>
+            <w:tcW w:w="2788" w:type="dxa"/>
+            <w:vAlign w:val="center"/>
+          </w:tcPr>
+          <w:p>
+            <w:pPr>
+              <w:jc w:val="center"/>
+              <w:rPr>
+                <w:rFonts w:ascii="Times New Roman" w:eastAsia="Times New Roman" w:hAnsi="Times New Roman" w:cs="Times New Roman"/>
+                <w:sz w:val="24"/>
+                <w:szCs w:val="24"/>
+                <w:lang w:val="en-US"/>
+              </w:rPr>
+            </w:pPr>
+            <w:r>
+              <w:rPr>
+                <w:rFonts w:ascii="Times New Roman" w:eastAsia="Times New Roman" w:hAnsi="Times New Roman" w:cs="Times New Roman"/>
+                <w:sz w:val="24"/>
+                <w:szCs w:val="24"/>
+                <w:lang w:val="en-US"/>
+              </w:rPr>
+              <w:t>-</w:t>
+            </w:r>
+          </w:p>
+        </w:tc>
+        <w:tc>
+          <w:tcPr>
+            <w:tcW w:w="2788" w:type="dxa"/>
+          </w:tcPr>
+          <w:p>
+            <w:pPr>
+              <w:rPr>
+                <w:rFonts w:ascii="Times New Roman" w:eastAsia="Times New Roman" w:hAnsi="Times New Roman" w:cs="Times New Roman"/>
+                <w:sz w:val="24"/>
+                <w:szCs w:val="24"/>
+                <w:lang w:val="en-US"/>
+              </w:rPr>
+            </w:pPr>
+            <w:r>
+              <w:rPr>
+                <w:rFonts w:ascii="Times New Roman" w:eastAsia="Times New Roman" w:hAnsi="Times New Roman" w:cs="Times New Roman"/>
+                <w:sz w:val="24"/>
+                <w:szCs w:val="24"/>
+                <w:u w:val="single"/>
+                <w:lang w:val="en-US"/>
+              </w:rPr>
+              <w:t>Browser</w:t>
+            </w:r>
+            <w:r>
+              <w:rPr>
+                <w:rFonts w:ascii="Times New Roman" w:eastAsia="Times New Roman" w:hAnsi="Times New Roman" w:cs="Times New Roman"/>
+                <w:sz w:val="24"/>
+                <w:szCs w:val="24"/>
+                <w:lang w:val="en-US"/>
+              </w:rPr>
+              <w:t>:</w:t>
+            </w:r>
+            <w:r>
+              <w:rPr>
+                <w:rFonts w:ascii="Times New Roman" w:eastAsia="Times New Roman" w:hAnsi="Times New Roman" w:cs="Times New Roman"/>
+                <w:sz w:val="24"/>
+                <w:szCs w:val="24"/>
+                <w:lang w:val="en-US"/>
+              </w:rPr>
+              <w:t xml:space="preserve"> </w:t>
+            </w:r>
+            <w:r>
+              <w:rPr>
+                <w:rFonts w:ascii="Times New Roman" w:eastAsia="Times New Roman" w:hAnsi="Times New Roman" w:cs="Times New Roman"/>
+                <w:sz w:val="24"/>
+                <w:szCs w:val="24"/>
+                <w:lang w:val="en-US"/>
+              </w:rPr>
+              <w:t>Chrome</w:t>
+            </w:r>
+          </w:p>
+          <w:p>
+            <w:pPr>
+              <w:rPr>
+                <w:rFonts w:ascii="Times New Roman" w:eastAsia="Times New Roman" w:hAnsi="Times New Roman" w:cs="Times New Roman"/>
+                <w:sz w:val="24"/>
+                <w:szCs w:val="24"/>
+                <w:lang w:val="en-US"/>
+              </w:rPr>
+            </w:pPr>
+          </w:p>
+        </w:tc>
+      </w:tr>
+      <w:tr>
+        <w:trPr>
+          <w:trHeight w:val="720"/>
+        </w:trPr>
+        <w:tc>
+          <w:tcPr>
+            <w:tcW w:w="2339" w:type="dxa"/>
+            <w:vAlign w:val="center"/>
+          </w:tcPr>
+          <w:p>
+            <w:pPr>
+              <w:jc w:val="center"/>
+              <w:rPr>
+                <w:rFonts w:ascii="Times New Roman" w:eastAsia="Times New Roman" w:hAnsi="Times New Roman" w:cs="Times New Roman"/>
+                <w:sz w:val="24"/>
+                <w:szCs w:val="24"/>
+                <w:lang w:val="en-US"/>
+              </w:rPr>
+            </w:pPr>
+            <w:r>
+              <w:rPr>
+                <w:rFonts w:ascii="Times New Roman" w:eastAsia="Times New Roman" w:hAnsi="Times New Roman" w:cs="Times New Roman"/>
+                <w:sz w:val="24"/>
+                <w:szCs w:val="24"/>
+                <w:lang w:val="en-US"/>
+              </w:rPr>
+              <w:t>VRoid Studio</w:t>
+            </w:r>
+            <w:r>
+              <w:rPr>
+                <w:rFonts w:ascii="Times New Roman" w:eastAsia="Times New Roman" w:hAnsi="Times New Roman" w:cs="Times New Roman"/>
+                <w:sz w:val="24"/>
+                <w:szCs w:val="24"/>
+                <w:lang w:val="en-US"/>
+              </w:rPr>
+              <w:t xml:space="preserve"> v0.13.1</w:t>
+            </w:r>
+          </w:p>
+        </w:tc>
+        <w:tc>
+          <w:tcPr>
+            <w:tcW w:w="2788" w:type="dxa"/>
+          </w:tcPr>
+          <w:p>
+            <w:pPr>
+              <w:rPr>
+                <w:rFonts w:ascii="Times New Roman" w:eastAsia="Times New Roman" w:hAnsi="Times New Roman" w:cs="Times New Roman"/>
+                <w:sz w:val="24"/>
+                <w:szCs w:val="24"/>
+                <w:lang w:val="en-US"/>
+              </w:rPr>
+            </w:pPr>
+            <w:r>
+              <w:rPr>
+                <w:rFonts w:ascii="Times New Roman" w:eastAsia="Times New Roman" w:hAnsi="Times New Roman" w:cs="Times New Roman"/>
+                <w:sz w:val="24"/>
+                <w:szCs w:val="24"/>
+                <w:u w:val="single"/>
+                <w:lang w:val="en-US"/>
+              </w:rPr>
+              <w:t>CPU</w:t>
+            </w:r>
+            <w:r>
+              <w:rPr>
+                <w:rFonts w:ascii="Times New Roman" w:eastAsia="Times New Roman" w:hAnsi="Times New Roman" w:cs="Times New Roman"/>
+                <w:sz w:val="24"/>
+                <w:szCs w:val="24"/>
+                <w:lang w:val="en-US"/>
+              </w:rPr>
+              <w:t>: Intel Core i5 4th Gen</w:t>
+            </w:r>
+          </w:p>
+          <w:p>
+            <w:pPr>
+              <w:rPr>
+                <w:rFonts w:ascii="Times New Roman" w:eastAsia="Times New Roman" w:hAnsi="Times New Roman" w:cs="Times New Roman"/>
+                <w:sz w:val="24"/>
+                <w:szCs w:val="24"/>
+                <w:lang w:val="en-US"/>
+              </w:rPr>
+            </w:pPr>
+          </w:p>
+          <w:p>
+            <w:pPr>
+              <w:rPr>
+                <w:rFonts w:ascii="Times New Roman" w:eastAsia="Times New Roman" w:hAnsi="Times New Roman" w:cs="Times New Roman"/>
+                <w:sz w:val="24"/>
+                <w:szCs w:val="24"/>
+                <w:lang w:val="en-US"/>
+              </w:rPr>
+            </w:pPr>
+            <w:r>
+              <w:rPr>
+                <w:rFonts w:ascii="Times New Roman" w:eastAsia="Times New Roman" w:hAnsi="Times New Roman" w:cs="Times New Roman"/>
+                <w:sz w:val="24"/>
+                <w:szCs w:val="24"/>
+                <w:u w:val="single"/>
+                <w:lang w:val="en-US"/>
+              </w:rPr>
+              <w:t>RAM</w:t>
+            </w:r>
+            <w:r>
+              <w:rPr>
+                <w:rFonts w:ascii="Times New Roman" w:eastAsia="Times New Roman" w:hAnsi="Times New Roman" w:cs="Times New Roman"/>
+                <w:sz w:val="24"/>
+                <w:szCs w:val="24"/>
+                <w:lang w:val="en-US"/>
+              </w:rPr>
+              <w:t>: 8 GB</w:t>
+            </w:r>
+          </w:p>
+        </w:tc>
+        <w:tc>
+          <w:tcPr>
+            <w:tcW w:w="2788" w:type="dxa"/>
+          </w:tcPr>
+          <w:p>
+            <w:pPr>
+              <w:rPr>
+                <w:rFonts w:ascii="Times New Roman" w:eastAsia="Times New Roman" w:hAnsi="Times New Roman" w:cs="Times New Roman"/>
+                <w:sz w:val="24"/>
+                <w:szCs w:val="24"/>
+                <w:lang w:val="en-US"/>
+              </w:rPr>
+            </w:pPr>
+            <w:r>
+              <w:rPr>
+                <w:rFonts w:ascii="Times New Roman" w:eastAsia="Times New Roman" w:hAnsi="Times New Roman" w:cs="Times New Roman"/>
+                <w:sz w:val="24"/>
+                <w:szCs w:val="24"/>
+                <w:u w:val="single"/>
+                <w:lang w:val="en-US"/>
+              </w:rPr>
+              <w:t>O</w:t>
+            </w:r>
+            <w:r>
+              <w:rPr>
+                <w:rFonts w:ascii="Times New Roman" w:eastAsia="Times New Roman" w:hAnsi="Times New Roman" w:cs="Times New Roman"/>
+                <w:sz w:val="24"/>
+                <w:szCs w:val="24"/>
+                <w:u w:val="single"/>
+                <w:lang w:val="en-US"/>
+              </w:rPr>
+              <w:t>perating System</w:t>
+            </w:r>
+            <w:r>
+              <w:rPr>
+                <w:rFonts w:ascii="Times New Roman" w:eastAsia="Times New Roman" w:hAnsi="Times New Roman" w:cs="Times New Roman"/>
+                <w:sz w:val="24"/>
+                <w:szCs w:val="24"/>
+                <w:lang w:val="en-US"/>
+              </w:rPr>
+              <w:t>: Windows 8.1/10</w:t>
+            </w:r>
+          </w:p>
+        </w:tc>
+      </w:tr>
+    </w:tbl>
+    <w:p>
+      <w:pPr>
+        <w:spacing w:after="0" w:line="480" w:lineRule="auto"/>
+        <w:jc w:val="both"/>
+        <w:rPr>
+          <w:rFonts w:ascii="Times New Roman" w:eastAsia="Times New Roman" w:hAnsi="Times New Roman" w:cs="Times New Roman"/>
+          <w:b/>
+          <w:bCs/>
+          <w:sz w:val="24"/>
+          <w:szCs w:val="24"/>
+          <w:lang w:val="en-US"/>
+        </w:rPr>
+      </w:pPr>
+    </w:p>
+    <w:p>
+      <w:pPr>
+        <w:spacing w:after="0" w:line="480" w:lineRule="auto"/>
+        <w:jc w:val="both"/>
+        <w:rPr>
+          <w:rFonts w:ascii="Times New Roman" w:eastAsia="Times New Roman" w:hAnsi="Times New Roman" w:cs="Times New Roman"/>
+          <w:b/>
+          <w:bCs/>
+          <w:sz w:val="24"/>
+          <w:szCs w:val="24"/>
+          <w:lang w:val="en-US"/>
+        </w:rPr>
+      </w:pPr>
+      <w:r>
+        <w:rPr>
+          <w:rFonts w:ascii="Times New Roman" w:eastAsia="Times New Roman" w:hAnsi="Times New Roman" w:cs="Times New Roman"/>
+          <w:b/>
+          <w:bCs/>
+          <w:sz w:val="24"/>
+          <w:szCs w:val="24"/>
+          <w:lang w:val="en-US"/>
+        </w:rPr>
+        <w:t>PROTOTYPE</w:t>
+      </w:r>
+    </w:p>
+    <w:p>
+      <w:pPr>
+        <w:spacing w:after="0" w:line="480" w:lineRule="auto"/>
+        <w:jc w:val="both"/>
+        <w:rPr>
+          <w:rFonts w:ascii="Times New Roman" w:eastAsia="Times New Roman" w:hAnsi="Times New Roman" w:cs="Times New Roman"/>
+          <w:sz w:val="24"/>
+          <w:szCs w:val="24"/>
+          <w:lang w:val="en-US"/>
+        </w:rPr>
+      </w:pPr>
+      <w:r>
+        <w:rPr>
+          <w:rFonts w:ascii="Times New Roman" w:eastAsia="Times New Roman" w:hAnsi="Times New Roman" w:cs="Times New Roman"/>
+          <w:sz w:val="24"/>
+          <w:szCs w:val="24"/>
+          <w:lang w:val="en-US"/>
+        </w:rPr>
+        <w:tab/>
+      </w:r>
+      <w:r>
+        <w:rPr>
+          <w:rFonts w:ascii="Times New Roman" w:eastAsia="Times New Roman" w:hAnsi="Times New Roman" w:cs="Times New Roman"/>
+          <w:sz w:val="24"/>
+          <w:szCs w:val="24"/>
+          <w:lang w:val="en-US"/>
+        </w:rPr>
+        <w:t xml:space="preserve">When a proposal has been scoped, </w:t>
+      </w:r>
+      <w:r>
+        <w:rPr>
+          <w:rFonts w:ascii="Times New Roman" w:eastAsia="Times New Roman" w:hAnsi="Times New Roman" w:cs="Times New Roman"/>
+          <w:sz w:val="24"/>
+          <w:szCs w:val="24"/>
+          <w:lang w:val="en-US"/>
+        </w:rPr>
+        <w:t>proponents</w:t>
+      </w:r>
+      <w:r>
+        <w:rPr>
+          <w:rFonts w:ascii="Times New Roman" w:eastAsia="Times New Roman" w:hAnsi="Times New Roman" w:cs="Times New Roman"/>
+          <w:sz w:val="24"/>
+          <w:szCs w:val="24"/>
+          <w:lang w:val="en-US"/>
+        </w:rPr>
+        <w:t xml:space="preserve"> begin developing the basic prototype. The aim is to quickly create a functional concept that can be shown to the </w:t>
+      </w:r>
+      <w:r>
+        <w:rPr>
+          <w:rFonts w:ascii="Times New Roman" w:eastAsia="Times New Roman" w:hAnsi="Times New Roman" w:cs="Times New Roman"/>
+          <w:sz w:val="24"/>
+          <w:szCs w:val="24"/>
+          <w:lang w:val="en-US"/>
+        </w:rPr>
+        <w:t xml:space="preserve">client </w:t>
+      </w:r>
+      <w:r>
+        <w:rPr>
+          <w:rFonts w:ascii="Times New Roman" w:eastAsia="Times New Roman" w:hAnsi="Times New Roman" w:cs="Times New Roman"/>
+          <w:sz w:val="24"/>
+          <w:szCs w:val="24"/>
+          <w:lang w:val="en-US"/>
+        </w:rPr>
+        <w:lastRenderedPageBreak/>
+        <w:t>(adviser).</w:t>
+      </w:r>
+      <w:r>
+        <w:rPr>
+          <w:rFonts w:ascii="Times New Roman" w:eastAsia="Times New Roman" w:hAnsi="Times New Roman" w:cs="Times New Roman"/>
+          <w:sz w:val="24"/>
+          <w:szCs w:val="24"/>
+          <w:lang w:val="en-US"/>
+        </w:rPr>
+        <w:t xml:space="preserve"> </w:t>
+      </w:r>
+      <w:r>
+        <w:rPr>
+          <w:rFonts w:ascii="Times New Roman" w:eastAsia="Times New Roman" w:hAnsi="Times New Roman" w:cs="Times New Roman"/>
+          <w:sz w:val="24"/>
+          <w:szCs w:val="24"/>
+          <w:lang w:val="en-US"/>
+        </w:rPr>
+        <w:t xml:space="preserve">This step is frequently repeated as the project progresses. During the early stages of prototyping, it is common for proponents to cut corners </w:t>
+      </w:r>
+      <w:proofErr w:type="gramStart"/>
+      <w:r>
+        <w:rPr>
+          <w:rFonts w:ascii="Times New Roman" w:eastAsia="Times New Roman" w:hAnsi="Times New Roman" w:cs="Times New Roman"/>
+          <w:sz w:val="24"/>
+          <w:szCs w:val="24"/>
+          <w:lang w:val="en-US"/>
+        </w:rPr>
+        <w:t>in order to</w:t>
+      </w:r>
+      <w:proofErr w:type="gramEnd"/>
+      <w:r>
+        <w:rPr>
+          <w:rFonts w:ascii="Times New Roman" w:eastAsia="Times New Roman" w:hAnsi="Times New Roman" w:cs="Times New Roman"/>
+          <w:sz w:val="24"/>
+          <w:szCs w:val="24"/>
+          <w:lang w:val="en-US"/>
+        </w:rPr>
+        <w:t xml:space="preserve"> produce a working product that is acceptable to the client</w:t>
+      </w:r>
+      <w:r>
+        <w:rPr>
+          <w:rFonts w:ascii="Times New Roman" w:eastAsia="Times New Roman" w:hAnsi="Times New Roman" w:cs="Times New Roman"/>
+          <w:sz w:val="24"/>
+          <w:szCs w:val="24"/>
+          <w:lang w:val="en-US"/>
+        </w:rPr>
+        <w:t xml:space="preserve"> (adviser)</w:t>
+      </w:r>
+      <w:r>
+        <w:rPr>
+          <w:rFonts w:ascii="Times New Roman" w:eastAsia="Times New Roman" w:hAnsi="Times New Roman" w:cs="Times New Roman"/>
+          <w:sz w:val="24"/>
+          <w:szCs w:val="24"/>
+          <w:lang w:val="en-US"/>
+        </w:rPr>
+        <w:t>.</w:t>
+      </w:r>
+      <w:r>
+        <w:rPr>
+          <w:rFonts w:ascii="Times New Roman" w:eastAsia="Times New Roman" w:hAnsi="Times New Roman" w:cs="Times New Roman"/>
+          <w:sz w:val="24"/>
+          <w:szCs w:val="24"/>
+          <w:lang w:val="en-US"/>
+        </w:rPr>
+        <w:t xml:space="preserve"> </w:t>
+      </w:r>
+      <w:r>
+        <w:rPr>
+          <w:rFonts w:ascii="Times New Roman" w:eastAsia="Times New Roman" w:hAnsi="Times New Roman" w:cs="Times New Roman"/>
+          <w:sz w:val="24"/>
+          <w:szCs w:val="24"/>
+          <w:lang w:val="en-US"/>
+        </w:rPr>
+        <w:t>This stage is when proponents work on the visual novel’s narrative, background scenes, characters, sound effects, and the game itself. After a 2-week period, the proponents present their progress and current prototype to the client (adviser), and revise subjects of concern accordingly.</w:t>
+      </w:r>
+    </w:p>
+    <w:p>
+      <w:pPr>
+        <w:spacing w:after="0" w:line="480" w:lineRule="auto"/>
+        <w:jc w:val="both"/>
+        <w:rPr>
+          <w:rFonts w:ascii="Times New Roman" w:eastAsia="Times New Roman" w:hAnsi="Times New Roman" w:cs="Times New Roman"/>
+          <w:b/>
+          <w:bCs/>
+          <w:sz w:val="24"/>
+          <w:szCs w:val="24"/>
+          <w:lang w:val="en-US"/>
+        </w:rPr>
+      </w:pPr>
+      <w:r>
+        <w:rPr>
+          <w:rFonts w:ascii="Times New Roman" w:eastAsia="Times New Roman" w:hAnsi="Times New Roman" w:cs="Times New Roman"/>
+          <w:b/>
+          <w:bCs/>
+          <w:sz w:val="24"/>
+          <w:szCs w:val="24"/>
+          <w:lang w:val="en-US"/>
+        </w:rPr>
+        <w:t>RAPID CONSTRUCTION &amp; FEEDBACK</w:t>
+      </w:r>
+    </w:p>
+    <w:p>
+      <w:pPr>
+        <w:spacing w:after="0" w:line="480" w:lineRule="auto"/>
+        <w:jc w:val="both"/>
+        <w:rPr>
+          <w:rFonts w:ascii="Times New Roman" w:eastAsia="Times New Roman" w:hAnsi="Times New Roman" w:cs="Times New Roman"/>
+          <w:sz w:val="24"/>
+          <w:szCs w:val="24"/>
+          <w:lang w:val="en-US"/>
+        </w:rPr>
+      </w:pPr>
+      <w:r>
+        <w:rPr>
+          <w:rFonts w:ascii="Times New Roman" w:eastAsia="Times New Roman" w:hAnsi="Times New Roman" w:cs="Times New Roman"/>
+          <w:b/>
+          <w:bCs/>
+          <w:sz w:val="24"/>
+          <w:szCs w:val="24"/>
+          <w:lang w:val="en-US"/>
+        </w:rPr>
+        <w:tab/>
+      </w:r>
+      <w:r>
+        <w:rPr>
+          <w:rFonts w:ascii="Times New Roman" w:eastAsia="Times New Roman" w:hAnsi="Times New Roman" w:cs="Times New Roman"/>
+          <w:sz w:val="24"/>
+          <w:szCs w:val="24"/>
+          <w:lang w:val="en-US"/>
+        </w:rPr>
+        <w:t>Rapid development is the process of transforming a prototype into a functional one.</w:t>
+      </w:r>
+      <w:r>
+        <w:rPr>
+          <w:rFonts w:ascii="Times New Roman" w:eastAsia="Times New Roman" w:hAnsi="Times New Roman" w:cs="Times New Roman"/>
+          <w:sz w:val="24"/>
+          <w:szCs w:val="24"/>
+          <w:lang w:val="en-US"/>
+        </w:rPr>
+        <w:t xml:space="preserve"> </w:t>
+      </w:r>
+      <w:r>
+        <w:rPr>
+          <w:rFonts w:ascii="Times New Roman" w:eastAsia="Times New Roman" w:hAnsi="Times New Roman" w:cs="Times New Roman"/>
+          <w:sz w:val="24"/>
+          <w:szCs w:val="24"/>
+          <w:lang w:val="en-US"/>
+        </w:rPr>
+        <w:t>This process can be replicated as needed to accommodate new components and changes.</w:t>
+      </w:r>
+      <w:r>
+        <w:rPr>
+          <w:rFonts w:ascii="Times New Roman" w:eastAsia="Times New Roman" w:hAnsi="Times New Roman" w:cs="Times New Roman"/>
+          <w:sz w:val="24"/>
+          <w:szCs w:val="24"/>
+          <w:lang w:val="en-US"/>
+        </w:rPr>
+        <w:t xml:space="preserve"> </w:t>
+      </w:r>
+      <w:r>
+        <w:rPr>
+          <w:rFonts w:ascii="Times New Roman" w:eastAsia="Times New Roman" w:hAnsi="Times New Roman" w:cs="Times New Roman"/>
+          <w:sz w:val="24"/>
+          <w:szCs w:val="24"/>
+          <w:lang w:val="en-US"/>
+        </w:rPr>
+        <w:t>During this process, software and implementations are carefully reviewed to ensure that the final product meets the client's needs and goals.</w:t>
+      </w:r>
+      <w:r>
+        <w:rPr>
+          <w:rFonts w:ascii="Times New Roman" w:eastAsia="Times New Roman" w:hAnsi="Times New Roman" w:cs="Times New Roman"/>
+          <w:sz w:val="24"/>
+          <w:szCs w:val="24"/>
+          <w:lang w:val="en-US"/>
+        </w:rPr>
+        <w:t xml:space="preserve"> </w:t>
+      </w:r>
+      <w:r>
+        <w:rPr>
+          <w:rFonts w:ascii="Times New Roman" w:eastAsia="Times New Roman" w:hAnsi="Times New Roman" w:cs="Times New Roman"/>
+          <w:sz w:val="24"/>
+          <w:szCs w:val="24"/>
+          <w:lang w:val="en-US"/>
+        </w:rPr>
+        <w:t>Throughout this point, clients</w:t>
+      </w:r>
+      <w:r>
+        <w:rPr>
+          <w:rFonts w:ascii="Times New Roman" w:eastAsia="Times New Roman" w:hAnsi="Times New Roman" w:cs="Times New Roman"/>
+          <w:sz w:val="24"/>
+          <w:szCs w:val="24"/>
+          <w:lang w:val="en-US"/>
+        </w:rPr>
+        <w:t xml:space="preserve"> (panel members)</w:t>
+      </w:r>
+      <w:r>
+        <w:rPr>
+          <w:rFonts w:ascii="Times New Roman" w:eastAsia="Times New Roman" w:hAnsi="Times New Roman" w:cs="Times New Roman"/>
+          <w:sz w:val="24"/>
+          <w:szCs w:val="24"/>
+          <w:lang w:val="en-US"/>
+        </w:rPr>
+        <w:t xml:space="preserve"> provide detailed feedback, recommending alterations, improvements, or new strategies to address issues as they arise. Clients will discover that certain ideas do not fit in practice. With this information, </w:t>
+      </w:r>
+      <w:r>
+        <w:rPr>
+          <w:rFonts w:ascii="Times New Roman" w:eastAsia="Times New Roman" w:hAnsi="Times New Roman" w:cs="Times New Roman"/>
+          <w:sz w:val="24"/>
+          <w:szCs w:val="24"/>
+          <w:lang w:val="en-US"/>
+        </w:rPr>
+        <w:t>proponents</w:t>
+      </w:r>
+      <w:r>
+        <w:rPr>
+          <w:rFonts w:ascii="Times New Roman" w:eastAsia="Times New Roman" w:hAnsi="Times New Roman" w:cs="Times New Roman"/>
+          <w:sz w:val="24"/>
+          <w:szCs w:val="24"/>
+          <w:lang w:val="en-US"/>
+        </w:rPr>
+        <w:t xml:space="preserve"> may either restart prototyping or, if the feedback is entirely favorable, proceed to the final stage.</w:t>
+      </w:r>
+    </w:p>
+    <w:p>
+      <w:pPr>
+        <w:spacing w:after="0" w:line="480" w:lineRule="auto"/>
+        <w:jc w:val="both"/>
+        <w:rPr>
+          <w:rFonts w:ascii="Times New Roman" w:eastAsia="Times New Roman" w:hAnsi="Times New Roman" w:cs="Times New Roman"/>
+          <w:b/>
+          <w:bCs/>
+          <w:sz w:val="24"/>
+          <w:szCs w:val="24"/>
+          <w:lang w:val="en-US"/>
+        </w:rPr>
+      </w:pPr>
+      <w:r>
+        <w:rPr>
+          <w:rFonts w:ascii="Times New Roman" w:eastAsia="Times New Roman" w:hAnsi="Times New Roman" w:cs="Times New Roman"/>
+          <w:b/>
+          <w:bCs/>
+          <w:sz w:val="24"/>
+          <w:szCs w:val="24"/>
+          <w:lang w:val="en-US"/>
+        </w:rPr>
+        <w:t>FINALIZE PRODUCT/IMPLEMENTATION</w:t>
+      </w:r>
+    </w:p>
+    <w:p>
+      <w:pPr>
+        <w:spacing w:after="0" w:line="480" w:lineRule="auto"/>
+        <w:jc w:val="both"/>
+        <w:rPr>
+          <w:rFonts w:ascii="Times New Roman" w:eastAsia="Times New Roman" w:hAnsi="Times New Roman" w:cs="Times New Roman"/>
+          <w:sz w:val="24"/>
+          <w:szCs w:val="24"/>
+          <w:lang w:val="en-US"/>
+        </w:rPr>
+      </w:pPr>
+      <w:r>
+        <w:rPr>
+          <w:rFonts w:ascii="Times New Roman" w:eastAsia="Times New Roman" w:hAnsi="Times New Roman" w:cs="Times New Roman"/>
+          <w:sz w:val="24"/>
+          <w:szCs w:val="24"/>
+          <w:lang w:val="en-US"/>
+        </w:rPr>
+        <w:tab/>
+      </w:r>
+      <w:r>
+        <w:rPr>
+          <w:rFonts w:ascii="Times New Roman" w:eastAsia="Times New Roman" w:hAnsi="Times New Roman" w:cs="Times New Roman"/>
+          <w:sz w:val="24"/>
+          <w:szCs w:val="24"/>
+          <w:lang w:val="en-US"/>
+        </w:rPr>
+        <w:t xml:space="preserve">The final stage of accelerated application development is where </w:t>
+      </w:r>
+      <w:r>
+        <w:rPr>
+          <w:rFonts w:ascii="Times New Roman" w:eastAsia="Times New Roman" w:hAnsi="Times New Roman" w:cs="Times New Roman"/>
+          <w:sz w:val="24"/>
+          <w:szCs w:val="24"/>
+          <w:lang w:val="en-US"/>
+        </w:rPr>
+        <w:t>proponents</w:t>
+      </w:r>
+      <w:r>
+        <w:rPr>
+          <w:rFonts w:ascii="Times New Roman" w:eastAsia="Times New Roman" w:hAnsi="Times New Roman" w:cs="Times New Roman"/>
+          <w:sz w:val="24"/>
+          <w:szCs w:val="24"/>
+          <w:lang w:val="en-US"/>
+        </w:rPr>
+        <w:t xml:space="preserve"> overcome the technological debt accumulated during early prototyping, optimizing execution to increase reliability and maintainability as they prepare the software</w:t>
+      </w:r>
+      <w:r>
+        <w:rPr>
+          <w:rFonts w:ascii="Times New Roman" w:eastAsia="Times New Roman" w:hAnsi="Times New Roman" w:cs="Times New Roman"/>
+          <w:sz w:val="24"/>
+          <w:szCs w:val="24"/>
+          <w:lang w:val="en-US"/>
+        </w:rPr>
+        <w:t xml:space="preserve"> (visual novel game)</w:t>
+      </w:r>
+      <w:r>
+        <w:rPr>
+          <w:rFonts w:ascii="Times New Roman" w:eastAsia="Times New Roman" w:hAnsi="Times New Roman" w:cs="Times New Roman"/>
+          <w:sz w:val="24"/>
+          <w:szCs w:val="24"/>
+          <w:lang w:val="en-US"/>
+        </w:rPr>
+        <w:t xml:space="preserve"> for </w:t>
+      </w:r>
+      <w:r>
+        <w:rPr>
+          <w:rFonts w:ascii="Times New Roman" w:eastAsia="Times New Roman" w:hAnsi="Times New Roman" w:cs="Times New Roman"/>
+          <w:sz w:val="24"/>
+          <w:szCs w:val="24"/>
+          <w:lang w:val="en-US"/>
+        </w:rPr>
+        <w:t>launch</w:t>
+      </w:r>
+      <w:r>
+        <w:rPr>
+          <w:rFonts w:ascii="Times New Roman" w:eastAsia="Times New Roman" w:hAnsi="Times New Roman" w:cs="Times New Roman"/>
+          <w:sz w:val="24"/>
+          <w:szCs w:val="24"/>
+          <w:lang w:val="en-US"/>
+        </w:rPr>
+        <w:t>.</w:t>
+      </w:r>
+      <w:r>
+        <w:rPr>
+          <w:rFonts w:ascii="Times New Roman" w:eastAsia="Times New Roman" w:hAnsi="Times New Roman" w:cs="Times New Roman"/>
+          <w:sz w:val="24"/>
+          <w:szCs w:val="24"/>
+          <w:lang w:val="en-US"/>
+        </w:rPr>
+        <w:t xml:space="preserve"> </w:t>
+      </w:r>
+      <w:r>
+        <w:rPr>
+          <w:rFonts w:ascii="Times New Roman" w:eastAsia="Times New Roman" w:hAnsi="Times New Roman" w:cs="Times New Roman"/>
+          <w:sz w:val="24"/>
+          <w:szCs w:val="24"/>
+          <w:lang w:val="en-US"/>
+        </w:rPr>
+        <w:t xml:space="preserve">Components are transferred to a live </w:t>
+      </w:r>
+      <w:r>
+        <w:rPr>
+          <w:rFonts w:ascii="Times New Roman" w:eastAsia="Times New Roman" w:hAnsi="Times New Roman" w:cs="Times New Roman"/>
+          <w:sz w:val="24"/>
+          <w:szCs w:val="24"/>
+          <w:lang w:val="en-US"/>
+        </w:rPr>
+        <w:t>production</w:t>
+      </w:r>
+      <w:r>
+        <w:rPr>
+          <w:rFonts w:ascii="Times New Roman" w:eastAsia="Times New Roman" w:hAnsi="Times New Roman" w:cs="Times New Roman"/>
+          <w:sz w:val="24"/>
+          <w:szCs w:val="24"/>
+          <w:lang w:val="en-US"/>
+        </w:rPr>
+        <w:t xml:space="preserve"> environment for full-scale monitoring to detect component flaws.</w:t>
+      </w:r>
+      <w:r>
+        <w:rPr>
+          <w:rFonts w:ascii="Times New Roman" w:eastAsia="Times New Roman" w:hAnsi="Times New Roman" w:cs="Times New Roman"/>
+          <w:sz w:val="24"/>
+          <w:szCs w:val="24"/>
+          <w:lang w:val="en-US"/>
+        </w:rPr>
+        <w:t xml:space="preserve"> </w:t>
+      </w:r>
+      <w:r>
+        <w:rPr>
+          <w:rFonts w:ascii="Times New Roman" w:eastAsia="Times New Roman" w:hAnsi="Times New Roman" w:cs="Times New Roman"/>
+          <w:sz w:val="24"/>
+          <w:szCs w:val="24"/>
+          <w:lang w:val="en-US"/>
+        </w:rPr>
+        <w:t xml:space="preserve">Before comfortably giving the </w:t>
+      </w:r>
+      <w:r>
+        <w:rPr>
+          <w:rFonts w:ascii="Times New Roman" w:eastAsia="Times New Roman" w:hAnsi="Times New Roman" w:cs="Times New Roman"/>
+          <w:sz w:val="24"/>
+          <w:szCs w:val="24"/>
+          <w:lang w:val="en-US"/>
+        </w:rPr>
+        <w:t>clients</w:t>
+      </w:r>
+      <w:r>
+        <w:rPr>
+          <w:rFonts w:ascii="Times New Roman" w:eastAsia="Times New Roman" w:hAnsi="Times New Roman" w:cs="Times New Roman"/>
+          <w:sz w:val="24"/>
+          <w:szCs w:val="24"/>
+          <w:lang w:val="en-US"/>
+        </w:rPr>
+        <w:t xml:space="preserve"> a final product, </w:t>
+      </w:r>
+      <w:r>
+        <w:rPr>
+          <w:rFonts w:ascii="Times New Roman" w:eastAsia="Times New Roman" w:hAnsi="Times New Roman" w:cs="Times New Roman"/>
+          <w:sz w:val="24"/>
+          <w:szCs w:val="24"/>
+          <w:lang w:val="en-US"/>
+        </w:rPr>
+        <w:t>proponents</w:t>
+      </w:r>
+      <w:r>
+        <w:rPr>
+          <w:rFonts w:ascii="Times New Roman" w:eastAsia="Times New Roman" w:hAnsi="Times New Roman" w:cs="Times New Roman"/>
+          <w:sz w:val="24"/>
+          <w:szCs w:val="24"/>
+          <w:lang w:val="en-US"/>
+        </w:rPr>
+        <w:t xml:space="preserve"> </w:t>
+      </w:r>
+      <w:r>
+        <w:rPr>
+          <w:rFonts w:ascii="Times New Roman" w:eastAsia="Times New Roman" w:hAnsi="Times New Roman" w:cs="Times New Roman"/>
+          <w:sz w:val="24"/>
+          <w:szCs w:val="24"/>
+          <w:lang w:val="en-US"/>
+        </w:rPr>
+        <w:t>finalize documentation</w:t>
+      </w:r>
+      <w:r>
+        <w:rPr>
+          <w:rFonts w:ascii="Times New Roman" w:eastAsia="Times New Roman" w:hAnsi="Times New Roman" w:cs="Times New Roman"/>
+          <w:sz w:val="24"/>
+          <w:szCs w:val="24"/>
+          <w:lang w:val="en-US"/>
+        </w:rPr>
+        <w:t xml:space="preserve"> and complete all required activities.</w:t>
+      </w:r>
+    </w:p>
+    <w:p>
+      <w:pPr>
+        <w:spacing w:after="0" w:line="480" w:lineRule="auto"/>
+        <w:jc w:val="both"/>
+        <w:rPr>
+          <w:rFonts w:ascii="Times New Roman" w:eastAsia="Times New Roman" w:hAnsi="Times New Roman" w:cs="Times New Roman"/>
+          <w:sz w:val="24"/>
+          <w:szCs w:val="24"/>
+          <w:lang w:val="en-US"/>
+        </w:rPr>
+      </w:pPr>
+    </w:p>
+    <w:p>
+      <w:pPr>
+        <w:rPr>
+          <w:rFonts w:ascii="Times New Roman" w:eastAsia="Times New Roman" w:hAnsi="Times New Roman" w:cs="Times New Roman"/>
+          <w:sz w:val="24"/>
+          <w:szCs w:val="24"/>
+          <w:lang w:val="en-US"/>
+        </w:rPr>
+      </w:pPr>
+      <w:r>
+        <w:rPr>
+          <w:rFonts w:ascii="Times New Roman" w:eastAsia="Times New Roman" w:hAnsi="Times New Roman" w:cs="Times New Roman"/>
+          <w:sz w:val="24"/>
+          <w:szCs w:val="24"/>
+          <w:lang w:val="en-US"/>
+        </w:rPr>
+        <w:lastRenderedPageBreak/>
         <w:br w:type="page"/>
       </w:r>
     </w:p>
     <w:sdt>
       <w:sdtPr>
         <w:rPr>
-          <w:rFonts w:ascii="Times New Roman" w:hAnsi="Times New Roman" w:cs="Times New Roman"/>
+          <w:rFonts w:ascii="Times New Roman" w:eastAsia="Calibri" w:hAnsi="Times New Roman" w:cs="Times New Roman"/>
           <w:color w:val="auto"/>
           <w:sz w:val="24"/>
           <w:szCs w:val="24"/>
+          <w:lang w:val="en-PH"/>
         </w:rPr>
         <w:id w:val="-1024481769"/>
         <w:docPartObj>
@@ -8153,12 +10833,7 @@
           <w:docPartUnique/>
         </w:docPartObj>
       </w:sdtPr>
-      <w:sdtEndPr>
-        <w:rPr>
-          <w:rFonts w:eastAsia="Calibri"/>
-          <w:lang w:val="en-PH"/>
-        </w:rPr>
-      </w:sdtEndPr>
+      <w:sdtEndPr/>
       <w:sdtContent>
         <w:p>
           <w:pPr>
@@ -8195,6 +10870,7 @@
             <w:id w:val="-573587230"/>
             <w:bibliography/>
           </w:sdtPr>
+          <w:sdtEndPr/>
           <w:sdtContent>
             <w:p>
               <w:pPr>
@@ -9510,6 +12186,7 @@
                         <w:sz w:val="24"/>
                         <w:szCs w:val="24"/>
                       </w:rPr>
+                      <w:lastRenderedPageBreak/>
                       <w:t xml:space="preserve">[20] </w:t>
                     </w:r>
                   </w:p>
@@ -10208,7 +12885,7 @@
       </w:sdtContent>
     </w:sdt>
     <w:sectPr>
-      <w:footerReference w:type="default" r:id="rId10"/>
+      <w:footerReference w:type="default" r:id="rId12"/>
       <w:pgSz w:w="12240" w:h="15840" w:code="1"/>
       <w:pgMar w:top="1440" w:right="1440" w:bottom="0" w:left="2160" w:header="1440" w:footer="331" w:gutter="0"/>
       <w:pgNumType w:start="1"/>
@@ -10602,14 +13279,6 @@
         <w:szCs w:val="24"/>
       </w:rPr>
       <w:tab/>
-    </w:r>
-    <w:r>
-      <w:rPr>
-        <w:rFonts w:ascii="Times New Roman" w:hAnsi="Times New Roman" w:cs="Times New Roman"/>
-        <w:b/>
-        <w:sz w:val="24"/>
-        <w:szCs w:val="24"/>
-      </w:rPr>
       <w:t xml:space="preserve">                                         </w:t>
     </w:r>
   </w:p>
@@ -11063,14 +13732,6 @@
         <w:szCs w:val="24"/>
       </w:rPr>
       <w:tab/>
-    </w:r>
-    <w:r>
-      <w:rPr>
-        <w:rFonts w:ascii="Times New Roman" w:hAnsi="Times New Roman" w:cs="Times New Roman"/>
-        <w:b/>
-        <w:sz w:val="24"/>
-        <w:szCs w:val="24"/>
-      </w:rPr>
       <w:t xml:space="preserve">                                         </w:t>
     </w:r>
   </w:p>
@@ -11593,6 +14254,230 @@
 <file path=word/numbering.xml><?xml version="1.0" encoding="utf-8"?>
 <w:numbering xmlns:wpc="http://schemas.microsoft.com/office/word/2010/wordprocessingCanvas" xmlns:cx="http://schemas.microsoft.com/office/drawing/2014/chartex" xmlns:cx1="http://schemas.microsoft.com/office/drawing/2015/9/8/chartex" xmlns:cx2="http://schemas.microsoft.com/office/drawing/2015/10/21/chartex" xmlns:cx3="http://schemas.microsoft.com/office/drawing/2016/5/9/chartex" xmlns:cx4="http://schemas.microsoft.com/office/drawing/2016/5/10/chartex" xmlns:cx5="http://schemas.microsoft.com/office/drawing/2016/5/11/chartex" xmlns:cx6="http://schemas.microsoft.com/office/drawing/2016/5/12/chartex" xmlns:cx7="http://schemas.microsoft.com/office/drawing/2016/5/13/chartex" xmlns:cx8="http://schemas.microsoft.com/office/drawing/2016/5/14/chartex" xmlns:mc="http://schemas.openxmlformats.org/markup-compatibility/2006" xmlns:aink="http://schemas.microsoft.com/office/drawing/2016/ink" xmlns:am3d="http://schemas.microsoft.com/office/drawing/2017/model3d" xmlns:o="urn:schemas-microsoft-com:office:office" xmlns:r="http://schemas.openxmlformats.org/officeDocument/2006/relationships" xmlns:m="http://schemas.openxmlformats.org/officeDocument/2006/math" xmlns:v="urn:schemas-microsoft-com:vml" xmlns:wp14="http://schemas.microsoft.com/office/word/2010/wordprocessingDrawing" xmlns:wp="http://schemas.openxmlformats.org/drawingml/2006/wordprocessingDrawing" xmlns:w10="urn:schemas-microsoft-com:office:word" xmlns:w="http://schemas.openxmlformats.org/wordprocessingml/2006/main" xmlns:w14="http://schemas.microsoft.com/office/word/2010/wordml" xmlns:w15="http://schemas.microsoft.com/office/word/2012/wordml" xmlns:w16cex="http://schemas.microsoft.com/office/word/2018/wordml/cex" xmlns:w16cid="http://schemas.microsoft.com/office/word/2016/wordml/cid" xmlns:w16="http://schemas.microsoft.com/office/word/2018/wordml" xmlns:w16sdtdh="http://schemas.microsoft.com/office/word/2020/wordml/sdtdatahash" xmlns:w16se="http://schemas.microsoft.com/office/word/2015/wordml/symex" xmlns:wpg="http://schemas.microsoft.com/office/word/2010/wordprocessingGroup" xmlns:wpi="http://schemas.microsoft.com/office/word/2010/wordprocessingInk" xmlns:wne="http://schemas.microsoft.com/office/word/2006/wordml" xmlns:wps="http://schemas.microsoft.com/office/word/2010/wordprocessingShape" mc:Ignorable="w14 w15 w16se w16cid w16 w16cex w16sdtdh wp14">
   <w:abstractNum w:abstractNumId="0" w15:restartNumberingAfterBreak="0">
+    <w:nsid w:val="170E247E"/>
+    <w:multiLevelType w:val="hybridMultilevel"/>
+    <w:tmpl w:val="5CB27BE8"/>
+    <w:lvl w:ilvl="0" w:tplc="51CEAE62">
+      <w:numFmt w:val="bullet"/>
+      <w:lvlText w:val="-"/>
+      <w:lvlJc w:val="left"/>
+      <w:pPr>
+        <w:ind w:left="720" w:hanging="360"/>
+      </w:pPr>
+      <w:rPr>
+        <w:rFonts w:ascii="Times New Roman" w:eastAsia="Times New Roman" w:hAnsi="Times New Roman" w:cs="Times New Roman" w:hint="default"/>
+      </w:rPr>
+    </w:lvl>
+    <w:lvl w:ilvl="1" w:tplc="04090003" w:tentative="1">
+      <w:start w:val="1"/>
+      <w:numFmt w:val="bullet"/>
+      <w:lvlText w:val="o"/>
+      <w:lvlJc w:val="left"/>
+      <w:pPr>
+        <w:ind w:left="1440" w:hanging="360"/>
+      </w:pPr>
+      <w:rPr>
+        <w:rFonts w:ascii="Courier New" w:hAnsi="Courier New" w:cs="Courier New" w:hint="default"/>
+      </w:rPr>
+    </w:lvl>
+    <w:lvl w:ilvl="2" w:tplc="04090005" w:tentative="1">
+      <w:start w:val="1"/>
+      <w:numFmt w:val="bullet"/>
+      <w:lvlText w:val=""/>
+      <w:lvlJc w:val="left"/>
+      <w:pPr>
+        <w:ind w:left="2160" w:hanging="360"/>
+      </w:pPr>
+      <w:rPr>
+        <w:rFonts w:ascii="Wingdings" w:hAnsi="Wingdings" w:hint="default"/>
+      </w:rPr>
+    </w:lvl>
+    <w:lvl w:ilvl="3" w:tplc="04090001" w:tentative="1">
+      <w:start w:val="1"/>
+      <w:numFmt w:val="bullet"/>
+      <w:lvlText w:val=""/>
+      <w:lvlJc w:val="left"/>
+      <w:pPr>
+        <w:ind w:left="2880" w:hanging="360"/>
+      </w:pPr>
+      <w:rPr>
+        <w:rFonts w:ascii="Symbol" w:hAnsi="Symbol" w:hint="default"/>
+      </w:rPr>
+    </w:lvl>
+    <w:lvl w:ilvl="4" w:tplc="04090003" w:tentative="1">
+      <w:start w:val="1"/>
+      <w:numFmt w:val="bullet"/>
+      <w:lvlText w:val="o"/>
+      <w:lvlJc w:val="left"/>
+      <w:pPr>
+        <w:ind w:left="3600" w:hanging="360"/>
+      </w:pPr>
+      <w:rPr>
+        <w:rFonts w:ascii="Courier New" w:hAnsi="Courier New" w:cs="Courier New" w:hint="default"/>
+      </w:rPr>
+    </w:lvl>
+    <w:lvl w:ilvl="5" w:tplc="04090005" w:tentative="1">
+      <w:start w:val="1"/>
+      <w:numFmt w:val="bullet"/>
+      <w:lvlText w:val=""/>
+      <w:lvlJc w:val="left"/>
+      <w:pPr>
+        <w:ind w:left="4320" w:hanging="360"/>
+      </w:pPr>
+      <w:rPr>
+        <w:rFonts w:ascii="Wingdings" w:hAnsi="Wingdings" w:hint="default"/>
+      </w:rPr>
+    </w:lvl>
+    <w:lvl w:ilvl="6" w:tplc="04090001" w:tentative="1">
+      <w:start w:val="1"/>
+      <w:numFmt w:val="bullet"/>
+      <w:lvlText w:val=""/>
+      <w:lvlJc w:val="left"/>
+      <w:pPr>
+        <w:ind w:left="5040" w:hanging="360"/>
+      </w:pPr>
+      <w:rPr>
+        <w:rFonts w:ascii="Symbol" w:hAnsi="Symbol" w:hint="default"/>
+      </w:rPr>
+    </w:lvl>
+    <w:lvl w:ilvl="7" w:tplc="04090003" w:tentative="1">
+      <w:start w:val="1"/>
+      <w:numFmt w:val="bullet"/>
+      <w:lvlText w:val="o"/>
+      <w:lvlJc w:val="left"/>
+      <w:pPr>
+        <w:ind w:left="5760" w:hanging="360"/>
+      </w:pPr>
+      <w:rPr>
+        <w:rFonts w:ascii="Courier New" w:hAnsi="Courier New" w:cs="Courier New" w:hint="default"/>
+      </w:rPr>
+    </w:lvl>
+    <w:lvl w:ilvl="8" w:tplc="04090005" w:tentative="1">
+      <w:start w:val="1"/>
+      <w:numFmt w:val="bullet"/>
+      <w:lvlText w:val=""/>
+      <w:lvlJc w:val="left"/>
+      <w:pPr>
+        <w:ind w:left="6480" w:hanging="360"/>
+      </w:pPr>
+      <w:rPr>
+        <w:rFonts w:ascii="Wingdings" w:hAnsi="Wingdings" w:hint="default"/>
+      </w:rPr>
+    </w:lvl>
+  </w:abstractNum>
+  <w:abstractNum w:abstractNumId="1" w15:restartNumberingAfterBreak="0">
+    <w:nsid w:val="38F85034"/>
+    <w:multiLevelType w:val="hybridMultilevel"/>
+    <w:tmpl w:val="0324D084"/>
+    <w:lvl w:ilvl="0" w:tplc="534CE65C">
+      <w:numFmt w:val="bullet"/>
+      <w:lvlText w:val="-"/>
+      <w:lvlJc w:val="left"/>
+      <w:pPr>
+        <w:ind w:left="720" w:hanging="360"/>
+      </w:pPr>
+      <w:rPr>
+        <w:rFonts w:ascii="Times New Roman" w:eastAsia="Times New Roman" w:hAnsi="Times New Roman" w:cs="Times New Roman" w:hint="default"/>
+      </w:rPr>
+    </w:lvl>
+    <w:lvl w:ilvl="1" w:tplc="04090003" w:tentative="1">
+      <w:start w:val="1"/>
+      <w:numFmt w:val="bullet"/>
+      <w:lvlText w:val="o"/>
+      <w:lvlJc w:val="left"/>
+      <w:pPr>
+        <w:ind w:left="1440" w:hanging="360"/>
+      </w:pPr>
+      <w:rPr>
+        <w:rFonts w:ascii="Courier New" w:hAnsi="Courier New" w:cs="Courier New" w:hint="default"/>
+      </w:rPr>
+    </w:lvl>
+    <w:lvl w:ilvl="2" w:tplc="04090005" w:tentative="1">
+      <w:start w:val="1"/>
+      <w:numFmt w:val="bullet"/>
+      <w:lvlText w:val=""/>
+      <w:lvlJc w:val="left"/>
+      <w:pPr>
+        <w:ind w:left="2160" w:hanging="360"/>
+      </w:pPr>
+      <w:rPr>
+        <w:rFonts w:ascii="Wingdings" w:hAnsi="Wingdings" w:hint="default"/>
+      </w:rPr>
+    </w:lvl>
+    <w:lvl w:ilvl="3" w:tplc="04090001" w:tentative="1">
+      <w:start w:val="1"/>
+      <w:numFmt w:val="bullet"/>
+      <w:lvlText w:val=""/>
+      <w:lvlJc w:val="left"/>
+      <w:pPr>
+        <w:ind w:left="2880" w:hanging="360"/>
+      </w:pPr>
+      <w:rPr>
+        <w:rFonts w:ascii="Symbol" w:hAnsi="Symbol" w:hint="default"/>
+      </w:rPr>
+    </w:lvl>
+    <w:lvl w:ilvl="4" w:tplc="04090003" w:tentative="1">
+      <w:start w:val="1"/>
+      <w:numFmt w:val="bullet"/>
+      <w:lvlText w:val="o"/>
+      <w:lvlJc w:val="left"/>
+      <w:pPr>
+        <w:ind w:left="3600" w:hanging="360"/>
+      </w:pPr>
+      <w:rPr>
+        <w:rFonts w:ascii="Courier New" w:hAnsi="Courier New" w:cs="Courier New" w:hint="default"/>
+      </w:rPr>
+    </w:lvl>
+    <w:lvl w:ilvl="5" w:tplc="04090005" w:tentative="1">
+      <w:start w:val="1"/>
+      <w:numFmt w:val="bullet"/>
+      <w:lvlText w:val=""/>
+      <w:lvlJc w:val="left"/>
+      <w:pPr>
+        <w:ind w:left="4320" w:hanging="360"/>
+      </w:pPr>
+      <w:rPr>
+        <w:rFonts w:ascii="Wingdings" w:hAnsi="Wingdings" w:hint="default"/>
+      </w:rPr>
+    </w:lvl>
+    <w:lvl w:ilvl="6" w:tplc="04090001" w:tentative="1">
+      <w:start w:val="1"/>
+      <w:numFmt w:val="bullet"/>
+      <w:lvlText w:val=""/>
+      <w:lvlJc w:val="left"/>
+      <w:pPr>
+        <w:ind w:left="5040" w:hanging="360"/>
+      </w:pPr>
+      <w:rPr>
+        <w:rFonts w:ascii="Symbol" w:hAnsi="Symbol" w:hint="default"/>
+      </w:rPr>
+    </w:lvl>
+    <w:lvl w:ilvl="7" w:tplc="04090003" w:tentative="1">
+      <w:start w:val="1"/>
+      <w:numFmt w:val="bullet"/>
+      <w:lvlText w:val="o"/>
+      <w:lvlJc w:val="left"/>
+      <w:pPr>
+        <w:ind w:left="5760" w:hanging="360"/>
+      </w:pPr>
+      <w:rPr>
+        <w:rFonts w:ascii="Courier New" w:hAnsi="Courier New" w:cs="Courier New" w:hint="default"/>
+      </w:rPr>
+    </w:lvl>
+    <w:lvl w:ilvl="8" w:tplc="04090005" w:tentative="1">
+      <w:start w:val="1"/>
+      <w:numFmt w:val="bullet"/>
+      <w:lvlText w:val=""/>
+      <w:lvlJc w:val="left"/>
+      <w:pPr>
+        <w:ind w:left="6480" w:hanging="360"/>
+      </w:pPr>
+      <w:rPr>
+        <w:rFonts w:ascii="Wingdings" w:hAnsi="Wingdings" w:hint="default"/>
+      </w:rPr>
+    </w:lvl>
+  </w:abstractNum>
+  <w:abstractNum w:abstractNumId="2" w15:restartNumberingAfterBreak="0">
     <w:nsid w:val="44C173CD"/>
     <w:multiLevelType w:val="hybridMultilevel"/>
     <w:tmpl w:val="9E14056C"/>
@@ -11705,7 +14590,7 @@
       </w:rPr>
     </w:lvl>
   </w:abstractNum>
-  <w:abstractNum w:abstractNumId="1" w15:restartNumberingAfterBreak="0">
+  <w:abstractNum w:abstractNumId="3" w15:restartNumberingAfterBreak="0">
     <w:nsid w:val="457F6342"/>
     <w:multiLevelType w:val="multilevel"/>
     <w:tmpl w:val="3048C372"/>
@@ -11791,7 +14676,7 @@
       </w:pPr>
     </w:lvl>
   </w:abstractNum>
-  <w:abstractNum w:abstractNumId="2" w15:restartNumberingAfterBreak="0">
+  <w:abstractNum w:abstractNumId="4" w15:restartNumberingAfterBreak="0">
     <w:nsid w:val="62215668"/>
     <w:multiLevelType w:val="hybridMultilevel"/>
     <w:tmpl w:val="17F45BD8"/>
@@ -11904,7 +14789,7 @@
       </w:rPr>
     </w:lvl>
   </w:abstractNum>
-  <w:abstractNum w:abstractNumId="3" w15:restartNumberingAfterBreak="0">
+  <w:abstractNum w:abstractNumId="5" w15:restartNumberingAfterBreak="0">
     <w:nsid w:val="71C73DEC"/>
     <w:multiLevelType w:val="hybridMultilevel"/>
     <w:tmpl w:val="ADA4F99E"/>
@@ -12017,7 +14902,7 @@
       </w:rPr>
     </w:lvl>
   </w:abstractNum>
-  <w:abstractNum w:abstractNumId="4" w15:restartNumberingAfterBreak="0">
+  <w:abstractNum w:abstractNumId="6" w15:restartNumberingAfterBreak="0">
     <w:nsid w:val="739606B6"/>
     <w:multiLevelType w:val="multilevel"/>
     <w:tmpl w:val="47ACFC72"/>
@@ -12131,19 +15016,25 @@
     </w:lvl>
   </w:abstractNum>
   <w:num w:numId="1">
-    <w:abstractNumId w:val="1"/>
+    <w:abstractNumId w:val="3"/>
   </w:num>
   <w:num w:numId="2">
+    <w:abstractNumId w:val="4"/>
+  </w:num>
+  <w:num w:numId="3">
     <w:abstractNumId w:val="2"/>
   </w:num>
-  <w:num w:numId="3">
+  <w:num w:numId="4">
+    <w:abstractNumId w:val="5"/>
+  </w:num>
+  <w:num w:numId="5">
+    <w:abstractNumId w:val="6"/>
+  </w:num>
+  <w:num w:numId="6">
     <w:abstractNumId w:val="0"/>
   </w:num>
-  <w:num w:numId="4">
-    <w:abstractNumId w:val="3"/>
-  </w:num>
-  <w:num w:numId="5">
-    <w:abstractNumId w:val="4"/>
+  <w:num w:numId="7">
+    <w:abstractNumId w:val="1"/>
   </w:num>
 </w:numbering>
 </file>
@@ -12545,7 +15436,7 @@
   <w:style w:type="paragraph" w:default="1" w:styleId="Normal">
     <w:name w:val="Normal"/>
     <w:qFormat/>
-    <w:rsid w:val="00410C60"/>
+    <w:rsid w:val="000720B1"/>
     <w:rPr>
       <w:rFonts w:ascii="Calibri" w:eastAsia="Calibri" w:hAnsi="Calibri" w:cs="Calibri"/>
       <w:szCs w:val="22"/>
@@ -12600,6 +15491,7 @@
   <w:style w:type="character" w:default="1" w:styleId="DefaultParagraphFont">
     <w:name w:val="Default Paragraph Font"/>
     <w:uiPriority w:val="1"/>
+    <w:semiHidden/>
     <w:unhideWhenUsed/>
   </w:style>
   <w:style w:type="table" w:default="1" w:styleId="TableNormal">
@@ -12724,6 +15616,25 @@
       <w:szCs w:val="24"/>
       <w:lang w:val="en-PH" w:bidi="ar-SA"/>
     </w:rPr>
+  </w:style>
+  <w:style w:type="table" w:styleId="TableGrid">
+    <w:name w:val="Table Grid"/>
+    <w:basedOn w:val="TableNormal"/>
+    <w:uiPriority w:val="39"/>
+    <w:rsid w:val="00B97F03"/>
+    <w:pPr>
+      <w:spacing w:after="0" w:line="240" w:lineRule="auto"/>
+    </w:pPr>
+    <w:tblPr>
+      <w:tblBorders>
+        <w:top w:val="single" w:sz="4" w:space="0" w:color="auto"/>
+        <w:left w:val="single" w:sz="4" w:space="0" w:color="auto"/>
+        <w:bottom w:val="single" w:sz="4" w:space="0" w:color="auto"/>
+        <w:right w:val="single" w:sz="4" w:space="0" w:color="auto"/>
+        <w:insideH w:val="single" w:sz="4" w:space="0" w:color="auto"/>
+        <w:insideV w:val="single" w:sz="4" w:space="0" w:color="auto"/>
+      </w:tblBorders>
+    </w:tblPr>
   </w:style>
 </w:styles>
 </file>

</xml_diff>